<commit_message>
Márquez - Actualización Modelo de Datos.docx
</commit_message>
<xml_diff>
--- a/03. Analisis y diseño/Modelo de Datos.docx
+++ b/03. Analisis y diseño/Modelo de Datos.docx
@@ -165,6 +165,7 @@
             <w:dataBinding w:prefixMappings="xmlns:ns0='http://schemas.openxmlformats.org/package/2006/metadata/core-properties' xmlns:ns1='http://purl.org/dc/elements/1.1/'" w:xpath="/ns0:coreProperties[1]/ns1:title[1]" w:storeItemID="{6C3C8BC8-F283-45AE-878A-BAB7291924A1}"/>
             <w:text/>
           </w:sdtPr>
+          <w:sdtEndPr/>
           <w:sdtContent>
             <w:p>
               <w:pPr>
@@ -206,6 +207,7 @@
             <w:dataBinding w:prefixMappings="xmlns:ns0='http://schemas.openxmlformats.org/package/2006/metadata/core-properties' xmlns:ns1='http://purl.org/dc/elements/1.1/'" w:xpath="/ns0:coreProperties[1]/ns1:subject[1]" w:storeItemID="{6C3C8BC8-F283-45AE-878A-BAB7291924A1}"/>
             <w:text/>
           </w:sdtPr>
+          <w:sdtEndPr/>
           <w:sdtContent>
             <w:p>
               <w:pPr>
@@ -538,6 +540,7 @@
           <w:docPartUnique/>
         </w:docPartObj>
       </w:sdtPr>
+      <w:sdtEndPr/>
       <w:sdtContent>
         <w:p>
           <w:pPr>
@@ -2136,6 +2139,7 @@
         <w:dataBinding w:prefixMappings="xmlns:ns0='http://purl.org/dc/elements/1.1/' xmlns:ns1='http://schemas.openxmlformats.org/package/2006/metadata/core-properties' " w:xpath="/ns1:coreProperties[1]/ns0:title[1]" w:storeItemID="{6C3C8BC8-F283-45AE-878A-BAB7291924A1}"/>
         <w:text/>
       </w:sdtPr>
+      <w:sdtEndPr/>
       <w:sdtContent>
         <w:p>
           <w:pPr>
@@ -2511,20 +2515,20 @@
       <w:tblPr>
         <w:tblStyle w:val="Tablaconcuadrcula"/>
         <w:tblW w:w="0" w:type="auto"/>
-        <w:tblInd w:w="357" w:type="dxa"/>
+        <w:jc w:val="center"/>
         <w:tblLook w:val="04A0" w:firstRow="1" w:lastRow="0" w:firstColumn="1" w:lastColumn="0" w:noHBand="0" w:noVBand="1"/>
       </w:tblPr>
       <w:tblGrid>
         <w:gridCol w:w="4177"/>
-        <w:gridCol w:w="4186"/>
       </w:tblGrid>
       <w:tr>
         <w:trPr>
           <w:trHeight w:val="454"/>
+          <w:jc w:val="center"/>
         </w:trPr>
         <w:tc>
           <w:tcPr>
-            <w:tcW w:w="4322" w:type="dxa"/>
+            <w:tcW w:w="4177" w:type="dxa"/>
             <w:shd w:val="clear" w:color="auto" w:fill="D9D9D9" w:themeFill="background1" w:themeFillShade="D9"/>
             <w:vAlign w:val="center"/>
           </w:tcPr>
@@ -2544,33 +2548,14 @@
             </w:r>
           </w:p>
         </w:tc>
-        <w:tc>
-          <w:tcPr>
-            <w:tcW w:w="4322" w:type="dxa"/>
-            <w:shd w:val="clear" w:color="auto" w:fill="D9D9D9" w:themeFill="background1" w:themeFillShade="D9"/>
-            <w:vAlign w:val="center"/>
-          </w:tcPr>
-          <w:p>
-            <w:pPr>
-              <w:ind w:left="0" w:firstLine="0"/>
-              <w:jc w:val="center"/>
-              <w:rPr>
-                <w:b/>
-              </w:rPr>
-            </w:pPr>
-            <w:r>
-              <w:rPr>
-                <w:b/>
-              </w:rPr>
-              <w:t>Descripción</w:t>
-            </w:r>
-          </w:p>
-        </w:tc>
       </w:tr>
       <w:tr>
-        <w:tc>
-          <w:tcPr>
-            <w:tcW w:w="4322" w:type="dxa"/>
+        <w:trPr>
+          <w:jc w:val="center"/>
+        </w:trPr>
+        <w:tc>
+          <w:tcPr>
+            <w:tcW w:w="4177" w:type="dxa"/>
             <w:vAlign w:val="center"/>
           </w:tcPr>
           <w:p>
@@ -2580,24 +2565,16 @@
             <w:r>
               <w:t>Asignatura</w:t>
             </w:r>
-          </w:p>
-        </w:tc>
-        <w:tc>
-          <w:tcPr>
-            <w:tcW w:w="4322" w:type="dxa"/>
-          </w:tcPr>
-          <w:p>
-            <w:pPr>
-              <w:ind w:left="0" w:firstLine="0"/>
-              <w:jc w:val="both"/>
-            </w:pPr>
           </w:p>
         </w:tc>
       </w:tr>
       <w:tr>
-        <w:tc>
-          <w:tcPr>
-            <w:tcW w:w="4322" w:type="dxa"/>
+        <w:trPr>
+          <w:jc w:val="center"/>
+        </w:trPr>
+        <w:tc>
+          <w:tcPr>
+            <w:tcW w:w="4177" w:type="dxa"/>
             <w:vAlign w:val="center"/>
           </w:tcPr>
           <w:p>
@@ -2606,28 +2583,17 @@
             </w:pPr>
             <w:r>
               <w:t>Aula</w:t>
-            </w:r>
-          </w:p>
-        </w:tc>
-        <w:tc>
-          <w:tcPr>
-            <w:tcW w:w="4322" w:type="dxa"/>
-          </w:tcPr>
-          <w:p>
-            <w:pPr>
-              <w:ind w:left="0" w:firstLine="0"/>
-              <w:jc w:val="both"/>
-            </w:pPr>
-            <w:r>
-              <w:t>Lugar físico dentro del Campus Universitario donde se dictan clases y mesas de examen.</w:t>
             </w:r>
           </w:p>
         </w:tc>
       </w:tr>
       <w:tr>
-        <w:tc>
-          <w:tcPr>
-            <w:tcW w:w="4322" w:type="dxa"/>
+        <w:trPr>
+          <w:jc w:val="center"/>
+        </w:trPr>
+        <w:tc>
+          <w:tcPr>
+            <w:tcW w:w="4177" w:type="dxa"/>
             <w:vAlign w:val="center"/>
           </w:tcPr>
           <w:p>
@@ -2637,24 +2603,16 @@
             <w:r>
               <w:t>Carrera</w:t>
             </w:r>
-          </w:p>
-        </w:tc>
-        <w:tc>
-          <w:tcPr>
-            <w:tcW w:w="4322" w:type="dxa"/>
-          </w:tcPr>
-          <w:p>
-            <w:pPr>
-              <w:ind w:left="0" w:firstLine="0"/>
-              <w:jc w:val="both"/>
-            </w:pPr>
           </w:p>
         </w:tc>
       </w:tr>
       <w:tr>
-        <w:tc>
-          <w:tcPr>
-            <w:tcW w:w="4322" w:type="dxa"/>
+        <w:trPr>
+          <w:jc w:val="center"/>
+        </w:trPr>
+        <w:tc>
+          <w:tcPr>
+            <w:tcW w:w="4177" w:type="dxa"/>
             <w:vAlign w:val="center"/>
           </w:tcPr>
           <w:p>
@@ -2664,24 +2622,16 @@
             <w:r>
               <w:t>Clase</w:t>
             </w:r>
-          </w:p>
-        </w:tc>
-        <w:tc>
-          <w:tcPr>
-            <w:tcW w:w="4322" w:type="dxa"/>
-          </w:tcPr>
-          <w:p>
-            <w:pPr>
-              <w:ind w:left="0" w:firstLine="0"/>
-              <w:jc w:val="both"/>
-            </w:pPr>
           </w:p>
         </w:tc>
       </w:tr>
       <w:tr>
-        <w:tc>
-          <w:tcPr>
-            <w:tcW w:w="4322" w:type="dxa"/>
+        <w:trPr>
+          <w:jc w:val="center"/>
+        </w:trPr>
+        <w:tc>
+          <w:tcPr>
+            <w:tcW w:w="4177" w:type="dxa"/>
             <w:vAlign w:val="center"/>
           </w:tcPr>
           <w:p>
@@ -2691,24 +2641,16 @@
             <w:r>
               <w:t>Docente</w:t>
             </w:r>
-          </w:p>
-        </w:tc>
-        <w:tc>
-          <w:tcPr>
-            <w:tcW w:w="4322" w:type="dxa"/>
-          </w:tcPr>
-          <w:p>
-            <w:pPr>
-              <w:ind w:left="0" w:firstLine="0"/>
-              <w:jc w:val="both"/>
-            </w:pPr>
           </w:p>
         </w:tc>
       </w:tr>
       <w:tr>
-        <w:tc>
-          <w:tcPr>
-            <w:tcW w:w="4322" w:type="dxa"/>
+        <w:trPr>
+          <w:jc w:val="center"/>
+        </w:trPr>
+        <w:tc>
+          <w:tcPr>
+            <w:tcW w:w="4177" w:type="dxa"/>
             <w:vAlign w:val="center"/>
           </w:tcPr>
           <w:p>
@@ -2718,24 +2660,16 @@
             <w:r>
               <w:t>Mesa de examen</w:t>
             </w:r>
-          </w:p>
-        </w:tc>
-        <w:tc>
-          <w:tcPr>
-            <w:tcW w:w="4322" w:type="dxa"/>
-          </w:tcPr>
-          <w:p>
-            <w:pPr>
-              <w:ind w:left="0" w:firstLine="0"/>
-              <w:jc w:val="both"/>
-            </w:pPr>
           </w:p>
         </w:tc>
       </w:tr>
       <w:tr>
-        <w:tc>
-          <w:tcPr>
-            <w:tcW w:w="4322" w:type="dxa"/>
+        <w:trPr>
+          <w:jc w:val="center"/>
+        </w:trPr>
+        <w:tc>
+          <w:tcPr>
+            <w:tcW w:w="4177" w:type="dxa"/>
             <w:vAlign w:val="center"/>
           </w:tcPr>
           <w:p>
@@ -2743,19 +2677,46 @@
               <w:ind w:left="0" w:firstLine="0"/>
             </w:pPr>
             <w:r>
-              <w:t>Llamado</w:t>
-            </w:r>
-          </w:p>
-        </w:tc>
-        <w:tc>
-          <w:tcPr>
-            <w:tcW w:w="4322" w:type="dxa"/>
-          </w:tcPr>
-          <w:p>
-            <w:pPr>
-              <w:ind w:left="0" w:firstLine="0"/>
-              <w:jc w:val="both"/>
-            </w:pPr>
+              <w:t>Permiso</w:t>
+            </w:r>
+          </w:p>
+        </w:tc>
+      </w:tr>
+      <w:tr>
+        <w:trPr>
+          <w:jc w:val="center"/>
+        </w:trPr>
+        <w:tc>
+          <w:tcPr>
+            <w:tcW w:w="4177" w:type="dxa"/>
+            <w:vAlign w:val="center"/>
+          </w:tcPr>
+          <w:p>
+            <w:pPr>
+              <w:ind w:left="0" w:firstLine="0"/>
+            </w:pPr>
+            <w:r>
+              <w:t>Rol</w:t>
+            </w:r>
+          </w:p>
+        </w:tc>
+      </w:tr>
+      <w:tr>
+        <w:trPr>
+          <w:jc w:val="center"/>
+        </w:trPr>
+        <w:tc>
+          <w:tcPr>
+            <w:tcW w:w="4177" w:type="dxa"/>
+            <w:vAlign w:val="center"/>
+          </w:tcPr>
+          <w:p>
+            <w:pPr>
+              <w:ind w:left="0" w:firstLine="0"/>
+            </w:pPr>
+            <w:r>
+              <w:t>Usuario</w:t>
+            </w:r>
           </w:p>
         </w:tc>
       </w:tr>
@@ -2973,6 +2934,7 @@
               <w:ind w:left="0" w:firstLine="0"/>
             </w:pPr>
             <w:r>
+              <w:lastRenderedPageBreak/>
               <w:t>Clase</w:t>
             </w:r>
           </w:p>
@@ -2996,7 +2958,6 @@
               <w:jc w:val="both"/>
             </w:pPr>
             <w:r>
-              <w:lastRenderedPageBreak/>
               <w:t>Hora de inicio.</w:t>
             </w:r>
           </w:p>
@@ -3022,7 +2983,6 @@
               <w:ind w:left="0" w:firstLine="0"/>
             </w:pPr>
             <w:r>
-              <w:lastRenderedPageBreak/>
               <w:t>Docente</w:t>
             </w:r>
           </w:p>
@@ -3037,7 +2997,13 @@
               <w:jc w:val="both"/>
             </w:pPr>
             <w:r>
-              <w:t>Nombre.</w:t>
+              <w:t>Nombre</w:t>
+            </w:r>
+            <w:r>
+              <w:t xml:space="preserve"> completo</w:t>
+            </w:r>
+            <w:r>
+              <w:t>.</w:t>
             </w:r>
           </w:p>
         </w:tc>
@@ -3067,7 +3033,10 @@
               <w:jc w:val="both"/>
             </w:pPr>
             <w:r>
-              <w:t>Día</w:t>
+              <w:t>Fecha</w:t>
+            </w:r>
+            <w:r>
+              <w:t>.</w:t>
             </w:r>
           </w:p>
           <w:p>
@@ -3085,7 +3054,10 @@
               <w:jc w:val="both"/>
             </w:pPr>
             <w:r>
-              <w:t>Hora de fin.</w:t>
+              <w:t>Llamado</w:t>
+            </w:r>
+            <w:r>
+              <w:t>.</w:t>
             </w:r>
           </w:p>
         </w:tc>
@@ -3101,7 +3073,7 @@
               <w:ind w:left="0" w:firstLine="0"/>
             </w:pPr>
             <w:r>
-              <w:t>Llamado</w:t>
+              <w:t>Permiso</w:t>
             </w:r>
           </w:p>
         </w:tc>
@@ -3118,13 +3090,173 @@
               <w:t>Nombre.</w:t>
             </w:r>
           </w:p>
+        </w:tc>
+      </w:tr>
+      <w:tr>
+        <w:tc>
+          <w:tcPr>
+            <w:tcW w:w="4322" w:type="dxa"/>
+            <w:vAlign w:val="center"/>
+          </w:tcPr>
+          <w:p>
+            <w:pPr>
+              <w:ind w:left="0" w:firstLine="0"/>
+            </w:pPr>
+            <w:r>
+              <w:t>Rol</w:t>
+            </w:r>
+          </w:p>
+        </w:tc>
+        <w:tc>
+          <w:tcPr>
+            <w:tcW w:w="4322" w:type="dxa"/>
+          </w:tcPr>
           <w:p>
             <w:pPr>
               <w:ind w:left="0" w:firstLine="0"/>
               <w:jc w:val="both"/>
             </w:pPr>
             <w:r>
-              <w:t>Fecha.</w:t>
+              <w:t>Nombre.</w:t>
+            </w:r>
+          </w:p>
+        </w:tc>
+      </w:tr>
+      <w:tr>
+        <w:tc>
+          <w:tcPr>
+            <w:tcW w:w="4322" w:type="dxa"/>
+            <w:vAlign w:val="center"/>
+          </w:tcPr>
+          <w:p>
+            <w:pPr>
+              <w:ind w:left="0" w:firstLine="0"/>
+            </w:pPr>
+            <w:r>
+              <w:t>Usuario</w:t>
+            </w:r>
+          </w:p>
+        </w:tc>
+        <w:tc>
+          <w:tcPr>
+            <w:tcW w:w="4322" w:type="dxa"/>
+          </w:tcPr>
+          <w:p>
+            <w:pPr>
+              <w:ind w:left="0" w:firstLine="0"/>
+              <w:jc w:val="both"/>
+            </w:pPr>
+            <w:r>
+              <w:t>Email.</w:t>
+            </w:r>
+          </w:p>
+          <w:p>
+            <w:pPr>
+              <w:ind w:left="0" w:firstLine="0"/>
+              <w:jc w:val="both"/>
+            </w:pPr>
+            <w:r>
+              <w:t>Nombre.</w:t>
+            </w:r>
+          </w:p>
+          <w:p>
+            <w:pPr>
+              <w:ind w:left="0" w:firstLine="0"/>
+              <w:jc w:val="both"/>
+            </w:pPr>
+            <w:r>
+              <w:t xml:space="preserve">Método </w:t>
+            </w:r>
+            <w:proofErr w:type="spellStart"/>
+            <w:r>
+              <w:t>login</w:t>
+            </w:r>
+            <w:proofErr w:type="spellEnd"/>
+            <w:r>
+              <w:t>.</w:t>
+            </w:r>
+          </w:p>
+          <w:p>
+            <w:pPr>
+              <w:ind w:left="0" w:firstLine="0"/>
+              <w:jc w:val="both"/>
+            </w:pPr>
+            <w:r>
+              <w:t>Estado.</w:t>
+            </w:r>
+          </w:p>
+        </w:tc>
+      </w:tr>
+      <w:tr>
+        <w:tc>
+          <w:tcPr>
+            <w:tcW w:w="4322" w:type="dxa"/>
+            <w:vAlign w:val="center"/>
+          </w:tcPr>
+          <w:p>
+            <w:pPr>
+              <w:ind w:left="0" w:firstLine="0"/>
+            </w:pPr>
+            <w:r>
+              <w:t>Usuario manual</w:t>
+            </w:r>
+          </w:p>
+        </w:tc>
+        <w:tc>
+          <w:tcPr>
+            <w:tcW w:w="4322" w:type="dxa"/>
+          </w:tcPr>
+          <w:p>
+            <w:pPr>
+              <w:ind w:left="0" w:firstLine="0"/>
+              <w:jc w:val="both"/>
+            </w:pPr>
+            <w:r>
+              <w:t>Clave.</w:t>
+            </w:r>
+          </w:p>
+        </w:tc>
+      </w:tr>
+      <w:tr>
+        <w:tc>
+          <w:tcPr>
+            <w:tcW w:w="4322" w:type="dxa"/>
+            <w:vAlign w:val="center"/>
+          </w:tcPr>
+          <w:p>
+            <w:pPr>
+              <w:ind w:left="0" w:firstLine="0"/>
+            </w:pPr>
+            <w:r>
+              <w:t>Usuario google</w:t>
+            </w:r>
+          </w:p>
+        </w:tc>
+        <w:tc>
+          <w:tcPr>
+            <w:tcW w:w="4322" w:type="dxa"/>
+          </w:tcPr>
+          <w:p>
+            <w:pPr>
+              <w:ind w:left="0" w:firstLine="0"/>
+              <w:jc w:val="both"/>
+            </w:pPr>
+            <w:proofErr w:type="spellStart"/>
+            <w:r>
+              <w:t>Googleid</w:t>
+            </w:r>
+            <w:proofErr w:type="spellEnd"/>
+            <w:r>
+              <w:t>.</w:t>
+            </w:r>
+          </w:p>
+          <w:p>
+            <w:pPr>
+              <w:ind w:left="0" w:firstLine="0"/>
+              <w:jc w:val="both"/>
+            </w:pPr>
+            <w:r>
+              <w:t>Imagen.</w:t>
             </w:r>
           </w:p>
         </w:tc>
@@ -3132,18 +3264,19 @@
     </w:tbl>
     <w:p>
       <w:pPr>
+        <w:pStyle w:val="Ttulo3"/>
+      </w:pPr>
+      <w:r>
+        <w:t>Relaciones</w:t>
+      </w:r>
+    </w:p>
+    <w:p>
+      <w:pPr>
+        <w:spacing w:after="240"/>
         <w:jc w:val="both"/>
       </w:pPr>
       <w:r>
-        <w:t>Relaciones</w:t>
-      </w:r>
-    </w:p>
-    <w:p>
-      <w:pPr>
-        <w:jc w:val="both"/>
-      </w:pPr>
-      <w:r>
-        <w:t xml:space="preserve">Una carrera contiene </w:t>
+        <w:t>A continuación se hace el reconocimiento de las relaciones entre las entidades que se han identificado previamente.</w:t>
       </w:r>
     </w:p>
     <w:tbl>
@@ -3154,71 +3287,101 @@
         <w:tblLook w:val="04A0" w:firstRow="1" w:lastRow="0" w:firstColumn="1" w:lastColumn="0" w:noHBand="0" w:noVBand="1"/>
       </w:tblPr>
       <w:tblGrid>
-        <w:gridCol w:w="2083"/>
-        <w:gridCol w:w="2087"/>
-        <w:gridCol w:w="2083"/>
-        <w:gridCol w:w="2110"/>
+        <w:gridCol w:w="2092"/>
+        <w:gridCol w:w="2088"/>
+        <w:gridCol w:w="2077"/>
+        <w:gridCol w:w="2106"/>
       </w:tblGrid>
       <w:tr>
-        <w:tc>
-          <w:tcPr>
-            <w:tcW w:w="2161" w:type="dxa"/>
-          </w:tcPr>
-          <w:p>
-            <w:pPr>
-              <w:ind w:left="0" w:firstLine="0"/>
-              <w:jc w:val="both"/>
-            </w:pPr>
-            <w:r>
+        <w:trPr>
+          <w:trHeight w:val="454"/>
+        </w:trPr>
+        <w:tc>
+          <w:tcPr>
+            <w:tcW w:w="2092" w:type="dxa"/>
+            <w:shd w:val="clear" w:color="auto" w:fill="D9D9D9" w:themeFill="background1" w:themeFillShade="D9"/>
+            <w:vAlign w:val="center"/>
+          </w:tcPr>
+          <w:p>
+            <w:pPr>
+              <w:ind w:left="0" w:firstLine="0"/>
+              <w:jc w:val="center"/>
+              <w:rPr>
+                <w:b/>
+              </w:rPr>
+            </w:pPr>
+            <w:r>
+              <w:rPr>
+                <w:b/>
+              </w:rPr>
               <w:t>Entidad</w:t>
             </w:r>
           </w:p>
         </w:tc>
         <w:tc>
           <w:tcPr>
-            <w:tcW w:w="2161" w:type="dxa"/>
-          </w:tcPr>
-          <w:p>
-            <w:pPr>
-              <w:ind w:left="0" w:firstLine="0"/>
-              <w:jc w:val="both"/>
-            </w:pPr>
-            <w:r>
+            <w:tcW w:w="2088" w:type="dxa"/>
+            <w:shd w:val="clear" w:color="auto" w:fill="D9D9D9" w:themeFill="background1" w:themeFillShade="D9"/>
+            <w:vAlign w:val="center"/>
+          </w:tcPr>
+          <w:p>
+            <w:pPr>
+              <w:ind w:left="0" w:firstLine="0"/>
+              <w:jc w:val="center"/>
+              <w:rPr>
+                <w:b/>
+              </w:rPr>
+            </w:pPr>
+            <w:r>
+              <w:rPr>
+                <w:b/>
+              </w:rPr>
               <w:t>Relación</w:t>
             </w:r>
           </w:p>
         </w:tc>
         <w:tc>
           <w:tcPr>
-            <w:tcW w:w="2161" w:type="dxa"/>
-          </w:tcPr>
-          <w:p>
-            <w:pPr>
-              <w:ind w:left="0" w:firstLine="0"/>
-              <w:jc w:val="both"/>
-            </w:pPr>
-            <w:r>
+            <w:tcW w:w="2077" w:type="dxa"/>
+            <w:shd w:val="clear" w:color="auto" w:fill="D9D9D9" w:themeFill="background1" w:themeFillShade="D9"/>
+            <w:vAlign w:val="center"/>
+          </w:tcPr>
+          <w:p>
+            <w:pPr>
+              <w:ind w:left="0" w:firstLine="0"/>
+              <w:jc w:val="center"/>
+              <w:rPr>
+                <w:b/>
+              </w:rPr>
+            </w:pPr>
+            <w:r>
+              <w:rPr>
+                <w:b/>
+              </w:rPr>
               <w:t>Entidad</w:t>
             </w:r>
           </w:p>
         </w:tc>
         <w:tc>
           <w:tcPr>
-            <w:tcW w:w="2161" w:type="dxa"/>
-          </w:tcPr>
-          <w:p>
-            <w:pPr>
-              <w:ind w:left="0" w:firstLine="0"/>
-              <w:jc w:val="both"/>
+            <w:tcW w:w="2106" w:type="dxa"/>
+            <w:shd w:val="clear" w:color="auto" w:fill="D9D9D9" w:themeFill="background1" w:themeFillShade="D9"/>
+            <w:vAlign w:val="center"/>
+          </w:tcPr>
+          <w:p>
+            <w:pPr>
+              <w:ind w:left="0" w:firstLine="0"/>
+              <w:jc w:val="center"/>
+              <w:rPr>
+                <w:b/>
+              </w:rPr>
             </w:pPr>
             <w:proofErr w:type="spellStart"/>
             <w:r>
-              <w:t>Cardi</w:t>
-            </w:r>
-            <w:bookmarkStart w:id="8" w:name="_GoBack"/>
-            <w:bookmarkEnd w:id="8"/>
-            <w:r>
-              <w:t>nalidad</w:t>
+              <w:rPr>
+                <w:b/>
+              </w:rPr>
+              <w:t>Cardinalidad</w:t>
             </w:r>
             <w:proofErr w:type="spellEnd"/>
           </w:p>
@@ -3227,395 +3390,1596 @@
       <w:tr>
         <w:tc>
           <w:tcPr>
-            <w:tcW w:w="2161" w:type="dxa"/>
-          </w:tcPr>
-          <w:p>
-            <w:pPr>
-              <w:ind w:left="0" w:firstLine="0"/>
-              <w:jc w:val="both"/>
-            </w:pPr>
-          </w:p>
-        </w:tc>
-        <w:tc>
-          <w:tcPr>
-            <w:tcW w:w="2161" w:type="dxa"/>
-          </w:tcPr>
-          <w:p>
-            <w:pPr>
-              <w:ind w:left="0" w:firstLine="0"/>
-              <w:jc w:val="both"/>
-            </w:pPr>
-          </w:p>
-        </w:tc>
-        <w:tc>
-          <w:tcPr>
-            <w:tcW w:w="2161" w:type="dxa"/>
-          </w:tcPr>
-          <w:p>
-            <w:pPr>
-              <w:ind w:left="0" w:firstLine="0"/>
-              <w:jc w:val="both"/>
-            </w:pPr>
-          </w:p>
-        </w:tc>
-        <w:tc>
-          <w:tcPr>
-            <w:tcW w:w="2161" w:type="dxa"/>
-          </w:tcPr>
-          <w:p>
-            <w:pPr>
-              <w:ind w:left="0" w:firstLine="0"/>
-              <w:jc w:val="both"/>
-            </w:pPr>
+            <w:tcW w:w="2092" w:type="dxa"/>
+          </w:tcPr>
+          <w:p>
+            <w:pPr>
+              <w:ind w:left="0" w:firstLine="0"/>
+            </w:pPr>
+            <w:r>
+              <w:t>Asignatura</w:t>
+            </w:r>
+          </w:p>
+        </w:tc>
+        <w:tc>
+          <w:tcPr>
+            <w:tcW w:w="2088" w:type="dxa"/>
+          </w:tcPr>
+          <w:p>
+            <w:pPr>
+              <w:ind w:left="0" w:firstLine="0"/>
+            </w:pPr>
+            <w:r>
+              <w:t>Pertenece</w:t>
+            </w:r>
+          </w:p>
+        </w:tc>
+        <w:tc>
+          <w:tcPr>
+            <w:tcW w:w="2077" w:type="dxa"/>
+          </w:tcPr>
+          <w:p>
+            <w:pPr>
+              <w:ind w:left="0" w:firstLine="0"/>
+            </w:pPr>
+            <w:r>
+              <w:t>Carrera</w:t>
+            </w:r>
+          </w:p>
+        </w:tc>
+        <w:tc>
+          <w:tcPr>
+            <w:tcW w:w="2106" w:type="dxa"/>
+          </w:tcPr>
+          <w:p>
+            <w:pPr>
+              <w:ind w:left="0" w:firstLine="0"/>
+              <w:jc w:val="center"/>
+            </w:pPr>
+            <w:r>
+              <w:t>0:N -</w:t>
+            </w:r>
+            <w:r>
+              <w:t xml:space="preserve"> </w:t>
+            </w:r>
+            <w:r>
+              <w:t>1:N</w:t>
+            </w:r>
           </w:p>
         </w:tc>
       </w:tr>
       <w:tr>
         <w:tc>
           <w:tcPr>
-            <w:tcW w:w="2161" w:type="dxa"/>
-          </w:tcPr>
-          <w:p>
-            <w:pPr>
-              <w:ind w:left="0" w:firstLine="0"/>
-              <w:jc w:val="both"/>
-            </w:pPr>
-          </w:p>
-        </w:tc>
-        <w:tc>
-          <w:tcPr>
-            <w:tcW w:w="2161" w:type="dxa"/>
-          </w:tcPr>
-          <w:p>
-            <w:pPr>
-              <w:ind w:left="0" w:firstLine="0"/>
-              <w:jc w:val="both"/>
-            </w:pPr>
-          </w:p>
-        </w:tc>
-        <w:tc>
-          <w:tcPr>
-            <w:tcW w:w="2161" w:type="dxa"/>
-          </w:tcPr>
-          <w:p>
-            <w:pPr>
-              <w:ind w:left="0" w:firstLine="0"/>
-              <w:jc w:val="both"/>
-            </w:pPr>
-          </w:p>
-        </w:tc>
-        <w:tc>
-          <w:tcPr>
-            <w:tcW w:w="2161" w:type="dxa"/>
-          </w:tcPr>
-          <w:p>
-            <w:pPr>
-              <w:ind w:left="0" w:firstLine="0"/>
-              <w:jc w:val="both"/>
-            </w:pPr>
+            <w:tcW w:w="2092" w:type="dxa"/>
+          </w:tcPr>
+          <w:p>
+            <w:pPr>
+              <w:ind w:left="0" w:firstLine="0"/>
+            </w:pPr>
+            <w:r>
+              <w:t>Clase</w:t>
+            </w:r>
+          </w:p>
+        </w:tc>
+        <w:tc>
+          <w:tcPr>
+            <w:tcW w:w="2088" w:type="dxa"/>
+          </w:tcPr>
+          <w:p>
+            <w:pPr>
+              <w:ind w:left="0" w:firstLine="0"/>
+            </w:pPr>
+            <w:r>
+              <w:t>Tiene asignada</w:t>
+            </w:r>
+          </w:p>
+        </w:tc>
+        <w:tc>
+          <w:tcPr>
+            <w:tcW w:w="2077" w:type="dxa"/>
+          </w:tcPr>
+          <w:p>
+            <w:pPr>
+              <w:ind w:left="0" w:firstLine="0"/>
+            </w:pPr>
+            <w:r>
+              <w:t>Aula</w:t>
+            </w:r>
+          </w:p>
+        </w:tc>
+        <w:tc>
+          <w:tcPr>
+            <w:tcW w:w="2106" w:type="dxa"/>
+          </w:tcPr>
+          <w:p>
+            <w:pPr>
+              <w:jc w:val="center"/>
+            </w:pPr>
+            <w:r>
+              <w:t>0-N – 1:1</w:t>
+            </w:r>
           </w:p>
         </w:tc>
       </w:tr>
       <w:tr>
         <w:tc>
           <w:tcPr>
-            <w:tcW w:w="2161" w:type="dxa"/>
-          </w:tcPr>
-          <w:p>
-            <w:pPr>
-              <w:ind w:left="0" w:firstLine="0"/>
-              <w:jc w:val="both"/>
-            </w:pPr>
-          </w:p>
-        </w:tc>
-        <w:tc>
-          <w:tcPr>
-            <w:tcW w:w="2161" w:type="dxa"/>
-          </w:tcPr>
-          <w:p>
-            <w:pPr>
-              <w:ind w:left="0" w:firstLine="0"/>
-              <w:jc w:val="both"/>
-            </w:pPr>
-          </w:p>
-        </w:tc>
-        <w:tc>
-          <w:tcPr>
-            <w:tcW w:w="2161" w:type="dxa"/>
-          </w:tcPr>
-          <w:p>
-            <w:pPr>
-              <w:ind w:left="0" w:firstLine="0"/>
-              <w:jc w:val="both"/>
-            </w:pPr>
-          </w:p>
-        </w:tc>
-        <w:tc>
-          <w:tcPr>
-            <w:tcW w:w="2161" w:type="dxa"/>
-          </w:tcPr>
-          <w:p>
-            <w:pPr>
-              <w:ind w:left="0" w:firstLine="0"/>
-              <w:jc w:val="both"/>
-            </w:pPr>
+            <w:tcW w:w="2092" w:type="dxa"/>
+          </w:tcPr>
+          <w:p>
+            <w:pPr>
+              <w:ind w:left="0" w:firstLine="0"/>
+            </w:pPr>
+            <w:r>
+              <w:t>Mesa de examen</w:t>
+            </w:r>
+          </w:p>
+        </w:tc>
+        <w:tc>
+          <w:tcPr>
+            <w:tcW w:w="2088" w:type="dxa"/>
+          </w:tcPr>
+          <w:p>
+            <w:pPr>
+              <w:ind w:left="0" w:firstLine="0"/>
+            </w:pPr>
+            <w:r>
+              <w:t>Puede asignarse</w:t>
+            </w:r>
+          </w:p>
+        </w:tc>
+        <w:tc>
+          <w:tcPr>
+            <w:tcW w:w="2077" w:type="dxa"/>
+          </w:tcPr>
+          <w:p>
+            <w:pPr>
+              <w:ind w:left="0" w:firstLine="0"/>
+            </w:pPr>
+            <w:r>
+              <w:t>Aula</w:t>
+            </w:r>
+          </w:p>
+        </w:tc>
+        <w:tc>
+          <w:tcPr>
+            <w:tcW w:w="2106" w:type="dxa"/>
+          </w:tcPr>
+          <w:p>
+            <w:pPr>
+              <w:ind w:left="0" w:firstLine="0"/>
+              <w:jc w:val="center"/>
+            </w:pPr>
+            <w:r>
+              <w:t>0:1 – 0:N</w:t>
+            </w:r>
           </w:p>
         </w:tc>
       </w:tr>
       <w:tr>
         <w:tc>
           <w:tcPr>
-            <w:tcW w:w="2161" w:type="dxa"/>
-          </w:tcPr>
-          <w:p>
-            <w:pPr>
-              <w:ind w:left="0" w:firstLine="0"/>
-              <w:jc w:val="both"/>
-            </w:pPr>
-          </w:p>
-        </w:tc>
-        <w:tc>
-          <w:tcPr>
-            <w:tcW w:w="2161" w:type="dxa"/>
-          </w:tcPr>
-          <w:p>
-            <w:pPr>
-              <w:ind w:left="0" w:firstLine="0"/>
-              <w:jc w:val="both"/>
-            </w:pPr>
-          </w:p>
-        </w:tc>
-        <w:tc>
-          <w:tcPr>
-            <w:tcW w:w="2161" w:type="dxa"/>
-          </w:tcPr>
-          <w:p>
-            <w:pPr>
-              <w:ind w:left="0" w:firstLine="0"/>
-              <w:jc w:val="both"/>
-            </w:pPr>
-          </w:p>
-        </w:tc>
-        <w:tc>
-          <w:tcPr>
-            <w:tcW w:w="2161" w:type="dxa"/>
-          </w:tcPr>
-          <w:p>
-            <w:pPr>
-              <w:ind w:left="0" w:firstLine="0"/>
-              <w:jc w:val="both"/>
-            </w:pPr>
+            <w:tcW w:w="2092" w:type="dxa"/>
+          </w:tcPr>
+          <w:p>
+            <w:pPr>
+              <w:ind w:left="0" w:firstLine="0"/>
+            </w:pPr>
+            <w:r>
+              <w:t>Mesa de examen</w:t>
+            </w:r>
+          </w:p>
+        </w:tc>
+        <w:tc>
+          <w:tcPr>
+            <w:tcW w:w="2088" w:type="dxa"/>
+          </w:tcPr>
+          <w:p>
+            <w:pPr>
+              <w:ind w:left="0" w:firstLine="0"/>
+            </w:pPr>
+            <w:r>
+              <w:t>Es evaluada</w:t>
+            </w:r>
+          </w:p>
+        </w:tc>
+        <w:tc>
+          <w:tcPr>
+            <w:tcW w:w="2077" w:type="dxa"/>
+          </w:tcPr>
+          <w:p>
+            <w:pPr>
+              <w:ind w:left="0" w:firstLine="0"/>
+            </w:pPr>
+            <w:r>
+              <w:t>Docente</w:t>
+            </w:r>
+          </w:p>
+        </w:tc>
+        <w:tc>
+          <w:tcPr>
+            <w:tcW w:w="2106" w:type="dxa"/>
+          </w:tcPr>
+          <w:p>
+            <w:pPr>
+              <w:ind w:left="0" w:firstLine="0"/>
+              <w:jc w:val="center"/>
+            </w:pPr>
+            <w:r>
+              <w:t>2:4 – 1</w:t>
+            </w:r>
+            <w:r>
+              <w:t>:N</w:t>
+            </w:r>
           </w:p>
         </w:tc>
       </w:tr>
       <w:tr>
         <w:tc>
           <w:tcPr>
-            <w:tcW w:w="2161" w:type="dxa"/>
-          </w:tcPr>
-          <w:p>
-            <w:pPr>
-              <w:ind w:left="0" w:firstLine="0"/>
-              <w:jc w:val="both"/>
-            </w:pPr>
-          </w:p>
-        </w:tc>
-        <w:tc>
-          <w:tcPr>
-            <w:tcW w:w="2161" w:type="dxa"/>
-          </w:tcPr>
-          <w:p>
-            <w:pPr>
-              <w:ind w:left="0" w:firstLine="0"/>
-              <w:jc w:val="both"/>
-            </w:pPr>
-          </w:p>
-        </w:tc>
-        <w:tc>
-          <w:tcPr>
-            <w:tcW w:w="2161" w:type="dxa"/>
-          </w:tcPr>
-          <w:p>
-            <w:pPr>
-              <w:ind w:left="0" w:firstLine="0"/>
-              <w:jc w:val="both"/>
-            </w:pPr>
-          </w:p>
-        </w:tc>
-        <w:tc>
-          <w:tcPr>
-            <w:tcW w:w="2161" w:type="dxa"/>
-          </w:tcPr>
-          <w:p>
-            <w:pPr>
-              <w:ind w:left="0" w:firstLine="0"/>
-              <w:jc w:val="both"/>
-            </w:pPr>
+            <w:tcW w:w="2092" w:type="dxa"/>
+          </w:tcPr>
+          <w:p>
+            <w:pPr>
+              <w:ind w:left="0" w:firstLine="0"/>
+            </w:pPr>
+            <w:r>
+              <w:t>Usuario</w:t>
+            </w:r>
+          </w:p>
+        </w:tc>
+        <w:tc>
+          <w:tcPr>
+            <w:tcW w:w="2088" w:type="dxa"/>
+          </w:tcPr>
+          <w:p>
+            <w:pPr>
+              <w:ind w:left="0" w:firstLine="0"/>
+            </w:pPr>
+            <w:r>
+              <w:t>Tiene</w:t>
+            </w:r>
+          </w:p>
+        </w:tc>
+        <w:tc>
+          <w:tcPr>
+            <w:tcW w:w="2077" w:type="dxa"/>
+          </w:tcPr>
+          <w:p>
+            <w:pPr>
+              <w:ind w:left="0" w:firstLine="0"/>
+            </w:pPr>
+            <w:r>
+              <w:t>Rol</w:t>
+            </w:r>
+          </w:p>
+        </w:tc>
+        <w:tc>
+          <w:tcPr>
+            <w:tcW w:w="2106" w:type="dxa"/>
+          </w:tcPr>
+          <w:p>
+            <w:pPr>
+              <w:ind w:left="0" w:firstLine="0"/>
+              <w:jc w:val="center"/>
+            </w:pPr>
+            <w:r>
+              <w:t>1:N – 1:N</w:t>
+            </w:r>
           </w:p>
         </w:tc>
       </w:tr>
       <w:tr>
         <w:tc>
           <w:tcPr>
-            <w:tcW w:w="2161" w:type="dxa"/>
-          </w:tcPr>
-          <w:p>
-            <w:pPr>
-              <w:ind w:left="0" w:firstLine="0"/>
-              <w:jc w:val="both"/>
-            </w:pPr>
-          </w:p>
-        </w:tc>
-        <w:tc>
-          <w:tcPr>
-            <w:tcW w:w="2161" w:type="dxa"/>
-          </w:tcPr>
-          <w:p>
-            <w:pPr>
-              <w:ind w:left="0" w:firstLine="0"/>
-              <w:jc w:val="both"/>
-            </w:pPr>
-          </w:p>
-        </w:tc>
-        <w:tc>
-          <w:tcPr>
-            <w:tcW w:w="2161" w:type="dxa"/>
-          </w:tcPr>
-          <w:p>
-            <w:pPr>
-              <w:ind w:left="0" w:firstLine="0"/>
-              <w:jc w:val="both"/>
-            </w:pPr>
-          </w:p>
-        </w:tc>
-        <w:tc>
-          <w:tcPr>
-            <w:tcW w:w="2161" w:type="dxa"/>
-          </w:tcPr>
-          <w:p>
-            <w:pPr>
-              <w:ind w:left="0" w:firstLine="0"/>
-              <w:jc w:val="both"/>
-            </w:pPr>
+            <w:tcW w:w="2092" w:type="dxa"/>
+          </w:tcPr>
+          <w:p>
+            <w:pPr>
+              <w:ind w:left="0" w:firstLine="0"/>
+            </w:pPr>
+            <w:r>
+              <w:t>Rol</w:t>
+            </w:r>
+          </w:p>
+        </w:tc>
+        <w:tc>
+          <w:tcPr>
+            <w:tcW w:w="2088" w:type="dxa"/>
+          </w:tcPr>
+          <w:p>
+            <w:pPr>
+              <w:ind w:left="0" w:firstLine="0"/>
+            </w:pPr>
+            <w:r>
+              <w:t>Tiene</w:t>
+            </w:r>
+          </w:p>
+        </w:tc>
+        <w:tc>
+          <w:tcPr>
+            <w:tcW w:w="2077" w:type="dxa"/>
+          </w:tcPr>
+          <w:p>
+            <w:pPr>
+              <w:ind w:left="0" w:firstLine="0"/>
+            </w:pPr>
+            <w:r>
+              <w:t>Permiso</w:t>
+            </w:r>
+          </w:p>
+        </w:tc>
+        <w:tc>
+          <w:tcPr>
+            <w:tcW w:w="2106" w:type="dxa"/>
+          </w:tcPr>
+          <w:p>
+            <w:pPr>
+              <w:ind w:left="0" w:firstLine="0"/>
+              <w:jc w:val="center"/>
+            </w:pPr>
+            <w:r>
+              <w:t>1:N – 1:N</w:t>
+            </w:r>
           </w:p>
         </w:tc>
       </w:tr>
       <w:tr>
         <w:tc>
           <w:tcPr>
-            <w:tcW w:w="2161" w:type="dxa"/>
-          </w:tcPr>
-          <w:p>
-            <w:pPr>
-              <w:ind w:left="0" w:firstLine="0"/>
-              <w:jc w:val="both"/>
-            </w:pPr>
-          </w:p>
-        </w:tc>
-        <w:tc>
-          <w:tcPr>
-            <w:tcW w:w="2161" w:type="dxa"/>
-          </w:tcPr>
-          <w:p>
-            <w:pPr>
-              <w:ind w:left="0" w:firstLine="0"/>
-              <w:jc w:val="both"/>
-            </w:pPr>
-          </w:p>
-        </w:tc>
-        <w:tc>
-          <w:tcPr>
-            <w:tcW w:w="2161" w:type="dxa"/>
-          </w:tcPr>
-          <w:p>
-            <w:pPr>
-              <w:ind w:left="0" w:firstLine="0"/>
-              <w:jc w:val="both"/>
-            </w:pPr>
-          </w:p>
-        </w:tc>
-        <w:tc>
-          <w:tcPr>
-            <w:tcW w:w="2161" w:type="dxa"/>
-          </w:tcPr>
-          <w:p>
-            <w:pPr>
-              <w:ind w:left="0" w:firstLine="0"/>
-              <w:jc w:val="both"/>
-            </w:pPr>
+            <w:tcW w:w="2092" w:type="dxa"/>
+          </w:tcPr>
+          <w:p>
+            <w:pPr>
+              <w:ind w:left="0" w:firstLine="0"/>
+            </w:pPr>
+            <w:r>
+              <w:t>Asignatura</w:t>
+            </w:r>
+          </w:p>
+        </w:tc>
+        <w:tc>
+          <w:tcPr>
+            <w:tcW w:w="2088" w:type="dxa"/>
+          </w:tcPr>
+          <w:p>
+            <w:pPr>
+              <w:ind w:left="0" w:firstLine="0"/>
+            </w:pPr>
+            <w:r>
+              <w:t>Se dictan</w:t>
+            </w:r>
+          </w:p>
+        </w:tc>
+        <w:tc>
+          <w:tcPr>
+            <w:tcW w:w="2077" w:type="dxa"/>
+          </w:tcPr>
+          <w:p>
+            <w:pPr>
+              <w:ind w:left="0" w:firstLine="0"/>
+            </w:pPr>
+            <w:r>
+              <w:t>Clases</w:t>
+            </w:r>
+          </w:p>
+        </w:tc>
+        <w:tc>
+          <w:tcPr>
+            <w:tcW w:w="2106" w:type="dxa"/>
+          </w:tcPr>
+          <w:p>
+            <w:pPr>
+              <w:ind w:left="0" w:firstLine="0"/>
+              <w:jc w:val="center"/>
+            </w:pPr>
+            <w:r>
+              <w:t>1:N – 0:N</w:t>
+            </w:r>
+          </w:p>
+        </w:tc>
+      </w:tr>
+      <w:tr>
+        <w:tc>
+          <w:tcPr>
+            <w:tcW w:w="2092" w:type="dxa"/>
+          </w:tcPr>
+          <w:p>
+            <w:pPr>
+              <w:ind w:left="0" w:firstLine="0"/>
+            </w:pPr>
+            <w:r>
+              <w:t>Asignatura</w:t>
+            </w:r>
+          </w:p>
+        </w:tc>
+        <w:tc>
+          <w:tcPr>
+            <w:tcW w:w="2088" w:type="dxa"/>
+          </w:tcPr>
+          <w:p>
+            <w:pPr>
+              <w:ind w:left="0" w:firstLine="0"/>
+            </w:pPr>
+            <w:r>
+              <w:t>Se rinde</w:t>
+            </w:r>
+          </w:p>
+        </w:tc>
+        <w:tc>
+          <w:tcPr>
+            <w:tcW w:w="2077" w:type="dxa"/>
+          </w:tcPr>
+          <w:p>
+            <w:pPr>
+              <w:ind w:left="0" w:firstLine="0"/>
+            </w:pPr>
+            <w:r>
+              <w:t>Mesa de examen</w:t>
+            </w:r>
+          </w:p>
+        </w:tc>
+        <w:tc>
+          <w:tcPr>
+            <w:tcW w:w="2106" w:type="dxa"/>
+          </w:tcPr>
+          <w:p>
+            <w:pPr>
+              <w:ind w:left="0" w:firstLine="0"/>
+              <w:jc w:val="center"/>
+            </w:pPr>
+            <w:r>
+              <w:t>1:1 – 0:2</w:t>
+            </w:r>
           </w:p>
         </w:tc>
       </w:tr>
     </w:tbl>
     <w:p>
       <w:pPr>
+        <w:pStyle w:val="PSI-Comentario"/>
+        <w:tabs>
+          <w:tab w:val="left" w:pos="1423"/>
+        </w:tabs>
+        <w:ind w:left="0" w:firstLine="0"/>
+      </w:pPr>
+      <w:r>
+        <w:tab/>
+      </w:r>
+    </w:p>
+    <w:p>
+      <w:pPr>
+        <w:pStyle w:val="Ttulo2"/>
+      </w:pPr>
+      <w:bookmarkStart w:id="8" w:name="_Toc493673829"/>
+      <w:r>
+        <w:t>Modelo Entidad-Relación</w:t>
+      </w:r>
+      <w:bookmarkEnd w:id="8"/>
+      <w:r>
+        <w:t xml:space="preserve"> </w:t>
+      </w:r>
+    </w:p>
+    <w:p>
+      <w:pPr>
+        <w:pStyle w:val="Ttulo3"/>
+      </w:pPr>
+      <w:bookmarkStart w:id="9" w:name="_Toc493673830"/>
+      <w:r>
+        <w:t>Definición</w:t>
+      </w:r>
+      <w:bookmarkEnd w:id="9"/>
+    </w:p>
+    <w:p>
+      <w:pPr>
         <w:jc w:val="both"/>
       </w:pPr>
-    </w:p>
-    <w:p>
-      <w:pPr>
-        <w:pStyle w:val="PSI-Comentario"/>
-      </w:pPr>
-    </w:p>
-    <w:p>
-      <w:pPr>
-        <w:pStyle w:val="Ttulo2"/>
-      </w:pPr>
-      <w:bookmarkStart w:id="9" w:name="_Toc493673829"/>
-      <w:r>
-        <w:t>Modelo Entidad-Relación</w:t>
-      </w:r>
-      <w:bookmarkEnd w:id="9"/>
+      <w:r>
+        <w:t>El Modelo Entidad-Relación o Diagrama Entidad-Relación permite representar las relaciones entre las entidades. Dicho</w:t>
+      </w:r>
+      <w:r>
+        <w:t xml:space="preserve"> modelo debe estar compuesto por:</w:t>
+      </w:r>
+      <w:r>
+        <w:t xml:space="preserve"> e</w:t>
+      </w:r>
+      <w:r>
+        <w:t>ntidades</w:t>
+      </w:r>
+      <w:r>
+        <w:t>, a</w:t>
+      </w:r>
+      <w:r>
+        <w:t>tributos</w:t>
+      </w:r>
+      <w:r>
+        <w:t>, r</w:t>
+      </w:r>
+      <w:r>
+        <w:t>elaciones</w:t>
+      </w:r>
+      <w:r>
+        <w:t xml:space="preserve">, </w:t>
+      </w:r>
+      <w:proofErr w:type="spellStart"/>
+      <w:r>
+        <w:t>c</w:t>
+      </w:r>
+      <w:r>
+        <w:t>ardinalidad</w:t>
+      </w:r>
+      <w:proofErr w:type="spellEnd"/>
+      <w:r>
+        <w:t xml:space="preserve"> y l</w:t>
+      </w:r>
+      <w:r>
+        <w:t>laves</w:t>
+      </w:r>
+      <w:r>
+        <w:t>.</w:t>
+      </w:r>
+    </w:p>
+    <w:p>
+      <w:pPr>
+        <w:pStyle w:val="PSI-Ttulo2"/>
+        <w:tabs>
+          <w:tab w:val="left" w:pos="6949"/>
+        </w:tabs>
+      </w:pPr>
+      <w:bookmarkStart w:id="10" w:name="_Toc493673831"/>
+      <w:r>
+        <w:t xml:space="preserve">Descripción de Entidades </w:t>
+      </w:r>
+      <w:r>
+        <w:t>y Atributos</w:t>
+      </w:r>
+      <w:bookmarkEnd w:id="10"/>
+      <w:r>
+        <w:tab/>
+      </w:r>
+    </w:p>
+    <w:p>
+      <w:pPr>
+        <w:spacing w:after="240"/>
+        <w:jc w:val="both"/>
+      </w:pPr>
+      <w:r>
+        <w:t>A continuación</w:t>
+      </w:r>
       <w:r>
         <w:t xml:space="preserve"> </w:t>
       </w:r>
+      <w:r>
+        <w:t>describen todas las entidades encontradas en el proceso de análisis</w:t>
+      </w:r>
+      <w:r>
+        <w:t>.</w:t>
+      </w:r>
+    </w:p>
+    <w:tbl>
+      <w:tblPr>
+        <w:tblStyle w:val="Tablaconcuadrcula"/>
+        <w:tblW w:w="0" w:type="auto"/>
+        <w:tblInd w:w="357" w:type="dxa"/>
+        <w:tblLook w:val="04A0" w:firstRow="1" w:lastRow="0" w:firstColumn="1" w:lastColumn="0" w:noHBand="0" w:noVBand="1"/>
+      </w:tblPr>
+      <w:tblGrid>
+        <w:gridCol w:w="4178"/>
+        <w:gridCol w:w="4185"/>
+      </w:tblGrid>
+      <w:tr>
+        <w:trPr>
+          <w:trHeight w:val="454"/>
+        </w:trPr>
+        <w:tc>
+          <w:tcPr>
+            <w:tcW w:w="4178" w:type="dxa"/>
+            <w:shd w:val="clear" w:color="auto" w:fill="D9D9D9" w:themeFill="background1" w:themeFillShade="D9"/>
+            <w:vAlign w:val="center"/>
+          </w:tcPr>
+          <w:p>
+            <w:pPr>
+              <w:ind w:left="0" w:firstLine="0"/>
+              <w:jc w:val="center"/>
+              <w:rPr>
+                <w:b/>
+              </w:rPr>
+            </w:pPr>
+            <w:r>
+              <w:rPr>
+                <w:b/>
+              </w:rPr>
+              <w:t>Entidad</w:t>
+            </w:r>
+          </w:p>
+        </w:tc>
+        <w:tc>
+          <w:tcPr>
+            <w:tcW w:w="4185" w:type="dxa"/>
+            <w:shd w:val="clear" w:color="auto" w:fill="D9D9D9" w:themeFill="background1" w:themeFillShade="D9"/>
+            <w:vAlign w:val="center"/>
+          </w:tcPr>
+          <w:p>
+            <w:pPr>
+              <w:ind w:left="0" w:firstLine="0"/>
+              <w:jc w:val="center"/>
+              <w:rPr>
+                <w:b/>
+              </w:rPr>
+            </w:pPr>
+            <w:r>
+              <w:rPr>
+                <w:b/>
+              </w:rPr>
+              <w:t>Atributos</w:t>
+            </w:r>
+          </w:p>
+        </w:tc>
+      </w:tr>
+      <w:tr>
+        <w:tc>
+          <w:tcPr>
+            <w:tcW w:w="4178" w:type="dxa"/>
+            <w:vAlign w:val="center"/>
+          </w:tcPr>
+          <w:p>
+            <w:pPr>
+              <w:ind w:left="0" w:firstLine="0"/>
+            </w:pPr>
+            <w:r>
+              <w:t>Asignatura</w:t>
+            </w:r>
+          </w:p>
+        </w:tc>
+        <w:tc>
+          <w:tcPr>
+            <w:tcW w:w="4185" w:type="dxa"/>
+          </w:tcPr>
+          <w:p>
+            <w:pPr>
+              <w:ind w:left="0" w:firstLine="0"/>
+              <w:jc w:val="both"/>
+            </w:pPr>
+            <w:r>
+              <w:t>Nombre.</w:t>
+            </w:r>
+          </w:p>
+        </w:tc>
+      </w:tr>
+      <w:tr>
+        <w:tc>
+          <w:tcPr>
+            <w:tcW w:w="4178" w:type="dxa"/>
+            <w:vAlign w:val="center"/>
+          </w:tcPr>
+          <w:p>
+            <w:pPr>
+              <w:ind w:left="0" w:firstLine="0"/>
+            </w:pPr>
+            <w:r>
+              <w:t>Aula</w:t>
+            </w:r>
+          </w:p>
+        </w:tc>
+        <w:tc>
+          <w:tcPr>
+            <w:tcW w:w="4185" w:type="dxa"/>
+          </w:tcPr>
+          <w:p>
+            <w:pPr>
+              <w:ind w:left="0" w:firstLine="0"/>
+              <w:jc w:val="both"/>
+            </w:pPr>
+            <w:r>
+              <w:t>Identificador aula.</w:t>
+            </w:r>
+          </w:p>
+          <w:p>
+            <w:pPr>
+              <w:ind w:left="0" w:firstLine="0"/>
+              <w:jc w:val="both"/>
+            </w:pPr>
+            <w:r>
+              <w:lastRenderedPageBreak/>
+              <w:t>Sector.</w:t>
+            </w:r>
+          </w:p>
+          <w:p>
+            <w:pPr>
+              <w:ind w:left="0" w:firstLine="0"/>
+              <w:jc w:val="both"/>
+            </w:pPr>
+            <w:r>
+              <w:t>Número.</w:t>
+            </w:r>
+          </w:p>
+        </w:tc>
+      </w:tr>
+      <w:tr>
+        <w:tc>
+          <w:tcPr>
+            <w:tcW w:w="4178" w:type="dxa"/>
+            <w:vAlign w:val="center"/>
+          </w:tcPr>
+          <w:p>
+            <w:pPr>
+              <w:ind w:left="0" w:firstLine="0"/>
+            </w:pPr>
+            <w:r>
+              <w:lastRenderedPageBreak/>
+              <w:t>Carrera</w:t>
+            </w:r>
+          </w:p>
+        </w:tc>
+        <w:tc>
+          <w:tcPr>
+            <w:tcW w:w="4185" w:type="dxa"/>
+          </w:tcPr>
+          <w:p>
+            <w:pPr>
+              <w:ind w:left="0" w:firstLine="0"/>
+              <w:jc w:val="both"/>
+            </w:pPr>
+            <w:r>
+              <w:t>Código.</w:t>
+            </w:r>
+          </w:p>
+          <w:p>
+            <w:pPr>
+              <w:ind w:left="0" w:firstLine="0"/>
+              <w:jc w:val="both"/>
+            </w:pPr>
+            <w:r>
+              <w:t>Nombre.</w:t>
+            </w:r>
+          </w:p>
+        </w:tc>
+      </w:tr>
+      <w:tr>
+        <w:tc>
+          <w:tcPr>
+            <w:tcW w:w="4178" w:type="dxa"/>
+            <w:vAlign w:val="center"/>
+          </w:tcPr>
+          <w:p>
+            <w:pPr>
+              <w:ind w:left="0" w:firstLine="0"/>
+            </w:pPr>
+            <w:r>
+              <w:t>Clase</w:t>
+            </w:r>
+          </w:p>
+        </w:tc>
+        <w:tc>
+          <w:tcPr>
+            <w:tcW w:w="4185" w:type="dxa"/>
+          </w:tcPr>
+          <w:p>
+            <w:pPr>
+              <w:ind w:left="0" w:firstLine="0"/>
+              <w:jc w:val="both"/>
+            </w:pPr>
+            <w:r>
+              <w:t>Identificador de clase.</w:t>
+            </w:r>
+          </w:p>
+          <w:p>
+            <w:pPr>
+              <w:ind w:left="0" w:firstLine="0"/>
+              <w:jc w:val="both"/>
+            </w:pPr>
+            <w:r>
+              <w:t>Día.</w:t>
+            </w:r>
+          </w:p>
+          <w:p>
+            <w:pPr>
+              <w:ind w:left="0" w:firstLine="0"/>
+              <w:jc w:val="both"/>
+            </w:pPr>
+            <w:r>
+              <w:t>Hora de inicio.</w:t>
+            </w:r>
+          </w:p>
+          <w:p>
+            <w:pPr>
+              <w:ind w:left="0" w:firstLine="0"/>
+              <w:jc w:val="both"/>
+            </w:pPr>
+            <w:r>
+              <w:t>Hora de fin.</w:t>
+            </w:r>
+          </w:p>
+        </w:tc>
+      </w:tr>
+      <w:tr>
+        <w:tc>
+          <w:tcPr>
+            <w:tcW w:w="4178" w:type="dxa"/>
+            <w:vAlign w:val="center"/>
+          </w:tcPr>
+          <w:p>
+            <w:pPr>
+              <w:ind w:left="0" w:firstLine="0"/>
+            </w:pPr>
+            <w:r>
+              <w:t>Docente</w:t>
+            </w:r>
+          </w:p>
+        </w:tc>
+        <w:tc>
+          <w:tcPr>
+            <w:tcW w:w="4185" w:type="dxa"/>
+          </w:tcPr>
+          <w:p>
+            <w:pPr>
+              <w:ind w:left="0" w:firstLine="0"/>
+              <w:jc w:val="both"/>
+            </w:pPr>
+            <w:r>
+              <w:t>Nombre completo.</w:t>
+            </w:r>
+          </w:p>
+        </w:tc>
+      </w:tr>
+      <w:tr>
+        <w:tc>
+          <w:tcPr>
+            <w:tcW w:w="4178" w:type="dxa"/>
+            <w:vAlign w:val="center"/>
+          </w:tcPr>
+          <w:p>
+            <w:pPr>
+              <w:ind w:left="0" w:firstLine="0"/>
+            </w:pPr>
+            <w:r>
+              <w:t>Mesa de examen</w:t>
+            </w:r>
+          </w:p>
+        </w:tc>
+        <w:tc>
+          <w:tcPr>
+            <w:tcW w:w="4185" w:type="dxa"/>
+          </w:tcPr>
+          <w:p>
+            <w:pPr>
+              <w:ind w:left="0" w:firstLine="0"/>
+              <w:jc w:val="both"/>
+            </w:pPr>
+            <w:r>
+              <w:t>Identificador de mesa.</w:t>
+            </w:r>
+          </w:p>
+          <w:p>
+            <w:pPr>
+              <w:ind w:left="0" w:firstLine="0"/>
+              <w:jc w:val="both"/>
+            </w:pPr>
+            <w:r>
+              <w:t>Fecha.</w:t>
+            </w:r>
+          </w:p>
+          <w:p>
+            <w:pPr>
+              <w:ind w:left="0" w:firstLine="0"/>
+              <w:jc w:val="both"/>
+            </w:pPr>
+            <w:r>
+              <w:t>Hora de inicio.</w:t>
+            </w:r>
+          </w:p>
+          <w:p>
+            <w:pPr>
+              <w:ind w:left="0" w:firstLine="0"/>
+              <w:jc w:val="both"/>
+            </w:pPr>
+            <w:r>
+              <w:t>Llamado.</w:t>
+            </w:r>
+          </w:p>
+        </w:tc>
+      </w:tr>
+      <w:tr>
+        <w:tc>
+          <w:tcPr>
+            <w:tcW w:w="4178" w:type="dxa"/>
+            <w:vAlign w:val="center"/>
+          </w:tcPr>
+          <w:p>
+            <w:pPr>
+              <w:ind w:left="0" w:firstLine="0"/>
+            </w:pPr>
+            <w:r>
+              <w:t>Permiso</w:t>
+            </w:r>
+          </w:p>
+        </w:tc>
+        <w:tc>
+          <w:tcPr>
+            <w:tcW w:w="4185" w:type="dxa"/>
+          </w:tcPr>
+          <w:p>
+            <w:pPr>
+              <w:ind w:left="0" w:firstLine="0"/>
+              <w:jc w:val="both"/>
+            </w:pPr>
+            <w:r>
+              <w:t>Identificador permiso.</w:t>
+            </w:r>
+          </w:p>
+          <w:p>
+            <w:pPr>
+              <w:ind w:left="0" w:firstLine="0"/>
+              <w:jc w:val="both"/>
+            </w:pPr>
+            <w:r>
+              <w:t>Nombre.</w:t>
+            </w:r>
+          </w:p>
+        </w:tc>
+      </w:tr>
+      <w:tr>
+        <w:tc>
+          <w:tcPr>
+            <w:tcW w:w="4178" w:type="dxa"/>
+            <w:vAlign w:val="center"/>
+          </w:tcPr>
+          <w:p>
+            <w:pPr>
+              <w:ind w:left="0" w:firstLine="0"/>
+            </w:pPr>
+            <w:r>
+              <w:t>Rol</w:t>
+            </w:r>
+          </w:p>
+        </w:tc>
+        <w:tc>
+          <w:tcPr>
+            <w:tcW w:w="4185" w:type="dxa"/>
+          </w:tcPr>
+          <w:p>
+            <w:pPr>
+              <w:ind w:left="0" w:firstLine="0"/>
+              <w:jc w:val="both"/>
+            </w:pPr>
+            <w:r>
+              <w:t>Identificador rol.</w:t>
+            </w:r>
+          </w:p>
+          <w:p>
+            <w:pPr>
+              <w:ind w:left="0" w:firstLine="0"/>
+              <w:jc w:val="both"/>
+            </w:pPr>
+            <w:r>
+              <w:t>Nombre.</w:t>
+            </w:r>
+          </w:p>
+        </w:tc>
+      </w:tr>
+      <w:tr>
+        <w:tc>
+          <w:tcPr>
+            <w:tcW w:w="4178" w:type="dxa"/>
+            <w:vAlign w:val="center"/>
+          </w:tcPr>
+          <w:p>
+            <w:pPr>
+              <w:ind w:left="0" w:firstLine="0"/>
+            </w:pPr>
+            <w:r>
+              <w:t>Usuario</w:t>
+            </w:r>
+          </w:p>
+        </w:tc>
+        <w:tc>
+          <w:tcPr>
+            <w:tcW w:w="4185" w:type="dxa"/>
+          </w:tcPr>
+          <w:p>
+            <w:pPr>
+              <w:ind w:left="0" w:firstLine="0"/>
+              <w:jc w:val="both"/>
+            </w:pPr>
+            <w:r>
+              <w:t>Identificador usuario.</w:t>
+            </w:r>
+          </w:p>
+          <w:p>
+            <w:pPr>
+              <w:ind w:left="0" w:firstLine="0"/>
+              <w:jc w:val="both"/>
+            </w:pPr>
+            <w:r>
+              <w:t>Email.</w:t>
+            </w:r>
+          </w:p>
+          <w:p>
+            <w:pPr>
+              <w:ind w:left="0" w:firstLine="0"/>
+              <w:jc w:val="both"/>
+            </w:pPr>
+            <w:r>
+              <w:t>Nombre.</w:t>
+            </w:r>
+          </w:p>
+          <w:p>
+            <w:pPr>
+              <w:ind w:left="0" w:firstLine="0"/>
+              <w:jc w:val="both"/>
+            </w:pPr>
+            <w:r>
+              <w:t xml:space="preserve">Método </w:t>
+            </w:r>
+            <w:proofErr w:type="spellStart"/>
+            <w:r>
+              <w:t>login</w:t>
+            </w:r>
+            <w:proofErr w:type="spellEnd"/>
+            <w:r>
+              <w:t>.</w:t>
+            </w:r>
+          </w:p>
+          <w:p>
+            <w:pPr>
+              <w:ind w:left="0" w:firstLine="0"/>
+              <w:jc w:val="both"/>
+            </w:pPr>
+            <w:r>
+              <w:t>Estado.</w:t>
+            </w:r>
+          </w:p>
+        </w:tc>
+      </w:tr>
+      <w:tr>
+        <w:tc>
+          <w:tcPr>
+            <w:tcW w:w="4178" w:type="dxa"/>
+            <w:vAlign w:val="center"/>
+          </w:tcPr>
+          <w:p>
+            <w:pPr>
+              <w:ind w:left="0" w:firstLine="0"/>
+            </w:pPr>
+            <w:r>
+              <w:t>Usuario manual</w:t>
+            </w:r>
+          </w:p>
+        </w:tc>
+        <w:tc>
+          <w:tcPr>
+            <w:tcW w:w="4185" w:type="dxa"/>
+          </w:tcPr>
+          <w:p>
+            <w:pPr>
+              <w:ind w:left="0" w:firstLine="0"/>
+              <w:jc w:val="both"/>
+            </w:pPr>
+            <w:r>
+              <w:t>Identificador usuario.</w:t>
+            </w:r>
+          </w:p>
+          <w:p>
+            <w:pPr>
+              <w:ind w:left="0" w:firstLine="0"/>
+              <w:jc w:val="both"/>
+            </w:pPr>
+            <w:r>
+              <w:t>Clave.</w:t>
+            </w:r>
+          </w:p>
+        </w:tc>
+      </w:tr>
+      <w:tr>
+        <w:tc>
+          <w:tcPr>
+            <w:tcW w:w="4178" w:type="dxa"/>
+            <w:vAlign w:val="center"/>
+          </w:tcPr>
+          <w:p>
+            <w:pPr>
+              <w:ind w:left="0" w:firstLine="0"/>
+            </w:pPr>
+            <w:r>
+              <w:t>Usuario google</w:t>
+            </w:r>
+          </w:p>
+        </w:tc>
+        <w:tc>
+          <w:tcPr>
+            <w:tcW w:w="4185" w:type="dxa"/>
+          </w:tcPr>
+          <w:p>
+            <w:pPr>
+              <w:ind w:left="0" w:firstLine="0"/>
+              <w:jc w:val="both"/>
+            </w:pPr>
+            <w:r>
+              <w:t>Identificador usuario.</w:t>
+            </w:r>
+          </w:p>
+          <w:p>
+            <w:pPr>
+              <w:ind w:left="0" w:firstLine="0"/>
+              <w:jc w:val="both"/>
+            </w:pPr>
+            <w:proofErr w:type="spellStart"/>
+            <w:r>
+              <w:t>Googleid</w:t>
+            </w:r>
+            <w:proofErr w:type="spellEnd"/>
+            <w:r>
+              <w:t>.</w:t>
+            </w:r>
+          </w:p>
+          <w:p>
+            <w:pPr>
+              <w:ind w:left="0" w:firstLine="0"/>
+              <w:jc w:val="both"/>
+            </w:pPr>
+            <w:r>
+              <w:t>Imagen.</w:t>
+            </w:r>
+          </w:p>
+        </w:tc>
+      </w:tr>
+    </w:tbl>
+    <w:p>
+      <w:pPr>
+        <w:ind w:left="0" w:firstLine="0"/>
+        <w:jc w:val="both"/>
+      </w:pPr>
+    </w:p>
+    <w:p>
+      <w:pPr>
+        <w:ind w:left="0" w:firstLine="0"/>
+        <w:jc w:val="both"/>
+      </w:pPr>
+      <w:r>
+        <w:t>Observaciones sobre atributos de entidad:</w:t>
+      </w:r>
+    </w:p>
+    <w:p>
+      <w:pPr>
+        <w:jc w:val="both"/>
+      </w:pPr>
+    </w:p>
+    <w:tbl>
+      <w:tblPr>
+        <w:tblStyle w:val="Tablaconcuadrcula"/>
+        <w:tblW w:w="0" w:type="auto"/>
+        <w:tblInd w:w="357" w:type="dxa"/>
+        <w:tblLook w:val="04A0" w:firstRow="1" w:lastRow="0" w:firstColumn="1" w:lastColumn="0" w:noHBand="0" w:noVBand="1"/>
+      </w:tblPr>
+      <w:tblGrid>
+        <w:gridCol w:w="2779"/>
+        <w:gridCol w:w="2784"/>
+        <w:gridCol w:w="2800"/>
+      </w:tblGrid>
+      <w:tr>
+        <w:trPr>
+          <w:trHeight w:val="454"/>
+        </w:trPr>
+        <w:tc>
+          <w:tcPr>
+            <w:tcW w:w="2779" w:type="dxa"/>
+            <w:shd w:val="clear" w:color="auto" w:fill="D9D9D9" w:themeFill="background1" w:themeFillShade="D9"/>
+            <w:vAlign w:val="center"/>
+          </w:tcPr>
+          <w:p>
+            <w:pPr>
+              <w:ind w:left="0" w:firstLine="0"/>
+              <w:jc w:val="center"/>
+              <w:rPr>
+                <w:b/>
+              </w:rPr>
+            </w:pPr>
+            <w:r>
+              <w:rPr>
+                <w:b/>
+              </w:rPr>
+              <w:t>Entidad</w:t>
+            </w:r>
+          </w:p>
+        </w:tc>
+        <w:tc>
+          <w:tcPr>
+            <w:tcW w:w="2784" w:type="dxa"/>
+            <w:shd w:val="clear" w:color="auto" w:fill="D9D9D9" w:themeFill="background1" w:themeFillShade="D9"/>
+            <w:vAlign w:val="center"/>
+          </w:tcPr>
+          <w:p>
+            <w:pPr>
+              <w:ind w:left="0" w:firstLine="0"/>
+              <w:jc w:val="center"/>
+              <w:rPr>
+                <w:b/>
+              </w:rPr>
+            </w:pPr>
+            <w:r>
+              <w:rPr>
+                <w:b/>
+              </w:rPr>
+              <w:t>Atributo</w:t>
+            </w:r>
+          </w:p>
+        </w:tc>
+        <w:tc>
+          <w:tcPr>
+            <w:tcW w:w="2800" w:type="dxa"/>
+            <w:shd w:val="clear" w:color="auto" w:fill="D9D9D9" w:themeFill="background1" w:themeFillShade="D9"/>
+            <w:vAlign w:val="center"/>
+          </w:tcPr>
+          <w:p>
+            <w:pPr>
+              <w:ind w:left="0" w:firstLine="0"/>
+              <w:jc w:val="center"/>
+              <w:rPr>
+                <w:b/>
+              </w:rPr>
+            </w:pPr>
+            <w:r>
+              <w:rPr>
+                <w:b/>
+              </w:rPr>
+              <w:t>Observación</w:t>
+            </w:r>
+          </w:p>
+        </w:tc>
+      </w:tr>
+      <w:tr>
+        <w:tc>
+          <w:tcPr>
+            <w:tcW w:w="2779" w:type="dxa"/>
+            <w:vAlign w:val="center"/>
+          </w:tcPr>
+          <w:p>
+            <w:pPr>
+              <w:ind w:left="0" w:firstLine="0"/>
+            </w:pPr>
+            <w:r>
+              <w:t>Aula</w:t>
+            </w:r>
+          </w:p>
+        </w:tc>
+        <w:tc>
+          <w:tcPr>
+            <w:tcW w:w="2784" w:type="dxa"/>
+            <w:vAlign w:val="center"/>
+          </w:tcPr>
+          <w:p>
+            <w:pPr>
+              <w:ind w:left="0" w:firstLine="0"/>
+            </w:pPr>
+            <w:r>
+              <w:t xml:space="preserve">Sector </w:t>
+            </w:r>
+          </w:p>
+        </w:tc>
+        <w:tc>
+          <w:tcPr>
+            <w:tcW w:w="2800" w:type="dxa"/>
+          </w:tcPr>
+          <w:p>
+            <w:pPr>
+              <w:ind w:left="0" w:firstLine="0"/>
+              <w:jc w:val="both"/>
+            </w:pPr>
+            <w:r>
+              <w:t>A, B, C, D, E, F o</w:t>
+            </w:r>
+            <w:r>
+              <w:t xml:space="preserve"> G.</w:t>
+            </w:r>
+          </w:p>
+        </w:tc>
+      </w:tr>
+      <w:tr>
+        <w:tc>
+          <w:tcPr>
+            <w:tcW w:w="2779" w:type="dxa"/>
+            <w:vMerge w:val="restart"/>
+            <w:vAlign w:val="center"/>
+          </w:tcPr>
+          <w:p>
+            <w:pPr>
+              <w:ind w:left="0" w:firstLine="0"/>
+            </w:pPr>
+            <w:r>
+              <w:t>Clase</w:t>
+            </w:r>
+          </w:p>
+        </w:tc>
+        <w:tc>
+          <w:tcPr>
+            <w:tcW w:w="2784" w:type="dxa"/>
+            <w:vAlign w:val="center"/>
+          </w:tcPr>
+          <w:p>
+            <w:pPr>
+              <w:ind w:left="0" w:firstLine="0"/>
+            </w:pPr>
+            <w:r>
+              <w:t>Día</w:t>
+            </w:r>
+          </w:p>
+        </w:tc>
+        <w:tc>
+          <w:tcPr>
+            <w:tcW w:w="2800" w:type="dxa"/>
+          </w:tcPr>
+          <w:p>
+            <w:pPr>
+              <w:ind w:left="0" w:firstLine="0"/>
+              <w:jc w:val="both"/>
+            </w:pPr>
+            <w:r>
+              <w:t xml:space="preserve">Lunes, </w:t>
+            </w:r>
+            <w:proofErr w:type="gramStart"/>
+            <w:r>
+              <w:t>Martes</w:t>
+            </w:r>
+            <w:proofErr w:type="gramEnd"/>
+            <w:r>
+              <w:t>, Miércoles, Jueves, Viernes o Sábado.</w:t>
+            </w:r>
+          </w:p>
+        </w:tc>
+      </w:tr>
+      <w:tr>
+        <w:tc>
+          <w:tcPr>
+            <w:tcW w:w="2779" w:type="dxa"/>
+            <w:vMerge/>
+            <w:vAlign w:val="center"/>
+          </w:tcPr>
+          <w:p>
+            <w:pPr>
+              <w:ind w:left="0" w:firstLine="0"/>
+            </w:pPr>
+          </w:p>
+        </w:tc>
+        <w:tc>
+          <w:tcPr>
+            <w:tcW w:w="2784" w:type="dxa"/>
+            <w:vAlign w:val="center"/>
+          </w:tcPr>
+          <w:p>
+            <w:pPr>
+              <w:ind w:left="0" w:firstLine="0"/>
+            </w:pPr>
+            <w:r>
+              <w:t>Hora de inicio</w:t>
+            </w:r>
+          </w:p>
+        </w:tc>
+        <w:tc>
+          <w:tcPr>
+            <w:tcW w:w="2800" w:type="dxa"/>
+          </w:tcPr>
+          <w:p>
+            <w:pPr>
+              <w:ind w:left="0" w:firstLine="0"/>
+              <w:jc w:val="both"/>
+            </w:pPr>
+            <w:r>
+              <w:t>HH:MM</w:t>
+            </w:r>
+          </w:p>
+        </w:tc>
+      </w:tr>
+      <w:tr>
+        <w:tc>
+          <w:tcPr>
+            <w:tcW w:w="2779" w:type="dxa"/>
+            <w:vMerge/>
+            <w:vAlign w:val="center"/>
+          </w:tcPr>
+          <w:p>
+            <w:pPr>
+              <w:ind w:left="0" w:firstLine="0"/>
+            </w:pPr>
+          </w:p>
+        </w:tc>
+        <w:tc>
+          <w:tcPr>
+            <w:tcW w:w="2784" w:type="dxa"/>
+            <w:vAlign w:val="center"/>
+          </w:tcPr>
+          <w:p>
+            <w:pPr>
+              <w:ind w:left="0" w:firstLine="0"/>
+            </w:pPr>
+            <w:r>
+              <w:t>Hora de fin</w:t>
+            </w:r>
+          </w:p>
+        </w:tc>
+        <w:tc>
+          <w:tcPr>
+            <w:tcW w:w="2800" w:type="dxa"/>
+          </w:tcPr>
+          <w:p>
+            <w:pPr>
+              <w:ind w:left="0" w:firstLine="0"/>
+              <w:jc w:val="both"/>
+            </w:pPr>
+            <w:r>
+              <w:t>HH:MM</w:t>
+            </w:r>
+          </w:p>
+        </w:tc>
+      </w:tr>
+      <w:tr>
+        <w:tc>
+          <w:tcPr>
+            <w:tcW w:w="2779" w:type="dxa"/>
+          </w:tcPr>
+          <w:p>
+            <w:pPr>
+              <w:ind w:left="0" w:firstLine="0"/>
+              <w:jc w:val="both"/>
+            </w:pPr>
+            <w:r>
+              <w:t>Docente</w:t>
+            </w:r>
+          </w:p>
+        </w:tc>
+        <w:tc>
+          <w:tcPr>
+            <w:tcW w:w="2784" w:type="dxa"/>
+          </w:tcPr>
+          <w:p>
+            <w:pPr>
+              <w:ind w:left="0" w:firstLine="0"/>
+              <w:jc w:val="both"/>
+            </w:pPr>
+            <w:r>
+              <w:t>Nombre completo</w:t>
+            </w:r>
+          </w:p>
+        </w:tc>
+        <w:tc>
+          <w:tcPr>
+            <w:tcW w:w="2800" w:type="dxa"/>
+          </w:tcPr>
+          <w:p>
+            <w:pPr>
+              <w:ind w:left="0" w:firstLine="0"/>
+              <w:jc w:val="both"/>
+            </w:pPr>
+            <w:r>
+              <w:t>Apellido y Nombre.</w:t>
+            </w:r>
+          </w:p>
+        </w:tc>
+      </w:tr>
+      <w:tr>
+        <w:tc>
+          <w:tcPr>
+            <w:tcW w:w="2779" w:type="dxa"/>
+            <w:vMerge w:val="restart"/>
+            <w:vAlign w:val="center"/>
+          </w:tcPr>
+          <w:p>
+            <w:pPr>
+              <w:ind w:left="0" w:firstLine="0"/>
+            </w:pPr>
+            <w:r>
+              <w:t>Mesa de examen</w:t>
+            </w:r>
+          </w:p>
+        </w:tc>
+        <w:tc>
+          <w:tcPr>
+            <w:tcW w:w="2784" w:type="dxa"/>
+          </w:tcPr>
+          <w:p>
+            <w:pPr>
+              <w:ind w:left="0" w:firstLine="0"/>
+              <w:jc w:val="both"/>
+            </w:pPr>
+            <w:r>
+              <w:t>Llamado</w:t>
+            </w:r>
+          </w:p>
+        </w:tc>
+        <w:tc>
+          <w:tcPr>
+            <w:tcW w:w="2800" w:type="dxa"/>
+          </w:tcPr>
+          <w:p>
+            <w:pPr>
+              <w:ind w:left="0" w:firstLine="0"/>
+              <w:jc w:val="both"/>
+            </w:pPr>
+            <w:r>
+              <w:t>Primero o segundo.</w:t>
+            </w:r>
+          </w:p>
+        </w:tc>
+      </w:tr>
+      <w:tr>
+        <w:tc>
+          <w:tcPr>
+            <w:tcW w:w="2779" w:type="dxa"/>
+            <w:vMerge/>
+          </w:tcPr>
+          <w:p>
+            <w:pPr>
+              <w:ind w:left="0" w:firstLine="0"/>
+              <w:jc w:val="both"/>
+            </w:pPr>
+          </w:p>
+        </w:tc>
+        <w:tc>
+          <w:tcPr>
+            <w:tcW w:w="2784" w:type="dxa"/>
+          </w:tcPr>
+          <w:p>
+            <w:pPr>
+              <w:ind w:left="0" w:firstLine="0"/>
+              <w:jc w:val="both"/>
+            </w:pPr>
+            <w:r>
+              <w:t>Hora de inicio</w:t>
+            </w:r>
+          </w:p>
+        </w:tc>
+        <w:tc>
+          <w:tcPr>
+            <w:tcW w:w="2800" w:type="dxa"/>
+          </w:tcPr>
+          <w:p>
+            <w:pPr>
+              <w:ind w:left="0" w:firstLine="0"/>
+              <w:jc w:val="both"/>
+            </w:pPr>
+            <w:r>
+              <w:t>HH:MM</w:t>
+            </w:r>
+          </w:p>
+        </w:tc>
+      </w:tr>
+    </w:tbl>
+    <w:p>
+      <w:pPr>
+        <w:jc w:val="both"/>
+      </w:pPr>
+      <w:bookmarkStart w:id="11" w:name="_GoBack"/>
+      <w:bookmarkEnd w:id="11"/>
+    </w:p>
+    <w:p>
+      <w:pPr>
+        <w:pStyle w:val="PSI-ComentarioVieta"/>
+        <w:numPr>
+          <w:ilvl w:val="0"/>
+          <w:numId w:val="0"/>
+        </w:numPr>
+        <w:ind w:left="1072" w:hanging="360"/>
+      </w:pPr>
+    </w:p>
+    <w:p>
+      <w:pPr>
+        <w:rPr>
+          <w:lang w:val="es-AR"/>
+        </w:rPr>
+      </w:pPr>
     </w:p>
     <w:p>
       <w:pPr>
         <w:pStyle w:val="Ttulo3"/>
       </w:pPr>
-      <w:bookmarkStart w:id="10" w:name="_Toc493673830"/>
-      <w:r>
-        <w:t>Definición</w:t>
-      </w:r>
-      <w:bookmarkEnd w:id="10"/>
-    </w:p>
-    <w:p>
-      <w:pPr>
-        <w:jc w:val="both"/>
-      </w:pPr>
-      <w:r>
-        <w:t>[</w:t>
-      </w:r>
-      <w:r>
-        <w:t xml:space="preserve">Generalmente todo modelo tiene una representación gráfica, para el caso de datos el modelo más popular es el modelo entidad-relación o </w:t>
-      </w:r>
-      <w:proofErr w:type="spellStart"/>
-      <w:r>
-        <w:t>digrama</w:t>
-      </w:r>
-      <w:proofErr w:type="spellEnd"/>
-      <w:r>
-        <w:t xml:space="preserve"> E/R.</w:t>
-      </w:r>
-    </w:p>
-    <w:p>
-      <w:pPr>
-        <w:jc w:val="both"/>
-      </w:pPr>
-      <w:r>
-        <w:t>Se denomina así debido a que precisamente permite representar relaciones entre entidades (objetivo del modelado de datos)</w:t>
-      </w:r>
-      <w:r>
-        <w:t>]</w:t>
-      </w:r>
-    </w:p>
-    <w:p>
-      <w:pPr>
-        <w:jc w:val="both"/>
-      </w:pPr>
-      <w:r>
-        <w:t>El modelo debe estar compuesto por:</w:t>
+      <w:bookmarkStart w:id="12" w:name="_Toc493673832"/>
+      <w:r>
+        <w:lastRenderedPageBreak/>
+        <w:t>Llaves</w:t>
+      </w:r>
+      <w:bookmarkEnd w:id="12"/>
+      <w:r>
+        <w:t xml:space="preserve"> </w:t>
       </w:r>
     </w:p>
     <w:p>
@@ -3630,8 +4994,13 @@
         <w:contextualSpacing w:val="0"/>
         <w:jc w:val="both"/>
       </w:pPr>
-      <w:r>
-        <w:t>Entidades</w:t>
+      <w:proofErr w:type="spellStart"/>
+      <w:r>
+        <w:t>Super</w:t>
+      </w:r>
+      <w:proofErr w:type="spellEnd"/>
+      <w:r>
+        <w:t xml:space="preserve"> llave: conjunto de uno o más atributos que "juntos" identifican de manera única a una entidad</w:t>
       </w:r>
     </w:p>
     <w:p>
@@ -3647,7 +5016,15 @@
         <w:jc w:val="both"/>
       </w:pPr>
       <w:r>
-        <w:t>Atributos</w:t>
+        <w:t xml:space="preserve">Llave candidata: es una </w:t>
+      </w:r>
+      <w:proofErr w:type="spellStart"/>
+      <w:r>
+        <w:t>super</w:t>
+      </w:r>
+      <w:proofErr w:type="spellEnd"/>
+      <w:r>
+        <w:t xml:space="preserve"> llave mínima</w:t>
       </w:r>
     </w:p>
     <w:p>
@@ -3663,7 +5040,66 @@
         <w:jc w:val="both"/>
       </w:pPr>
       <w:r>
+        <w:t>Llave primaria: la seleccionada para identificar a los elementos de un conjunto de entidades.</w:t>
+      </w:r>
+    </w:p>
+    <w:p/>
+    <w:p>
+      <w:pPr>
+        <w:pStyle w:val="PSI-Ttulo2"/>
+      </w:pPr>
+      <w:bookmarkStart w:id="13" w:name="_Toc493673833"/>
+      <w:r>
+        <w:t>Relaciones Encontradas</w:t>
+      </w:r>
+      <w:bookmarkEnd w:id="13"/>
+    </w:p>
+    <w:p>
+      <w:pPr>
+        <w:jc w:val="both"/>
+      </w:pPr>
+      <w:r>
+        <w:t>[</w:t>
+      </w:r>
+      <w:r>
+        <w:t>Tras haber realizado un análisis del entorno se detectaro</w:t>
+      </w:r>
+      <w:r>
+        <w:t>n</w:t>
+      </w:r>
+      <w:r>
+        <w:t xml:space="preserve"> relaciones entre las entidades, </w:t>
+      </w:r>
+      <w:r>
+        <w:t>se genera una lista de todas las relaciones encontradas</w:t>
+      </w:r>
+      <w:r>
+        <w:t>.</w:t>
+      </w:r>
+    </w:p>
+    <w:p>
+      <w:pPr>
+        <w:jc w:val="both"/>
+      </w:pPr>
+      <w:r>
+        <w:rPr>
+          <w:b/>
+        </w:rPr>
         <w:t>Relaciones</w:t>
+      </w:r>
+      <w:r>
+        <w:t>: la conexión que existe entre 2 entidades (verbo).</w:t>
+      </w:r>
+      <w:r>
+        <w:t>]</w:t>
+      </w:r>
+    </w:p>
+    <w:p>
+      <w:pPr>
+        <w:jc w:val="both"/>
+      </w:pPr>
+      <w:r>
+        <w:t>Relación 1:</w:t>
       </w:r>
     </w:p>
     <w:p>
@@ -3678,13 +5114,8 @@
         <w:contextualSpacing w:val="0"/>
         <w:jc w:val="both"/>
       </w:pPr>
-      <w:proofErr w:type="spellStart"/>
-      <w:r>
-        <w:t>Cardinalidad</w:t>
-      </w:r>
-      <w:proofErr w:type="spellEnd"/>
-      <w:r>
-        <w:t>.</w:t>
+      <w:r>
+        <w:t xml:space="preserve">Entidades relacionadas: </w:t>
       </w:r>
     </w:p>
     <w:p>
@@ -3700,64 +5131,7 @@
         <w:jc w:val="both"/>
       </w:pPr>
       <w:r>
-        <w:t>Llaves</w:t>
-      </w:r>
-    </w:p>
-    <w:p>
-      <w:pPr>
-        <w:pStyle w:val="PSI-Comentario"/>
-      </w:pPr>
-    </w:p>
-    <w:p>
-      <w:pPr>
-        <w:pStyle w:val="PSI-Comentario"/>
-      </w:pPr>
-    </w:p>
-    <w:p>
-      <w:pPr>
-        <w:pStyle w:val="PSI-Comentario"/>
-      </w:pPr>
-    </w:p>
-    <w:p>
-      <w:pPr>
-        <w:pStyle w:val="PSI-Comentario"/>
-      </w:pPr>
-    </w:p>
-    <w:p>
-      <w:pPr>
-        <w:pStyle w:val="PSI-Ttulo2"/>
-      </w:pPr>
-      <w:bookmarkStart w:id="11" w:name="_Toc493673831"/>
-      <w:r>
-        <w:lastRenderedPageBreak/>
-        <w:t xml:space="preserve">Descripción de Entidades </w:t>
-      </w:r>
-      <w:r>
-        <w:t>y Atributos</w:t>
-      </w:r>
-      <w:bookmarkEnd w:id="11"/>
-    </w:p>
-    <w:p>
-      <w:pPr>
-        <w:jc w:val="both"/>
-      </w:pPr>
-      <w:r>
-        <w:t xml:space="preserve">[En esta sección se </w:t>
-      </w:r>
-      <w:r>
-        <w:t>describen todas las entidades encontradas en el proceso de análisis</w:t>
-      </w:r>
-      <w:r>
-        <w:t xml:space="preserve"> para cada entidad se </w:t>
-      </w:r>
-      <w:r>
-        <w:t>pueden</w:t>
-      </w:r>
-      <w:r>
-        <w:t xml:space="preserve"> listar sus atributos</w:t>
-      </w:r>
-      <w:r>
-        <w:t>.]</w:t>
+        <w:t>Nombre</w:t>
       </w:r>
     </w:p>
     <w:p>
@@ -3772,1690 +5146,6 @@
         <w:contextualSpacing w:val="0"/>
         <w:jc w:val="both"/>
       </w:pPr>
-      <w:r>
-        <w:t>Entidades: todo lo que existe y es capaz de ser descrito (sustantivo).</w:t>
-      </w:r>
-    </w:p>
-    <w:p>
-      <w:pPr>
-        <w:pStyle w:val="Prrafodelista"/>
-        <w:numPr>
-          <w:ilvl w:val="0"/>
-          <w:numId w:val="19"/>
-        </w:numPr>
-        <w:spacing w:before="120" w:after="120"/>
-        <w:ind w:left="714" w:hanging="357"/>
-        <w:contextualSpacing w:val="0"/>
-        <w:jc w:val="both"/>
-      </w:pPr>
-      <w:r>
-        <w:t xml:space="preserve">Atributos: es una característica (adjetivo) de una entidad que puede hacer 1 de tres cosas: </w:t>
-      </w:r>
-    </w:p>
-    <w:p>
-      <w:pPr>
-        <w:pStyle w:val="Prrafodelista"/>
-        <w:numPr>
-          <w:ilvl w:val="0"/>
-          <w:numId w:val="19"/>
-        </w:numPr>
-        <w:spacing w:before="120" w:after="120"/>
-        <w:ind w:left="714" w:hanging="357"/>
-        <w:contextualSpacing w:val="0"/>
-        <w:jc w:val="both"/>
-      </w:pPr>
-      <w:r>
-        <w:t>Identificar</w:t>
-      </w:r>
-    </w:p>
-    <w:p>
-      <w:pPr>
-        <w:pStyle w:val="Prrafodelista"/>
-        <w:numPr>
-          <w:ilvl w:val="0"/>
-          <w:numId w:val="19"/>
-        </w:numPr>
-        <w:spacing w:before="120" w:after="120"/>
-        <w:ind w:left="714" w:hanging="357"/>
-        <w:contextualSpacing w:val="0"/>
-        <w:jc w:val="both"/>
-      </w:pPr>
-      <w:r>
-        <w:t>Relacionar</w:t>
-      </w:r>
-    </w:p>
-    <w:p>
-      <w:pPr>
-        <w:pStyle w:val="Prrafodelista"/>
-        <w:numPr>
-          <w:ilvl w:val="0"/>
-          <w:numId w:val="19"/>
-        </w:numPr>
-        <w:spacing w:before="120" w:after="120"/>
-        <w:ind w:left="714" w:hanging="357"/>
-        <w:contextualSpacing w:val="0"/>
-        <w:jc w:val="both"/>
-      </w:pPr>
-      <w:r>
-        <w:t>Describir</w:t>
-      </w:r>
-    </w:p>
-    <w:p>
-      <w:pPr>
-        <w:pStyle w:val="PSI-ComentarioVieta"/>
-        <w:numPr>
-          <w:ilvl w:val="0"/>
-          <w:numId w:val="0"/>
-        </w:numPr>
-        <w:ind w:left="1072"/>
-      </w:pPr>
-    </w:p>
-    <w:p>
-      <w:pPr>
-        <w:pStyle w:val="PSI-ComentarioVieta"/>
-        <w:numPr>
-          <w:ilvl w:val="0"/>
-          <w:numId w:val="0"/>
-        </w:numPr>
-        <w:ind w:left="1072"/>
-      </w:pPr>
-    </w:p>
-    <w:tbl>
-      <w:tblPr>
-        <w:tblStyle w:val="Tablaconcuadrcula"/>
-        <w:tblW w:w="6716" w:type="dxa"/>
-        <w:jc w:val="center"/>
-        <w:tblLook w:val="04A0" w:firstRow="1" w:lastRow="0" w:firstColumn="1" w:lastColumn="0" w:noHBand="0" w:noVBand="1"/>
-      </w:tblPr>
-      <w:tblGrid>
-        <w:gridCol w:w="1555"/>
-        <w:gridCol w:w="981"/>
-        <w:gridCol w:w="899"/>
-        <w:gridCol w:w="1121"/>
-        <w:gridCol w:w="805"/>
-        <w:gridCol w:w="692"/>
-        <w:gridCol w:w="663"/>
-      </w:tblGrid>
-      <w:tr>
-        <w:trPr>
-          <w:trHeight w:val="284"/>
-          <w:jc w:val="center"/>
-        </w:trPr>
-        <w:tc>
-          <w:tcPr>
-            <w:tcW w:w="1575" w:type="dxa"/>
-            <w:tcBorders>
-              <w:bottom w:val="single" w:sz="4" w:space="0" w:color="auto"/>
-            </w:tcBorders>
-            <w:shd w:val="pct5" w:color="auto" w:fill="auto"/>
-          </w:tcPr>
-          <w:p>
-            <w:r>
-              <w:t>321-12-3123</w:t>
-            </w:r>
-          </w:p>
-        </w:tc>
-        <w:tc>
-          <w:tcPr>
-            <w:tcW w:w="962" w:type="dxa"/>
-            <w:tcBorders>
-              <w:bottom w:val="single" w:sz="4" w:space="0" w:color="auto"/>
-            </w:tcBorders>
-            <w:shd w:val="pct5" w:color="auto" w:fill="auto"/>
-          </w:tcPr>
-          <w:p>
-            <w:r>
-              <w:t>Jones</w:t>
-            </w:r>
-          </w:p>
-        </w:tc>
-        <w:tc>
-          <w:tcPr>
-            <w:tcW w:w="910" w:type="dxa"/>
-            <w:tcBorders>
-              <w:bottom w:val="single" w:sz="4" w:space="0" w:color="auto"/>
-              <w:right w:val="single" w:sz="4" w:space="0" w:color="auto"/>
-            </w:tcBorders>
-            <w:shd w:val="pct5" w:color="auto" w:fill="auto"/>
-          </w:tcPr>
-          <w:p>
-            <w:pPr>
-              <w:ind w:left="-512" w:firstLine="512"/>
-            </w:pPr>
-            <w:proofErr w:type="spellStart"/>
-            <w:r>
-              <w:t>Main</w:t>
-            </w:r>
-            <w:proofErr w:type="spellEnd"/>
-          </w:p>
-        </w:tc>
-        <w:tc>
-          <w:tcPr>
-            <w:tcW w:w="1104" w:type="dxa"/>
-            <w:tcBorders>
-              <w:top w:val="single" w:sz="4" w:space="0" w:color="auto"/>
-              <w:left w:val="single" w:sz="4" w:space="0" w:color="auto"/>
-              <w:bottom w:val="single" w:sz="4" w:space="0" w:color="auto"/>
-              <w:right w:val="single" w:sz="4" w:space="0" w:color="auto"/>
-            </w:tcBorders>
-            <w:shd w:val="pct5" w:color="auto" w:fill="auto"/>
-          </w:tcPr>
-          <w:p>
-            <w:r>
-              <w:t>Harrison</w:t>
-            </w:r>
-          </w:p>
-        </w:tc>
-        <w:tc>
-          <w:tcPr>
-            <w:tcW w:w="818" w:type="dxa"/>
-            <w:tcBorders>
-              <w:top w:val="nil"/>
-              <w:left w:val="single" w:sz="4" w:space="0" w:color="auto"/>
-              <w:bottom w:val="nil"/>
-              <w:right w:val="single" w:sz="4" w:space="0" w:color="auto"/>
-            </w:tcBorders>
-          </w:tcPr>
-          <w:p/>
-        </w:tc>
-        <w:tc>
-          <w:tcPr>
-            <w:tcW w:w="697" w:type="dxa"/>
-            <w:tcBorders>
-              <w:top w:val="single" w:sz="4" w:space="0" w:color="auto"/>
-              <w:left w:val="single" w:sz="4" w:space="0" w:color="auto"/>
-              <w:bottom w:val="single" w:sz="4" w:space="0" w:color="auto"/>
-            </w:tcBorders>
-            <w:shd w:val="pct5" w:color="auto" w:fill="auto"/>
-          </w:tcPr>
-          <w:p>
-            <w:r>
-              <w:t>L-17</w:t>
-            </w:r>
-          </w:p>
-        </w:tc>
-        <w:tc>
-          <w:tcPr>
-            <w:tcW w:w="650" w:type="dxa"/>
-            <w:tcBorders>
-              <w:top w:val="single" w:sz="4" w:space="0" w:color="auto"/>
-              <w:bottom w:val="single" w:sz="4" w:space="0" w:color="auto"/>
-              <w:right w:val="single" w:sz="4" w:space="0" w:color="auto"/>
-            </w:tcBorders>
-            <w:shd w:val="pct5" w:color="auto" w:fill="auto"/>
-          </w:tcPr>
-          <w:p>
-            <w:r>
-              <w:t>1000</w:t>
-            </w:r>
-          </w:p>
-        </w:tc>
-      </w:tr>
-      <w:tr>
-        <w:trPr>
-          <w:trHeight w:val="284"/>
-          <w:jc w:val="center"/>
-        </w:trPr>
-        <w:tc>
-          <w:tcPr>
-            <w:tcW w:w="1575" w:type="dxa"/>
-            <w:tcBorders>
-              <w:top w:val="single" w:sz="4" w:space="0" w:color="auto"/>
-              <w:left w:val="nil"/>
-              <w:bottom w:val="single" w:sz="4" w:space="0" w:color="auto"/>
-              <w:right w:val="nil"/>
-            </w:tcBorders>
-          </w:tcPr>
-          <w:p/>
-        </w:tc>
-        <w:tc>
-          <w:tcPr>
-            <w:tcW w:w="962" w:type="dxa"/>
-            <w:tcBorders>
-              <w:top w:val="single" w:sz="4" w:space="0" w:color="auto"/>
-              <w:left w:val="nil"/>
-              <w:bottom w:val="single" w:sz="4" w:space="0" w:color="auto"/>
-              <w:right w:val="nil"/>
-            </w:tcBorders>
-          </w:tcPr>
-          <w:p/>
-        </w:tc>
-        <w:tc>
-          <w:tcPr>
-            <w:tcW w:w="910" w:type="dxa"/>
-            <w:tcBorders>
-              <w:top w:val="single" w:sz="4" w:space="0" w:color="auto"/>
-              <w:left w:val="nil"/>
-              <w:bottom w:val="single" w:sz="4" w:space="0" w:color="auto"/>
-              <w:right w:val="nil"/>
-            </w:tcBorders>
-          </w:tcPr>
-          <w:p>
-            <w:pPr>
-              <w:ind w:left="-512" w:firstLine="512"/>
-            </w:pPr>
-          </w:p>
-        </w:tc>
-        <w:tc>
-          <w:tcPr>
-            <w:tcW w:w="1104" w:type="dxa"/>
-            <w:tcBorders>
-              <w:top w:val="single" w:sz="4" w:space="0" w:color="auto"/>
-              <w:left w:val="nil"/>
-              <w:bottom w:val="single" w:sz="4" w:space="0" w:color="auto"/>
-              <w:right w:val="nil"/>
-            </w:tcBorders>
-          </w:tcPr>
-          <w:p/>
-        </w:tc>
-        <w:tc>
-          <w:tcPr>
-            <w:tcW w:w="818" w:type="dxa"/>
-            <w:tcBorders>
-              <w:top w:val="nil"/>
-              <w:left w:val="nil"/>
-              <w:bottom w:val="nil"/>
-              <w:right w:val="nil"/>
-            </w:tcBorders>
-          </w:tcPr>
-          <w:p/>
-        </w:tc>
-        <w:tc>
-          <w:tcPr>
-            <w:tcW w:w="697" w:type="dxa"/>
-            <w:tcBorders>
-              <w:top w:val="single" w:sz="4" w:space="0" w:color="auto"/>
-              <w:left w:val="nil"/>
-              <w:bottom w:val="single" w:sz="4" w:space="0" w:color="auto"/>
-              <w:right w:val="nil"/>
-            </w:tcBorders>
-          </w:tcPr>
-          <w:p/>
-        </w:tc>
-        <w:tc>
-          <w:tcPr>
-            <w:tcW w:w="650" w:type="dxa"/>
-            <w:tcBorders>
-              <w:top w:val="single" w:sz="4" w:space="0" w:color="auto"/>
-              <w:left w:val="nil"/>
-              <w:bottom w:val="single" w:sz="4" w:space="0" w:color="auto"/>
-              <w:right w:val="nil"/>
-            </w:tcBorders>
-          </w:tcPr>
-          <w:p/>
-        </w:tc>
-      </w:tr>
-      <w:tr>
-        <w:trPr>
-          <w:trHeight w:val="284"/>
-          <w:jc w:val="center"/>
-        </w:trPr>
-        <w:tc>
-          <w:tcPr>
-            <w:tcW w:w="1575" w:type="dxa"/>
-            <w:tcBorders>
-              <w:top w:val="single" w:sz="4" w:space="0" w:color="auto"/>
-              <w:left w:val="single" w:sz="4" w:space="0" w:color="auto"/>
-              <w:bottom w:val="single" w:sz="4" w:space="0" w:color="auto"/>
-            </w:tcBorders>
-            <w:shd w:val="pct5" w:color="auto" w:fill="auto"/>
-          </w:tcPr>
-          <w:p>
-            <w:r>
-              <w:t>019-28-3746</w:t>
-            </w:r>
-          </w:p>
-        </w:tc>
-        <w:tc>
-          <w:tcPr>
-            <w:tcW w:w="962" w:type="dxa"/>
-            <w:tcBorders>
-              <w:top w:val="single" w:sz="4" w:space="0" w:color="auto"/>
-              <w:bottom w:val="single" w:sz="4" w:space="0" w:color="auto"/>
-            </w:tcBorders>
-            <w:shd w:val="pct5" w:color="auto" w:fill="auto"/>
-          </w:tcPr>
-          <w:p>
-            <w:r>
-              <w:t>Smith</w:t>
-            </w:r>
-          </w:p>
-        </w:tc>
-        <w:tc>
-          <w:tcPr>
-            <w:tcW w:w="910" w:type="dxa"/>
-            <w:tcBorders>
-              <w:top w:val="single" w:sz="4" w:space="0" w:color="auto"/>
-              <w:bottom w:val="single" w:sz="4" w:space="0" w:color="auto"/>
-            </w:tcBorders>
-            <w:shd w:val="pct5" w:color="auto" w:fill="auto"/>
-          </w:tcPr>
-          <w:p>
-            <w:pPr>
-              <w:ind w:left="-512" w:firstLine="512"/>
-            </w:pPr>
-            <w:r>
-              <w:t>North</w:t>
-            </w:r>
-          </w:p>
-        </w:tc>
-        <w:tc>
-          <w:tcPr>
-            <w:tcW w:w="1104" w:type="dxa"/>
-            <w:tcBorders>
-              <w:top w:val="single" w:sz="4" w:space="0" w:color="auto"/>
-              <w:bottom w:val="single" w:sz="4" w:space="0" w:color="auto"/>
-              <w:right w:val="single" w:sz="4" w:space="0" w:color="auto"/>
-            </w:tcBorders>
-            <w:shd w:val="pct5" w:color="auto" w:fill="auto"/>
-          </w:tcPr>
-          <w:p>
-            <w:proofErr w:type="spellStart"/>
-            <w:r>
-              <w:t>Rye</w:t>
-            </w:r>
-            <w:proofErr w:type="spellEnd"/>
-          </w:p>
-        </w:tc>
-        <w:tc>
-          <w:tcPr>
-            <w:tcW w:w="818" w:type="dxa"/>
-            <w:tcBorders>
-              <w:top w:val="nil"/>
-              <w:left w:val="single" w:sz="4" w:space="0" w:color="auto"/>
-              <w:bottom w:val="nil"/>
-              <w:right w:val="single" w:sz="4" w:space="0" w:color="auto"/>
-            </w:tcBorders>
-          </w:tcPr>
-          <w:p/>
-        </w:tc>
-        <w:tc>
-          <w:tcPr>
-            <w:tcW w:w="697" w:type="dxa"/>
-            <w:tcBorders>
-              <w:top w:val="single" w:sz="4" w:space="0" w:color="auto"/>
-              <w:left w:val="single" w:sz="4" w:space="0" w:color="auto"/>
-              <w:bottom w:val="single" w:sz="4" w:space="0" w:color="auto"/>
-            </w:tcBorders>
-            <w:shd w:val="pct5" w:color="auto" w:fill="auto"/>
-          </w:tcPr>
-          <w:p>
-            <w:r>
-              <w:t>L-23</w:t>
-            </w:r>
-          </w:p>
-        </w:tc>
-        <w:tc>
-          <w:tcPr>
-            <w:tcW w:w="650" w:type="dxa"/>
-            <w:tcBorders>
-              <w:top w:val="single" w:sz="4" w:space="0" w:color="auto"/>
-              <w:bottom w:val="single" w:sz="4" w:space="0" w:color="auto"/>
-              <w:right w:val="single" w:sz="4" w:space="0" w:color="auto"/>
-            </w:tcBorders>
-            <w:shd w:val="pct5" w:color="auto" w:fill="auto"/>
-          </w:tcPr>
-          <w:p>
-            <w:r>
-              <w:t>2000</w:t>
-            </w:r>
-          </w:p>
-        </w:tc>
-      </w:tr>
-      <w:tr>
-        <w:trPr>
-          <w:trHeight w:val="284"/>
-          <w:jc w:val="center"/>
-        </w:trPr>
-        <w:tc>
-          <w:tcPr>
-            <w:tcW w:w="1575" w:type="dxa"/>
-            <w:tcBorders>
-              <w:top w:val="single" w:sz="4" w:space="0" w:color="auto"/>
-              <w:left w:val="nil"/>
-              <w:bottom w:val="single" w:sz="4" w:space="0" w:color="auto"/>
-              <w:right w:val="nil"/>
-            </w:tcBorders>
-          </w:tcPr>
-          <w:p/>
-        </w:tc>
-        <w:tc>
-          <w:tcPr>
-            <w:tcW w:w="962" w:type="dxa"/>
-            <w:tcBorders>
-              <w:top w:val="single" w:sz="4" w:space="0" w:color="auto"/>
-              <w:left w:val="nil"/>
-              <w:bottom w:val="single" w:sz="4" w:space="0" w:color="auto"/>
-              <w:right w:val="nil"/>
-            </w:tcBorders>
-          </w:tcPr>
-          <w:p/>
-        </w:tc>
-        <w:tc>
-          <w:tcPr>
-            <w:tcW w:w="910" w:type="dxa"/>
-            <w:tcBorders>
-              <w:top w:val="single" w:sz="4" w:space="0" w:color="auto"/>
-              <w:left w:val="nil"/>
-              <w:bottom w:val="single" w:sz="4" w:space="0" w:color="auto"/>
-              <w:right w:val="nil"/>
-            </w:tcBorders>
-          </w:tcPr>
-          <w:p>
-            <w:pPr>
-              <w:ind w:left="-512" w:firstLine="512"/>
-            </w:pPr>
-          </w:p>
-        </w:tc>
-        <w:tc>
-          <w:tcPr>
-            <w:tcW w:w="1104" w:type="dxa"/>
-            <w:tcBorders>
-              <w:top w:val="single" w:sz="4" w:space="0" w:color="auto"/>
-              <w:left w:val="nil"/>
-              <w:bottom w:val="single" w:sz="4" w:space="0" w:color="auto"/>
-              <w:right w:val="nil"/>
-            </w:tcBorders>
-          </w:tcPr>
-          <w:p/>
-        </w:tc>
-        <w:tc>
-          <w:tcPr>
-            <w:tcW w:w="818" w:type="dxa"/>
-            <w:tcBorders>
-              <w:top w:val="nil"/>
-              <w:left w:val="nil"/>
-              <w:bottom w:val="nil"/>
-              <w:right w:val="nil"/>
-            </w:tcBorders>
-          </w:tcPr>
-          <w:p/>
-        </w:tc>
-        <w:tc>
-          <w:tcPr>
-            <w:tcW w:w="697" w:type="dxa"/>
-            <w:tcBorders>
-              <w:top w:val="single" w:sz="4" w:space="0" w:color="auto"/>
-              <w:left w:val="nil"/>
-              <w:bottom w:val="single" w:sz="4" w:space="0" w:color="auto"/>
-              <w:right w:val="nil"/>
-            </w:tcBorders>
-          </w:tcPr>
-          <w:p/>
-        </w:tc>
-        <w:tc>
-          <w:tcPr>
-            <w:tcW w:w="650" w:type="dxa"/>
-            <w:tcBorders>
-              <w:top w:val="single" w:sz="4" w:space="0" w:color="auto"/>
-              <w:left w:val="nil"/>
-              <w:bottom w:val="single" w:sz="4" w:space="0" w:color="auto"/>
-              <w:right w:val="nil"/>
-            </w:tcBorders>
-          </w:tcPr>
-          <w:p/>
-        </w:tc>
-      </w:tr>
-      <w:tr>
-        <w:trPr>
-          <w:trHeight w:val="284"/>
-          <w:jc w:val="center"/>
-        </w:trPr>
-        <w:tc>
-          <w:tcPr>
-            <w:tcW w:w="1575" w:type="dxa"/>
-            <w:tcBorders>
-              <w:top w:val="single" w:sz="4" w:space="0" w:color="auto"/>
-              <w:left w:val="single" w:sz="4" w:space="0" w:color="auto"/>
-              <w:bottom w:val="single" w:sz="4" w:space="0" w:color="auto"/>
-            </w:tcBorders>
-            <w:shd w:val="pct5" w:color="auto" w:fill="auto"/>
-          </w:tcPr>
-          <w:p>
-            <w:r>
-              <w:t>677-89-9011</w:t>
-            </w:r>
-          </w:p>
-        </w:tc>
-        <w:tc>
-          <w:tcPr>
-            <w:tcW w:w="962" w:type="dxa"/>
-            <w:tcBorders>
-              <w:top w:val="single" w:sz="4" w:space="0" w:color="auto"/>
-              <w:bottom w:val="single" w:sz="4" w:space="0" w:color="auto"/>
-            </w:tcBorders>
-            <w:shd w:val="pct5" w:color="auto" w:fill="auto"/>
-          </w:tcPr>
-          <w:p>
-            <w:r>
-              <w:t>Hayes</w:t>
-            </w:r>
-          </w:p>
-        </w:tc>
-        <w:tc>
-          <w:tcPr>
-            <w:tcW w:w="910" w:type="dxa"/>
-            <w:tcBorders>
-              <w:top w:val="single" w:sz="4" w:space="0" w:color="auto"/>
-              <w:bottom w:val="single" w:sz="4" w:space="0" w:color="auto"/>
-            </w:tcBorders>
-            <w:shd w:val="pct5" w:color="auto" w:fill="auto"/>
-          </w:tcPr>
-          <w:p>
-            <w:pPr>
-              <w:ind w:left="-512" w:firstLine="512"/>
-            </w:pPr>
-            <w:proofErr w:type="spellStart"/>
-            <w:r>
-              <w:t>Main</w:t>
-            </w:r>
-            <w:proofErr w:type="spellEnd"/>
-          </w:p>
-        </w:tc>
-        <w:tc>
-          <w:tcPr>
-            <w:tcW w:w="1104" w:type="dxa"/>
-            <w:tcBorders>
-              <w:top w:val="single" w:sz="4" w:space="0" w:color="auto"/>
-              <w:bottom w:val="single" w:sz="4" w:space="0" w:color="auto"/>
-              <w:right w:val="single" w:sz="4" w:space="0" w:color="auto"/>
-            </w:tcBorders>
-            <w:shd w:val="pct5" w:color="auto" w:fill="auto"/>
-          </w:tcPr>
-          <w:p>
-            <w:proofErr w:type="spellStart"/>
-            <w:r>
-              <w:t>Hariison</w:t>
-            </w:r>
-            <w:proofErr w:type="spellEnd"/>
-          </w:p>
-        </w:tc>
-        <w:tc>
-          <w:tcPr>
-            <w:tcW w:w="818" w:type="dxa"/>
-            <w:tcBorders>
-              <w:top w:val="nil"/>
-              <w:left w:val="single" w:sz="4" w:space="0" w:color="auto"/>
-              <w:bottom w:val="nil"/>
-              <w:right w:val="single" w:sz="4" w:space="0" w:color="auto"/>
-            </w:tcBorders>
-          </w:tcPr>
-          <w:p/>
-        </w:tc>
-        <w:tc>
-          <w:tcPr>
-            <w:tcW w:w="697" w:type="dxa"/>
-            <w:tcBorders>
-              <w:top w:val="single" w:sz="4" w:space="0" w:color="auto"/>
-              <w:left w:val="single" w:sz="4" w:space="0" w:color="auto"/>
-              <w:bottom w:val="single" w:sz="4" w:space="0" w:color="auto"/>
-            </w:tcBorders>
-            <w:shd w:val="pct5" w:color="auto" w:fill="auto"/>
-          </w:tcPr>
-          <w:p>
-            <w:r>
-              <w:t>L-15</w:t>
-            </w:r>
-          </w:p>
-        </w:tc>
-        <w:tc>
-          <w:tcPr>
-            <w:tcW w:w="650" w:type="dxa"/>
-            <w:tcBorders>
-              <w:top w:val="single" w:sz="4" w:space="0" w:color="auto"/>
-              <w:bottom w:val="single" w:sz="4" w:space="0" w:color="auto"/>
-              <w:right w:val="single" w:sz="4" w:space="0" w:color="auto"/>
-            </w:tcBorders>
-            <w:shd w:val="pct5" w:color="auto" w:fill="auto"/>
-          </w:tcPr>
-          <w:p>
-            <w:r>
-              <w:t>1500</w:t>
-            </w:r>
-          </w:p>
-        </w:tc>
-      </w:tr>
-      <w:tr>
-        <w:trPr>
-          <w:trHeight w:val="284"/>
-          <w:jc w:val="center"/>
-        </w:trPr>
-        <w:tc>
-          <w:tcPr>
-            <w:tcW w:w="1575" w:type="dxa"/>
-            <w:tcBorders>
-              <w:top w:val="single" w:sz="4" w:space="0" w:color="auto"/>
-              <w:left w:val="nil"/>
-              <w:bottom w:val="single" w:sz="4" w:space="0" w:color="auto"/>
-              <w:right w:val="nil"/>
-            </w:tcBorders>
-          </w:tcPr>
-          <w:p/>
-        </w:tc>
-        <w:tc>
-          <w:tcPr>
-            <w:tcW w:w="962" w:type="dxa"/>
-            <w:tcBorders>
-              <w:top w:val="single" w:sz="4" w:space="0" w:color="auto"/>
-              <w:left w:val="nil"/>
-              <w:bottom w:val="single" w:sz="4" w:space="0" w:color="auto"/>
-              <w:right w:val="nil"/>
-            </w:tcBorders>
-          </w:tcPr>
-          <w:p/>
-        </w:tc>
-        <w:tc>
-          <w:tcPr>
-            <w:tcW w:w="910" w:type="dxa"/>
-            <w:tcBorders>
-              <w:top w:val="single" w:sz="4" w:space="0" w:color="auto"/>
-              <w:left w:val="nil"/>
-              <w:bottom w:val="single" w:sz="4" w:space="0" w:color="auto"/>
-              <w:right w:val="nil"/>
-            </w:tcBorders>
-          </w:tcPr>
-          <w:p>
-            <w:pPr>
-              <w:ind w:left="-512" w:firstLine="512"/>
-            </w:pPr>
-          </w:p>
-        </w:tc>
-        <w:tc>
-          <w:tcPr>
-            <w:tcW w:w="1104" w:type="dxa"/>
-            <w:tcBorders>
-              <w:top w:val="single" w:sz="4" w:space="0" w:color="auto"/>
-              <w:left w:val="nil"/>
-              <w:bottom w:val="single" w:sz="4" w:space="0" w:color="auto"/>
-              <w:right w:val="nil"/>
-            </w:tcBorders>
-          </w:tcPr>
-          <w:p/>
-        </w:tc>
-        <w:tc>
-          <w:tcPr>
-            <w:tcW w:w="818" w:type="dxa"/>
-            <w:tcBorders>
-              <w:top w:val="nil"/>
-              <w:left w:val="nil"/>
-              <w:bottom w:val="nil"/>
-              <w:right w:val="nil"/>
-            </w:tcBorders>
-          </w:tcPr>
-          <w:p/>
-        </w:tc>
-        <w:tc>
-          <w:tcPr>
-            <w:tcW w:w="697" w:type="dxa"/>
-            <w:tcBorders>
-              <w:top w:val="single" w:sz="4" w:space="0" w:color="auto"/>
-              <w:left w:val="nil"/>
-              <w:bottom w:val="single" w:sz="4" w:space="0" w:color="auto"/>
-              <w:right w:val="nil"/>
-            </w:tcBorders>
-          </w:tcPr>
-          <w:p/>
-        </w:tc>
-        <w:tc>
-          <w:tcPr>
-            <w:tcW w:w="650" w:type="dxa"/>
-            <w:tcBorders>
-              <w:top w:val="single" w:sz="4" w:space="0" w:color="auto"/>
-              <w:left w:val="nil"/>
-              <w:bottom w:val="single" w:sz="4" w:space="0" w:color="auto"/>
-              <w:right w:val="nil"/>
-            </w:tcBorders>
-          </w:tcPr>
-          <w:p/>
-        </w:tc>
-      </w:tr>
-      <w:tr>
-        <w:trPr>
-          <w:trHeight w:val="284"/>
-          <w:jc w:val="center"/>
-        </w:trPr>
-        <w:tc>
-          <w:tcPr>
-            <w:tcW w:w="1575" w:type="dxa"/>
-            <w:tcBorders>
-              <w:top w:val="single" w:sz="4" w:space="0" w:color="auto"/>
-              <w:left w:val="single" w:sz="4" w:space="0" w:color="auto"/>
-              <w:bottom w:val="single" w:sz="4" w:space="0" w:color="auto"/>
-            </w:tcBorders>
-            <w:shd w:val="pct5" w:color="auto" w:fill="auto"/>
-          </w:tcPr>
-          <w:p>
-            <w:r>
-              <w:t>555-55-5555</w:t>
-            </w:r>
-          </w:p>
-        </w:tc>
-        <w:tc>
-          <w:tcPr>
-            <w:tcW w:w="962" w:type="dxa"/>
-            <w:tcBorders>
-              <w:top w:val="single" w:sz="4" w:space="0" w:color="auto"/>
-              <w:bottom w:val="single" w:sz="4" w:space="0" w:color="auto"/>
-            </w:tcBorders>
-            <w:shd w:val="pct5" w:color="auto" w:fill="auto"/>
-          </w:tcPr>
-          <w:p>
-            <w:r>
-              <w:t>Jackson</w:t>
-            </w:r>
-          </w:p>
-        </w:tc>
-        <w:tc>
-          <w:tcPr>
-            <w:tcW w:w="910" w:type="dxa"/>
-            <w:tcBorders>
-              <w:top w:val="single" w:sz="4" w:space="0" w:color="auto"/>
-              <w:bottom w:val="single" w:sz="4" w:space="0" w:color="auto"/>
-            </w:tcBorders>
-            <w:shd w:val="pct5" w:color="auto" w:fill="auto"/>
-          </w:tcPr>
-          <w:p>
-            <w:pPr>
-              <w:ind w:left="-512" w:firstLine="512"/>
-            </w:pPr>
-            <w:r>
-              <w:t>Dupont</w:t>
-            </w:r>
-          </w:p>
-        </w:tc>
-        <w:tc>
-          <w:tcPr>
-            <w:tcW w:w="1104" w:type="dxa"/>
-            <w:tcBorders>
-              <w:top w:val="single" w:sz="4" w:space="0" w:color="auto"/>
-              <w:bottom w:val="single" w:sz="4" w:space="0" w:color="auto"/>
-              <w:right w:val="single" w:sz="4" w:space="0" w:color="auto"/>
-            </w:tcBorders>
-            <w:shd w:val="pct5" w:color="auto" w:fill="auto"/>
-          </w:tcPr>
-          <w:p>
-            <w:proofErr w:type="spellStart"/>
-            <w:r>
-              <w:t>Woodside</w:t>
-            </w:r>
-            <w:proofErr w:type="spellEnd"/>
-          </w:p>
-        </w:tc>
-        <w:tc>
-          <w:tcPr>
-            <w:tcW w:w="818" w:type="dxa"/>
-            <w:tcBorders>
-              <w:top w:val="nil"/>
-              <w:left w:val="single" w:sz="4" w:space="0" w:color="auto"/>
-              <w:bottom w:val="nil"/>
-              <w:right w:val="single" w:sz="4" w:space="0" w:color="auto"/>
-            </w:tcBorders>
-          </w:tcPr>
-          <w:p/>
-        </w:tc>
-        <w:tc>
-          <w:tcPr>
-            <w:tcW w:w="697" w:type="dxa"/>
-            <w:tcBorders>
-              <w:top w:val="single" w:sz="4" w:space="0" w:color="auto"/>
-              <w:left w:val="single" w:sz="4" w:space="0" w:color="auto"/>
-              <w:bottom w:val="single" w:sz="4" w:space="0" w:color="auto"/>
-            </w:tcBorders>
-            <w:shd w:val="pct5" w:color="auto" w:fill="auto"/>
-          </w:tcPr>
-          <w:p>
-            <w:r>
-              <w:t>L-14</w:t>
-            </w:r>
-          </w:p>
-        </w:tc>
-        <w:tc>
-          <w:tcPr>
-            <w:tcW w:w="650" w:type="dxa"/>
-            <w:tcBorders>
-              <w:top w:val="single" w:sz="4" w:space="0" w:color="auto"/>
-              <w:bottom w:val="single" w:sz="4" w:space="0" w:color="auto"/>
-              <w:right w:val="single" w:sz="4" w:space="0" w:color="auto"/>
-            </w:tcBorders>
-            <w:shd w:val="pct5" w:color="auto" w:fill="auto"/>
-          </w:tcPr>
-          <w:p>
-            <w:r>
-              <w:t>1500</w:t>
-            </w:r>
-          </w:p>
-        </w:tc>
-      </w:tr>
-      <w:tr>
-        <w:trPr>
-          <w:trHeight w:val="284"/>
-          <w:jc w:val="center"/>
-        </w:trPr>
-        <w:tc>
-          <w:tcPr>
-            <w:tcW w:w="1575" w:type="dxa"/>
-            <w:tcBorders>
-              <w:top w:val="single" w:sz="4" w:space="0" w:color="auto"/>
-              <w:left w:val="nil"/>
-              <w:bottom w:val="single" w:sz="4" w:space="0" w:color="auto"/>
-              <w:right w:val="nil"/>
-            </w:tcBorders>
-          </w:tcPr>
-          <w:p/>
-        </w:tc>
-        <w:tc>
-          <w:tcPr>
-            <w:tcW w:w="962" w:type="dxa"/>
-            <w:tcBorders>
-              <w:top w:val="single" w:sz="4" w:space="0" w:color="auto"/>
-              <w:left w:val="nil"/>
-              <w:bottom w:val="single" w:sz="4" w:space="0" w:color="auto"/>
-              <w:right w:val="nil"/>
-            </w:tcBorders>
-          </w:tcPr>
-          <w:p/>
-        </w:tc>
-        <w:tc>
-          <w:tcPr>
-            <w:tcW w:w="910" w:type="dxa"/>
-            <w:tcBorders>
-              <w:top w:val="single" w:sz="4" w:space="0" w:color="auto"/>
-              <w:left w:val="nil"/>
-              <w:bottom w:val="single" w:sz="4" w:space="0" w:color="auto"/>
-              <w:right w:val="nil"/>
-            </w:tcBorders>
-          </w:tcPr>
-          <w:p>
-            <w:pPr>
-              <w:ind w:left="-512" w:firstLine="512"/>
-            </w:pPr>
-          </w:p>
-        </w:tc>
-        <w:tc>
-          <w:tcPr>
-            <w:tcW w:w="1104" w:type="dxa"/>
-            <w:tcBorders>
-              <w:top w:val="single" w:sz="4" w:space="0" w:color="auto"/>
-              <w:left w:val="nil"/>
-              <w:bottom w:val="single" w:sz="4" w:space="0" w:color="auto"/>
-              <w:right w:val="nil"/>
-            </w:tcBorders>
-          </w:tcPr>
-          <w:p/>
-        </w:tc>
-        <w:tc>
-          <w:tcPr>
-            <w:tcW w:w="818" w:type="dxa"/>
-            <w:tcBorders>
-              <w:top w:val="nil"/>
-              <w:left w:val="nil"/>
-              <w:bottom w:val="nil"/>
-              <w:right w:val="nil"/>
-            </w:tcBorders>
-          </w:tcPr>
-          <w:p/>
-        </w:tc>
-        <w:tc>
-          <w:tcPr>
-            <w:tcW w:w="697" w:type="dxa"/>
-            <w:tcBorders>
-              <w:top w:val="single" w:sz="4" w:space="0" w:color="auto"/>
-              <w:left w:val="nil"/>
-              <w:bottom w:val="single" w:sz="4" w:space="0" w:color="auto"/>
-              <w:right w:val="nil"/>
-            </w:tcBorders>
-          </w:tcPr>
-          <w:p/>
-        </w:tc>
-        <w:tc>
-          <w:tcPr>
-            <w:tcW w:w="650" w:type="dxa"/>
-            <w:tcBorders>
-              <w:top w:val="single" w:sz="4" w:space="0" w:color="auto"/>
-              <w:left w:val="nil"/>
-              <w:bottom w:val="single" w:sz="4" w:space="0" w:color="auto"/>
-              <w:right w:val="nil"/>
-            </w:tcBorders>
-          </w:tcPr>
-          <w:p/>
-        </w:tc>
-      </w:tr>
-      <w:tr>
-        <w:trPr>
-          <w:trHeight w:val="284"/>
-          <w:jc w:val="center"/>
-        </w:trPr>
-        <w:tc>
-          <w:tcPr>
-            <w:tcW w:w="1575" w:type="dxa"/>
-            <w:tcBorders>
-              <w:top w:val="single" w:sz="4" w:space="0" w:color="auto"/>
-              <w:left w:val="single" w:sz="4" w:space="0" w:color="auto"/>
-              <w:bottom w:val="single" w:sz="4" w:space="0" w:color="auto"/>
-            </w:tcBorders>
-            <w:shd w:val="pct5" w:color="auto" w:fill="auto"/>
-          </w:tcPr>
-          <w:p>
-            <w:r>
-              <w:t>244-66-8800</w:t>
-            </w:r>
-          </w:p>
-        </w:tc>
-        <w:tc>
-          <w:tcPr>
-            <w:tcW w:w="962" w:type="dxa"/>
-            <w:tcBorders>
-              <w:top w:val="single" w:sz="4" w:space="0" w:color="auto"/>
-              <w:bottom w:val="single" w:sz="4" w:space="0" w:color="auto"/>
-            </w:tcBorders>
-            <w:shd w:val="pct5" w:color="auto" w:fill="auto"/>
-          </w:tcPr>
-          <w:p>
-            <w:r>
-              <w:t>Curry</w:t>
-            </w:r>
-          </w:p>
-        </w:tc>
-        <w:tc>
-          <w:tcPr>
-            <w:tcW w:w="910" w:type="dxa"/>
-            <w:tcBorders>
-              <w:top w:val="single" w:sz="4" w:space="0" w:color="auto"/>
-              <w:bottom w:val="single" w:sz="4" w:space="0" w:color="auto"/>
-            </w:tcBorders>
-            <w:shd w:val="pct5" w:color="auto" w:fill="auto"/>
-          </w:tcPr>
-          <w:p>
-            <w:pPr>
-              <w:ind w:left="-512" w:firstLine="512"/>
-            </w:pPr>
-            <w:r>
-              <w:t>North</w:t>
-            </w:r>
-          </w:p>
-        </w:tc>
-        <w:tc>
-          <w:tcPr>
-            <w:tcW w:w="1104" w:type="dxa"/>
-            <w:tcBorders>
-              <w:top w:val="single" w:sz="4" w:space="0" w:color="auto"/>
-              <w:bottom w:val="single" w:sz="4" w:space="0" w:color="auto"/>
-              <w:right w:val="single" w:sz="4" w:space="0" w:color="auto"/>
-            </w:tcBorders>
-            <w:shd w:val="pct5" w:color="auto" w:fill="auto"/>
-          </w:tcPr>
-          <w:p>
-            <w:proofErr w:type="spellStart"/>
-            <w:r>
-              <w:t>Rye</w:t>
-            </w:r>
-            <w:proofErr w:type="spellEnd"/>
-          </w:p>
-        </w:tc>
-        <w:tc>
-          <w:tcPr>
-            <w:tcW w:w="818" w:type="dxa"/>
-            <w:tcBorders>
-              <w:top w:val="nil"/>
-              <w:left w:val="single" w:sz="4" w:space="0" w:color="auto"/>
-              <w:bottom w:val="nil"/>
-              <w:right w:val="single" w:sz="4" w:space="0" w:color="auto"/>
-            </w:tcBorders>
-          </w:tcPr>
-          <w:p/>
-        </w:tc>
-        <w:tc>
-          <w:tcPr>
-            <w:tcW w:w="697" w:type="dxa"/>
-            <w:tcBorders>
-              <w:top w:val="single" w:sz="4" w:space="0" w:color="auto"/>
-              <w:left w:val="single" w:sz="4" w:space="0" w:color="auto"/>
-              <w:bottom w:val="single" w:sz="4" w:space="0" w:color="auto"/>
-            </w:tcBorders>
-            <w:shd w:val="pct5" w:color="auto" w:fill="auto"/>
-          </w:tcPr>
-          <w:p>
-            <w:r>
-              <w:t>L-19</w:t>
-            </w:r>
-          </w:p>
-        </w:tc>
-        <w:tc>
-          <w:tcPr>
-            <w:tcW w:w="650" w:type="dxa"/>
-            <w:tcBorders>
-              <w:top w:val="single" w:sz="4" w:space="0" w:color="auto"/>
-              <w:bottom w:val="single" w:sz="4" w:space="0" w:color="auto"/>
-              <w:right w:val="single" w:sz="4" w:space="0" w:color="auto"/>
-            </w:tcBorders>
-            <w:shd w:val="pct5" w:color="auto" w:fill="auto"/>
-          </w:tcPr>
-          <w:p>
-            <w:r>
-              <w:t>500</w:t>
-            </w:r>
-          </w:p>
-        </w:tc>
-      </w:tr>
-      <w:tr>
-        <w:trPr>
-          <w:trHeight w:val="284"/>
-          <w:jc w:val="center"/>
-        </w:trPr>
-        <w:tc>
-          <w:tcPr>
-            <w:tcW w:w="1575" w:type="dxa"/>
-            <w:tcBorders>
-              <w:top w:val="single" w:sz="4" w:space="0" w:color="auto"/>
-              <w:left w:val="nil"/>
-              <w:bottom w:val="single" w:sz="4" w:space="0" w:color="auto"/>
-              <w:right w:val="nil"/>
-            </w:tcBorders>
-          </w:tcPr>
-          <w:p/>
-        </w:tc>
-        <w:tc>
-          <w:tcPr>
-            <w:tcW w:w="962" w:type="dxa"/>
-            <w:tcBorders>
-              <w:top w:val="single" w:sz="4" w:space="0" w:color="auto"/>
-              <w:left w:val="nil"/>
-              <w:bottom w:val="single" w:sz="4" w:space="0" w:color="auto"/>
-              <w:right w:val="nil"/>
-            </w:tcBorders>
-          </w:tcPr>
-          <w:p/>
-        </w:tc>
-        <w:tc>
-          <w:tcPr>
-            <w:tcW w:w="910" w:type="dxa"/>
-            <w:tcBorders>
-              <w:top w:val="single" w:sz="4" w:space="0" w:color="auto"/>
-              <w:left w:val="nil"/>
-              <w:bottom w:val="single" w:sz="4" w:space="0" w:color="auto"/>
-              <w:right w:val="nil"/>
-            </w:tcBorders>
-          </w:tcPr>
-          <w:p>
-            <w:pPr>
-              <w:ind w:left="-512" w:firstLine="512"/>
-            </w:pPr>
-          </w:p>
-        </w:tc>
-        <w:tc>
-          <w:tcPr>
-            <w:tcW w:w="1104" w:type="dxa"/>
-            <w:tcBorders>
-              <w:top w:val="single" w:sz="4" w:space="0" w:color="auto"/>
-              <w:left w:val="nil"/>
-              <w:bottom w:val="single" w:sz="4" w:space="0" w:color="auto"/>
-              <w:right w:val="nil"/>
-            </w:tcBorders>
-          </w:tcPr>
-          <w:p/>
-        </w:tc>
-        <w:tc>
-          <w:tcPr>
-            <w:tcW w:w="818" w:type="dxa"/>
-            <w:tcBorders>
-              <w:top w:val="nil"/>
-              <w:left w:val="nil"/>
-              <w:bottom w:val="nil"/>
-              <w:right w:val="nil"/>
-            </w:tcBorders>
-          </w:tcPr>
-          <w:p/>
-        </w:tc>
-        <w:tc>
-          <w:tcPr>
-            <w:tcW w:w="697" w:type="dxa"/>
-            <w:tcBorders>
-              <w:top w:val="single" w:sz="4" w:space="0" w:color="auto"/>
-              <w:left w:val="nil"/>
-              <w:bottom w:val="single" w:sz="4" w:space="0" w:color="auto"/>
-              <w:right w:val="nil"/>
-            </w:tcBorders>
-          </w:tcPr>
-          <w:p/>
-        </w:tc>
-        <w:tc>
-          <w:tcPr>
-            <w:tcW w:w="650" w:type="dxa"/>
-            <w:tcBorders>
-              <w:top w:val="single" w:sz="4" w:space="0" w:color="auto"/>
-              <w:left w:val="nil"/>
-              <w:bottom w:val="single" w:sz="4" w:space="0" w:color="auto"/>
-              <w:right w:val="nil"/>
-            </w:tcBorders>
-          </w:tcPr>
-          <w:p/>
-        </w:tc>
-      </w:tr>
-      <w:tr>
-        <w:trPr>
-          <w:trHeight w:val="284"/>
-          <w:jc w:val="center"/>
-        </w:trPr>
-        <w:tc>
-          <w:tcPr>
-            <w:tcW w:w="1575" w:type="dxa"/>
-            <w:tcBorders>
-              <w:top w:val="single" w:sz="4" w:space="0" w:color="auto"/>
-              <w:left w:val="single" w:sz="4" w:space="0" w:color="auto"/>
-              <w:bottom w:val="single" w:sz="4" w:space="0" w:color="auto"/>
-            </w:tcBorders>
-            <w:shd w:val="pct5" w:color="auto" w:fill="auto"/>
-          </w:tcPr>
-          <w:p>
-            <w:r>
-              <w:t>963-96-3963</w:t>
-            </w:r>
-          </w:p>
-        </w:tc>
-        <w:tc>
-          <w:tcPr>
-            <w:tcW w:w="962" w:type="dxa"/>
-            <w:tcBorders>
-              <w:top w:val="single" w:sz="4" w:space="0" w:color="auto"/>
-              <w:bottom w:val="single" w:sz="4" w:space="0" w:color="auto"/>
-            </w:tcBorders>
-            <w:shd w:val="pct5" w:color="auto" w:fill="auto"/>
-          </w:tcPr>
-          <w:p>
-            <w:r>
-              <w:t>Williams</w:t>
-            </w:r>
-          </w:p>
-        </w:tc>
-        <w:tc>
-          <w:tcPr>
-            <w:tcW w:w="910" w:type="dxa"/>
-            <w:tcBorders>
-              <w:top w:val="single" w:sz="4" w:space="0" w:color="auto"/>
-              <w:bottom w:val="single" w:sz="4" w:space="0" w:color="auto"/>
-            </w:tcBorders>
-            <w:shd w:val="pct5" w:color="auto" w:fill="auto"/>
-          </w:tcPr>
-          <w:p>
-            <w:pPr>
-              <w:ind w:left="-512" w:firstLine="512"/>
-            </w:pPr>
-            <w:r>
-              <w:t>Nassau</w:t>
-            </w:r>
-          </w:p>
-        </w:tc>
-        <w:tc>
-          <w:tcPr>
-            <w:tcW w:w="1104" w:type="dxa"/>
-            <w:tcBorders>
-              <w:top w:val="single" w:sz="4" w:space="0" w:color="auto"/>
-              <w:bottom w:val="single" w:sz="4" w:space="0" w:color="auto"/>
-              <w:right w:val="single" w:sz="4" w:space="0" w:color="auto"/>
-            </w:tcBorders>
-            <w:shd w:val="pct5" w:color="auto" w:fill="auto"/>
-          </w:tcPr>
-          <w:p>
-            <w:r>
-              <w:t>Princeton</w:t>
-            </w:r>
-          </w:p>
-        </w:tc>
-        <w:tc>
-          <w:tcPr>
-            <w:tcW w:w="818" w:type="dxa"/>
-            <w:tcBorders>
-              <w:top w:val="nil"/>
-              <w:left w:val="single" w:sz="4" w:space="0" w:color="auto"/>
-              <w:bottom w:val="nil"/>
-              <w:right w:val="single" w:sz="4" w:space="0" w:color="auto"/>
-            </w:tcBorders>
-          </w:tcPr>
-          <w:p/>
-        </w:tc>
-        <w:tc>
-          <w:tcPr>
-            <w:tcW w:w="697" w:type="dxa"/>
-            <w:tcBorders>
-              <w:top w:val="single" w:sz="4" w:space="0" w:color="auto"/>
-              <w:left w:val="single" w:sz="4" w:space="0" w:color="auto"/>
-              <w:bottom w:val="single" w:sz="4" w:space="0" w:color="auto"/>
-            </w:tcBorders>
-            <w:shd w:val="pct5" w:color="auto" w:fill="auto"/>
-          </w:tcPr>
-          <w:p>
-            <w:r>
-              <w:t>L-11</w:t>
-            </w:r>
-          </w:p>
-        </w:tc>
-        <w:tc>
-          <w:tcPr>
-            <w:tcW w:w="650" w:type="dxa"/>
-            <w:tcBorders>
-              <w:top w:val="single" w:sz="4" w:space="0" w:color="auto"/>
-              <w:bottom w:val="single" w:sz="4" w:space="0" w:color="auto"/>
-              <w:right w:val="single" w:sz="4" w:space="0" w:color="auto"/>
-            </w:tcBorders>
-            <w:shd w:val="pct5" w:color="auto" w:fill="auto"/>
-          </w:tcPr>
-          <w:p>
-            <w:r>
-              <w:t>900</w:t>
-            </w:r>
-          </w:p>
-        </w:tc>
-      </w:tr>
-      <w:tr>
-        <w:trPr>
-          <w:trHeight w:val="284"/>
-          <w:jc w:val="center"/>
-        </w:trPr>
-        <w:tc>
-          <w:tcPr>
-            <w:tcW w:w="1575" w:type="dxa"/>
-            <w:tcBorders>
-              <w:top w:val="single" w:sz="4" w:space="0" w:color="auto"/>
-              <w:left w:val="nil"/>
-              <w:bottom w:val="single" w:sz="4" w:space="0" w:color="auto"/>
-              <w:right w:val="nil"/>
-            </w:tcBorders>
-          </w:tcPr>
-          <w:p/>
-        </w:tc>
-        <w:tc>
-          <w:tcPr>
-            <w:tcW w:w="962" w:type="dxa"/>
-            <w:tcBorders>
-              <w:top w:val="single" w:sz="4" w:space="0" w:color="auto"/>
-              <w:left w:val="nil"/>
-              <w:bottom w:val="single" w:sz="4" w:space="0" w:color="auto"/>
-              <w:right w:val="nil"/>
-            </w:tcBorders>
-          </w:tcPr>
-          <w:p/>
-        </w:tc>
-        <w:tc>
-          <w:tcPr>
-            <w:tcW w:w="910" w:type="dxa"/>
-            <w:tcBorders>
-              <w:top w:val="single" w:sz="4" w:space="0" w:color="auto"/>
-              <w:left w:val="nil"/>
-              <w:bottom w:val="single" w:sz="4" w:space="0" w:color="auto"/>
-              <w:right w:val="nil"/>
-            </w:tcBorders>
-          </w:tcPr>
-          <w:p>
-            <w:pPr>
-              <w:ind w:left="-512" w:firstLine="512"/>
-            </w:pPr>
-          </w:p>
-        </w:tc>
-        <w:tc>
-          <w:tcPr>
-            <w:tcW w:w="1104" w:type="dxa"/>
-            <w:tcBorders>
-              <w:top w:val="single" w:sz="4" w:space="0" w:color="auto"/>
-              <w:left w:val="nil"/>
-              <w:bottom w:val="single" w:sz="4" w:space="0" w:color="auto"/>
-              <w:right w:val="nil"/>
-            </w:tcBorders>
-          </w:tcPr>
-          <w:p/>
-        </w:tc>
-        <w:tc>
-          <w:tcPr>
-            <w:tcW w:w="818" w:type="dxa"/>
-            <w:tcBorders>
-              <w:top w:val="nil"/>
-              <w:left w:val="nil"/>
-              <w:bottom w:val="nil"/>
-              <w:right w:val="nil"/>
-            </w:tcBorders>
-          </w:tcPr>
-          <w:p/>
-        </w:tc>
-        <w:tc>
-          <w:tcPr>
-            <w:tcW w:w="697" w:type="dxa"/>
-            <w:tcBorders>
-              <w:top w:val="single" w:sz="4" w:space="0" w:color="auto"/>
-              <w:left w:val="nil"/>
-              <w:bottom w:val="single" w:sz="4" w:space="0" w:color="auto"/>
-              <w:right w:val="nil"/>
-            </w:tcBorders>
-          </w:tcPr>
-          <w:p/>
-        </w:tc>
-        <w:tc>
-          <w:tcPr>
-            <w:tcW w:w="650" w:type="dxa"/>
-            <w:tcBorders>
-              <w:top w:val="single" w:sz="4" w:space="0" w:color="auto"/>
-              <w:left w:val="nil"/>
-              <w:bottom w:val="single" w:sz="4" w:space="0" w:color="auto"/>
-              <w:right w:val="nil"/>
-            </w:tcBorders>
-          </w:tcPr>
-          <w:p/>
-        </w:tc>
-      </w:tr>
-      <w:tr>
-        <w:trPr>
-          <w:trHeight w:val="284"/>
-          <w:jc w:val="center"/>
-        </w:trPr>
-        <w:tc>
-          <w:tcPr>
-            <w:tcW w:w="1575" w:type="dxa"/>
-            <w:tcBorders>
-              <w:top w:val="single" w:sz="4" w:space="0" w:color="auto"/>
-              <w:left w:val="single" w:sz="4" w:space="0" w:color="auto"/>
-              <w:bottom w:val="single" w:sz="4" w:space="0" w:color="auto"/>
-            </w:tcBorders>
-            <w:shd w:val="pct5" w:color="auto" w:fill="auto"/>
-          </w:tcPr>
-          <w:p>
-            <w:r>
-              <w:t>335-57-7991</w:t>
-            </w:r>
-          </w:p>
-        </w:tc>
-        <w:tc>
-          <w:tcPr>
-            <w:tcW w:w="962" w:type="dxa"/>
-            <w:tcBorders>
-              <w:top w:val="single" w:sz="4" w:space="0" w:color="auto"/>
-              <w:bottom w:val="single" w:sz="4" w:space="0" w:color="auto"/>
-            </w:tcBorders>
-            <w:shd w:val="pct5" w:color="auto" w:fill="auto"/>
-          </w:tcPr>
-          <w:p>
-            <w:r>
-              <w:t>Adams</w:t>
-            </w:r>
-          </w:p>
-        </w:tc>
-        <w:tc>
-          <w:tcPr>
-            <w:tcW w:w="910" w:type="dxa"/>
-            <w:tcBorders>
-              <w:top w:val="single" w:sz="4" w:space="0" w:color="auto"/>
-              <w:bottom w:val="single" w:sz="4" w:space="0" w:color="auto"/>
-            </w:tcBorders>
-            <w:shd w:val="pct5" w:color="auto" w:fill="auto"/>
-          </w:tcPr>
-          <w:p>
-            <w:pPr>
-              <w:ind w:left="-512" w:firstLine="512"/>
-            </w:pPr>
-            <w:r>
-              <w:t>Spring</w:t>
-            </w:r>
-          </w:p>
-        </w:tc>
-        <w:tc>
-          <w:tcPr>
-            <w:tcW w:w="1104" w:type="dxa"/>
-            <w:tcBorders>
-              <w:top w:val="single" w:sz="4" w:space="0" w:color="auto"/>
-              <w:bottom w:val="single" w:sz="4" w:space="0" w:color="auto"/>
-              <w:right w:val="single" w:sz="4" w:space="0" w:color="auto"/>
-            </w:tcBorders>
-            <w:shd w:val="pct5" w:color="auto" w:fill="auto"/>
-          </w:tcPr>
-          <w:p>
-            <w:r>
-              <w:t>Pittsfield</w:t>
-            </w:r>
-          </w:p>
-        </w:tc>
-        <w:tc>
-          <w:tcPr>
-            <w:tcW w:w="818" w:type="dxa"/>
-            <w:tcBorders>
-              <w:top w:val="nil"/>
-              <w:left w:val="single" w:sz="4" w:space="0" w:color="auto"/>
-              <w:bottom w:val="nil"/>
-              <w:right w:val="single" w:sz="4" w:space="0" w:color="auto"/>
-            </w:tcBorders>
-          </w:tcPr>
-          <w:p/>
-        </w:tc>
-        <w:tc>
-          <w:tcPr>
-            <w:tcW w:w="697" w:type="dxa"/>
-            <w:tcBorders>
-              <w:top w:val="single" w:sz="4" w:space="0" w:color="auto"/>
-              <w:left w:val="single" w:sz="4" w:space="0" w:color="auto"/>
-              <w:bottom w:val="single" w:sz="4" w:space="0" w:color="auto"/>
-            </w:tcBorders>
-            <w:shd w:val="pct5" w:color="auto" w:fill="auto"/>
-          </w:tcPr>
-          <w:p>
-            <w:r>
-              <w:t>L-16</w:t>
-            </w:r>
-          </w:p>
-        </w:tc>
-        <w:tc>
-          <w:tcPr>
-            <w:tcW w:w="650" w:type="dxa"/>
-            <w:tcBorders>
-              <w:top w:val="single" w:sz="4" w:space="0" w:color="auto"/>
-              <w:bottom w:val="single" w:sz="4" w:space="0" w:color="auto"/>
-              <w:right w:val="single" w:sz="4" w:space="0" w:color="auto"/>
-            </w:tcBorders>
-            <w:shd w:val="pct5" w:color="auto" w:fill="auto"/>
-          </w:tcPr>
-          <w:p>
-            <w:r>
-              <w:t>1300</w:t>
-            </w:r>
-          </w:p>
-        </w:tc>
-      </w:tr>
-    </w:tbl>
-    <w:p>
-      <w:pPr>
-        <w:pStyle w:val="PSI-Comentario"/>
-        <w:jc w:val="center"/>
-      </w:pPr>
-      <w:r>
-        <w:t>[</w:t>
-      </w:r>
-      <w:r>
-        <w:t>Ejemplo de entidades con sus atributos</w:t>
-      </w:r>
-      <w:r>
-        <w:t>]</w:t>
-      </w:r>
-    </w:p>
-    <w:p>
-      <w:pPr>
-        <w:rPr>
-          <w:lang w:val="es-AR"/>
-        </w:rPr>
-      </w:pPr>
-    </w:p>
-    <w:p>
-      <w:pPr>
-        <w:pStyle w:val="Ttulo3"/>
-      </w:pPr>
-      <w:bookmarkStart w:id="12" w:name="_Toc493673832"/>
-      <w:r>
-        <w:t>Llaves</w:t>
-      </w:r>
-      <w:bookmarkEnd w:id="12"/>
-      <w:r>
-        <w:t xml:space="preserve"> </w:t>
-      </w:r>
-    </w:p>
-    <w:p>
-      <w:pPr>
-        <w:pStyle w:val="Prrafodelista"/>
-        <w:numPr>
-          <w:ilvl w:val="0"/>
-          <w:numId w:val="19"/>
-        </w:numPr>
-        <w:spacing w:before="120" w:after="120"/>
-        <w:ind w:left="714" w:hanging="357"/>
-        <w:contextualSpacing w:val="0"/>
-        <w:jc w:val="both"/>
-      </w:pPr>
-      <w:proofErr w:type="spellStart"/>
-      <w:r>
-        <w:t>Super</w:t>
-      </w:r>
-      <w:proofErr w:type="spellEnd"/>
-      <w:r>
-        <w:t xml:space="preserve"> llave: conjunto de uno o más atributos que "juntos" identifican de manera única a una entidad</w:t>
-      </w:r>
-    </w:p>
-    <w:p>
-      <w:pPr>
-        <w:pStyle w:val="Prrafodelista"/>
-        <w:numPr>
-          <w:ilvl w:val="0"/>
-          <w:numId w:val="19"/>
-        </w:numPr>
-        <w:spacing w:before="120" w:after="120"/>
-        <w:ind w:left="714" w:hanging="357"/>
-        <w:contextualSpacing w:val="0"/>
-        <w:jc w:val="both"/>
-      </w:pPr>
-      <w:r>
-        <w:t xml:space="preserve">Llave candidata: es una </w:t>
-      </w:r>
-      <w:proofErr w:type="spellStart"/>
-      <w:r>
-        <w:t>super</w:t>
-      </w:r>
-      <w:proofErr w:type="spellEnd"/>
-      <w:r>
-        <w:t xml:space="preserve"> llave mínima</w:t>
-      </w:r>
-    </w:p>
-    <w:p>
-      <w:pPr>
-        <w:pStyle w:val="Prrafodelista"/>
-        <w:numPr>
-          <w:ilvl w:val="0"/>
-          <w:numId w:val="19"/>
-        </w:numPr>
-        <w:spacing w:before="120" w:after="120"/>
-        <w:ind w:left="714" w:hanging="357"/>
-        <w:contextualSpacing w:val="0"/>
-        <w:jc w:val="both"/>
-      </w:pPr>
-      <w:r>
-        <w:t>Llave primaria: la seleccionada para identificar a los elementos de un conjunto de entidades.</w:t>
-      </w:r>
-    </w:p>
-    <w:p/>
-    <w:p>
-      <w:pPr>
-        <w:pStyle w:val="PSI-Ttulo2"/>
-      </w:pPr>
-      <w:bookmarkStart w:id="13" w:name="_Toc493673833"/>
-      <w:r>
-        <w:t>Relaciones Encontradas</w:t>
-      </w:r>
-      <w:bookmarkEnd w:id="13"/>
-    </w:p>
-    <w:p>
-      <w:pPr>
-        <w:jc w:val="both"/>
-      </w:pPr>
-      <w:r>
-        <w:t>[</w:t>
-      </w:r>
-      <w:r>
-        <w:t>Tras haber realizado un análisis del entorno se detectaro</w:t>
-      </w:r>
-      <w:r>
-        <w:t>n</w:t>
-      </w:r>
-      <w:r>
-        <w:t xml:space="preserve"> relaciones entre las entidades, </w:t>
-      </w:r>
-      <w:r>
-        <w:t>se genera una lista de todas las relaciones encontradas</w:t>
-      </w:r>
-      <w:r>
-        <w:t>.</w:t>
-      </w:r>
-    </w:p>
-    <w:p>
-      <w:pPr>
-        <w:jc w:val="both"/>
-      </w:pPr>
-      <w:r>
-        <w:rPr>
-          <w:b/>
-        </w:rPr>
-        <w:lastRenderedPageBreak/>
-        <w:t>Relaciones</w:t>
-      </w:r>
-      <w:r>
-        <w:t>: la conexión que existe entre 2 entidades (verbo).</w:t>
-      </w:r>
-      <w:r>
-        <w:t>]</w:t>
-      </w:r>
-    </w:p>
-    <w:p>
-      <w:pPr>
-        <w:jc w:val="both"/>
-      </w:pPr>
-      <w:r>
-        <w:t>Relación 1:</w:t>
-      </w:r>
-    </w:p>
-    <w:p>
-      <w:pPr>
-        <w:pStyle w:val="Prrafodelista"/>
-        <w:numPr>
-          <w:ilvl w:val="0"/>
-          <w:numId w:val="19"/>
-        </w:numPr>
-        <w:spacing w:before="120" w:after="120"/>
-        <w:ind w:left="714" w:hanging="357"/>
-        <w:contextualSpacing w:val="0"/>
-        <w:jc w:val="both"/>
-      </w:pPr>
-      <w:r>
-        <w:t xml:space="preserve">Entidades relacionadas: </w:t>
-      </w:r>
-    </w:p>
-    <w:p>
-      <w:pPr>
-        <w:pStyle w:val="Prrafodelista"/>
-        <w:numPr>
-          <w:ilvl w:val="0"/>
-          <w:numId w:val="19"/>
-        </w:numPr>
-        <w:spacing w:before="120" w:after="120"/>
-        <w:ind w:left="714" w:hanging="357"/>
-        <w:contextualSpacing w:val="0"/>
-        <w:jc w:val="both"/>
-      </w:pPr>
-      <w:r>
-        <w:t>Nombre</w:t>
-      </w:r>
-    </w:p>
-    <w:p>
-      <w:pPr>
-        <w:pStyle w:val="Prrafodelista"/>
-        <w:numPr>
-          <w:ilvl w:val="0"/>
-          <w:numId w:val="19"/>
-        </w:numPr>
-        <w:spacing w:before="120" w:after="120"/>
-        <w:ind w:left="714" w:hanging="357"/>
-        <w:contextualSpacing w:val="0"/>
-        <w:jc w:val="both"/>
-      </w:pPr>
       <w:proofErr w:type="spellStart"/>
       <w:r>
         <w:t>Cardinalidad</w:t>
@@ -5597,6 +5287,7 @@
         <w:rPr>
           <w:rStyle w:val="Textoennegrita"/>
         </w:rPr>
+        <w:lastRenderedPageBreak/>
         <w:t>Simplicidad:</w:t>
       </w:r>
       <w:r>
@@ -5651,7 +5342,6 @@
       </w:pPr>
       <w:bookmarkStart w:id="16" w:name="_Toc493673836"/>
       <w:r>
-        <w:lastRenderedPageBreak/>
         <w:t>Notación</w:t>
       </w:r>
       <w:r>
@@ -5725,6 +5415,7 @@
         </w:rPr>
       </w:pPr>
       <w:r>
+        <w:lastRenderedPageBreak/>
         <w:br w:type="page"/>
       </w:r>
     </w:p>
@@ -6332,6 +6023,7 @@
         <w:dataBinding w:prefixMappings="xmlns:ns0='http://schemas.openxmlformats.org/officeDocument/2006/extended-properties' " w:xpath="/ns0:Properties[1]/ns0:Company[1]" w:storeItemID="{6668398D-A668-4E3E-A5EB-62B293D839F1}"/>
         <w:text/>
       </w:sdtPr>
+      <w:sdtEndPr/>
       <w:sdtContent>
         <w:r>
           <w:rPr>
@@ -6366,6 +6058,7 @@
           <w:docPartUnique/>
         </w:docPartObj>
       </w:sdtPr>
+      <w:sdtEndPr/>
       <w:sdtContent>
         <w:r>
           <w:tab/>
@@ -6408,7 +6101,7 @@
             <w:rFonts w:asciiTheme="majorHAnsi" w:hAnsiTheme="majorHAnsi" w:cstheme="majorHAnsi"/>
             <w:noProof/>
           </w:rPr>
-          <w:t>7</w:t>
+          <w:t>9</w:t>
         </w:r>
         <w:r>
           <w:rPr>
@@ -6445,7 +6138,7 @@
             <w:rFonts w:asciiTheme="majorHAnsi" w:hAnsiTheme="majorHAnsi" w:cstheme="majorHAnsi"/>
             <w:noProof/>
           </w:rPr>
-          <w:t>14</w:t>
+          <w:t>15</w:t>
         </w:r>
         <w:r>
           <w:rPr>
@@ -6507,6 +6200,7 @@
       <w:dataBinding w:prefixMappings="xmlns:ns0='http://schemas.openxmlformats.org/package/2006/metadata/core-properties' xmlns:ns1='http://purl.org/dc/elements/1.1/'" w:xpath="/ns0:coreProperties[1]/ns1:title[1]" w:storeItemID="{6C3C8BC8-F283-45AE-878A-BAB7291924A1}"/>
       <w:text/>
     </w:sdtPr>
+    <w:sdtEndPr/>
     <w:sdtContent>
       <w:p>
         <w:pPr>
@@ -6569,6 +6263,7 @@
         <w:dataBinding w:prefixMappings="xmlns:ns0='http://schemas.openxmlformats.org/package/2006/metadata/core-properties' xmlns:ns1='http://purl.org/dc/elements/1.1/'" w:xpath="/ns0:coreProperties[1]/ns1:subject[1]" w:storeItemID="{6C3C8BC8-F283-45AE-878A-BAB7291924A1}"/>
         <w:text/>
       </w:sdtPr>
+      <w:sdtEndPr/>
       <w:sdtContent>
         <w:r>
           <w:rPr>
@@ -8638,6 +8333,118 @@
     </w:lvl>
   </w:abstractNum>
   <w:abstractNum w:abstractNumId="16" w15:restartNumberingAfterBreak="0">
+    <w:nsid w:val="746B6E89"/>
+    <w:multiLevelType w:val="hybridMultilevel"/>
+    <w:tmpl w:val="A8C41A74"/>
+    <w:lvl w:ilvl="0" w:tplc="907EBACC">
+      <w:numFmt w:val="bullet"/>
+      <w:lvlText w:val="-"/>
+      <w:lvlJc w:val="left"/>
+      <w:pPr>
+        <w:ind w:left="720" w:hanging="360"/>
+      </w:pPr>
+      <w:rPr>
+        <w:rFonts w:ascii="Calibri" w:eastAsiaTheme="minorHAnsi" w:hAnsi="Calibri" w:cs="Calibri" w:hint="default"/>
+      </w:rPr>
+    </w:lvl>
+    <w:lvl w:ilvl="1" w:tplc="2C0A0003" w:tentative="1">
+      <w:start w:val="1"/>
+      <w:numFmt w:val="bullet"/>
+      <w:lvlText w:val="o"/>
+      <w:lvlJc w:val="left"/>
+      <w:pPr>
+        <w:ind w:left="1440" w:hanging="360"/>
+      </w:pPr>
+      <w:rPr>
+        <w:rFonts w:ascii="Courier New" w:hAnsi="Courier New" w:cs="Courier New" w:hint="default"/>
+      </w:rPr>
+    </w:lvl>
+    <w:lvl w:ilvl="2" w:tplc="2C0A0005" w:tentative="1">
+      <w:start w:val="1"/>
+      <w:numFmt w:val="bullet"/>
+      <w:lvlText w:val=""/>
+      <w:lvlJc w:val="left"/>
+      <w:pPr>
+        <w:ind w:left="2160" w:hanging="360"/>
+      </w:pPr>
+      <w:rPr>
+        <w:rFonts w:ascii="Wingdings" w:hAnsi="Wingdings" w:hint="default"/>
+      </w:rPr>
+    </w:lvl>
+    <w:lvl w:ilvl="3" w:tplc="2C0A0001" w:tentative="1">
+      <w:start w:val="1"/>
+      <w:numFmt w:val="bullet"/>
+      <w:lvlText w:val=""/>
+      <w:lvlJc w:val="left"/>
+      <w:pPr>
+        <w:ind w:left="2880" w:hanging="360"/>
+      </w:pPr>
+      <w:rPr>
+        <w:rFonts w:ascii="Symbol" w:hAnsi="Symbol" w:hint="default"/>
+      </w:rPr>
+    </w:lvl>
+    <w:lvl w:ilvl="4" w:tplc="2C0A0003" w:tentative="1">
+      <w:start w:val="1"/>
+      <w:numFmt w:val="bullet"/>
+      <w:lvlText w:val="o"/>
+      <w:lvlJc w:val="left"/>
+      <w:pPr>
+        <w:ind w:left="3600" w:hanging="360"/>
+      </w:pPr>
+      <w:rPr>
+        <w:rFonts w:ascii="Courier New" w:hAnsi="Courier New" w:cs="Courier New" w:hint="default"/>
+      </w:rPr>
+    </w:lvl>
+    <w:lvl w:ilvl="5" w:tplc="2C0A0005" w:tentative="1">
+      <w:start w:val="1"/>
+      <w:numFmt w:val="bullet"/>
+      <w:lvlText w:val=""/>
+      <w:lvlJc w:val="left"/>
+      <w:pPr>
+        <w:ind w:left="4320" w:hanging="360"/>
+      </w:pPr>
+      <w:rPr>
+        <w:rFonts w:ascii="Wingdings" w:hAnsi="Wingdings" w:hint="default"/>
+      </w:rPr>
+    </w:lvl>
+    <w:lvl w:ilvl="6" w:tplc="2C0A0001" w:tentative="1">
+      <w:start w:val="1"/>
+      <w:numFmt w:val="bullet"/>
+      <w:lvlText w:val=""/>
+      <w:lvlJc w:val="left"/>
+      <w:pPr>
+        <w:ind w:left="5040" w:hanging="360"/>
+      </w:pPr>
+      <w:rPr>
+        <w:rFonts w:ascii="Symbol" w:hAnsi="Symbol" w:hint="default"/>
+      </w:rPr>
+    </w:lvl>
+    <w:lvl w:ilvl="7" w:tplc="2C0A0003" w:tentative="1">
+      <w:start w:val="1"/>
+      <w:numFmt w:val="bullet"/>
+      <w:lvlText w:val="o"/>
+      <w:lvlJc w:val="left"/>
+      <w:pPr>
+        <w:ind w:left="5760" w:hanging="360"/>
+      </w:pPr>
+      <w:rPr>
+        <w:rFonts w:ascii="Courier New" w:hAnsi="Courier New" w:cs="Courier New" w:hint="default"/>
+      </w:rPr>
+    </w:lvl>
+    <w:lvl w:ilvl="8" w:tplc="2C0A0005" w:tentative="1">
+      <w:start w:val="1"/>
+      <w:numFmt w:val="bullet"/>
+      <w:lvlText w:val=""/>
+      <w:lvlJc w:val="left"/>
+      <w:pPr>
+        <w:ind w:left="6480" w:hanging="360"/>
+      </w:pPr>
+      <w:rPr>
+        <w:rFonts w:ascii="Wingdings" w:hAnsi="Wingdings" w:hint="default"/>
+      </w:rPr>
+    </w:lvl>
+  </w:abstractNum>
+  <w:abstractNum w:abstractNumId="17" w15:restartNumberingAfterBreak="0">
     <w:nsid w:val="78BE5738"/>
     <w:multiLevelType w:val="hybridMultilevel"/>
     <w:tmpl w:val="7728B0A6"/>
@@ -8726,7 +8533,7 @@
       </w:pPr>
     </w:lvl>
   </w:abstractNum>
-  <w:abstractNum w:abstractNumId="17" w15:restartNumberingAfterBreak="0">
+  <w:abstractNum w:abstractNumId="18" w15:restartNumberingAfterBreak="0">
     <w:nsid w:val="7DD64906"/>
     <w:multiLevelType w:val="hybridMultilevel"/>
     <w:tmpl w:val="795E7434"/>
@@ -8868,7 +8675,7 @@
     <w:abstractNumId w:val="15"/>
   </w:num>
   <w:num w:numId="10">
-    <w:abstractNumId w:val="17"/>
+    <w:abstractNumId w:val="18"/>
   </w:num>
   <w:num w:numId="11">
     <w:abstractNumId w:val="5"/>
@@ -8898,6 +8705,9 @@
     <w:abstractNumId w:val="7"/>
   </w:num>
   <w:num w:numId="20">
+    <w:abstractNumId w:val="17"/>
+  </w:num>
+  <w:num w:numId="21">
     <w:abstractNumId w:val="16"/>
   </w:num>
 </w:numbering>
@@ -10542,7 +10352,7 @@
 </file>
 
 <file path=customXml/itemProps2.xml><?xml version="1.0" encoding="utf-8"?>
-<ds:datastoreItem xmlns:ds="http://schemas.openxmlformats.org/officeDocument/2006/customXml" ds:itemID="{726C91D3-2598-4FA3-B4F8-BEE07B7233A2}">
+<ds:datastoreItem xmlns:ds="http://schemas.openxmlformats.org/officeDocument/2006/customXml" ds:itemID="{B488BCE5-6275-484E-9F21-48C8507EB20F}">
   <ds:schemaRefs>
     <ds:schemaRef ds:uri="http://schemas.openxmlformats.org/officeDocument/2006/bibliography"/>
   </ds:schemaRefs>

</xml_diff>

<commit_message>
Márquez: Actualización Modelo de Datos.docx y Diagrama.
</commit_message>
<xml_diff>
--- a/03. Analisis y diseño/Modelo de Datos.docx
+++ b/03. Analisis y diseño/Modelo de Datos.docx
@@ -2772,7 +2772,7 @@
         </w:trPr>
         <w:tc>
           <w:tcPr>
-            <w:tcW w:w="4322" w:type="dxa"/>
+            <w:tcW w:w="4181" w:type="dxa"/>
             <w:shd w:val="clear" w:color="auto" w:fill="D9D9D9" w:themeFill="background1" w:themeFillShade="D9"/>
             <w:vAlign w:val="center"/>
           </w:tcPr>
@@ -2794,7 +2794,7 @@
         </w:tc>
         <w:tc>
           <w:tcPr>
-            <w:tcW w:w="4322" w:type="dxa"/>
+            <w:tcW w:w="4182" w:type="dxa"/>
             <w:shd w:val="clear" w:color="auto" w:fill="D9D9D9" w:themeFill="background1" w:themeFillShade="D9"/>
             <w:vAlign w:val="center"/>
           </w:tcPr>
@@ -2818,7 +2818,7 @@
       <w:tr>
         <w:tc>
           <w:tcPr>
-            <w:tcW w:w="4322" w:type="dxa"/>
+            <w:tcW w:w="4181" w:type="dxa"/>
             <w:vAlign w:val="center"/>
           </w:tcPr>
           <w:p>
@@ -2832,7 +2832,7 @@
         </w:tc>
         <w:tc>
           <w:tcPr>
-            <w:tcW w:w="4322" w:type="dxa"/>
+            <w:tcW w:w="4182" w:type="dxa"/>
           </w:tcPr>
           <w:p>
             <w:pPr>
@@ -2848,7 +2848,7 @@
       <w:tr>
         <w:tc>
           <w:tcPr>
-            <w:tcW w:w="4322" w:type="dxa"/>
+            <w:tcW w:w="4181" w:type="dxa"/>
             <w:vAlign w:val="center"/>
           </w:tcPr>
           <w:p>
@@ -2862,7 +2862,7 @@
         </w:tc>
         <w:tc>
           <w:tcPr>
-            <w:tcW w:w="4322" w:type="dxa"/>
+            <w:tcW w:w="4182" w:type="dxa"/>
           </w:tcPr>
           <w:p>
             <w:pPr>
@@ -2887,7 +2887,7 @@
       <w:tr>
         <w:tc>
           <w:tcPr>
-            <w:tcW w:w="4322" w:type="dxa"/>
+            <w:tcW w:w="4181" w:type="dxa"/>
             <w:vAlign w:val="center"/>
           </w:tcPr>
           <w:p>
@@ -2901,7 +2901,7 @@
         </w:tc>
         <w:tc>
           <w:tcPr>
-            <w:tcW w:w="4322" w:type="dxa"/>
+            <w:tcW w:w="4182" w:type="dxa"/>
           </w:tcPr>
           <w:p>
             <w:pPr>
@@ -2926,7 +2926,7 @@
       <w:tr>
         <w:tc>
           <w:tcPr>
-            <w:tcW w:w="4322" w:type="dxa"/>
+            <w:tcW w:w="4181" w:type="dxa"/>
             <w:vAlign w:val="center"/>
           </w:tcPr>
           <w:p>
@@ -2941,7 +2941,7 @@
         </w:tc>
         <w:tc>
           <w:tcPr>
-            <w:tcW w:w="4322" w:type="dxa"/>
+            <w:tcW w:w="4182" w:type="dxa"/>
           </w:tcPr>
           <w:p>
             <w:pPr>
@@ -2975,7 +2975,7 @@
       <w:tr>
         <w:tc>
           <w:tcPr>
-            <w:tcW w:w="4322" w:type="dxa"/>
+            <w:tcW w:w="4181" w:type="dxa"/>
             <w:vAlign w:val="center"/>
           </w:tcPr>
           <w:p>
@@ -2989,7 +2989,7 @@
         </w:tc>
         <w:tc>
           <w:tcPr>
-            <w:tcW w:w="4322" w:type="dxa"/>
+            <w:tcW w:w="4182" w:type="dxa"/>
           </w:tcPr>
           <w:p>
             <w:pPr>
@@ -3011,7 +3011,7 @@
       <w:tr>
         <w:tc>
           <w:tcPr>
-            <w:tcW w:w="4322" w:type="dxa"/>
+            <w:tcW w:w="4181" w:type="dxa"/>
             <w:vAlign w:val="center"/>
           </w:tcPr>
           <w:p>
@@ -3025,7 +3025,7 @@
         </w:tc>
         <w:tc>
           <w:tcPr>
-            <w:tcW w:w="4322" w:type="dxa"/>
+            <w:tcW w:w="4182" w:type="dxa"/>
           </w:tcPr>
           <w:p>
             <w:pPr>
@@ -3065,7 +3065,7 @@
       <w:tr>
         <w:tc>
           <w:tcPr>
-            <w:tcW w:w="4322" w:type="dxa"/>
+            <w:tcW w:w="4181" w:type="dxa"/>
             <w:vAlign w:val="center"/>
           </w:tcPr>
           <w:p>
@@ -3079,7 +3079,7 @@
         </w:tc>
         <w:tc>
           <w:tcPr>
-            <w:tcW w:w="4322" w:type="dxa"/>
+            <w:tcW w:w="4182" w:type="dxa"/>
           </w:tcPr>
           <w:p>
             <w:pPr>
@@ -3095,7 +3095,7 @@
       <w:tr>
         <w:tc>
           <w:tcPr>
-            <w:tcW w:w="4322" w:type="dxa"/>
+            <w:tcW w:w="4181" w:type="dxa"/>
             <w:vAlign w:val="center"/>
           </w:tcPr>
           <w:p>
@@ -3109,7 +3109,7 @@
         </w:tc>
         <w:tc>
           <w:tcPr>
-            <w:tcW w:w="4322" w:type="dxa"/>
+            <w:tcW w:w="4182" w:type="dxa"/>
           </w:tcPr>
           <w:p>
             <w:pPr>
@@ -3125,7 +3125,7 @@
       <w:tr>
         <w:tc>
           <w:tcPr>
-            <w:tcW w:w="4322" w:type="dxa"/>
+            <w:tcW w:w="4181" w:type="dxa"/>
             <w:vAlign w:val="center"/>
           </w:tcPr>
           <w:p>
@@ -3139,7 +3139,7 @@
         </w:tc>
         <w:tc>
           <w:tcPr>
-            <w:tcW w:w="4322" w:type="dxa"/>
+            <w:tcW w:w="4182" w:type="dxa"/>
           </w:tcPr>
           <w:p>
             <w:pPr>
@@ -3183,80 +3183,6 @@
             </w:pPr>
             <w:r>
               <w:t>Estado.</w:t>
-            </w:r>
-          </w:p>
-        </w:tc>
-      </w:tr>
-      <w:tr>
-        <w:tc>
-          <w:tcPr>
-            <w:tcW w:w="4322" w:type="dxa"/>
-            <w:vAlign w:val="center"/>
-          </w:tcPr>
-          <w:p>
-            <w:pPr>
-              <w:ind w:left="0" w:firstLine="0"/>
-            </w:pPr>
-            <w:r>
-              <w:t>Usuario manual</w:t>
-            </w:r>
-          </w:p>
-        </w:tc>
-        <w:tc>
-          <w:tcPr>
-            <w:tcW w:w="4322" w:type="dxa"/>
-          </w:tcPr>
-          <w:p>
-            <w:pPr>
-              <w:ind w:left="0" w:firstLine="0"/>
-              <w:jc w:val="both"/>
-            </w:pPr>
-            <w:r>
-              <w:t>Clave.</w:t>
-            </w:r>
-          </w:p>
-        </w:tc>
-      </w:tr>
-      <w:tr>
-        <w:tc>
-          <w:tcPr>
-            <w:tcW w:w="4322" w:type="dxa"/>
-            <w:vAlign w:val="center"/>
-          </w:tcPr>
-          <w:p>
-            <w:pPr>
-              <w:ind w:left="0" w:firstLine="0"/>
-            </w:pPr>
-            <w:r>
-              <w:t>Usuario google</w:t>
-            </w:r>
-          </w:p>
-        </w:tc>
-        <w:tc>
-          <w:tcPr>
-            <w:tcW w:w="4322" w:type="dxa"/>
-          </w:tcPr>
-          <w:p>
-            <w:pPr>
-              <w:ind w:left="0" w:firstLine="0"/>
-              <w:jc w:val="both"/>
-            </w:pPr>
-            <w:proofErr w:type="spellStart"/>
-            <w:r>
-              <w:t>Googleid</w:t>
-            </w:r>
-            <w:proofErr w:type="spellEnd"/>
-            <w:r>
-              <w:t>.</w:t>
-            </w:r>
-          </w:p>
-          <w:p>
-            <w:pPr>
-              <w:ind w:left="0" w:firstLine="0"/>
-              <w:jc w:val="both"/>
-            </w:pPr>
-            <w:r>
-              <w:t>Imagen.</w:t>
             </w:r>
           </w:p>
         </w:tc>
@@ -4081,7 +4007,6 @@
               <w:jc w:val="both"/>
             </w:pPr>
             <w:r>
-              <w:lastRenderedPageBreak/>
               <w:t>Sector.</w:t>
             </w:r>
           </w:p>
@@ -4107,30 +4032,30 @@
               <w:ind w:left="0" w:firstLine="0"/>
             </w:pPr>
             <w:r>
+              <w:t>Carrera</w:t>
+            </w:r>
+          </w:p>
+        </w:tc>
+        <w:tc>
+          <w:tcPr>
+            <w:tcW w:w="4185" w:type="dxa"/>
+          </w:tcPr>
+          <w:p>
+            <w:pPr>
+              <w:ind w:left="0" w:firstLine="0"/>
+              <w:jc w:val="both"/>
+            </w:pPr>
+            <w:r>
+              <w:t>Código.</w:t>
+            </w:r>
+          </w:p>
+          <w:p>
+            <w:pPr>
+              <w:ind w:left="0" w:firstLine="0"/>
+              <w:jc w:val="both"/>
+            </w:pPr>
+            <w:r>
               <w:lastRenderedPageBreak/>
-              <w:t>Carrera</w:t>
-            </w:r>
-          </w:p>
-        </w:tc>
-        <w:tc>
-          <w:tcPr>
-            <w:tcW w:w="4185" w:type="dxa"/>
-          </w:tcPr>
-          <w:p>
-            <w:pPr>
-              <w:ind w:left="0" w:firstLine="0"/>
-              <w:jc w:val="both"/>
-            </w:pPr>
-            <w:r>
-              <w:t>Código.</w:t>
-            </w:r>
-          </w:p>
-          <w:p>
-            <w:pPr>
-              <w:ind w:left="0" w:firstLine="0"/>
-              <w:jc w:val="both"/>
-            </w:pPr>
-            <w:r>
               <w:t>Nombre.</w:t>
             </w:r>
           </w:p>
@@ -4147,6 +4072,7 @@
               <w:ind w:left="0" w:firstLine="0"/>
             </w:pPr>
             <w:r>
+              <w:lastRenderedPageBreak/>
               <w:t>Clase</w:t>
             </w:r>
           </w:p>
@@ -4234,7 +4160,7 @@
               <w:ind w:left="0" w:firstLine="0"/>
             </w:pPr>
             <w:r>
-              <w:t>Mesa de examen</w:t>
+              <w:t>Permiso</w:t>
             </w:r>
           </w:p>
         </w:tc>
@@ -4248,7 +4174,7 @@
               <w:jc w:val="both"/>
             </w:pPr>
             <w:r>
-              <w:t>Identificador de mesa.</w:t>
+              <w:t>Identificador permiso.</w:t>
             </w:r>
           </w:p>
           <w:p>
@@ -4257,25 +4183,7 @@
               <w:jc w:val="both"/>
             </w:pPr>
             <w:r>
-              <w:t>Fecha.</w:t>
-            </w:r>
-          </w:p>
-          <w:p>
-            <w:pPr>
-              <w:ind w:left="0" w:firstLine="0"/>
-              <w:jc w:val="both"/>
-            </w:pPr>
-            <w:r>
-              <w:t>Hora de inicio.</w:t>
-            </w:r>
-          </w:p>
-          <w:p>
-            <w:pPr>
-              <w:ind w:left="0" w:firstLine="0"/>
-              <w:jc w:val="both"/>
-            </w:pPr>
-            <w:r>
-              <w:t>Llamado.</w:t>
+              <w:t>Nombre.</w:t>
             </w:r>
           </w:p>
         </w:tc>
@@ -4291,7 +4199,7 @@
               <w:ind w:left="0" w:firstLine="0"/>
             </w:pPr>
             <w:r>
-              <w:t>Permiso</w:t>
+              <w:t>Rol</w:t>
             </w:r>
           </w:p>
         </w:tc>
@@ -4305,7 +4213,7 @@
               <w:jc w:val="both"/>
             </w:pPr>
             <w:r>
-              <w:t>Identificador permiso.</w:t>
+              <w:t>Identificador rol.</w:t>
             </w:r>
           </w:p>
           <w:p>
@@ -4330,7 +4238,7 @@
               <w:ind w:left="0" w:firstLine="0"/>
             </w:pPr>
             <w:r>
-              <w:t>Rol</w:t>
+              <w:t>Tribunal</w:t>
             </w:r>
           </w:p>
         </w:tc>
@@ -4344,16 +4252,7 @@
               <w:jc w:val="both"/>
             </w:pPr>
             <w:r>
-              <w:t>Identificador rol.</w:t>
-            </w:r>
-          </w:p>
-          <w:p>
-            <w:pPr>
-              <w:ind w:left="0" w:firstLine="0"/>
-              <w:jc w:val="both"/>
-            </w:pPr>
-            <w:r>
-              <w:t>Nombre.</w:t>
+              <w:t>Identificador de tribunal.</w:t>
             </w:r>
           </w:p>
         </w:tc>
@@ -4856,113 +4755,10 @@
           </w:p>
         </w:tc>
       </w:tr>
-      <w:tr>
-        <w:tc>
-          <w:tcPr>
-            <w:tcW w:w="2779" w:type="dxa"/>
-            <w:vMerge w:val="restart"/>
-            <w:vAlign w:val="center"/>
-          </w:tcPr>
-          <w:p>
-            <w:pPr>
-              <w:ind w:left="0" w:firstLine="0"/>
-            </w:pPr>
-            <w:r>
-              <w:t>Mesa de examen</w:t>
-            </w:r>
-          </w:p>
-        </w:tc>
-        <w:tc>
-          <w:tcPr>
-            <w:tcW w:w="2784" w:type="dxa"/>
-          </w:tcPr>
-          <w:p>
-            <w:pPr>
-              <w:ind w:left="0" w:firstLine="0"/>
-              <w:jc w:val="both"/>
-            </w:pPr>
-            <w:r>
-              <w:t>Llamado</w:t>
-            </w:r>
-          </w:p>
-        </w:tc>
-        <w:tc>
-          <w:tcPr>
-            <w:tcW w:w="2800" w:type="dxa"/>
-          </w:tcPr>
-          <w:p>
-            <w:pPr>
-              <w:ind w:left="0" w:firstLine="0"/>
-              <w:jc w:val="both"/>
-            </w:pPr>
-            <w:r>
-              <w:t>Primero o segundo.</w:t>
-            </w:r>
-          </w:p>
-        </w:tc>
-      </w:tr>
-      <w:tr>
-        <w:tc>
-          <w:tcPr>
-            <w:tcW w:w="2779" w:type="dxa"/>
-            <w:vMerge/>
-          </w:tcPr>
-          <w:p>
-            <w:pPr>
-              <w:ind w:left="0" w:firstLine="0"/>
-              <w:jc w:val="both"/>
-            </w:pPr>
-          </w:p>
-        </w:tc>
-        <w:tc>
-          <w:tcPr>
-            <w:tcW w:w="2784" w:type="dxa"/>
-          </w:tcPr>
-          <w:p>
-            <w:pPr>
-              <w:ind w:left="0" w:firstLine="0"/>
-              <w:jc w:val="both"/>
-            </w:pPr>
-            <w:r>
-              <w:t>Hora de inicio</w:t>
-            </w:r>
-          </w:p>
-        </w:tc>
-        <w:tc>
-          <w:tcPr>
-            <w:tcW w:w="2800" w:type="dxa"/>
-          </w:tcPr>
-          <w:p>
-            <w:pPr>
-              <w:ind w:left="0" w:firstLine="0"/>
-              <w:jc w:val="both"/>
-            </w:pPr>
-            <w:r>
-              <w:t>HH:MM</w:t>
-            </w:r>
-          </w:p>
-        </w:tc>
-      </w:tr>
     </w:tbl>
     <w:p>
       <w:pPr>
-        <w:jc w:val="both"/>
-      </w:pPr>
-      <w:bookmarkStart w:id="11" w:name="_GoBack"/>
-      <w:bookmarkEnd w:id="11"/>
-    </w:p>
-    <w:p>
-      <w:pPr>
-        <w:pStyle w:val="PSI-ComentarioVieta"/>
-        <w:numPr>
-          <w:ilvl w:val="0"/>
-          <w:numId w:val="0"/>
-        </w:numPr>
-        <w:ind w:left="1072" w:hanging="360"/>
-      </w:pPr>
-    </w:p>
-    <w:p>
-      <w:pPr>
+        <w:ind w:left="0" w:firstLine="0"/>
         <w:rPr>
           <w:lang w:val="es-AR"/>
         </w:rPr>
@@ -4972,14 +4768,22 @@
       <w:pPr>
         <w:pStyle w:val="Ttulo3"/>
       </w:pPr>
-      <w:bookmarkStart w:id="12" w:name="_Toc493673832"/>
-      <w:r>
-        <w:lastRenderedPageBreak/>
+      <w:bookmarkStart w:id="11" w:name="_Toc493673832"/>
+      <w:r>
         <w:t>Llaves</w:t>
       </w:r>
-      <w:bookmarkEnd w:id="12"/>
+      <w:bookmarkEnd w:id="11"/>
       <w:r>
         <w:t xml:space="preserve"> </w:t>
+      </w:r>
+    </w:p>
+    <w:p>
+      <w:pPr>
+        <w:spacing w:before="120" w:after="120"/>
+        <w:jc w:val="both"/>
+      </w:pPr>
+      <w:r>
+        <w:t>En este apartado se realiza la identificación de las llaves para cada una de las entidades que se han identificado. Se consideran los siguientes aspectos sobre llaves:</w:t>
       </w:r>
     </w:p>
     <w:p>
@@ -5043,63 +4847,1000 @@
         <w:t>Llave primaria: la seleccionada para identificar a los elementos de un conjunto de entidades.</w:t>
       </w:r>
     </w:p>
-    <w:p/>
     <w:p>
       <w:pPr>
-        <w:pStyle w:val="PSI-Ttulo2"/>
-      </w:pPr>
-      <w:bookmarkStart w:id="13" w:name="_Toc493673833"/>
-      <w:r>
-        <w:t>Relaciones Encontradas</w:t>
-      </w:r>
-      <w:bookmarkEnd w:id="13"/>
+        <w:pStyle w:val="Prrafodelista"/>
+        <w:spacing w:before="120" w:after="120"/>
+        <w:ind w:left="714" w:firstLine="0"/>
+        <w:contextualSpacing w:val="0"/>
+        <w:jc w:val="both"/>
+      </w:pPr>
+    </w:p>
+    <w:tbl>
+      <w:tblPr>
+        <w:tblStyle w:val="Tablaconcuadrcula"/>
+        <w:tblW w:w="0" w:type="auto"/>
+        <w:tblInd w:w="357" w:type="dxa"/>
+        <w:tblLook w:val="04A0" w:firstRow="1" w:lastRow="0" w:firstColumn="1" w:lastColumn="0" w:noHBand="0" w:noVBand="1"/>
+      </w:tblPr>
+      <w:tblGrid>
+        <w:gridCol w:w="4178"/>
+        <w:gridCol w:w="4185"/>
+      </w:tblGrid>
+      <w:tr>
+        <w:trPr>
+          <w:trHeight w:val="454"/>
+        </w:trPr>
+        <w:tc>
+          <w:tcPr>
+            <w:tcW w:w="4178" w:type="dxa"/>
+            <w:shd w:val="clear" w:color="auto" w:fill="D9D9D9" w:themeFill="background1" w:themeFillShade="D9"/>
+            <w:vAlign w:val="center"/>
+          </w:tcPr>
+          <w:p>
+            <w:pPr>
+              <w:ind w:left="0" w:firstLine="0"/>
+              <w:jc w:val="center"/>
+              <w:rPr>
+                <w:b/>
+              </w:rPr>
+            </w:pPr>
+            <w:r>
+              <w:rPr>
+                <w:b/>
+              </w:rPr>
+              <w:lastRenderedPageBreak/>
+              <w:t>Entidad</w:t>
+            </w:r>
+          </w:p>
+        </w:tc>
+        <w:tc>
+          <w:tcPr>
+            <w:tcW w:w="4185" w:type="dxa"/>
+            <w:shd w:val="clear" w:color="auto" w:fill="D9D9D9" w:themeFill="background1" w:themeFillShade="D9"/>
+            <w:vAlign w:val="center"/>
+          </w:tcPr>
+          <w:p>
+            <w:pPr>
+              <w:ind w:left="0" w:firstLine="0"/>
+              <w:jc w:val="center"/>
+              <w:rPr>
+                <w:b/>
+              </w:rPr>
+            </w:pPr>
+            <w:r>
+              <w:rPr>
+                <w:b/>
+              </w:rPr>
+              <w:t>Atributos</w:t>
+            </w:r>
+          </w:p>
+        </w:tc>
+      </w:tr>
+      <w:tr>
+        <w:tc>
+          <w:tcPr>
+            <w:tcW w:w="4178" w:type="dxa"/>
+            <w:vAlign w:val="center"/>
+          </w:tcPr>
+          <w:p>
+            <w:pPr>
+              <w:ind w:left="0" w:firstLine="0"/>
+            </w:pPr>
+            <w:r>
+              <w:t>Asignatura</w:t>
+            </w:r>
+          </w:p>
+        </w:tc>
+        <w:tc>
+          <w:tcPr>
+            <w:tcW w:w="4185" w:type="dxa"/>
+          </w:tcPr>
+          <w:p>
+            <w:pPr>
+              <w:ind w:left="0" w:firstLine="0"/>
+              <w:jc w:val="both"/>
+            </w:pPr>
+            <w:r>
+              <w:t>Nombre.</w:t>
+            </w:r>
+          </w:p>
+        </w:tc>
+      </w:tr>
+      <w:tr>
+        <w:tc>
+          <w:tcPr>
+            <w:tcW w:w="4178" w:type="dxa"/>
+            <w:vAlign w:val="center"/>
+          </w:tcPr>
+          <w:p>
+            <w:pPr>
+              <w:ind w:left="0" w:firstLine="0"/>
+            </w:pPr>
+            <w:r>
+              <w:t>Aula</w:t>
+            </w:r>
+          </w:p>
+        </w:tc>
+        <w:tc>
+          <w:tcPr>
+            <w:tcW w:w="4185" w:type="dxa"/>
+          </w:tcPr>
+          <w:p>
+            <w:pPr>
+              <w:ind w:left="0" w:firstLine="0"/>
+              <w:jc w:val="both"/>
+            </w:pPr>
+            <w:proofErr w:type="spellStart"/>
+            <w:r>
+              <w:t>Idaula</w:t>
+            </w:r>
+            <w:proofErr w:type="spellEnd"/>
+            <w:r>
+              <w:t>.</w:t>
+            </w:r>
+          </w:p>
+        </w:tc>
+      </w:tr>
+      <w:tr>
+        <w:tc>
+          <w:tcPr>
+            <w:tcW w:w="4178" w:type="dxa"/>
+            <w:vAlign w:val="center"/>
+          </w:tcPr>
+          <w:p>
+            <w:pPr>
+              <w:ind w:left="0" w:firstLine="0"/>
+            </w:pPr>
+            <w:r>
+              <w:t>Carrera</w:t>
+            </w:r>
+          </w:p>
+        </w:tc>
+        <w:tc>
+          <w:tcPr>
+            <w:tcW w:w="4185" w:type="dxa"/>
+          </w:tcPr>
+          <w:p>
+            <w:pPr>
+              <w:ind w:left="0" w:firstLine="0"/>
+              <w:jc w:val="both"/>
+            </w:pPr>
+            <w:r>
+              <w:t>Código.</w:t>
+            </w:r>
+          </w:p>
+        </w:tc>
+      </w:tr>
+      <w:tr>
+        <w:tc>
+          <w:tcPr>
+            <w:tcW w:w="4178" w:type="dxa"/>
+            <w:vAlign w:val="center"/>
+          </w:tcPr>
+          <w:p>
+            <w:pPr>
+              <w:ind w:left="0" w:firstLine="0"/>
+            </w:pPr>
+            <w:r>
+              <w:t>Clase</w:t>
+            </w:r>
+          </w:p>
+        </w:tc>
+        <w:tc>
+          <w:tcPr>
+            <w:tcW w:w="4185" w:type="dxa"/>
+          </w:tcPr>
+          <w:p>
+            <w:pPr>
+              <w:ind w:left="0" w:firstLine="0"/>
+              <w:jc w:val="both"/>
+            </w:pPr>
+            <w:proofErr w:type="spellStart"/>
+            <w:r>
+              <w:t>Idclase</w:t>
+            </w:r>
+            <w:proofErr w:type="spellEnd"/>
+            <w:r>
+              <w:t>.</w:t>
+            </w:r>
+          </w:p>
+        </w:tc>
+      </w:tr>
+      <w:tr>
+        <w:tc>
+          <w:tcPr>
+            <w:tcW w:w="4178" w:type="dxa"/>
+            <w:vAlign w:val="center"/>
+          </w:tcPr>
+          <w:p>
+            <w:pPr>
+              <w:ind w:left="0" w:firstLine="0"/>
+            </w:pPr>
+            <w:r>
+              <w:t>Docente</w:t>
+            </w:r>
+          </w:p>
+        </w:tc>
+        <w:tc>
+          <w:tcPr>
+            <w:tcW w:w="4185" w:type="dxa"/>
+          </w:tcPr>
+          <w:p>
+            <w:pPr>
+              <w:ind w:left="0" w:firstLine="0"/>
+              <w:jc w:val="both"/>
+            </w:pPr>
+            <w:r>
+              <w:t>Nombre</w:t>
+            </w:r>
+            <w:r>
+              <w:t>.</w:t>
+            </w:r>
+          </w:p>
+        </w:tc>
+      </w:tr>
+      <w:tr>
+        <w:tc>
+          <w:tcPr>
+            <w:tcW w:w="4178" w:type="dxa"/>
+            <w:vAlign w:val="center"/>
+          </w:tcPr>
+          <w:p>
+            <w:pPr>
+              <w:ind w:left="0" w:firstLine="0"/>
+            </w:pPr>
+            <w:r>
+              <w:t>Mesa de examen</w:t>
+            </w:r>
+          </w:p>
+        </w:tc>
+        <w:tc>
+          <w:tcPr>
+            <w:tcW w:w="4185" w:type="dxa"/>
+          </w:tcPr>
+          <w:p>
+            <w:pPr>
+              <w:ind w:left="0" w:firstLine="0"/>
+              <w:jc w:val="both"/>
+            </w:pPr>
+            <w:proofErr w:type="spellStart"/>
+            <w:r>
+              <w:t>Idmesa</w:t>
+            </w:r>
+            <w:proofErr w:type="spellEnd"/>
+            <w:r>
+              <w:t>.</w:t>
+            </w:r>
+          </w:p>
+        </w:tc>
+      </w:tr>
+      <w:tr>
+        <w:tc>
+          <w:tcPr>
+            <w:tcW w:w="4178" w:type="dxa"/>
+            <w:vAlign w:val="center"/>
+          </w:tcPr>
+          <w:p>
+            <w:pPr>
+              <w:ind w:left="0" w:firstLine="0"/>
+            </w:pPr>
+            <w:r>
+              <w:t>Permiso</w:t>
+            </w:r>
+          </w:p>
+        </w:tc>
+        <w:tc>
+          <w:tcPr>
+            <w:tcW w:w="4185" w:type="dxa"/>
+          </w:tcPr>
+          <w:p>
+            <w:pPr>
+              <w:ind w:left="0" w:firstLine="0"/>
+              <w:jc w:val="both"/>
+            </w:pPr>
+            <w:proofErr w:type="spellStart"/>
+            <w:r>
+              <w:t>Idpermiso</w:t>
+            </w:r>
+            <w:proofErr w:type="spellEnd"/>
+          </w:p>
+        </w:tc>
+      </w:tr>
+      <w:tr>
+        <w:tc>
+          <w:tcPr>
+            <w:tcW w:w="4178" w:type="dxa"/>
+            <w:vAlign w:val="center"/>
+          </w:tcPr>
+          <w:p>
+            <w:pPr>
+              <w:ind w:left="0" w:firstLine="0"/>
+            </w:pPr>
+            <w:r>
+              <w:t>Rol</w:t>
+            </w:r>
+          </w:p>
+        </w:tc>
+        <w:tc>
+          <w:tcPr>
+            <w:tcW w:w="4185" w:type="dxa"/>
+          </w:tcPr>
+          <w:p>
+            <w:pPr>
+              <w:ind w:left="0" w:firstLine="0"/>
+              <w:jc w:val="both"/>
+            </w:pPr>
+            <w:proofErr w:type="spellStart"/>
+            <w:r>
+              <w:t>Idrol</w:t>
+            </w:r>
+            <w:proofErr w:type="spellEnd"/>
+          </w:p>
+        </w:tc>
+      </w:tr>
+      <w:tr>
+        <w:tc>
+          <w:tcPr>
+            <w:tcW w:w="4178" w:type="dxa"/>
+            <w:vAlign w:val="center"/>
+          </w:tcPr>
+          <w:p>
+            <w:pPr>
+              <w:ind w:left="0" w:firstLine="0"/>
+            </w:pPr>
+            <w:r>
+              <w:t>Tribunal</w:t>
+            </w:r>
+          </w:p>
+        </w:tc>
+        <w:tc>
+          <w:tcPr>
+            <w:tcW w:w="4185" w:type="dxa"/>
+          </w:tcPr>
+          <w:p>
+            <w:pPr>
+              <w:ind w:left="0" w:firstLine="0"/>
+              <w:jc w:val="both"/>
+            </w:pPr>
+            <w:proofErr w:type="spellStart"/>
+            <w:proofErr w:type="gramStart"/>
+            <w:r>
+              <w:t>idTribunal</w:t>
+            </w:r>
+            <w:proofErr w:type="spellEnd"/>
+            <w:proofErr w:type="gramEnd"/>
+            <w:r>
+              <w:t>.</w:t>
+            </w:r>
+          </w:p>
+        </w:tc>
+      </w:tr>
+      <w:tr>
+        <w:tc>
+          <w:tcPr>
+            <w:tcW w:w="4178" w:type="dxa"/>
+            <w:vAlign w:val="center"/>
+          </w:tcPr>
+          <w:p>
+            <w:pPr>
+              <w:ind w:left="0" w:firstLine="0"/>
+            </w:pPr>
+            <w:r>
+              <w:t>Usuario</w:t>
+            </w:r>
+          </w:p>
+        </w:tc>
+        <w:tc>
+          <w:tcPr>
+            <w:tcW w:w="4185" w:type="dxa"/>
+          </w:tcPr>
+          <w:p>
+            <w:pPr>
+              <w:ind w:left="0" w:firstLine="0"/>
+              <w:jc w:val="both"/>
+            </w:pPr>
+            <w:proofErr w:type="spellStart"/>
+            <w:r>
+              <w:t>Idusuario</w:t>
+            </w:r>
+            <w:proofErr w:type="spellEnd"/>
+          </w:p>
+        </w:tc>
+      </w:tr>
+      <w:tr>
+        <w:tc>
+          <w:tcPr>
+            <w:tcW w:w="4178" w:type="dxa"/>
+            <w:vAlign w:val="center"/>
+          </w:tcPr>
+          <w:p>
+            <w:pPr>
+              <w:ind w:left="0" w:firstLine="0"/>
+            </w:pPr>
+            <w:r>
+              <w:t>Usuario manual</w:t>
+            </w:r>
+          </w:p>
+        </w:tc>
+        <w:tc>
+          <w:tcPr>
+            <w:tcW w:w="4185" w:type="dxa"/>
+          </w:tcPr>
+          <w:p>
+            <w:pPr>
+              <w:ind w:left="0" w:firstLine="0"/>
+              <w:jc w:val="both"/>
+            </w:pPr>
+            <w:proofErr w:type="spellStart"/>
+            <w:r>
+              <w:t>Idusuario</w:t>
+            </w:r>
+            <w:proofErr w:type="spellEnd"/>
+            <w:r>
+              <w:t>.</w:t>
+            </w:r>
+          </w:p>
+        </w:tc>
+      </w:tr>
+      <w:tr>
+        <w:tc>
+          <w:tcPr>
+            <w:tcW w:w="4178" w:type="dxa"/>
+            <w:vAlign w:val="center"/>
+          </w:tcPr>
+          <w:p>
+            <w:pPr>
+              <w:ind w:left="0" w:firstLine="0"/>
+            </w:pPr>
+            <w:r>
+              <w:t>Usuario google</w:t>
+            </w:r>
+          </w:p>
+        </w:tc>
+        <w:tc>
+          <w:tcPr>
+            <w:tcW w:w="4185" w:type="dxa"/>
+          </w:tcPr>
+          <w:p>
+            <w:pPr>
+              <w:ind w:left="0" w:firstLine="0"/>
+              <w:jc w:val="both"/>
+            </w:pPr>
+            <w:proofErr w:type="spellStart"/>
+            <w:r>
+              <w:t>Idusuario</w:t>
+            </w:r>
+            <w:proofErr w:type="spellEnd"/>
+            <w:r>
+              <w:t>.</w:t>
+            </w:r>
+          </w:p>
+        </w:tc>
+      </w:tr>
+    </w:tbl>
+    <w:p>
+      <w:pPr>
+        <w:ind w:left="0" w:firstLine="0"/>
+      </w:pPr>
     </w:p>
     <w:p>
       <w:pPr>
+        <w:pStyle w:val="PSI-Ttulo2"/>
+        <w:spacing w:after="240"/>
+      </w:pPr>
+      <w:bookmarkStart w:id="12" w:name="_Toc493673833"/>
+      <w:r>
+        <w:t>Relaciones Encontradas</w:t>
+      </w:r>
+      <w:bookmarkEnd w:id="12"/>
+    </w:p>
+    <w:tbl>
+      <w:tblPr>
+        <w:tblStyle w:val="Tablaconcuadrcula"/>
+        <w:tblW w:w="0" w:type="auto"/>
+        <w:tblInd w:w="357" w:type="dxa"/>
+        <w:tblLook w:val="04A0" w:firstRow="1" w:lastRow="0" w:firstColumn="1" w:lastColumn="0" w:noHBand="0" w:noVBand="1"/>
+      </w:tblPr>
+      <w:tblGrid>
+        <w:gridCol w:w="2092"/>
+        <w:gridCol w:w="2088"/>
+        <w:gridCol w:w="2077"/>
+        <w:gridCol w:w="2106"/>
+      </w:tblGrid>
+      <w:tr>
+        <w:trPr>
+          <w:trHeight w:val="454"/>
+        </w:trPr>
+        <w:tc>
+          <w:tcPr>
+            <w:tcW w:w="2092" w:type="dxa"/>
+            <w:shd w:val="clear" w:color="auto" w:fill="D9D9D9" w:themeFill="background1" w:themeFillShade="D9"/>
+            <w:vAlign w:val="center"/>
+          </w:tcPr>
+          <w:p>
+            <w:pPr>
+              <w:ind w:left="0" w:firstLine="0"/>
+              <w:jc w:val="center"/>
+              <w:rPr>
+                <w:b/>
+              </w:rPr>
+            </w:pPr>
+            <w:r>
+              <w:rPr>
+                <w:b/>
+              </w:rPr>
+              <w:t>Entidad</w:t>
+            </w:r>
+          </w:p>
+        </w:tc>
+        <w:tc>
+          <w:tcPr>
+            <w:tcW w:w="2088" w:type="dxa"/>
+            <w:shd w:val="clear" w:color="auto" w:fill="D9D9D9" w:themeFill="background1" w:themeFillShade="D9"/>
+            <w:vAlign w:val="center"/>
+          </w:tcPr>
+          <w:p>
+            <w:pPr>
+              <w:ind w:left="0" w:firstLine="0"/>
+              <w:jc w:val="center"/>
+              <w:rPr>
+                <w:b/>
+              </w:rPr>
+            </w:pPr>
+            <w:r>
+              <w:rPr>
+                <w:b/>
+              </w:rPr>
+              <w:t>Relación</w:t>
+            </w:r>
+          </w:p>
+        </w:tc>
+        <w:tc>
+          <w:tcPr>
+            <w:tcW w:w="2077" w:type="dxa"/>
+            <w:shd w:val="clear" w:color="auto" w:fill="D9D9D9" w:themeFill="background1" w:themeFillShade="D9"/>
+            <w:vAlign w:val="center"/>
+          </w:tcPr>
+          <w:p>
+            <w:pPr>
+              <w:ind w:left="0" w:firstLine="0"/>
+              <w:jc w:val="center"/>
+              <w:rPr>
+                <w:b/>
+              </w:rPr>
+            </w:pPr>
+            <w:r>
+              <w:rPr>
+                <w:b/>
+              </w:rPr>
+              <w:t>Entidad</w:t>
+            </w:r>
+          </w:p>
+        </w:tc>
+        <w:tc>
+          <w:tcPr>
+            <w:tcW w:w="2106" w:type="dxa"/>
+            <w:shd w:val="clear" w:color="auto" w:fill="D9D9D9" w:themeFill="background1" w:themeFillShade="D9"/>
+            <w:vAlign w:val="center"/>
+          </w:tcPr>
+          <w:p>
+            <w:pPr>
+              <w:ind w:left="0" w:firstLine="0"/>
+              <w:jc w:val="center"/>
+              <w:rPr>
+                <w:b/>
+              </w:rPr>
+            </w:pPr>
+            <w:proofErr w:type="spellStart"/>
+            <w:r>
+              <w:rPr>
+                <w:b/>
+              </w:rPr>
+              <w:t>Cardinalidad</w:t>
+            </w:r>
+            <w:proofErr w:type="spellEnd"/>
+          </w:p>
+        </w:tc>
+      </w:tr>
+      <w:tr>
+        <w:tc>
+          <w:tcPr>
+            <w:tcW w:w="2092" w:type="dxa"/>
+          </w:tcPr>
+          <w:p>
+            <w:pPr>
+              <w:ind w:left="0" w:firstLine="0"/>
+            </w:pPr>
+            <w:r>
+              <w:t>Asignatura</w:t>
+            </w:r>
+          </w:p>
+        </w:tc>
+        <w:tc>
+          <w:tcPr>
+            <w:tcW w:w="2088" w:type="dxa"/>
+          </w:tcPr>
+          <w:p>
+            <w:pPr>
+              <w:ind w:left="0" w:firstLine="0"/>
+            </w:pPr>
+            <w:r>
+              <w:t>Pertenece</w:t>
+            </w:r>
+          </w:p>
+        </w:tc>
+        <w:tc>
+          <w:tcPr>
+            <w:tcW w:w="2077" w:type="dxa"/>
+          </w:tcPr>
+          <w:p>
+            <w:pPr>
+              <w:ind w:left="0" w:firstLine="0"/>
+            </w:pPr>
+            <w:r>
+              <w:t>Carrera</w:t>
+            </w:r>
+          </w:p>
+        </w:tc>
+        <w:tc>
+          <w:tcPr>
+            <w:tcW w:w="2106" w:type="dxa"/>
+          </w:tcPr>
+          <w:p>
+            <w:pPr>
+              <w:ind w:left="0" w:firstLine="0"/>
+              <w:jc w:val="center"/>
+            </w:pPr>
+            <w:r>
+              <w:t>0:N - 1:N</w:t>
+            </w:r>
+          </w:p>
+        </w:tc>
+      </w:tr>
+      <w:tr>
+        <w:tc>
+          <w:tcPr>
+            <w:tcW w:w="2092" w:type="dxa"/>
+          </w:tcPr>
+          <w:p>
+            <w:pPr>
+              <w:ind w:left="0" w:firstLine="0"/>
+            </w:pPr>
+            <w:r>
+              <w:t>Clase</w:t>
+            </w:r>
+          </w:p>
+        </w:tc>
+        <w:tc>
+          <w:tcPr>
+            <w:tcW w:w="2088" w:type="dxa"/>
+          </w:tcPr>
+          <w:p>
+            <w:pPr>
+              <w:ind w:left="0" w:firstLine="0"/>
+            </w:pPr>
+            <w:r>
+              <w:t>Tiene asignada</w:t>
+            </w:r>
+          </w:p>
+        </w:tc>
+        <w:tc>
+          <w:tcPr>
+            <w:tcW w:w="2077" w:type="dxa"/>
+          </w:tcPr>
+          <w:p>
+            <w:pPr>
+              <w:ind w:left="0" w:firstLine="0"/>
+            </w:pPr>
+            <w:r>
+              <w:t>Aula</w:t>
+            </w:r>
+          </w:p>
+        </w:tc>
+        <w:tc>
+          <w:tcPr>
+            <w:tcW w:w="2106" w:type="dxa"/>
+          </w:tcPr>
+          <w:p>
+            <w:pPr>
+              <w:jc w:val="center"/>
+            </w:pPr>
+            <w:r>
+              <w:t>0-N – 1:1</w:t>
+            </w:r>
+          </w:p>
+        </w:tc>
+      </w:tr>
+      <w:tr>
+        <w:tc>
+          <w:tcPr>
+            <w:tcW w:w="2092" w:type="dxa"/>
+          </w:tcPr>
+          <w:p>
+            <w:pPr>
+              <w:ind w:left="0" w:firstLine="0"/>
+            </w:pPr>
+            <w:r>
+              <w:t>Mesa de examen</w:t>
+            </w:r>
+          </w:p>
+        </w:tc>
+        <w:tc>
+          <w:tcPr>
+            <w:tcW w:w="2088" w:type="dxa"/>
+          </w:tcPr>
+          <w:p>
+            <w:pPr>
+              <w:ind w:left="0" w:firstLine="0"/>
+            </w:pPr>
+            <w:r>
+              <w:t>Puede asignarse</w:t>
+            </w:r>
+          </w:p>
+        </w:tc>
+        <w:tc>
+          <w:tcPr>
+            <w:tcW w:w="2077" w:type="dxa"/>
+          </w:tcPr>
+          <w:p>
+            <w:pPr>
+              <w:ind w:left="0" w:firstLine="0"/>
+            </w:pPr>
+            <w:r>
+              <w:t>Aula</w:t>
+            </w:r>
+          </w:p>
+        </w:tc>
+        <w:tc>
+          <w:tcPr>
+            <w:tcW w:w="2106" w:type="dxa"/>
+          </w:tcPr>
+          <w:p>
+            <w:pPr>
+              <w:ind w:left="0" w:firstLine="0"/>
+              <w:jc w:val="center"/>
+            </w:pPr>
+            <w:r>
+              <w:t>0:1 – 0:N</w:t>
+            </w:r>
+          </w:p>
+        </w:tc>
+      </w:tr>
+      <w:tr>
+        <w:tc>
+          <w:tcPr>
+            <w:tcW w:w="2092" w:type="dxa"/>
+          </w:tcPr>
+          <w:p>
+            <w:pPr>
+              <w:ind w:left="0" w:firstLine="0"/>
+            </w:pPr>
+            <w:r>
+              <w:t>Mesa de examen</w:t>
+            </w:r>
+          </w:p>
+        </w:tc>
+        <w:tc>
+          <w:tcPr>
+            <w:tcW w:w="2088" w:type="dxa"/>
+          </w:tcPr>
+          <w:p>
+            <w:pPr>
+              <w:ind w:left="0" w:firstLine="0"/>
+            </w:pPr>
+            <w:r>
+              <w:t>Es evaluada</w:t>
+            </w:r>
+          </w:p>
+        </w:tc>
+        <w:tc>
+          <w:tcPr>
+            <w:tcW w:w="2077" w:type="dxa"/>
+          </w:tcPr>
+          <w:p>
+            <w:pPr>
+              <w:ind w:left="0" w:firstLine="0"/>
+            </w:pPr>
+            <w:r>
+              <w:t>Docente</w:t>
+            </w:r>
+          </w:p>
+        </w:tc>
+        <w:tc>
+          <w:tcPr>
+            <w:tcW w:w="2106" w:type="dxa"/>
+          </w:tcPr>
+          <w:p>
+            <w:pPr>
+              <w:ind w:left="0" w:firstLine="0"/>
+              <w:jc w:val="center"/>
+            </w:pPr>
+            <w:r>
+              <w:t>2:4 – 1:N</w:t>
+            </w:r>
+          </w:p>
+        </w:tc>
+      </w:tr>
+      <w:tr>
+        <w:tc>
+          <w:tcPr>
+            <w:tcW w:w="2092" w:type="dxa"/>
+          </w:tcPr>
+          <w:p>
+            <w:pPr>
+              <w:ind w:left="0" w:firstLine="0"/>
+            </w:pPr>
+            <w:r>
+              <w:t>Usuario</w:t>
+            </w:r>
+          </w:p>
+        </w:tc>
+        <w:tc>
+          <w:tcPr>
+            <w:tcW w:w="2088" w:type="dxa"/>
+          </w:tcPr>
+          <w:p>
+            <w:pPr>
+              <w:ind w:left="0" w:firstLine="0"/>
+            </w:pPr>
+            <w:r>
+              <w:t>Tiene</w:t>
+            </w:r>
+          </w:p>
+        </w:tc>
+        <w:tc>
+          <w:tcPr>
+            <w:tcW w:w="2077" w:type="dxa"/>
+          </w:tcPr>
+          <w:p>
+            <w:pPr>
+              <w:ind w:left="0" w:firstLine="0"/>
+            </w:pPr>
+            <w:r>
+              <w:t>Rol</w:t>
+            </w:r>
+          </w:p>
+        </w:tc>
+        <w:tc>
+          <w:tcPr>
+            <w:tcW w:w="2106" w:type="dxa"/>
+          </w:tcPr>
+          <w:p>
+            <w:pPr>
+              <w:ind w:left="0" w:firstLine="0"/>
+              <w:jc w:val="center"/>
+            </w:pPr>
+            <w:r>
+              <w:t>1:N – 1:N</w:t>
+            </w:r>
+          </w:p>
+        </w:tc>
+      </w:tr>
+      <w:tr>
+        <w:tc>
+          <w:tcPr>
+            <w:tcW w:w="2092" w:type="dxa"/>
+          </w:tcPr>
+          <w:p>
+            <w:pPr>
+              <w:ind w:left="0" w:firstLine="0"/>
+            </w:pPr>
+            <w:r>
+              <w:t>Rol</w:t>
+            </w:r>
+          </w:p>
+        </w:tc>
+        <w:tc>
+          <w:tcPr>
+            <w:tcW w:w="2088" w:type="dxa"/>
+          </w:tcPr>
+          <w:p>
+            <w:pPr>
+              <w:ind w:left="0" w:firstLine="0"/>
+            </w:pPr>
+            <w:r>
+              <w:t>Tiene</w:t>
+            </w:r>
+          </w:p>
+        </w:tc>
+        <w:tc>
+          <w:tcPr>
+            <w:tcW w:w="2077" w:type="dxa"/>
+          </w:tcPr>
+          <w:p>
+            <w:pPr>
+              <w:ind w:left="0" w:firstLine="0"/>
+            </w:pPr>
+            <w:r>
+              <w:t>Permiso</w:t>
+            </w:r>
+          </w:p>
+        </w:tc>
+        <w:tc>
+          <w:tcPr>
+            <w:tcW w:w="2106" w:type="dxa"/>
+          </w:tcPr>
+          <w:p>
+            <w:pPr>
+              <w:ind w:left="0" w:firstLine="0"/>
+              <w:jc w:val="center"/>
+            </w:pPr>
+            <w:r>
+              <w:t>1:N – 1:N</w:t>
+            </w:r>
+          </w:p>
+        </w:tc>
+      </w:tr>
+      <w:tr>
+        <w:tc>
+          <w:tcPr>
+            <w:tcW w:w="2092" w:type="dxa"/>
+          </w:tcPr>
+          <w:p>
+            <w:pPr>
+              <w:ind w:left="0" w:firstLine="0"/>
+            </w:pPr>
+            <w:r>
+              <w:t>Asignatura</w:t>
+            </w:r>
+          </w:p>
+        </w:tc>
+        <w:tc>
+          <w:tcPr>
+            <w:tcW w:w="2088" w:type="dxa"/>
+          </w:tcPr>
+          <w:p>
+            <w:pPr>
+              <w:ind w:left="0" w:firstLine="0"/>
+            </w:pPr>
+            <w:r>
+              <w:t>Se dictan</w:t>
+            </w:r>
+          </w:p>
+        </w:tc>
+        <w:tc>
+          <w:tcPr>
+            <w:tcW w:w="2077" w:type="dxa"/>
+          </w:tcPr>
+          <w:p>
+            <w:pPr>
+              <w:ind w:left="0" w:firstLine="0"/>
+            </w:pPr>
+            <w:r>
+              <w:t>Clases</w:t>
+            </w:r>
+          </w:p>
+        </w:tc>
+        <w:tc>
+          <w:tcPr>
+            <w:tcW w:w="2106" w:type="dxa"/>
+          </w:tcPr>
+          <w:p>
+            <w:pPr>
+              <w:ind w:left="0" w:firstLine="0"/>
+              <w:jc w:val="center"/>
+            </w:pPr>
+            <w:r>
+              <w:t>1:N – 0:N</w:t>
+            </w:r>
+          </w:p>
+        </w:tc>
+      </w:tr>
+    </w:tbl>
+    <w:p>
+      <w:pPr>
+        <w:ind w:left="0" w:firstLine="0"/>
         <w:jc w:val="both"/>
-      </w:pPr>
-      <w:r>
-        <w:t>[</w:t>
-      </w:r>
-      <w:r>
-        <w:t>Tras haber realizado un análisis del entorno se detectaro</w:t>
-      </w:r>
-      <w:r>
-        <w:t>n</w:t>
-      </w:r>
-      <w:r>
-        <w:t xml:space="preserve"> relaciones entre las entidades, </w:t>
-      </w:r>
-      <w:r>
-        <w:t>se genera una lista de todas las relaciones encontradas</w:t>
-      </w:r>
-      <w:r>
-        <w:t>.</w:t>
-      </w:r>
-    </w:p>
-    <w:p>
-      <w:pPr>
-        <w:jc w:val="both"/>
-      </w:pPr>
-      <w:r>
         <w:rPr>
-          <w:b/>
+          <w:lang w:val="es-ES_tradnl"/>
         </w:rPr>
-        <w:t>Relaciones</w:t>
-      </w:r>
-      <w:r>
-        <w:t>: la conexión que existe entre 2 entidades (verbo).</w:t>
-      </w:r>
-      <w:r>
-        <w:t>]</w:t>
-      </w:r>
-    </w:p>
-    <w:p>
-      <w:pPr>
-        <w:jc w:val="both"/>
-      </w:pPr>
-      <w:r>
-        <w:t>Relación 1:</w:t>
+      </w:pPr>
+      <w:r>
+        <w:rPr>
+          <w:lang w:val="es-ES_tradnl"/>
+        </w:rPr>
+        <w:t>Se deben realizar unas aclaraciones sobre el Modelo Entidad-Relación para el sistema Tempus.</w:t>
       </w:r>
     </w:p>
     <w:p>
@@ -5110,12 +5851,68 @@
           <w:numId w:val="19"/>
         </w:numPr>
         <w:spacing w:before="120" w:after="120"/>
-        <w:ind w:left="714" w:hanging="357"/>
+        <w:ind w:hanging="357"/>
         <w:contextualSpacing w:val="0"/>
         <w:jc w:val="both"/>
-      </w:pPr>
-      <w:r>
-        <w:t xml:space="preserve">Entidades relacionadas: </w:t>
+        <w:rPr>
+          <w:lang w:val="es-ES_tradnl"/>
+        </w:rPr>
+      </w:pPr>
+      <w:r>
+        <w:rPr>
+          <w:lang w:val="es-ES_tradnl"/>
+        </w:rPr>
+        <w:t xml:space="preserve">Se considera </w:t>
+      </w:r>
+      <w:r>
+        <w:rPr>
+          <w:lang w:val="es-ES_tradnl"/>
+        </w:rPr>
+        <w:t>la relación “Asignatura pertenece Carrera” una agregación. Esto se debe a que tanto los horarios de cursada y mesas de examen se dictan/se rinden en un horario y lugar para una determinada asignatura dentro de una determinada carrera. Por ejemplo de un horario de clase para la asignatura Análisis y Producción del Discurso:</w:t>
+      </w:r>
+    </w:p>
+    <w:p>
+      <w:pPr>
+        <w:pStyle w:val="Prrafodelista"/>
+        <w:numPr>
+          <w:ilvl w:val="1"/>
+          <w:numId w:val="19"/>
+        </w:numPr>
+        <w:spacing w:before="120" w:after="120"/>
+        <w:ind w:hanging="357"/>
+        <w:contextualSpacing w:val="0"/>
+        <w:jc w:val="both"/>
+        <w:rPr>
+          <w:lang w:val="es-ES_tradnl"/>
+        </w:rPr>
+      </w:pPr>
+      <w:r>
+        <w:rPr>
+          <w:lang w:val="es-ES_tradnl"/>
+        </w:rPr>
+        <w:t>Para la carrera Licenciatura en Geografía (064) se dicta el primer año el día lunes de 16 a 18 en el aula A3.</w:t>
+      </w:r>
+    </w:p>
+    <w:p>
+      <w:pPr>
+        <w:pStyle w:val="Prrafodelista"/>
+        <w:numPr>
+          <w:ilvl w:val="1"/>
+          <w:numId w:val="19"/>
+        </w:numPr>
+        <w:spacing w:before="120" w:after="120"/>
+        <w:ind w:hanging="357"/>
+        <w:contextualSpacing w:val="0"/>
+        <w:jc w:val="both"/>
+        <w:rPr>
+          <w:lang w:val="es-ES_tradnl"/>
+        </w:rPr>
+      </w:pPr>
+      <w:r>
+        <w:rPr>
+          <w:lang w:val="es-ES_tradnl"/>
+        </w:rPr>
+        <w:t>Para la carrera Analista de Sistemas (016) se dicta el primer año el día viernes de 18 a 20 en el aula A3.</w:t>
       </w:r>
     </w:p>
     <w:p>
@@ -5126,12 +5923,18 @@
           <w:numId w:val="19"/>
         </w:numPr>
         <w:spacing w:before="120" w:after="120"/>
-        <w:ind w:left="714" w:hanging="357"/>
+        <w:ind w:hanging="357"/>
         <w:contextualSpacing w:val="0"/>
         <w:jc w:val="both"/>
-      </w:pPr>
-      <w:r>
-        <w:t>Nombre</w:t>
+        <w:rPr>
+          <w:lang w:val="es-ES_tradnl"/>
+        </w:rPr>
+      </w:pPr>
+      <w:r>
+        <w:rPr>
+          <w:lang w:val="es-ES_tradnl"/>
+        </w:rPr>
+        <w:t>Se considera a Usuario Manual y Usuario Google como un tipo de Usuario.</w:t>
       </w:r>
     </w:p>
     <w:p>
@@ -5142,93 +5945,80 @@
           <w:numId w:val="19"/>
         </w:numPr>
         <w:spacing w:before="120" w:after="120"/>
-        <w:ind w:left="714" w:hanging="357"/>
+        <w:ind w:hanging="357"/>
         <w:contextualSpacing w:val="0"/>
         <w:jc w:val="both"/>
-      </w:pPr>
-      <w:proofErr w:type="spellStart"/>
-      <w:r>
-        <w:t>Cardinalidad</w:t>
-      </w:r>
-      <w:proofErr w:type="spellEnd"/>
-      <w:r>
-        <w:t xml:space="preserve">: </w:t>
+        <w:rPr>
+          <w:lang w:val="es-ES_tradnl"/>
+        </w:rPr>
+      </w:pPr>
+      <w:r>
+        <w:rPr>
+          <w:lang w:val="es-ES_tradnl"/>
+        </w:rPr>
+        <w:t>Se considera la relación ternaria “se rinde” para Asignatura-Aula-Tribunal. Una asignatura se rinde en alguna o ningún aula y es evaluada por un tribunal. El tribunal puede evaluar una o muchas asignaturas. En un aula se pueden rendir una o muchas asignaturas.</w:t>
+      </w:r>
+      <w:r>
+        <w:rPr>
+          <w:lang w:val="es-ES_tradnl"/>
+        </w:rPr>
+        <w:t xml:space="preserve"> Esta relación contiene atributos propios: llamado, fecha y hora.</w:t>
       </w:r>
     </w:p>
     <w:p>
       <w:pPr>
-        <w:jc w:val="both"/>
-      </w:pPr>
+        <w:pStyle w:val="Ttulo2"/>
+      </w:pPr>
+      <w:bookmarkStart w:id="13" w:name="_Toc493673834"/>
+      <w:r>
+        <w:lastRenderedPageBreak/>
+        <w:t>Diagrama E-R</w:t>
+      </w:r>
+      <w:bookmarkEnd w:id="13"/>
     </w:p>
     <w:p>
       <w:pPr>
         <w:jc w:val="both"/>
       </w:pPr>
       <w:r>
-        <w:tab/>
-        <w:t>Relación 2:</w:t>
+        <w:t>[</w:t>
+      </w:r>
+      <w:r>
+        <w:t>Una vez recolectada toda información necesaria podemos disponernos a realizar el diagrama E-R</w:t>
+      </w:r>
+      <w:r>
+        <w:t>.</w:t>
       </w:r>
     </w:p>
     <w:p>
       <w:pPr>
-        <w:pStyle w:val="PSI-Comentario"/>
-      </w:pPr>
+        <w:jc w:val="both"/>
+      </w:pPr>
+      <w:r>
+        <w:t>Este</w:t>
+      </w:r>
+      <w:r>
+        <w:t xml:space="preserve"> diagrama es una herramienta grá</w:t>
+      </w:r>
+      <w:r>
+        <w:t>fica que sirve para describir el modelo lógico de la base de datos</w:t>
+      </w:r>
+      <w:r>
+        <w:t>.</w:t>
+      </w:r>
+      <w:r>
+        <w:t xml:space="preserve"> </w:t>
+      </w:r>
+      <w:r>
+        <w:t>]</w:t>
+      </w:r>
     </w:p>
     <w:p>
       <w:pPr>
-        <w:jc w:val="right"/>
-        <w:rPr>
-          <w:b/>
-          <w:lang w:val="es-ES_tradnl"/>
-        </w:rPr>
-      </w:pPr>
-    </w:p>
-    <w:p>
-      <w:pPr>
-        <w:pStyle w:val="Ttulo2"/>
-      </w:pPr>
-      <w:bookmarkStart w:id="14" w:name="_Toc493673834"/>
-      <w:r>
-        <w:t>Diagrama E-R</w:t>
-      </w:r>
+        <w:jc w:val="both"/>
+      </w:pPr>
+      <w:bookmarkStart w:id="14" w:name="_GoBack"/>
       <w:bookmarkEnd w:id="14"/>
-    </w:p>
-    <w:p>
-      <w:pPr>
-        <w:jc w:val="both"/>
-      </w:pPr>
-      <w:r>
-        <w:t>[</w:t>
-      </w:r>
-      <w:r>
-        <w:t>Una vez recolectada toda información necesaria podemos disponernos a realizar el diagrama E-R</w:t>
-      </w:r>
-      <w:r>
-        <w:t>.</w:t>
-      </w:r>
-    </w:p>
-    <w:p>
-      <w:pPr>
-        <w:jc w:val="both"/>
-      </w:pPr>
-      <w:r>
-        <w:t>Este</w:t>
-      </w:r>
-      <w:r>
-        <w:t xml:space="preserve"> diagrama es una herramienta grá</w:t>
-      </w:r>
-      <w:r>
-        <w:t>fica que sirve para describir el modelo lógico de la base de datos</w:t>
-      </w:r>
-      <w:r>
-        <w:t>.</w:t>
-      </w:r>
-      <w:r>
-        <w:t xml:space="preserve"> </w:t>
-      </w:r>
-      <w:r>
-        <w:t>]</w:t>
-      </w:r>
     </w:p>
     <w:p>
       <w:pPr>
@@ -5287,7 +6077,6 @@
         <w:rPr>
           <w:rStyle w:val="Textoennegrita"/>
         </w:rPr>
-        <w:lastRenderedPageBreak/>
         <w:t>Simplicidad:</w:t>
       </w:r>
       <w:r>
@@ -5338,75 +6127,7 @@
     </w:p>
     <w:p>
       <w:pPr>
-        <w:pStyle w:val="Ttulo3"/>
-      </w:pPr>
-      <w:bookmarkStart w:id="16" w:name="_Toc493673836"/>
-      <w:r>
-        <w:t>Notación</w:t>
-      </w:r>
-      <w:r>
-        <w:t xml:space="preserve"> diagrama E-R</w:t>
-      </w:r>
-      <w:bookmarkEnd w:id="16"/>
-    </w:p>
-    <w:p/>
-    <w:p>
-      <w:pPr>
-        <w:jc w:val="center"/>
-      </w:pPr>
-      <w:r>
-        <w:rPr>
-          <w:noProof/>
-          <w:lang w:val="es-AR" w:eastAsia="es-AR"/>
-        </w:rPr>
-        <w:drawing>
-          <wp:inline distT="0" distB="0" distL="0" distR="0">
-            <wp:extent cx="3612934" cy="4805917"/>
-            <wp:effectExtent l="19050" t="0" r="6566" b="0"/>
-            <wp:docPr id="1" name="0 Imagen" descr="SIMBOLOS.jpg"/>
-            <wp:cNvGraphicFramePr>
-              <a:graphicFrameLocks xmlns:a="http://schemas.openxmlformats.org/drawingml/2006/main" noChangeAspect="1"/>
-            </wp:cNvGraphicFramePr>
-            <a:graphic xmlns:a="http://schemas.openxmlformats.org/drawingml/2006/main">
-              <a:graphicData uri="http://schemas.openxmlformats.org/drawingml/2006/picture">
-                <pic:pic xmlns:pic="http://schemas.openxmlformats.org/drawingml/2006/picture">
-                  <pic:nvPicPr>
-                    <pic:cNvPr id="0" name="SIMBOLOS.jpg"/>
-                    <pic:cNvPicPr/>
-                  </pic:nvPicPr>
-                  <pic:blipFill>
-                    <a:blip r:embed="rId13" cstate="print"/>
-                    <a:stretch>
-                      <a:fillRect/>
-                    </a:stretch>
-                  </pic:blipFill>
-                  <pic:spPr>
-                    <a:xfrm>
-                      <a:off x="0" y="0"/>
-                      <a:ext cx="3610409" cy="4802558"/>
-                    </a:xfrm>
-                    <a:prstGeom prst="rect">
-                      <a:avLst/>
-                    </a:prstGeom>
-                  </pic:spPr>
-                </pic:pic>
-              </a:graphicData>
-            </a:graphic>
-          </wp:inline>
-        </w:drawing>
-      </w:r>
-    </w:p>
-    <w:p>
-      <w:pPr>
-        <w:pStyle w:val="PSI-Comentario"/>
-        <w:jc w:val="center"/>
-      </w:pPr>
-      <w:r>
-        <w:t>Notación Diagrama E-R</w:t>
-      </w:r>
-    </w:p>
-    <w:p>
-      <w:pPr>
+        <w:ind w:left="0" w:firstLine="0"/>
         <w:rPr>
           <w:rFonts w:asciiTheme="majorHAnsi" w:eastAsiaTheme="majorEastAsia" w:hAnsiTheme="majorHAnsi" w:cstheme="majorBidi"/>
           <w:b/>
@@ -5415,235 +6136,19 @@
         </w:rPr>
       </w:pPr>
       <w:r>
-        <w:lastRenderedPageBreak/>
         <w:br w:type="page"/>
       </w:r>
     </w:p>
     <w:p>
       <w:pPr>
-        <w:pStyle w:val="Ttulo3"/>
-      </w:pPr>
-      <w:bookmarkStart w:id="17" w:name="_Toc493673837"/>
-      <w:r>
-        <w:lastRenderedPageBreak/>
-        <w:t>Ejemplos Diagrama E-R</w:t>
-      </w:r>
-      <w:bookmarkEnd w:id="17"/>
-    </w:p>
-    <w:p/>
-    <w:p>
-      <w:pPr>
-        <w:jc w:val="center"/>
-      </w:pPr>
-      <w:r>
-        <w:rPr>
-          <w:noProof/>
-          <w:lang w:val="es-AR" w:eastAsia="es-AR"/>
-        </w:rPr>
-        <w:drawing>
-          <wp:inline distT="0" distB="0" distL="0" distR="0">
-            <wp:extent cx="5190903" cy="1479017"/>
-            <wp:effectExtent l="19050" t="0" r="0" b="0"/>
-            <wp:docPr id="11" name="10 Imagen" descr="Diagrama7.jpeg"/>
-            <wp:cNvGraphicFramePr>
-              <a:graphicFrameLocks xmlns:a="http://schemas.openxmlformats.org/drawingml/2006/main" noChangeAspect="1"/>
-            </wp:cNvGraphicFramePr>
-            <a:graphic xmlns:a="http://schemas.openxmlformats.org/drawingml/2006/main">
-              <a:graphicData uri="http://schemas.openxmlformats.org/drawingml/2006/picture">
-                <pic:pic xmlns:pic="http://schemas.openxmlformats.org/drawingml/2006/picture">
-                  <pic:nvPicPr>
-                    <pic:cNvPr id="0" name="Diagrama7.jpeg"/>
-                    <pic:cNvPicPr/>
-                  </pic:nvPicPr>
-                  <pic:blipFill>
-                    <a:blip r:embed="rId14" cstate="print"/>
-                    <a:stretch>
-                      <a:fillRect/>
-                    </a:stretch>
-                  </pic:blipFill>
-                  <pic:spPr>
-                    <a:xfrm>
-                      <a:off x="0" y="0"/>
-                      <a:ext cx="5187526" cy="1478055"/>
-                    </a:xfrm>
-                    <a:prstGeom prst="rect">
-                      <a:avLst/>
-                    </a:prstGeom>
-                  </pic:spPr>
-                </pic:pic>
-              </a:graphicData>
-            </a:graphic>
-          </wp:inline>
-        </w:drawing>
-      </w:r>
-    </w:p>
-    <w:p>
-      <w:pPr>
-        <w:pStyle w:val="PSI-Comentario"/>
-        <w:jc w:val="center"/>
-      </w:pPr>
-      <w:r>
-        <w:t>[</w:t>
-      </w:r>
-      <w:r>
-        <w:t>Primer ejemplo de un diagrama Entidad-Relación</w:t>
-      </w:r>
-      <w:r>
-        <w:t>]</w:t>
-      </w:r>
-    </w:p>
-    <w:p>
-      <w:pPr>
-        <w:pStyle w:val="PSI-Comentario"/>
-        <w:jc w:val="center"/>
-      </w:pPr>
-    </w:p>
-    <w:p>
-      <w:pPr>
-        <w:ind w:left="0" w:firstLine="0"/>
-        <w:jc w:val="center"/>
-      </w:pPr>
-      <w:r>
-        <w:rPr>
-          <w:noProof/>
-          <w:lang w:val="es-AR" w:eastAsia="es-AR"/>
-        </w:rPr>
-        <w:drawing>
-          <wp:inline distT="0" distB="0" distL="0" distR="0">
-            <wp:extent cx="5635256" cy="1873338"/>
-            <wp:effectExtent l="19050" t="0" r="3544" b="0"/>
-            <wp:docPr id="13" name="12 Imagen" descr="Diagrama8.jpeg"/>
-            <wp:cNvGraphicFramePr>
-              <a:graphicFrameLocks xmlns:a="http://schemas.openxmlformats.org/drawingml/2006/main" noChangeAspect="1"/>
-            </wp:cNvGraphicFramePr>
-            <a:graphic xmlns:a="http://schemas.openxmlformats.org/drawingml/2006/main">
-              <a:graphicData uri="http://schemas.openxmlformats.org/drawingml/2006/picture">
-                <pic:pic xmlns:pic="http://schemas.openxmlformats.org/drawingml/2006/picture">
-                  <pic:nvPicPr>
-                    <pic:cNvPr id="0" name="Diagrama8.jpeg"/>
-                    <pic:cNvPicPr/>
-                  </pic:nvPicPr>
-                  <pic:blipFill>
-                    <a:blip r:embed="rId15" cstate="print"/>
-                    <a:stretch>
-                      <a:fillRect/>
-                    </a:stretch>
-                  </pic:blipFill>
-                  <pic:spPr>
-                    <a:xfrm>
-                      <a:off x="0" y="0"/>
-                      <a:ext cx="5635256" cy="1873338"/>
-                    </a:xfrm>
-                    <a:prstGeom prst="rect">
-                      <a:avLst/>
-                    </a:prstGeom>
-                  </pic:spPr>
-                </pic:pic>
-              </a:graphicData>
-            </a:graphic>
-          </wp:inline>
-        </w:drawing>
-      </w:r>
-    </w:p>
-    <w:p>
-      <w:pPr>
-        <w:pStyle w:val="PSI-Comentario"/>
-        <w:jc w:val="center"/>
-      </w:pPr>
-      <w:r>
-        <w:t>[</w:t>
-      </w:r>
-      <w:r>
-        <w:t>Segundo</w:t>
-      </w:r>
-      <w:r>
-        <w:t xml:space="preserve"> ejemplo de un diagrama Entidad-Relación</w:t>
-      </w:r>
-      <w:r>
-        <w:t>]</w:t>
-      </w:r>
-    </w:p>
-    <w:p>
-      <w:pPr>
-        <w:jc w:val="center"/>
-        <w:rPr>
-          <w:lang w:val="es-AR"/>
-        </w:rPr>
-      </w:pPr>
-      <w:r>
-        <w:rPr>
-          <w:noProof/>
-          <w:lang w:val="es-AR" w:eastAsia="es-AR"/>
-        </w:rPr>
-        <w:lastRenderedPageBreak/>
-        <w:drawing>
-          <wp:inline distT="0" distB="0" distL="0" distR="0">
-            <wp:extent cx="4074485" cy="4409261"/>
-            <wp:effectExtent l="19050" t="0" r="2215" b="0"/>
-            <wp:docPr id="15" name="14 Imagen" descr="Diagrama9.jpeg"/>
-            <wp:cNvGraphicFramePr>
-              <a:graphicFrameLocks xmlns:a="http://schemas.openxmlformats.org/drawingml/2006/main" noChangeAspect="1"/>
-            </wp:cNvGraphicFramePr>
-            <a:graphic xmlns:a="http://schemas.openxmlformats.org/drawingml/2006/main">
-              <a:graphicData uri="http://schemas.openxmlformats.org/drawingml/2006/picture">
-                <pic:pic xmlns:pic="http://schemas.openxmlformats.org/drawingml/2006/picture">
-                  <pic:nvPicPr>
-                    <pic:cNvPr id="0" name="Diagrama9.jpeg"/>
-                    <pic:cNvPicPr/>
-                  </pic:nvPicPr>
-                  <pic:blipFill>
-                    <a:blip r:embed="rId16" cstate="print"/>
-                    <a:stretch>
-                      <a:fillRect/>
-                    </a:stretch>
-                  </pic:blipFill>
-                  <pic:spPr>
-                    <a:xfrm>
-                      <a:off x="0" y="0"/>
-                      <a:ext cx="4074485" cy="4409261"/>
-                    </a:xfrm>
-                    <a:prstGeom prst="rect">
-                      <a:avLst/>
-                    </a:prstGeom>
-                  </pic:spPr>
-                </pic:pic>
-              </a:graphicData>
-            </a:graphic>
-          </wp:inline>
-        </w:drawing>
-      </w:r>
-    </w:p>
-    <w:p>
-      <w:pPr>
-        <w:pStyle w:val="PSI-Comentario"/>
-        <w:jc w:val="center"/>
-      </w:pPr>
-    </w:p>
-    <w:p>
-      <w:pPr>
-        <w:pStyle w:val="PSI-Comentario"/>
-        <w:jc w:val="center"/>
-      </w:pPr>
-      <w:r>
-        <w:t>[</w:t>
-      </w:r>
-      <w:r>
-        <w:t>Tercer ejemplo: Especialización y Generalización</w:t>
-      </w:r>
-      <w:r>
-        <w:t>]</w:t>
-      </w:r>
-    </w:p>
-    <w:p>
-      <w:pPr>
         <w:pStyle w:val="Ttulo2"/>
       </w:pPr>
-      <w:bookmarkStart w:id="18" w:name="_Toc493673838"/>
+      <w:bookmarkStart w:id="16" w:name="_Toc493673838"/>
       <w:r>
         <w:lastRenderedPageBreak/>
         <w:t>Modelo Relacional</w:t>
       </w:r>
-      <w:bookmarkEnd w:id="18"/>
+      <w:bookmarkEnd w:id="16"/>
     </w:p>
     <w:p>
       <w:pPr>
@@ -5675,7 +6180,7 @@
                     </pic:cNvPicPr>
                   </pic:nvPicPr>
                   <pic:blipFill>
-                    <a:blip r:embed="rId17" cstate="print"/>
+                    <a:blip r:embed="rId13" cstate="print"/>
                     <a:srcRect/>
                     <a:stretch>
                       <a:fillRect/>
@@ -5713,11 +6218,11 @@
       <w:pPr>
         <w:pStyle w:val="Ttulo2"/>
       </w:pPr>
-      <w:bookmarkStart w:id="19" w:name="_Toc493673839"/>
+      <w:bookmarkStart w:id="17" w:name="_Toc493673839"/>
       <w:r>
         <w:t>Comentarios sobre el Modelo Relacional</w:t>
       </w:r>
-      <w:bookmarkEnd w:id="19"/>
+      <w:bookmarkEnd w:id="17"/>
     </w:p>
     <w:p>
       <w:pPr>
@@ -5742,11 +6247,11 @@
       <w:pPr>
         <w:pStyle w:val="Ttulo2"/>
       </w:pPr>
-      <w:bookmarkStart w:id="20" w:name="_Toc493673840"/>
+      <w:bookmarkStart w:id="18" w:name="_Toc493673840"/>
       <w:r>
         <w:t>Normalización</w:t>
       </w:r>
-      <w:bookmarkEnd w:id="20"/>
+      <w:bookmarkEnd w:id="18"/>
     </w:p>
     <w:p>
       <w:pPr>
@@ -5850,7 +6355,7 @@
       <w:pPr>
         <w:pStyle w:val="Ttulo2"/>
       </w:pPr>
-      <w:bookmarkStart w:id="21" w:name="_Toc493673841"/>
+      <w:bookmarkStart w:id="19" w:name="_Toc493673841"/>
       <w:r>
         <w:t xml:space="preserve">Justificación </w:t>
       </w:r>
@@ -5860,7 +6365,7 @@
       <w:r>
         <w:t>Forma normal adoptada</w:t>
       </w:r>
-      <w:bookmarkEnd w:id="21"/>
+      <w:bookmarkEnd w:id="19"/>
     </w:p>
     <w:p>
       <w:pPr>
@@ -5924,11 +6429,11 @@
       <w:pPr>
         <w:pStyle w:val="PSI-Ttulo2"/>
       </w:pPr>
-      <w:bookmarkStart w:id="22" w:name="_Toc493673842"/>
+      <w:bookmarkStart w:id="20" w:name="_Toc493673842"/>
       <w:r>
         <w:t>Especificación de la Distribución de Datos</w:t>
       </w:r>
-      <w:bookmarkEnd w:id="22"/>
+      <w:bookmarkEnd w:id="20"/>
     </w:p>
     <w:p>
       <w:pPr>
@@ -5966,8 +6471,8 @@
       </w:pPr>
     </w:p>
     <w:sectPr>
-      <w:headerReference w:type="default" r:id="rId18"/>
-      <w:footerReference w:type="default" r:id="rId19"/>
+      <w:headerReference w:type="default" r:id="rId14"/>
+      <w:footerReference w:type="default" r:id="rId15"/>
       <w:pgSz w:w="11906" w:h="16838"/>
       <w:pgMar w:top="1535" w:right="1701" w:bottom="1417" w:left="1701" w:header="567" w:footer="572" w:gutter="0"/>
       <w:cols w:space="708"/>
@@ -6101,7 +6606,7 @@
             <w:rFonts w:asciiTheme="majorHAnsi" w:hAnsiTheme="majorHAnsi" w:cstheme="majorHAnsi"/>
             <w:noProof/>
           </w:rPr>
-          <w:t>9</w:t>
+          <w:t>12</w:t>
         </w:r>
         <w:r>
           <w:rPr>
@@ -6138,7 +6643,7 @@
             <w:rFonts w:asciiTheme="majorHAnsi" w:hAnsiTheme="majorHAnsi" w:cstheme="majorHAnsi"/>
             <w:noProof/>
           </w:rPr>
-          <w:t>15</w:t>
+          <w:t>12</w:t>
         </w:r>
         <w:r>
           <w:rPr>
@@ -7309,7 +7814,7 @@
         <w:rFonts w:ascii="Symbol" w:eastAsiaTheme="minorHAnsi" w:hAnsi="Symbol" w:cstheme="minorBidi" w:hint="default"/>
       </w:rPr>
     </w:lvl>
-    <w:lvl w:ilvl="1" w:tplc="2C0A0003" w:tentative="1">
+    <w:lvl w:ilvl="1" w:tplc="2C0A0003">
       <w:start w:val="1"/>
       <w:numFmt w:val="bullet"/>
       <w:lvlText w:val="o"/>
@@ -10352,7 +10857,7 @@
 </file>
 
 <file path=customXml/itemProps2.xml><?xml version="1.0" encoding="utf-8"?>
-<ds:datastoreItem xmlns:ds="http://schemas.openxmlformats.org/officeDocument/2006/customXml" ds:itemID="{B488BCE5-6275-484E-9F21-48C8507EB20F}">
+<ds:datastoreItem xmlns:ds="http://schemas.openxmlformats.org/officeDocument/2006/customXml" ds:itemID="{86939B37-1043-46AD-AFBE-747DBCFD04B9}">
   <ds:schemaRefs>
     <ds:schemaRef ds:uri="http://schemas.openxmlformats.org/officeDocument/2006/bibliography"/>
   </ds:schemaRefs>

</xml_diff>

<commit_message>
Se deja el Estándar de Base de Datos.docx Se actualizó el Modelo de Datos.docx Se actualizo el proyecto MySql Workbench
</commit_message>
<xml_diff>
--- a/03. Analisis y diseño/Modelo de Datos.docx
+++ b/03. Analisis y diseño/Modelo de Datos.docx
@@ -5885,10 +5885,7 @@
               <w:jc w:val="center"/>
             </w:pPr>
             <w:r>
-              <w:t>0</w:t>
-            </w:r>
-            <w:r>
-              <w:t>:1 – 0:N</w:t>
+              <w:t>0:1 – 0:N</w:t>
             </w:r>
           </w:p>
         </w:tc>
@@ -5943,10 +5940,7 @@
               <w:jc w:val="center"/>
             </w:pPr>
             <w:r>
-              <w:t>0</w:t>
-            </w:r>
-            <w:r>
-              <w:t>:1 – 0:N</w:t>
+              <w:t>0:1 – 0:N</w:t>
             </w:r>
           </w:p>
         </w:tc>
@@ -6167,8 +6161,6 @@
       <w:r>
         <w:t>está</w:t>
       </w:r>
-      <w:bookmarkStart w:id="15" w:name="_GoBack"/>
-      <w:bookmarkEnd w:id="15"/>
       <w:r>
         <w:t xml:space="preserve"> repitiendo en varias entidades o si una relación es innecesaria.</w:t>
       </w:r>
@@ -6251,12 +6243,12 @@
       <w:pPr>
         <w:pStyle w:val="Ttulo2"/>
       </w:pPr>
-      <w:bookmarkStart w:id="16" w:name="_Toc494030889"/>
+      <w:bookmarkStart w:id="15" w:name="_Toc494030889"/>
       <w:r>
         <w:lastRenderedPageBreak/>
         <w:t>Modelo Relacional</w:t>
       </w:r>
-      <w:bookmarkEnd w:id="16"/>
+      <w:bookmarkEnd w:id="15"/>
     </w:p>
     <w:p>
       <w:pPr>
@@ -6267,14 +6259,15 @@
       </w:pPr>
       <w:r>
         <w:rPr>
+          <w:b/>
           <w:noProof/>
           <w:lang w:val="es-AR" w:eastAsia="es-AR"/>
         </w:rPr>
         <w:drawing>
           <wp:inline distT="0" distB="0" distL="0" distR="0">
-            <wp:extent cx="5400040" cy="5031731"/>
-            <wp:effectExtent l="19050" t="0" r="0" b="0"/>
-            <wp:docPr id="2" name="Imagen 1" descr="ReduccioATablas3.0.jpg"/>
+            <wp:extent cx="5400040" cy="5685790"/>
+            <wp:effectExtent l="0" t="0" r="0" b="0"/>
+            <wp:docPr id="1" name="Imagen 1"/>
             <wp:cNvGraphicFramePr>
               <a:graphicFrameLocks xmlns:a="http://schemas.openxmlformats.org/drawingml/2006/main" noChangeAspect="1"/>
             </wp:cNvGraphicFramePr>
@@ -6282,33 +6275,29 @@
               <a:graphicData uri="http://schemas.openxmlformats.org/drawingml/2006/picture">
                 <pic:pic xmlns:pic="http://schemas.openxmlformats.org/drawingml/2006/picture">
                   <pic:nvPicPr>
-                    <pic:cNvPr id="0" name="Picture 1" descr="ReduccioATablas3.0.jpg"/>
-                    <pic:cNvPicPr>
-                      <a:picLocks noChangeAspect="1" noChangeArrowheads="1"/>
-                    </pic:cNvPicPr>
+                    <pic:cNvPr id="1" name="Tempus_Relacional.png"/>
+                    <pic:cNvPicPr/>
                   </pic:nvPicPr>
                   <pic:blipFill>
-                    <a:blip r:embed="rId14" cstate="print"/>
-                    <a:srcRect/>
+                    <a:blip r:embed="rId14">
+                      <a:extLst>
+                        <a:ext uri="{28A0092B-C50C-407E-A947-70E740481C1C}">
+                          <a14:useLocalDpi xmlns:a14="http://schemas.microsoft.com/office/drawing/2010/main" val="0"/>
+                        </a:ext>
+                      </a:extLst>
+                    </a:blip>
                     <a:stretch>
                       <a:fillRect/>
                     </a:stretch>
                   </pic:blipFill>
-                  <pic:spPr bwMode="auto">
+                  <pic:spPr>
                     <a:xfrm>
                       <a:off x="0" y="0"/>
-                      <a:ext cx="5400040" cy="5031731"/>
+                      <a:ext cx="5400040" cy="5685790"/>
                     </a:xfrm>
                     <a:prstGeom prst="rect">
                       <a:avLst/>
                     </a:prstGeom>
-                    <a:noFill/>
-                    <a:ln w="9525">
-                      <a:noFill/>
-                      <a:miter lim="800000"/>
-                      <a:headEnd/>
-                      <a:tailEnd/>
-                    </a:ln>
                   </pic:spPr>
                 </pic:pic>
               </a:graphicData>
@@ -6316,40 +6305,40 @@
           </wp:inline>
         </w:drawing>
       </w:r>
+      <w:r>
+        <w:tab/>
+      </w:r>
     </w:p>
     <w:p>
       <w:pPr>
         <w:pStyle w:val="Ttulo2"/>
       </w:pPr>
+      <w:bookmarkStart w:id="16" w:name="_Toc494030890"/>
+      <w:r>
+        <w:t>Comentarios sobre el Modelo Relacional</w:t>
+      </w:r>
+      <w:bookmarkEnd w:id="16"/>
     </w:p>
     <w:p>
       <w:pPr>
-        <w:pStyle w:val="Ttulo2"/>
-      </w:pPr>
-      <w:bookmarkStart w:id="17" w:name="_Toc494030890"/>
-      <w:r>
-        <w:t>Comentarios sobre el Modelo Relacional</w:t>
-      </w:r>
-      <w:bookmarkEnd w:id="17"/>
+        <w:jc w:val="both"/>
+      </w:pPr>
+      <w:r>
+        <w:t>[</w:t>
+      </w:r>
+      <w:r>
+        <w:t>Esta sección está destinada a todos los comentarios y aclaraciones que se deban hacer sobre el modelo Relacional generado</w:t>
+      </w:r>
+      <w:r>
+        <w:t>]</w:t>
+      </w:r>
     </w:p>
     <w:p>
       <w:pPr>
         <w:jc w:val="both"/>
       </w:pPr>
-      <w:r>
-        <w:t>[</w:t>
-      </w:r>
-      <w:r>
-        <w:t>Esta sección está destinada a todos los comentarios y aclaraciones que se deban hacer sobre el modelo Relacional generado</w:t>
-      </w:r>
-      <w:r>
-        <w:t>]</w:t>
-      </w:r>
-    </w:p>
-    <w:p>
-      <w:pPr>
-        <w:pStyle w:val="Ttulo2"/>
-      </w:pPr>
+      <w:bookmarkStart w:id="17" w:name="_GoBack"/>
+      <w:bookmarkEnd w:id="17"/>
     </w:p>
     <w:p>
       <w:pPr>
@@ -6714,7 +6703,7 @@
             <w:rFonts w:asciiTheme="majorHAnsi" w:hAnsiTheme="majorHAnsi" w:cstheme="majorHAnsi"/>
             <w:noProof/>
           </w:rPr>
-          <w:t>12</w:t>
+          <w:t>13</w:t>
         </w:r>
         <w:r>
           <w:rPr>
@@ -10965,7 +10954,7 @@
 </file>
 
 <file path=customXml/itemProps2.xml><?xml version="1.0" encoding="utf-8"?>
-<ds:datastoreItem xmlns:ds="http://schemas.openxmlformats.org/officeDocument/2006/customXml" ds:itemID="{B7D2BE0D-4D58-4C7E-B651-114122A03C7C}">
+<ds:datastoreItem xmlns:ds="http://schemas.openxmlformats.org/officeDocument/2006/customXml" ds:itemID="{2071A3A4-8006-4EC3-8D88-48B322EBA130}">
   <ds:schemaRefs>
     <ds:schemaRef ds:uri="http://schemas.openxmlformats.org/officeDocument/2006/bibliography"/>
   </ds:schemaRefs>

</xml_diff>

<commit_message>
Actualización del Modelo de Datos teniendo en cuenta la presentación con los docentes el 01/11.
</commit_message>
<xml_diff>
--- a/03. Analisis y diseño/Modelo de Datos.docx
+++ b/03. Analisis y diseño/Modelo de Datos.docx
@@ -165,7 +165,6 @@
             <w:dataBinding w:prefixMappings="xmlns:ns0='http://schemas.openxmlformats.org/package/2006/metadata/core-properties' xmlns:ns1='http://purl.org/dc/elements/1.1/'" w:xpath="/ns0:coreProperties[1]/ns1:title[1]" w:storeItemID="{6C3C8BC8-F283-45AE-878A-BAB7291924A1}"/>
             <w:text/>
           </w:sdtPr>
-          <w:sdtEndPr/>
           <w:sdtContent>
             <w:p>
               <w:pPr>
@@ -207,7 +206,6 @@
             <w:dataBinding w:prefixMappings="xmlns:ns0='http://schemas.openxmlformats.org/package/2006/metadata/core-properties' xmlns:ns1='http://purl.org/dc/elements/1.1/'" w:xpath="/ns0:coreProperties[1]/ns1:subject[1]" w:storeItemID="{6C3C8BC8-F283-45AE-878A-BAB7291924A1}"/>
             <w:text/>
           </w:sdtPr>
-          <w:sdtEndPr/>
           <w:sdtContent>
             <w:p>
               <w:pPr>
@@ -540,7 +538,6 @@
           <w:docPartUnique/>
         </w:docPartObj>
       </w:sdtPr>
-      <w:sdtEndPr/>
       <w:sdtContent>
         <w:p>
           <w:pPr>
@@ -575,7 +572,7 @@
           <w:r>
             <w:fldChar w:fldCharType="separate"/>
           </w:r>
-          <w:hyperlink w:anchor="_Toc497210550" w:history="1">
+          <w:hyperlink w:anchor="_Toc524084142" w:history="1">
             <w:r>
               <w:rPr>
                 <w:rStyle w:val="Hipervnculo"/>
@@ -602,7 +599,7 @@
                 <w:noProof/>
                 <w:webHidden/>
               </w:rPr>
-              <w:instrText xml:space="preserve"> PAGEREF _Toc497210550 \h </w:instrText>
+              <w:instrText xml:space="preserve"> PAGEREF _Toc524084142 \h </w:instrText>
             </w:r>
             <w:r>
               <w:rPr>
@@ -646,7 +643,7 @@
               <w:lang w:val="es-AR" w:eastAsia="es-AR"/>
             </w:rPr>
           </w:pPr>
-          <w:hyperlink w:anchor="_Toc497210551" w:history="1">
+          <w:hyperlink w:anchor="_Toc524084143" w:history="1">
             <w:r>
               <w:rPr>
                 <w:rStyle w:val="Hipervnculo"/>
@@ -673,7 +670,7 @@
                 <w:noProof/>
                 <w:webHidden/>
               </w:rPr>
-              <w:instrText xml:space="preserve"> PAGEREF _Toc497210551 \h </w:instrText>
+              <w:instrText xml:space="preserve"> PAGEREF _Toc524084143 \h </w:instrText>
             </w:r>
             <w:r>
               <w:rPr>
@@ -717,7 +714,7 @@
               <w:lang w:val="es-AR" w:eastAsia="es-AR"/>
             </w:rPr>
           </w:pPr>
-          <w:hyperlink w:anchor="_Toc497210552" w:history="1">
+          <w:hyperlink w:anchor="_Toc524084144" w:history="1">
             <w:r>
               <w:rPr>
                 <w:rStyle w:val="Hipervnculo"/>
@@ -744,7 +741,7 @@
                 <w:noProof/>
                 <w:webHidden/>
               </w:rPr>
-              <w:instrText xml:space="preserve"> PAGEREF _Toc497210552 \h </w:instrText>
+              <w:instrText xml:space="preserve"> PAGEREF _Toc524084144 \h </w:instrText>
             </w:r>
             <w:r>
               <w:rPr>
@@ -788,7 +785,7 @@
               <w:lang w:val="es-AR" w:eastAsia="es-AR"/>
             </w:rPr>
           </w:pPr>
-          <w:hyperlink w:anchor="_Toc497210553" w:history="1">
+          <w:hyperlink w:anchor="_Toc524084145" w:history="1">
             <w:r>
               <w:rPr>
                 <w:rStyle w:val="Hipervnculo"/>
@@ -815,7 +812,7 @@
                 <w:noProof/>
                 <w:webHidden/>
               </w:rPr>
-              <w:instrText xml:space="preserve"> PAGEREF _Toc497210553 \h </w:instrText>
+              <w:instrText xml:space="preserve"> PAGEREF _Toc524084145 \h </w:instrText>
             </w:r>
             <w:r>
               <w:rPr>
@@ -859,7 +856,7 @@
               <w:lang w:val="es-AR" w:eastAsia="es-AR"/>
             </w:rPr>
           </w:pPr>
-          <w:hyperlink w:anchor="_Toc497210554" w:history="1">
+          <w:hyperlink w:anchor="_Toc524084146" w:history="1">
             <w:r>
               <w:rPr>
                 <w:rStyle w:val="Hipervnculo"/>
@@ -886,7 +883,7 @@
                 <w:noProof/>
                 <w:webHidden/>
               </w:rPr>
-              <w:instrText xml:space="preserve"> PAGEREF _Toc497210554 \h </w:instrText>
+              <w:instrText xml:space="preserve"> PAGEREF _Toc524084146 \h </w:instrText>
             </w:r>
             <w:r>
               <w:rPr>
@@ -930,7 +927,7 @@
               <w:lang w:val="es-AR" w:eastAsia="es-AR"/>
             </w:rPr>
           </w:pPr>
-          <w:hyperlink w:anchor="_Toc497210555" w:history="1">
+          <w:hyperlink w:anchor="_Toc524084147" w:history="1">
             <w:r>
               <w:rPr>
                 <w:rStyle w:val="Hipervnculo"/>
@@ -957,7 +954,7 @@
                 <w:noProof/>
                 <w:webHidden/>
               </w:rPr>
-              <w:instrText xml:space="preserve"> PAGEREF _Toc497210555 \h </w:instrText>
+              <w:instrText xml:space="preserve"> PAGEREF _Toc524084147 \h </w:instrText>
             </w:r>
             <w:r>
               <w:rPr>
@@ -999,7 +996,7 @@
               <w:lang w:val="es-AR" w:eastAsia="es-AR"/>
             </w:rPr>
           </w:pPr>
-          <w:hyperlink w:anchor="_Toc497210556" w:history="1">
+          <w:hyperlink w:anchor="_Toc524084148" w:history="1">
             <w:r>
               <w:rPr>
                 <w:rStyle w:val="Hipervnculo"/>
@@ -1026,7 +1023,7 @@
                 <w:noProof/>
                 <w:webHidden/>
               </w:rPr>
-              <w:instrText xml:space="preserve"> PAGEREF _Toc497210556 \h </w:instrText>
+              <w:instrText xml:space="preserve"> PAGEREF _Toc524084148 \h </w:instrText>
             </w:r>
             <w:r>
               <w:rPr>
@@ -1068,7 +1065,7 @@
               <w:lang w:val="es-AR" w:eastAsia="es-AR"/>
             </w:rPr>
           </w:pPr>
-          <w:hyperlink w:anchor="_Toc497210557" w:history="1">
+          <w:hyperlink w:anchor="_Toc524084149" w:history="1">
             <w:r>
               <w:rPr>
                 <w:rStyle w:val="Hipervnculo"/>
@@ -1095,7 +1092,7 @@
                 <w:noProof/>
                 <w:webHidden/>
               </w:rPr>
-              <w:instrText xml:space="preserve"> PAGEREF _Toc497210557 \h </w:instrText>
+              <w:instrText xml:space="preserve"> PAGEREF _Toc524084149 \h </w:instrText>
             </w:r>
             <w:r>
               <w:rPr>
@@ -1139,7 +1136,7 @@
               <w:lang w:val="es-AR" w:eastAsia="es-AR"/>
             </w:rPr>
           </w:pPr>
-          <w:hyperlink w:anchor="_Toc497210558" w:history="1">
+          <w:hyperlink w:anchor="_Toc524084150" w:history="1">
             <w:r>
               <w:rPr>
                 <w:rStyle w:val="Hipervnculo"/>
@@ -1166,7 +1163,7 @@
                 <w:noProof/>
                 <w:webHidden/>
               </w:rPr>
-              <w:instrText xml:space="preserve"> PAGEREF _Toc497210558 \h </w:instrText>
+              <w:instrText xml:space="preserve"> PAGEREF _Toc524084150 \h </w:instrText>
             </w:r>
             <w:r>
               <w:rPr>
@@ -1208,7 +1205,7 @@
               <w:lang w:val="es-AR" w:eastAsia="es-AR"/>
             </w:rPr>
           </w:pPr>
-          <w:hyperlink w:anchor="_Toc497210559" w:history="1">
+          <w:hyperlink w:anchor="_Toc524084151" w:history="1">
             <w:r>
               <w:rPr>
                 <w:rStyle w:val="Hipervnculo"/>
@@ -1235,7 +1232,7 @@
                 <w:noProof/>
                 <w:webHidden/>
               </w:rPr>
-              <w:instrText xml:space="preserve"> PAGEREF _Toc497210559 \h </w:instrText>
+              <w:instrText xml:space="preserve"> PAGEREF _Toc524084151 \h </w:instrText>
             </w:r>
             <w:r>
               <w:rPr>
@@ -1279,7 +1276,7 @@
               <w:lang w:val="es-AR" w:eastAsia="es-AR"/>
             </w:rPr>
           </w:pPr>
-          <w:hyperlink w:anchor="_Toc497210560" w:history="1">
+          <w:hyperlink w:anchor="_Toc524084152" w:history="1">
             <w:r>
               <w:rPr>
                 <w:rStyle w:val="Hipervnculo"/>
@@ -1306,7 +1303,7 @@
                 <w:noProof/>
                 <w:webHidden/>
               </w:rPr>
-              <w:instrText xml:space="preserve"> PAGEREF _Toc497210560 \h </w:instrText>
+              <w:instrText xml:space="preserve"> PAGEREF _Toc524084152 \h </w:instrText>
             </w:r>
             <w:r>
               <w:rPr>
@@ -1348,7 +1345,7 @@
               <w:lang w:val="es-AR" w:eastAsia="es-AR"/>
             </w:rPr>
           </w:pPr>
-          <w:hyperlink w:anchor="_Toc497210561" w:history="1">
+          <w:hyperlink w:anchor="_Toc524084153" w:history="1">
             <w:r>
               <w:rPr>
                 <w:rStyle w:val="Hipervnculo"/>
@@ -1375,7 +1372,7 @@
                 <w:noProof/>
                 <w:webHidden/>
               </w:rPr>
-              <w:instrText xml:space="preserve"> PAGEREF _Toc497210561 \h </w:instrText>
+              <w:instrText xml:space="preserve"> PAGEREF _Toc524084153 \h </w:instrText>
             </w:r>
             <w:r>
               <w:rPr>
@@ -1419,7 +1416,7 @@
               <w:lang w:val="es-AR" w:eastAsia="es-AR"/>
             </w:rPr>
           </w:pPr>
-          <w:hyperlink w:anchor="_Toc497210562" w:history="1">
+          <w:hyperlink w:anchor="_Toc524084154" w:history="1">
             <w:r>
               <w:rPr>
                 <w:rStyle w:val="Hipervnculo"/>
@@ -1446,7 +1443,7 @@
                 <w:noProof/>
                 <w:webHidden/>
               </w:rPr>
-              <w:instrText xml:space="preserve"> PAGEREF _Toc497210562 \h </w:instrText>
+              <w:instrText xml:space="preserve"> PAGEREF _Toc524084154 \h </w:instrText>
             </w:r>
             <w:r>
               <w:rPr>
@@ -1490,7 +1487,7 @@
               <w:lang w:val="es-AR" w:eastAsia="es-AR"/>
             </w:rPr>
           </w:pPr>
-          <w:hyperlink w:anchor="_Toc497210563" w:history="1">
+          <w:hyperlink w:anchor="_Toc524084155" w:history="1">
             <w:r>
               <w:rPr>
                 <w:rStyle w:val="Hipervnculo"/>
@@ -1517,7 +1514,7 @@
                 <w:noProof/>
                 <w:webHidden/>
               </w:rPr>
-              <w:instrText xml:space="preserve"> PAGEREF _Toc497210563 \h </w:instrText>
+              <w:instrText xml:space="preserve"> PAGEREF _Toc524084155 \h </w:instrText>
             </w:r>
             <w:r>
               <w:rPr>
@@ -1561,7 +1558,7 @@
               <w:lang w:val="es-AR" w:eastAsia="es-AR"/>
             </w:rPr>
           </w:pPr>
-          <w:hyperlink w:anchor="_Toc497210564" w:history="1">
+          <w:hyperlink w:anchor="_Toc524084156" w:history="1">
             <w:r>
               <w:rPr>
                 <w:rStyle w:val="Hipervnculo"/>
@@ -1588,7 +1585,7 @@
                 <w:noProof/>
                 <w:webHidden/>
               </w:rPr>
-              <w:instrText xml:space="preserve"> PAGEREF _Toc497210564 \h </w:instrText>
+              <w:instrText xml:space="preserve"> PAGEREF _Toc524084156 \h </w:instrText>
             </w:r>
             <w:r>
               <w:rPr>
@@ -1632,7 +1629,7 @@
               <w:lang w:val="es-AR" w:eastAsia="es-AR"/>
             </w:rPr>
           </w:pPr>
-          <w:hyperlink w:anchor="_Toc497210565" w:history="1">
+          <w:hyperlink w:anchor="_Toc524084157" w:history="1">
             <w:r>
               <w:rPr>
                 <w:rStyle w:val="Hipervnculo"/>
@@ -1659,7 +1656,7 @@
                 <w:noProof/>
                 <w:webHidden/>
               </w:rPr>
-              <w:instrText xml:space="preserve"> PAGEREF _Toc497210565 \h </w:instrText>
+              <w:instrText xml:space="preserve"> PAGEREF _Toc524084157 \h </w:instrText>
             </w:r>
             <w:r>
               <w:rPr>
@@ -1703,7 +1700,7 @@
               <w:lang w:val="es-AR" w:eastAsia="es-AR"/>
             </w:rPr>
           </w:pPr>
-          <w:hyperlink w:anchor="_Toc497210566" w:history="1">
+          <w:hyperlink w:anchor="_Toc524084158" w:history="1">
             <w:r>
               <w:rPr>
                 <w:rStyle w:val="Hipervnculo"/>
@@ -1730,7 +1727,7 @@
                 <w:noProof/>
                 <w:webHidden/>
               </w:rPr>
-              <w:instrText xml:space="preserve"> PAGEREF _Toc497210566 \h </w:instrText>
+              <w:instrText xml:space="preserve"> PAGEREF _Toc524084158 \h </w:instrText>
             </w:r>
             <w:r>
               <w:rPr>
@@ -1772,7 +1769,7 @@
               <w:lang w:val="es-AR" w:eastAsia="es-AR"/>
             </w:rPr>
           </w:pPr>
-          <w:hyperlink w:anchor="_Toc497210567" w:history="1">
+          <w:hyperlink w:anchor="_Toc524084159" w:history="1">
             <w:r>
               <w:rPr>
                 <w:rStyle w:val="Hipervnculo"/>
@@ -1799,7 +1796,7 @@
                 <w:noProof/>
                 <w:webHidden/>
               </w:rPr>
-              <w:instrText xml:space="preserve"> PAGEREF _Toc497210567 \h </w:instrText>
+              <w:instrText xml:space="preserve"> PAGEREF _Toc524084159 \h </w:instrText>
             </w:r>
             <w:r>
               <w:rPr>
@@ -1843,7 +1840,7 @@
               <w:lang w:val="es-AR" w:eastAsia="es-AR"/>
             </w:rPr>
           </w:pPr>
-          <w:hyperlink w:anchor="_Toc497210568" w:history="1">
+          <w:hyperlink w:anchor="_Toc524084160" w:history="1">
             <w:r>
               <w:rPr>
                 <w:rStyle w:val="Hipervnculo"/>
@@ -1870,7 +1867,7 @@
                 <w:noProof/>
                 <w:webHidden/>
               </w:rPr>
-              <w:instrText xml:space="preserve"> PAGEREF _Toc497210568 \h </w:instrText>
+              <w:instrText xml:space="preserve"> PAGEREF _Toc524084160 \h </w:instrText>
             </w:r>
             <w:r>
               <w:rPr>
@@ -1914,7 +1911,7 @@
               <w:lang w:val="es-AR" w:eastAsia="es-AR"/>
             </w:rPr>
           </w:pPr>
-          <w:hyperlink w:anchor="_Toc497210569" w:history="1">
+          <w:hyperlink w:anchor="_Toc524084161" w:history="1">
             <w:r>
               <w:rPr>
                 <w:rStyle w:val="Hipervnculo"/>
@@ -1941,7 +1938,7 @@
                 <w:noProof/>
                 <w:webHidden/>
               </w:rPr>
-              <w:instrText xml:space="preserve"> PAGEREF _Toc497210569 \h </w:instrText>
+              <w:instrText xml:space="preserve"> PAGEREF _Toc524084161 \h </w:instrText>
             </w:r>
             <w:r>
               <w:rPr>
@@ -2001,7 +1998,6 @@
         <w:dataBinding w:prefixMappings="xmlns:ns0='http://purl.org/dc/elements/1.1/' xmlns:ns1='http://schemas.openxmlformats.org/package/2006/metadata/core-properties' " w:xpath="/ns1:coreProperties[1]/ns0:title[1]" w:storeItemID="{6C3C8BC8-F283-45AE-878A-BAB7291924A1}"/>
         <w:text/>
       </w:sdtPr>
-      <w:sdtEndPr/>
       <w:sdtContent>
         <w:p>
           <w:pPr>
@@ -2021,7 +2017,7 @@
       <w:pPr>
         <w:pStyle w:val="PSI-Ttulo1"/>
       </w:pPr>
-      <w:bookmarkStart w:id="0" w:name="_Toc497210550"/>
+      <w:bookmarkStart w:id="0" w:name="_Toc524084142"/>
       <w:r>
         <w:t>Introducción</w:t>
       </w:r>
@@ -2044,7 +2040,7 @@
       <w:pPr>
         <w:pStyle w:val="PSI-Ttulo2"/>
       </w:pPr>
-      <w:bookmarkStart w:id="1" w:name="_Toc497210551"/>
+      <w:bookmarkStart w:id="1" w:name="_Toc524084143"/>
       <w:r>
         <w:t>Propósito</w:t>
       </w:r>
@@ -2224,7 +2220,7 @@
       <w:pPr>
         <w:pStyle w:val="PSI-Ttulo2"/>
       </w:pPr>
-      <w:bookmarkStart w:id="2" w:name="_Toc497210552"/>
+      <w:bookmarkStart w:id="2" w:name="_Toc524084144"/>
       <w:r>
         <w:t>Alcance</w:t>
       </w:r>
@@ -2247,7 +2243,7 @@
       <w:pPr>
         <w:pStyle w:val="PSI-Ttulo1"/>
       </w:pPr>
-      <w:bookmarkStart w:id="3" w:name="_Toc497210553"/>
+      <w:bookmarkStart w:id="3" w:name="_Toc524084145"/>
       <w:r>
         <w:lastRenderedPageBreak/>
         <w:t>Referencias</w:t>
@@ -2259,23 +2255,59 @@
         <w:jc w:val="both"/>
       </w:pPr>
       <w:r>
-        <w:t xml:space="preserve">[Esta sección debe proporcionar una lista completa de todos los documentos a los que se hace referencia en el documento Modelo de </w:t>
+        <w:t xml:space="preserve">Esta sección </w:t>
+      </w:r>
+      <w:r>
+        <w:t>proporciona</w:t>
+      </w:r>
+      <w:r>
+        <w:t xml:space="preserve"> una lista completa de todos los documentos a los que se hace referencia en el documento Modelo de </w:t>
       </w:r>
       <w:r>
         <w:t>Datos</w:t>
       </w:r>
       <w:r>
-        <w:t>. Cada documento debe identificarse por el título, número del informe (si se aplica), fecha, y organización que lo publica. Especifique las fuentes de las que pueden obtenerse las referencias. Esta información puede proporcionarse por la referencia a un apéndice o a otro documento.]</w:t>
-      </w:r>
-      <w:r>
-        <w:br w:type="page"/>
+        <w:t>.</w:t>
       </w:r>
     </w:p>
     <w:p>
       <w:pPr>
+        <w:pStyle w:val="Prrafodelista"/>
+        <w:numPr>
+          <w:ilvl w:val="0"/>
+          <w:numId w:val="19"/>
+        </w:numPr>
+        <w:ind w:left="714" w:hanging="357"/>
+        <w:contextualSpacing w:val="0"/>
+        <w:jc w:val="both"/>
+      </w:pPr>
+      <w:r>
+        <w:t>Especificación de Requerimientos de Software.</w:t>
+      </w:r>
+    </w:p>
+    <w:p>
+      <w:pPr>
+        <w:pStyle w:val="Prrafodelista"/>
+        <w:numPr>
+          <w:ilvl w:val="0"/>
+          <w:numId w:val="19"/>
+        </w:numPr>
+        <w:ind w:left="714" w:hanging="357"/>
+        <w:contextualSpacing w:val="0"/>
+        <w:jc w:val="both"/>
+      </w:pPr>
+      <w:r>
+        <w:t>Modelo de Casos de Uso.</w:t>
+      </w:r>
+      <w:r>
+        <w:br w:type="page"/>
+      </w:r>
+    </w:p>
+    <w:p>
+      <w:pPr>
         <w:pStyle w:val="PSI-Ttulo1"/>
       </w:pPr>
-      <w:bookmarkStart w:id="4" w:name="_Toc497210554"/>
+      <w:bookmarkStart w:id="4" w:name="_Toc524084146"/>
       <w:r>
         <w:lastRenderedPageBreak/>
         <w:t>Diseño de Datos</w:t>
@@ -2300,7 +2332,7 @@
       <w:pPr>
         <w:pStyle w:val="PSI-Ttulo2"/>
       </w:pPr>
-      <w:bookmarkStart w:id="5" w:name="_Toc497210555"/>
+      <w:bookmarkStart w:id="5" w:name="_Toc524084147"/>
       <w:r>
         <w:t>Modelo de Datos General</w:t>
       </w:r>
@@ -2326,7 +2358,7 @@
       <w:pPr>
         <w:pStyle w:val="Ttulo3"/>
       </w:pPr>
-      <w:bookmarkStart w:id="6" w:name="_Toc497210556"/>
+      <w:bookmarkStart w:id="6" w:name="_Toc524084148"/>
       <w:r>
         <w:t>Entidades candidatas</w:t>
       </w:r>
@@ -2792,7 +2824,15 @@
               <w:jc w:val="both"/>
             </w:pPr>
             <w:r>
-              <w:t>Método login.</w:t>
+              <w:t xml:space="preserve">Método </w:t>
+            </w:r>
+            <w:proofErr w:type="spellStart"/>
+            <w:r>
+              <w:t>login</w:t>
+            </w:r>
+            <w:proofErr w:type="spellEnd"/>
+            <w:r>
+              <w:t>.</w:t>
             </w:r>
           </w:p>
           <w:p>
@@ -2811,7 +2851,7 @@
       <w:pPr>
         <w:pStyle w:val="Ttulo3"/>
       </w:pPr>
-      <w:bookmarkStart w:id="7" w:name="_Toc497210557"/>
+      <w:bookmarkStart w:id="7" w:name="_Toc524084149"/>
       <w:r>
         <w:t>Relaciones</w:t>
       </w:r>
@@ -2924,12 +2964,14 @@
                 <w:b/>
               </w:rPr>
             </w:pPr>
+            <w:proofErr w:type="spellStart"/>
             <w:r>
               <w:rPr>
                 <w:b/>
               </w:rPr>
               <w:t>Cardinalidad</w:t>
             </w:r>
+            <w:proofErr w:type="spellEnd"/>
           </w:p>
         </w:tc>
       </w:tr>
@@ -3398,7 +3440,7 @@
       <w:pPr>
         <w:pStyle w:val="Ttulo2"/>
       </w:pPr>
-      <w:bookmarkStart w:id="8" w:name="_Toc497210558"/>
+      <w:bookmarkStart w:id="8" w:name="_Toc524084150"/>
       <w:r>
         <w:t>Modelo Entidad-Relación</w:t>
       </w:r>
@@ -3411,7 +3453,7 @@
       <w:pPr>
         <w:pStyle w:val="Ttulo3"/>
       </w:pPr>
-      <w:bookmarkStart w:id="9" w:name="_Toc497210559"/>
+      <w:bookmarkStart w:id="9" w:name="_Toc524084151"/>
       <w:r>
         <w:t>Definición</w:t>
       </w:r>
@@ -3446,11 +3488,16 @@
         <w:t>elaciones</w:t>
       </w:r>
       <w:r>
-        <w:t>, c</w:t>
+        <w:t xml:space="preserve">, </w:t>
+      </w:r>
+      <w:proofErr w:type="spellStart"/>
+      <w:r>
+        <w:t>c</w:t>
       </w:r>
       <w:r>
         <w:t>ardinalidad</w:t>
       </w:r>
+      <w:proofErr w:type="spellEnd"/>
       <w:r>
         <w:t xml:space="preserve"> y l</w:t>
       </w:r>
@@ -3468,7 +3515,7 @@
           <w:tab w:val="left" w:pos="6949"/>
         </w:tabs>
       </w:pPr>
-      <w:bookmarkStart w:id="10" w:name="_Toc497210560"/>
+      <w:bookmarkStart w:id="10" w:name="_Toc524084152"/>
       <w:r>
         <w:t xml:space="preserve">Descripción de Entidades </w:t>
       </w:r>
@@ -3742,6 +3789,15 @@
               <w:t>Hora de fin.</w:t>
             </w:r>
           </w:p>
+          <w:p>
+            <w:pPr>
+              <w:ind w:left="0" w:firstLine="0"/>
+              <w:jc w:val="both"/>
+            </w:pPr>
+            <w:r>
+              <w:t>Fecha modificación.</w:t>
+            </w:r>
+          </w:p>
         </w:tc>
       </w:tr>
       <w:tr>
@@ -3807,8 +3863,13 @@
               <w:ind w:left="0" w:firstLine="0"/>
               <w:jc w:val="both"/>
             </w:pPr>
-            <w:r>
-              <w:t>Idllamado.</w:t>
+            <w:proofErr w:type="spellStart"/>
+            <w:r>
+              <w:t>Idllamado</w:t>
+            </w:r>
+            <w:proofErr w:type="spellEnd"/>
+            <w:r>
+              <w:t>.</w:t>
             </w:r>
           </w:p>
           <w:p>
@@ -3827,6 +3888,15 @@
             </w:pPr>
             <w:r>
               <w:t>Hora.</w:t>
+            </w:r>
+          </w:p>
+          <w:p>
+            <w:pPr>
+              <w:ind w:left="0" w:firstLine="0"/>
+              <w:jc w:val="both"/>
+            </w:pPr>
+            <w:r>
+              <w:t>Fecha modificación.</w:t>
             </w:r>
           </w:p>
         </w:tc>
@@ -3938,6 +4008,7 @@
               <w:ind w:left="0" w:firstLine="0"/>
             </w:pPr>
             <w:r>
+              <w:lastRenderedPageBreak/>
               <w:t>Rol</w:t>
             </w:r>
           </w:p>
@@ -3977,7 +4048,6 @@
               <w:ind w:left="0" w:firstLine="0"/>
             </w:pPr>
             <w:r>
-              <w:lastRenderedPageBreak/>
               <w:t>Tribunal</w:t>
             </w:r>
           </w:p>
@@ -4049,7 +4119,15 @@
               <w:jc w:val="both"/>
             </w:pPr>
             <w:r>
-              <w:t>Método login.</w:t>
+              <w:t xml:space="preserve">Método </w:t>
+            </w:r>
+            <w:proofErr w:type="spellStart"/>
+            <w:r>
+              <w:t>login</w:t>
+            </w:r>
+            <w:proofErr w:type="spellEnd"/>
+            <w:r>
+              <w:t>.</w:t>
             </w:r>
           </w:p>
           <w:p>
@@ -4135,8 +4213,13 @@
               <w:ind w:left="0" w:firstLine="0"/>
               <w:jc w:val="both"/>
             </w:pPr>
-            <w:r>
-              <w:t>Googleid.</w:t>
+            <w:proofErr w:type="spellStart"/>
+            <w:r>
+              <w:t>Googleid</w:t>
+            </w:r>
+            <w:proofErr w:type="spellEnd"/>
+            <w:r>
+              <w:t>.</w:t>
             </w:r>
           </w:p>
           <w:p>
@@ -4255,6 +4338,9 @@
         </w:tc>
       </w:tr>
       <w:tr>
+        <w:trPr>
+          <w:trHeight w:val="340"/>
+        </w:trPr>
         <w:tc>
           <w:tcPr>
             <w:tcW w:w="2779" w:type="dxa"/>
@@ -4302,6 +4388,9 @@
         </w:tc>
       </w:tr>
       <w:tr>
+        <w:trPr>
+          <w:trHeight w:val="340"/>
+        </w:trPr>
         <w:tc>
           <w:tcPr>
             <w:tcW w:w="2779" w:type="dxa"/>
@@ -4343,9 +4432,11 @@
             <w:r>
               <w:t xml:space="preserve">Lunes, </w:t>
             </w:r>
+            <w:proofErr w:type="gramStart"/>
             <w:r>
               <w:t>Martes</w:t>
             </w:r>
+            <w:proofErr w:type="gramEnd"/>
             <w:r>
               <w:t>, Miércoles, Jueves, Viernes o Sábado.</w:t>
             </w:r>
@@ -4353,6 +4444,9 @@
         </w:tc>
       </w:tr>
       <w:tr>
+        <w:trPr>
+          <w:trHeight w:val="340"/>
+        </w:trPr>
         <w:tc>
           <w:tcPr>
             <w:tcW w:w="2779" w:type="dxa"/>
@@ -4395,6 +4489,9 @@
         </w:tc>
       </w:tr>
       <w:tr>
+        <w:trPr>
+          <w:trHeight w:val="340"/>
+        </w:trPr>
         <w:tc>
           <w:tcPr>
             <w:tcW w:w="2779" w:type="dxa"/>
@@ -4437,6 +4534,9 @@
         </w:tc>
       </w:tr>
       <w:tr>
+        <w:trPr>
+          <w:trHeight w:val="340"/>
+        </w:trPr>
         <w:tc>
           <w:tcPr>
             <w:tcW w:w="2779" w:type="dxa"/>
@@ -4493,7 +4593,7 @@
       <w:pPr>
         <w:pStyle w:val="Ttulo3"/>
       </w:pPr>
-      <w:bookmarkStart w:id="11" w:name="_Toc497210561"/>
+      <w:bookmarkStart w:id="11" w:name="_Toc524084153"/>
       <w:r>
         <w:t>Llaves</w:t>
       </w:r>
@@ -4523,8 +4623,13 @@
         <w:contextualSpacing w:val="0"/>
         <w:jc w:val="both"/>
       </w:pPr>
-      <w:r>
-        <w:t>Super llave: conjunto de uno o más atributos que "juntos" identifican de manera única a una entidad</w:t>
+      <w:proofErr w:type="spellStart"/>
+      <w:r>
+        <w:t>Super</w:t>
+      </w:r>
+      <w:proofErr w:type="spellEnd"/>
+      <w:r>
+        <w:t xml:space="preserve"> llave: conjunto de uno o más atributos que "juntos" identifican de manera única a una entidad</w:t>
       </w:r>
     </w:p>
     <w:p>
@@ -4540,7 +4645,15 @@
         <w:jc w:val="both"/>
       </w:pPr>
       <w:r>
-        <w:t>Llave candidata: es una super llave mínima</w:t>
+        <w:t xml:space="preserve">Llave candidata: es una </w:t>
+      </w:r>
+      <w:proofErr w:type="spellStart"/>
+      <w:r>
+        <w:t>super</w:t>
+      </w:r>
+      <w:proofErr w:type="spellEnd"/>
+      <w:r>
+        <w:t xml:space="preserve"> llave mínima</w:t>
       </w:r>
     </w:p>
     <w:p>
@@ -4620,6 +4733,9 @@
         </w:tc>
       </w:tr>
       <w:tr>
+        <w:trPr>
+          <w:trHeight w:val="340"/>
+        </w:trPr>
         <w:tc>
           <w:tcPr>
             <w:tcW w:w="4178" w:type="dxa"/>
@@ -4643,9 +4759,13 @@
               <w:ind w:left="0" w:firstLine="0"/>
               <w:jc w:val="both"/>
             </w:pPr>
+            <w:proofErr w:type="spellStart"/>
+            <w:proofErr w:type="gramStart"/>
             <w:r>
               <w:t>idasignatura</w:t>
             </w:r>
+            <w:proofErr w:type="spellEnd"/>
+            <w:proofErr w:type="gramEnd"/>
             <w:r>
               <w:t>.</w:t>
             </w:r>
@@ -4653,6 +4773,9 @@
         </w:tc>
       </w:tr>
       <w:tr>
+        <w:trPr>
+          <w:trHeight w:val="340"/>
+        </w:trPr>
         <w:tc>
           <w:tcPr>
             <w:tcW w:w="4178" w:type="dxa"/>
@@ -4676,13 +4799,21 @@
               <w:ind w:left="0" w:firstLine="0"/>
               <w:jc w:val="both"/>
             </w:pPr>
-            <w:r>
-              <w:t>Idaula.</w:t>
+            <w:proofErr w:type="spellStart"/>
+            <w:r>
+              <w:t>Idaula</w:t>
+            </w:r>
+            <w:proofErr w:type="spellEnd"/>
+            <w:r>
+              <w:t>.</w:t>
             </w:r>
           </w:p>
         </w:tc>
       </w:tr>
       <w:tr>
+        <w:trPr>
+          <w:trHeight w:val="340"/>
+        </w:trPr>
         <w:tc>
           <w:tcPr>
             <w:tcW w:w="4178" w:type="dxa"/>
@@ -4713,6 +4844,9 @@
         </w:tc>
       </w:tr>
       <w:tr>
+        <w:trPr>
+          <w:trHeight w:val="340"/>
+        </w:trPr>
         <w:tc>
           <w:tcPr>
             <w:tcW w:w="4178" w:type="dxa"/>
@@ -4736,13 +4870,21 @@
               <w:ind w:left="0" w:firstLine="0"/>
               <w:jc w:val="both"/>
             </w:pPr>
-            <w:r>
-              <w:t>Idclase.</w:t>
+            <w:proofErr w:type="spellStart"/>
+            <w:r>
+              <w:t>Idclase</w:t>
+            </w:r>
+            <w:proofErr w:type="spellEnd"/>
+            <w:r>
+              <w:t>.</w:t>
             </w:r>
           </w:p>
         </w:tc>
       </w:tr>
       <w:tr>
+        <w:trPr>
+          <w:trHeight w:val="340"/>
+        </w:trPr>
         <w:tc>
           <w:tcPr>
             <w:tcW w:w="4178" w:type="dxa"/>
@@ -4766,9 +4908,11 @@
               <w:ind w:left="0" w:firstLine="0"/>
               <w:jc w:val="both"/>
             </w:pPr>
+            <w:proofErr w:type="spellStart"/>
             <w:r>
               <w:t>Iddocente</w:t>
             </w:r>
+            <w:proofErr w:type="spellEnd"/>
             <w:r>
               <w:t>.</w:t>
             </w:r>
@@ -4776,6 +4920,9 @@
         </w:tc>
       </w:tr>
       <w:tr>
+        <w:trPr>
+          <w:trHeight w:val="340"/>
+        </w:trPr>
         <w:tc>
           <w:tcPr>
             <w:tcW w:w="4178" w:type="dxa"/>
@@ -4799,13 +4946,21 @@
               <w:ind w:left="0" w:firstLine="0"/>
               <w:jc w:val="both"/>
             </w:pPr>
-            <w:r>
-              <w:t>Idllamado.</w:t>
+            <w:proofErr w:type="spellStart"/>
+            <w:r>
+              <w:t>Idllamado</w:t>
+            </w:r>
+            <w:proofErr w:type="spellEnd"/>
+            <w:r>
+              <w:t>.</w:t>
             </w:r>
           </w:p>
         </w:tc>
       </w:tr>
       <w:tr>
+        <w:trPr>
+          <w:trHeight w:val="340"/>
+        </w:trPr>
         <w:tc>
           <w:tcPr>
             <w:tcW w:w="4178" w:type="dxa"/>
@@ -4816,6 +4971,7 @@
               <w:ind w:left="0" w:firstLine="0"/>
             </w:pPr>
             <w:r>
+              <w:lastRenderedPageBreak/>
               <w:t>Mesa de examen</w:t>
             </w:r>
           </w:p>
@@ -4829,13 +4985,21 @@
               <w:ind w:left="0" w:firstLine="0"/>
               <w:jc w:val="both"/>
             </w:pPr>
-            <w:r>
-              <w:t>Idmesa.</w:t>
+            <w:proofErr w:type="spellStart"/>
+            <w:r>
+              <w:t>Idmesa</w:t>
+            </w:r>
+            <w:proofErr w:type="spellEnd"/>
+            <w:r>
+              <w:t>.</w:t>
             </w:r>
           </w:p>
         </w:tc>
       </w:tr>
       <w:tr>
+        <w:trPr>
+          <w:trHeight w:val="340"/>
+        </w:trPr>
         <w:tc>
           <w:tcPr>
             <w:tcW w:w="4178" w:type="dxa"/>
@@ -4859,13 +5023,18 @@
               <w:ind w:left="0" w:firstLine="0"/>
               <w:jc w:val="both"/>
             </w:pPr>
+            <w:proofErr w:type="spellStart"/>
             <w:r>
               <w:t>Idpermiso</w:t>
             </w:r>
+            <w:proofErr w:type="spellEnd"/>
           </w:p>
         </w:tc>
       </w:tr>
       <w:tr>
+        <w:trPr>
+          <w:trHeight w:val="340"/>
+        </w:trPr>
         <w:tc>
           <w:tcPr>
             <w:tcW w:w="4178" w:type="dxa"/>
@@ -4889,13 +5058,18 @@
               <w:ind w:left="0" w:firstLine="0"/>
               <w:jc w:val="both"/>
             </w:pPr>
+            <w:proofErr w:type="spellStart"/>
             <w:r>
               <w:t>Idrol</w:t>
             </w:r>
+            <w:proofErr w:type="spellEnd"/>
           </w:p>
         </w:tc>
       </w:tr>
       <w:tr>
+        <w:trPr>
+          <w:trHeight w:val="340"/>
+        </w:trPr>
         <w:tc>
           <w:tcPr>
             <w:tcW w:w="4178" w:type="dxa"/>
@@ -4919,13 +5093,23 @@
               <w:ind w:left="0" w:firstLine="0"/>
               <w:jc w:val="both"/>
             </w:pPr>
-            <w:r>
-              <w:t>idTribunal.</w:t>
+            <w:proofErr w:type="spellStart"/>
+            <w:proofErr w:type="gramStart"/>
+            <w:r>
+              <w:t>idTribunal</w:t>
+            </w:r>
+            <w:proofErr w:type="spellEnd"/>
+            <w:proofErr w:type="gramEnd"/>
+            <w:r>
+              <w:t>.</w:t>
             </w:r>
           </w:p>
         </w:tc>
       </w:tr>
       <w:tr>
+        <w:trPr>
+          <w:trHeight w:val="340"/>
+        </w:trPr>
         <w:tc>
           <w:tcPr>
             <w:tcW w:w="4178" w:type="dxa"/>
@@ -4936,7 +5120,6 @@
               <w:ind w:left="0" w:firstLine="0"/>
             </w:pPr>
             <w:r>
-              <w:lastRenderedPageBreak/>
               <w:t>Usuario</w:t>
             </w:r>
           </w:p>
@@ -4950,13 +5133,18 @@
               <w:ind w:left="0" w:firstLine="0"/>
               <w:jc w:val="both"/>
             </w:pPr>
+            <w:proofErr w:type="spellStart"/>
             <w:r>
               <w:t>Idusuario</w:t>
             </w:r>
+            <w:proofErr w:type="spellEnd"/>
           </w:p>
         </w:tc>
       </w:tr>
       <w:tr>
+        <w:trPr>
+          <w:trHeight w:val="340"/>
+        </w:trPr>
         <w:tc>
           <w:tcPr>
             <w:tcW w:w="4178" w:type="dxa"/>
@@ -4980,13 +5168,21 @@
               <w:ind w:left="0" w:firstLine="0"/>
               <w:jc w:val="both"/>
             </w:pPr>
-            <w:r>
-              <w:t>Idusuario.</w:t>
+            <w:proofErr w:type="spellStart"/>
+            <w:r>
+              <w:t>Idusuario</w:t>
+            </w:r>
+            <w:proofErr w:type="spellEnd"/>
+            <w:r>
+              <w:t>.</w:t>
             </w:r>
           </w:p>
         </w:tc>
       </w:tr>
       <w:tr>
+        <w:trPr>
+          <w:trHeight w:val="340"/>
+        </w:trPr>
         <w:tc>
           <w:tcPr>
             <w:tcW w:w="4178" w:type="dxa"/>
@@ -5010,8 +5206,13 @@
               <w:ind w:left="0" w:firstLine="0"/>
               <w:jc w:val="both"/>
             </w:pPr>
-            <w:r>
-              <w:t>Idusuario.</w:t>
+            <w:proofErr w:type="spellStart"/>
+            <w:r>
+              <w:t>Idusuario</w:t>
+            </w:r>
+            <w:proofErr w:type="spellEnd"/>
+            <w:r>
+              <w:t>.</w:t>
             </w:r>
           </w:p>
         </w:tc>
@@ -5027,7 +5228,7 @@
         <w:pStyle w:val="PSI-Ttulo2"/>
         <w:spacing w:after="240"/>
       </w:pPr>
-      <w:bookmarkStart w:id="12" w:name="_Toc497210562"/>
+      <w:bookmarkStart w:id="12" w:name="_Toc524084154"/>
       <w:r>
         <w:t>Relaciones Encontradas</w:t>
       </w:r>
@@ -5130,16 +5331,21 @@
                 <w:b/>
               </w:rPr>
             </w:pPr>
+            <w:proofErr w:type="spellStart"/>
             <w:r>
               <w:rPr>
                 <w:b/>
               </w:rPr>
               <w:t>Cardinalidad</w:t>
             </w:r>
+            <w:proofErr w:type="spellEnd"/>
           </w:p>
         </w:tc>
       </w:tr>
       <w:tr>
+        <w:trPr>
+          <w:trHeight w:val="340"/>
+        </w:trPr>
         <w:tc>
           <w:tcPr>
             <w:tcW w:w="2092" w:type="dxa"/>
@@ -5195,6 +5401,9 @@
         </w:tc>
       </w:tr>
       <w:tr>
+        <w:trPr>
+          <w:trHeight w:val="340"/>
+        </w:trPr>
         <w:tc>
           <w:tcPr>
             <w:tcW w:w="2092" w:type="dxa"/>
@@ -5250,6 +5459,9 @@
         </w:tc>
       </w:tr>
       <w:tr>
+        <w:trPr>
+          <w:trHeight w:val="340"/>
+        </w:trPr>
         <w:tc>
           <w:tcPr>
             <w:tcW w:w="2092" w:type="dxa"/>
@@ -5304,6 +5516,9 @@
         </w:tc>
       </w:tr>
       <w:tr>
+        <w:trPr>
+          <w:trHeight w:val="340"/>
+        </w:trPr>
         <w:tc>
           <w:tcPr>
             <w:tcW w:w="2092" w:type="dxa"/>
@@ -5359,6 +5574,9 @@
         </w:tc>
       </w:tr>
       <w:tr>
+        <w:trPr>
+          <w:trHeight w:val="340"/>
+        </w:trPr>
         <w:tc>
           <w:tcPr>
             <w:tcW w:w="2092" w:type="dxa"/>
@@ -5417,6 +5635,9 @@
         </w:tc>
       </w:tr>
       <w:tr>
+        <w:trPr>
+          <w:trHeight w:val="340"/>
+        </w:trPr>
         <w:tc>
           <w:tcPr>
             <w:tcW w:w="2092" w:type="dxa"/>
@@ -5472,6 +5693,9 @@
         </w:tc>
       </w:tr>
       <w:tr>
+        <w:trPr>
+          <w:trHeight w:val="340"/>
+        </w:trPr>
         <w:tc>
           <w:tcPr>
             <w:tcW w:w="2092" w:type="dxa"/>
@@ -5527,6 +5751,9 @@
         </w:tc>
       </w:tr>
       <w:tr>
+        <w:trPr>
+          <w:trHeight w:val="340"/>
+        </w:trPr>
         <w:tc>
           <w:tcPr>
             <w:tcW w:w="2092" w:type="dxa"/>
@@ -5582,6 +5809,9 @@
         </w:tc>
       </w:tr>
       <w:tr>
+        <w:trPr>
+          <w:trHeight w:val="340"/>
+        </w:trPr>
         <w:tc>
           <w:tcPr>
             <w:tcW w:w="2092" w:type="dxa"/>
@@ -5640,6 +5870,9 @@
         </w:tc>
       </w:tr>
       <w:tr>
+        <w:trPr>
+          <w:trHeight w:val="340"/>
+        </w:trPr>
         <w:tc>
           <w:tcPr>
             <w:tcW w:w="2092" w:type="dxa"/>
@@ -5695,6 +5928,9 @@
         </w:tc>
       </w:tr>
       <w:tr>
+        <w:trPr>
+          <w:trHeight w:val="340"/>
+        </w:trPr>
         <w:tc>
           <w:tcPr>
             <w:tcW w:w="2092" w:type="dxa"/>
@@ -5750,6 +5986,9 @@
         </w:tc>
       </w:tr>
       <w:tr>
+        <w:trPr>
+          <w:trHeight w:val="340"/>
+        </w:trPr>
         <w:tc>
           <w:tcPr>
             <w:tcW w:w="2092" w:type="dxa"/>
@@ -5805,6 +6044,9 @@
         </w:tc>
       </w:tr>
       <w:tr>
+        <w:trPr>
+          <w:trHeight w:val="340"/>
+        </w:trPr>
         <w:tc>
           <w:tcPr>
             <w:tcW w:w="2092" w:type="dxa"/>
@@ -5860,6 +6102,9 @@
         </w:tc>
       </w:tr>
       <w:tr>
+        <w:trPr>
+          <w:trHeight w:val="340"/>
+        </w:trPr>
         <w:tc>
           <w:tcPr>
             <w:tcW w:w="2092" w:type="dxa"/>
@@ -5915,6 +6160,9 @@
         </w:tc>
       </w:tr>
       <w:tr>
+        <w:trPr>
+          <w:trHeight w:val="340"/>
+        </w:trPr>
         <w:tc>
           <w:tcPr>
             <w:tcW w:w="2092" w:type="dxa"/>
@@ -6083,7 +6331,7 @@
       <w:pPr>
         <w:pStyle w:val="Ttulo2"/>
       </w:pPr>
-      <w:bookmarkStart w:id="13" w:name="_Toc497210563"/>
+      <w:bookmarkStart w:id="13" w:name="_Toc524084155"/>
       <w:r>
         <w:lastRenderedPageBreak/>
         <w:t>Diagrama E-R</w:t>
@@ -6094,7 +6342,6 @@
       <w:pPr>
         <w:jc w:val="both"/>
       </w:pPr>
-      <w:bookmarkStart w:id="14" w:name="_GoBack"/>
       <w:r>
         <w:rPr>
           <w:noProof/>
@@ -6142,19 +6389,18 @@
           </wp:inline>
         </w:drawing>
       </w:r>
-      <w:bookmarkEnd w:id="14"/>
     </w:p>
     <w:p>
       <w:pPr>
         <w:pStyle w:val="Ttulo2"/>
         <w:ind w:left="0" w:firstLine="0"/>
       </w:pPr>
-      <w:bookmarkStart w:id="15" w:name="_Toc497210564"/>
+      <w:bookmarkStart w:id="14" w:name="_Toc524084156"/>
       <w:r>
         <w:lastRenderedPageBreak/>
         <w:t>Modelo Relacional</w:t>
       </w:r>
-      <w:bookmarkEnd w:id="15"/>
+      <w:bookmarkEnd w:id="14"/>
     </w:p>
     <w:p>
       <w:pPr>
@@ -6172,7 +6418,7 @@
           <wp:inline distT="0" distB="0" distL="0" distR="0">
             <wp:extent cx="5400040" cy="5554980"/>
             <wp:effectExtent l="0" t="0" r="0" b="0"/>
-            <wp:docPr id="2" name="Imagen 2"/>
+            <wp:docPr id="3" name="Imagen 3"/>
             <wp:cNvGraphicFramePr>
               <a:graphicFrameLocks xmlns:a="http://schemas.openxmlformats.org/drawingml/2006/main" noChangeAspect="1"/>
             </wp:cNvGraphicFramePr>
@@ -6180,7 +6426,7 @@
               <a:graphicData uri="http://schemas.openxmlformats.org/drawingml/2006/picture">
                 <pic:pic xmlns:pic="http://schemas.openxmlformats.org/drawingml/2006/picture">
                   <pic:nvPicPr>
-                    <pic:cNvPr id="2" name="Tempus_Relacional.png"/>
+                    <pic:cNvPr id="3" name="Tempus_Relacional.png"/>
                     <pic:cNvPicPr/>
                   </pic:nvPicPr>
                   <pic:blipFill>
@@ -6218,11 +6464,11 @@
       <w:pPr>
         <w:pStyle w:val="Ttulo2"/>
       </w:pPr>
-      <w:bookmarkStart w:id="16" w:name="_Toc497210565"/>
+      <w:bookmarkStart w:id="15" w:name="_Toc524084157"/>
       <w:r>
         <w:t>Comentarios sobre el Modelo Relacional</w:t>
       </w:r>
-      <w:bookmarkEnd w:id="16"/>
+      <w:bookmarkEnd w:id="15"/>
     </w:p>
     <w:p>
       <w:pPr>
@@ -6252,12 +6498,12 @@
       <w:pPr>
         <w:pStyle w:val="Ttulo2"/>
       </w:pPr>
-      <w:bookmarkStart w:id="17" w:name="_Toc497210566"/>
+      <w:bookmarkStart w:id="16" w:name="_Toc524084158"/>
       <w:r>
         <w:lastRenderedPageBreak/>
         <w:t>Normalización</w:t>
       </w:r>
-      <w:bookmarkEnd w:id="17"/>
+      <w:bookmarkEnd w:id="16"/>
     </w:p>
     <w:p>
       <w:pPr>
@@ -6294,7 +6540,15 @@
         <w:t>Redundancia</w:t>
       </w:r>
       <w:r>
-        <w:t xml:space="preserve">: la información se repite innecesariamente en muchas tuplas. </w:t>
+        <w:t xml:space="preserve">: la información se repite innecesariamente en muchas </w:t>
+      </w:r>
+      <w:proofErr w:type="spellStart"/>
+      <w:r>
+        <w:t>tuplas</w:t>
+      </w:r>
+      <w:proofErr w:type="spellEnd"/>
+      <w:r>
+        <w:t xml:space="preserve">. </w:t>
       </w:r>
     </w:p>
     <w:p>
@@ -6309,7 +6563,15 @@
         <w:t>Anomalías de actualización</w:t>
       </w:r>
       <w:r>
-        <w:t>: cuando al cambiar la información en una tupla se descuida el actualizarla en otra.</w:t>
+        <w:t xml:space="preserve">: cuando al cambiar la información en una </w:t>
+      </w:r>
+      <w:proofErr w:type="spellStart"/>
+      <w:r>
+        <w:t>tupla</w:t>
+      </w:r>
+      <w:proofErr w:type="spellEnd"/>
+      <w:r>
+        <w:t xml:space="preserve"> se descuida el actualizarla en otra.</w:t>
       </w:r>
     </w:p>
     <w:p>
@@ -6334,11 +6596,11 @@
       <w:pPr>
         <w:pStyle w:val="Ttulo3"/>
       </w:pPr>
-      <w:bookmarkStart w:id="18" w:name="_Toc497210567"/>
+      <w:bookmarkStart w:id="17" w:name="_Toc524084159"/>
       <w:r>
         <w:t>Formas Normales</w:t>
       </w:r>
-      <w:bookmarkEnd w:id="18"/>
+      <w:bookmarkEnd w:id="17"/>
     </w:p>
     <w:p>
       <w:pPr>
@@ -6427,7 +6689,7 @@
       <w:pPr>
         <w:pStyle w:val="Ttulo2"/>
       </w:pPr>
-      <w:bookmarkStart w:id="19" w:name="_Toc497210568"/>
+      <w:bookmarkStart w:id="18" w:name="_Toc524084160"/>
       <w:r>
         <w:t xml:space="preserve">Justificación </w:t>
       </w:r>
@@ -6437,6 +6699,8 @@
       <w:r>
         <w:t>Forma normal adoptada</w:t>
       </w:r>
+      <w:bookmarkStart w:id="19" w:name="_GoBack"/>
+      <w:bookmarkEnd w:id="18"/>
       <w:bookmarkEnd w:id="19"/>
     </w:p>
     <w:p>
@@ -6531,6 +6795,9 @@
         </w:tc>
       </w:tr>
       <w:tr>
+        <w:trPr>
+          <w:trHeight w:val="567"/>
+        </w:trPr>
         <w:tc>
           <w:tcPr>
             <w:tcW w:w="1850" w:type="dxa"/>
@@ -6576,6 +6843,9 @@
         </w:tc>
       </w:tr>
       <w:tr>
+        <w:trPr>
+          <w:trHeight w:val="567"/>
+        </w:trPr>
         <w:tc>
           <w:tcPr>
             <w:tcW w:w="1850" w:type="dxa"/>
@@ -6621,6 +6891,9 @@
         </w:tc>
       </w:tr>
       <w:tr>
+        <w:trPr>
+          <w:trHeight w:val="567"/>
+        </w:trPr>
         <w:tc>
           <w:tcPr>
             <w:tcW w:w="1850" w:type="dxa"/>
@@ -6666,6 +6939,9 @@
         </w:tc>
       </w:tr>
       <w:tr>
+        <w:trPr>
+          <w:trHeight w:val="567"/>
+        </w:trPr>
         <w:tc>
           <w:tcPr>
             <w:tcW w:w="1850" w:type="dxa"/>
@@ -6711,6 +6987,9 @@
         </w:tc>
       </w:tr>
       <w:tr>
+        <w:trPr>
+          <w:trHeight w:val="567"/>
+        </w:trPr>
         <w:tc>
           <w:tcPr>
             <w:tcW w:w="1850" w:type="dxa"/>
@@ -6721,6 +7000,7 @@
               <w:ind w:left="0" w:firstLine="0"/>
             </w:pPr>
             <w:r>
+              <w:lastRenderedPageBreak/>
               <w:t>Docente</w:t>
             </w:r>
           </w:p>
@@ -6747,16 +7027,15 @@
               <w:jc w:val="both"/>
             </w:pPr>
             <w:r>
-              <w:t xml:space="preserve">Todo atributo no clave no depende funcionalmente </w:t>
-            </w:r>
-            <w:r>
-              <w:lastRenderedPageBreak/>
-              <w:t>de otro atributo no clave. No se considera al nombre del docente como un atributo compuesto.</w:t>
+              <w:t>Todo atributo no clave no depende funcionalmente de otro atributo no clave. No se considera al nombre del docente como un atributo compuesto.</w:t>
             </w:r>
           </w:p>
         </w:tc>
       </w:tr>
       <w:tr>
+        <w:trPr>
+          <w:trHeight w:val="567"/>
+        </w:trPr>
         <w:tc>
           <w:tcPr>
             <w:tcW w:w="1850" w:type="dxa"/>
@@ -6767,7 +7046,6 @@
               <w:ind w:left="0" w:firstLine="0"/>
             </w:pPr>
             <w:r>
-              <w:lastRenderedPageBreak/>
               <w:t>Llamado</w:t>
             </w:r>
           </w:p>
@@ -6803,6 +7081,9 @@
         </w:tc>
       </w:tr>
       <w:tr>
+        <w:trPr>
+          <w:trHeight w:val="567"/>
+        </w:trPr>
         <w:tc>
           <w:tcPr>
             <w:tcW w:w="1850" w:type="dxa"/>
@@ -6848,6 +7129,9 @@
         </w:tc>
       </w:tr>
       <w:tr>
+        <w:trPr>
+          <w:trHeight w:val="567"/>
+        </w:trPr>
         <w:tc>
           <w:tcPr>
             <w:tcW w:w="1850" w:type="dxa"/>
@@ -6893,6 +7177,9 @@
         </w:tc>
       </w:tr>
       <w:tr>
+        <w:trPr>
+          <w:trHeight w:val="567"/>
+        </w:trPr>
         <w:tc>
           <w:tcPr>
             <w:tcW w:w="1850" w:type="dxa"/>
@@ -6938,6 +7225,9 @@
         </w:tc>
       </w:tr>
       <w:tr>
+        <w:trPr>
+          <w:trHeight w:val="567"/>
+        </w:trPr>
         <w:tc>
           <w:tcPr>
             <w:tcW w:w="1850" w:type="dxa"/>
@@ -6983,6 +7273,9 @@
         </w:tc>
       </w:tr>
       <w:tr>
+        <w:trPr>
+          <w:trHeight w:val="567"/>
+        </w:trPr>
         <w:tc>
           <w:tcPr>
             <w:tcW w:w="1850" w:type="dxa"/>
@@ -7028,6 +7321,9 @@
         </w:tc>
       </w:tr>
       <w:tr>
+        <w:trPr>
+          <w:trHeight w:val="567"/>
+        </w:trPr>
         <w:tc>
           <w:tcPr>
             <w:tcW w:w="1850" w:type="dxa"/>
@@ -7073,6 +7369,9 @@
         </w:tc>
       </w:tr>
       <w:tr>
+        <w:trPr>
+          <w:trHeight w:val="567"/>
+        </w:trPr>
         <w:tc>
           <w:tcPr>
             <w:tcW w:w="1850" w:type="dxa"/>
@@ -7137,7 +7436,7 @@
       <w:pPr>
         <w:pStyle w:val="PSI-Ttulo2"/>
       </w:pPr>
-      <w:bookmarkStart w:id="20" w:name="_Toc497210569"/>
+      <w:bookmarkStart w:id="20" w:name="_Toc524084161"/>
       <w:r>
         <w:t>Especificación de la Distribución de Datos</w:t>
       </w:r>
@@ -7148,10 +7447,7 @@
         <w:jc w:val="both"/>
       </w:pPr>
       <w:r>
-        <w:t xml:space="preserve">[En esta sección se especifica el modelo de distribución de datos indicando la ubicación de los manejadores </w:t>
-      </w:r>
-      <w:r>
-        <w:t>de bases de datos o sistemas de archivos, así como los distintos elementos de la estructura física de datos (base de datos, tablas, índices), en los nodos correspondientes.</w:t>
+        <w:t>Tempus cuenta con una página web y una aplicación para dispositivos móviles. Ambas partes hacen uso de la base de datos del sistema. La comunicación la realiza cada parte independientemente de la otra.</w:t>
       </w:r>
     </w:p>
     <w:p>
@@ -7159,13 +7455,18 @@
         <w:jc w:val="both"/>
       </w:pPr>
       <w:r>
-        <w:t xml:space="preserve">Para elaborar esta sección el Arquitecto trabajará en conjunto con el Especialista Técnico </w:t>
-      </w:r>
-      <w:r>
-        <w:t>de</w:t>
-      </w:r>
-      <w:r>
-        <w:t xml:space="preserve"> Base de Datos.]</w:t>
+        <w:t xml:space="preserve">La base de datos se encuentra en el servidor disponible para la catedra de la Universidad Nacional de la Patagonia Austral – Unidad Académica Rio Gallegos. </w:t>
+      </w:r>
+    </w:p>
+    <w:p>
+      <w:pPr>
+        <w:jc w:val="both"/>
+      </w:pPr>
+      <w:r>
+        <w:t>La aplicación Tempus almacena datos en forma local, pero las actualizaciones de los mismos se hacen a través de solicitudes y respuestas con la base de datos del sistema.</w:t>
+      </w:r>
+      <w:r>
+        <w:t xml:space="preserve"> Cada aplicación se comunicara con la base de datos.</w:t>
       </w:r>
     </w:p>
     <w:p>
@@ -7236,7 +7537,6 @@
         <w:dataBinding w:prefixMappings="xmlns:ns0='http://schemas.openxmlformats.org/officeDocument/2006/extended-properties' " w:xpath="/ns0:Properties[1]/ns0:Company[1]" w:storeItemID="{6668398D-A668-4E3E-A5EB-62B293D839F1}"/>
         <w:text/>
       </w:sdtPr>
-      <w:sdtEndPr/>
       <w:sdtContent>
         <w:r>
           <w:rPr>
@@ -7271,7 +7571,6 @@
           <w:docPartUnique/>
         </w:docPartObj>
       </w:sdtPr>
-      <w:sdtEndPr/>
       <w:sdtContent>
         <w:r>
           <w:tab/>
@@ -7314,7 +7613,7 @@
             <w:rFonts w:asciiTheme="majorHAnsi" w:hAnsiTheme="majorHAnsi" w:cstheme="majorHAnsi"/>
             <w:noProof/>
           </w:rPr>
-          <w:t>10</w:t>
+          <w:t>13</w:t>
         </w:r>
         <w:r>
           <w:rPr>
@@ -7413,7 +7712,6 @@
       <w:dataBinding w:prefixMappings="xmlns:ns0='http://schemas.openxmlformats.org/package/2006/metadata/core-properties' xmlns:ns1='http://purl.org/dc/elements/1.1/'" w:xpath="/ns0:coreProperties[1]/ns1:title[1]" w:storeItemID="{6C3C8BC8-F283-45AE-878A-BAB7291924A1}"/>
       <w:text/>
     </w:sdtPr>
-    <w:sdtEndPr/>
     <w:sdtContent>
       <w:p>
         <w:pPr>
@@ -7476,7 +7774,6 @@
         <w:dataBinding w:prefixMappings="xmlns:ns0='http://schemas.openxmlformats.org/package/2006/metadata/core-properties' xmlns:ns1='http://purl.org/dc/elements/1.1/'" w:xpath="/ns0:coreProperties[1]/ns1:subject[1]" w:storeItemID="{6C3C8BC8-F283-45AE-878A-BAB7291924A1}"/>
         <w:text/>
       </w:sdtPr>
-      <w:sdtEndPr/>
       <w:sdtContent>
         <w:r>
           <w:rPr>
@@ -11595,7 +11892,7 @@
 </file>
 
 <file path=customXml/itemProps2.xml><?xml version="1.0" encoding="utf-8"?>
-<ds:datastoreItem xmlns:ds="http://schemas.openxmlformats.org/officeDocument/2006/customXml" ds:itemID="{1CFF0E5D-772D-4976-80EC-D429125B8E7F}">
+<ds:datastoreItem xmlns:ds="http://schemas.openxmlformats.org/officeDocument/2006/customXml" ds:itemID="{549C7E52-AFE5-4B1C-AD51-A2447576F4F2}">
   <ds:schemaRefs>
     <ds:schemaRef ds:uri="http://schemas.openxmlformats.org/officeDocument/2006/bibliography"/>
   </ds:schemaRefs>

</xml_diff>

<commit_message>
Se agrego la especificación de vistas para el modelo de datos.
Restan redactar algunos detalles de esta sección nueva.
</commit_message>
<xml_diff>
--- a/03. Analisis y diseño/Modelo de Datos.docx
+++ b/03. Analisis y diseño/Modelo de Datos.docx
@@ -572,7 +572,7 @@
           <w:r>
             <w:fldChar w:fldCharType="separate"/>
           </w:r>
-          <w:hyperlink w:anchor="_Toc524084142" w:history="1">
+          <w:hyperlink w:anchor="_Toc44263924" w:history="1">
             <w:r>
               <w:rPr>
                 <w:rStyle w:val="Hipervnculo"/>
@@ -599,7 +599,7 @@
                 <w:noProof/>
                 <w:webHidden/>
               </w:rPr>
-              <w:instrText xml:space="preserve"> PAGEREF _Toc524084142 \h </w:instrText>
+              <w:instrText xml:space="preserve"> PAGEREF _Toc44263924 \h </w:instrText>
             </w:r>
             <w:r>
               <w:rPr>
@@ -643,7 +643,7 @@
               <w:lang w:val="es-AR" w:eastAsia="es-AR"/>
             </w:rPr>
           </w:pPr>
-          <w:hyperlink w:anchor="_Toc524084143" w:history="1">
+          <w:hyperlink w:anchor="_Toc44263925" w:history="1">
             <w:r>
               <w:rPr>
                 <w:rStyle w:val="Hipervnculo"/>
@@ -670,7 +670,7 @@
                 <w:noProof/>
                 <w:webHidden/>
               </w:rPr>
-              <w:instrText xml:space="preserve"> PAGEREF _Toc524084143 \h </w:instrText>
+              <w:instrText xml:space="preserve"> PAGEREF _Toc44263925 \h </w:instrText>
             </w:r>
             <w:r>
               <w:rPr>
@@ -714,7 +714,7 @@
               <w:lang w:val="es-AR" w:eastAsia="es-AR"/>
             </w:rPr>
           </w:pPr>
-          <w:hyperlink w:anchor="_Toc524084144" w:history="1">
+          <w:hyperlink w:anchor="_Toc44263926" w:history="1">
             <w:r>
               <w:rPr>
                 <w:rStyle w:val="Hipervnculo"/>
@@ -741,7 +741,7 @@
                 <w:noProof/>
                 <w:webHidden/>
               </w:rPr>
-              <w:instrText xml:space="preserve"> PAGEREF _Toc524084144 \h </w:instrText>
+              <w:instrText xml:space="preserve"> PAGEREF _Toc44263926 \h </w:instrText>
             </w:r>
             <w:r>
               <w:rPr>
@@ -785,7 +785,7 @@
               <w:lang w:val="es-AR" w:eastAsia="es-AR"/>
             </w:rPr>
           </w:pPr>
-          <w:hyperlink w:anchor="_Toc524084145" w:history="1">
+          <w:hyperlink w:anchor="_Toc44263927" w:history="1">
             <w:r>
               <w:rPr>
                 <w:rStyle w:val="Hipervnculo"/>
@@ -812,7 +812,7 @@
                 <w:noProof/>
                 <w:webHidden/>
               </w:rPr>
-              <w:instrText xml:space="preserve"> PAGEREF _Toc524084145 \h </w:instrText>
+              <w:instrText xml:space="preserve"> PAGEREF _Toc44263927 \h </w:instrText>
             </w:r>
             <w:r>
               <w:rPr>
@@ -856,7 +856,7 @@
               <w:lang w:val="es-AR" w:eastAsia="es-AR"/>
             </w:rPr>
           </w:pPr>
-          <w:hyperlink w:anchor="_Toc524084146" w:history="1">
+          <w:hyperlink w:anchor="_Toc44263928" w:history="1">
             <w:r>
               <w:rPr>
                 <w:rStyle w:val="Hipervnculo"/>
@@ -883,7 +883,7 @@
                 <w:noProof/>
                 <w:webHidden/>
               </w:rPr>
-              <w:instrText xml:space="preserve"> PAGEREF _Toc524084146 \h </w:instrText>
+              <w:instrText xml:space="preserve"> PAGEREF _Toc44263928 \h </w:instrText>
             </w:r>
             <w:r>
               <w:rPr>
@@ -927,7 +927,7 @@
               <w:lang w:val="es-AR" w:eastAsia="es-AR"/>
             </w:rPr>
           </w:pPr>
-          <w:hyperlink w:anchor="_Toc524084147" w:history="1">
+          <w:hyperlink w:anchor="_Toc44263929" w:history="1">
             <w:r>
               <w:rPr>
                 <w:rStyle w:val="Hipervnculo"/>
@@ -954,7 +954,7 @@
                 <w:noProof/>
                 <w:webHidden/>
               </w:rPr>
-              <w:instrText xml:space="preserve"> PAGEREF _Toc524084147 \h </w:instrText>
+              <w:instrText xml:space="preserve"> PAGEREF _Toc44263929 \h </w:instrText>
             </w:r>
             <w:r>
               <w:rPr>
@@ -996,7 +996,7 @@
               <w:lang w:val="es-AR" w:eastAsia="es-AR"/>
             </w:rPr>
           </w:pPr>
-          <w:hyperlink w:anchor="_Toc524084148" w:history="1">
+          <w:hyperlink w:anchor="_Toc44263930" w:history="1">
             <w:r>
               <w:rPr>
                 <w:rStyle w:val="Hipervnculo"/>
@@ -1023,7 +1023,7 @@
                 <w:noProof/>
                 <w:webHidden/>
               </w:rPr>
-              <w:instrText xml:space="preserve"> PAGEREF _Toc524084148 \h </w:instrText>
+              <w:instrText xml:space="preserve"> PAGEREF _Toc44263930 \h </w:instrText>
             </w:r>
             <w:r>
               <w:rPr>
@@ -1065,7 +1065,7 @@
               <w:lang w:val="es-AR" w:eastAsia="es-AR"/>
             </w:rPr>
           </w:pPr>
-          <w:hyperlink w:anchor="_Toc524084149" w:history="1">
+          <w:hyperlink w:anchor="_Toc44263931" w:history="1">
             <w:r>
               <w:rPr>
                 <w:rStyle w:val="Hipervnculo"/>
@@ -1092,7 +1092,7 @@
                 <w:noProof/>
                 <w:webHidden/>
               </w:rPr>
-              <w:instrText xml:space="preserve"> PAGEREF _Toc524084149 \h </w:instrText>
+              <w:instrText xml:space="preserve"> PAGEREF _Toc44263931 \h </w:instrText>
             </w:r>
             <w:r>
               <w:rPr>
@@ -1136,7 +1136,7 @@
               <w:lang w:val="es-AR" w:eastAsia="es-AR"/>
             </w:rPr>
           </w:pPr>
-          <w:hyperlink w:anchor="_Toc524084150" w:history="1">
+          <w:hyperlink w:anchor="_Toc44263932" w:history="1">
             <w:r>
               <w:rPr>
                 <w:rStyle w:val="Hipervnculo"/>
@@ -1163,7 +1163,7 @@
                 <w:noProof/>
                 <w:webHidden/>
               </w:rPr>
-              <w:instrText xml:space="preserve"> PAGEREF _Toc524084150 \h </w:instrText>
+              <w:instrText xml:space="preserve"> PAGEREF _Toc44263932 \h </w:instrText>
             </w:r>
             <w:r>
               <w:rPr>
@@ -1205,7 +1205,7 @@
               <w:lang w:val="es-AR" w:eastAsia="es-AR"/>
             </w:rPr>
           </w:pPr>
-          <w:hyperlink w:anchor="_Toc524084151" w:history="1">
+          <w:hyperlink w:anchor="_Toc44263933" w:history="1">
             <w:r>
               <w:rPr>
                 <w:rStyle w:val="Hipervnculo"/>
@@ -1232,7 +1232,7 @@
                 <w:noProof/>
                 <w:webHidden/>
               </w:rPr>
-              <w:instrText xml:space="preserve"> PAGEREF _Toc524084151 \h </w:instrText>
+              <w:instrText xml:space="preserve"> PAGEREF _Toc44263933 \h </w:instrText>
             </w:r>
             <w:r>
               <w:rPr>
@@ -1276,7 +1276,7 @@
               <w:lang w:val="es-AR" w:eastAsia="es-AR"/>
             </w:rPr>
           </w:pPr>
-          <w:hyperlink w:anchor="_Toc524084152" w:history="1">
+          <w:hyperlink w:anchor="_Toc44263934" w:history="1">
             <w:r>
               <w:rPr>
                 <w:rStyle w:val="Hipervnculo"/>
@@ -1303,7 +1303,7 @@
                 <w:noProof/>
                 <w:webHidden/>
               </w:rPr>
-              <w:instrText xml:space="preserve"> PAGEREF _Toc524084152 \h </w:instrText>
+              <w:instrText xml:space="preserve"> PAGEREF _Toc44263934 \h </w:instrText>
             </w:r>
             <w:r>
               <w:rPr>
@@ -1345,7 +1345,7 @@
               <w:lang w:val="es-AR" w:eastAsia="es-AR"/>
             </w:rPr>
           </w:pPr>
-          <w:hyperlink w:anchor="_Toc524084153" w:history="1">
+          <w:hyperlink w:anchor="_Toc44263935" w:history="1">
             <w:r>
               <w:rPr>
                 <w:rStyle w:val="Hipervnculo"/>
@@ -1372,7 +1372,7 @@
                 <w:noProof/>
                 <w:webHidden/>
               </w:rPr>
-              <w:instrText xml:space="preserve"> PAGEREF _Toc524084153 \h </w:instrText>
+              <w:instrText xml:space="preserve"> PAGEREF _Toc44263935 \h </w:instrText>
             </w:r>
             <w:r>
               <w:rPr>
@@ -1416,7 +1416,7 @@
               <w:lang w:val="es-AR" w:eastAsia="es-AR"/>
             </w:rPr>
           </w:pPr>
-          <w:hyperlink w:anchor="_Toc524084154" w:history="1">
+          <w:hyperlink w:anchor="_Toc44263936" w:history="1">
             <w:r>
               <w:rPr>
                 <w:rStyle w:val="Hipervnculo"/>
@@ -1443,7 +1443,7 @@
                 <w:noProof/>
                 <w:webHidden/>
               </w:rPr>
-              <w:instrText xml:space="preserve"> PAGEREF _Toc524084154 \h </w:instrText>
+              <w:instrText xml:space="preserve"> PAGEREF _Toc44263936 \h </w:instrText>
             </w:r>
             <w:r>
               <w:rPr>
@@ -1487,7 +1487,7 @@
               <w:lang w:val="es-AR" w:eastAsia="es-AR"/>
             </w:rPr>
           </w:pPr>
-          <w:hyperlink w:anchor="_Toc524084155" w:history="1">
+          <w:hyperlink w:anchor="_Toc44263937" w:history="1">
             <w:r>
               <w:rPr>
                 <w:rStyle w:val="Hipervnculo"/>
@@ -1514,7 +1514,7 @@
                 <w:noProof/>
                 <w:webHidden/>
               </w:rPr>
-              <w:instrText xml:space="preserve"> PAGEREF _Toc524084155 \h </w:instrText>
+              <w:instrText xml:space="preserve"> PAGEREF _Toc44263937 \h </w:instrText>
             </w:r>
             <w:r>
               <w:rPr>
@@ -1558,7 +1558,7 @@
               <w:lang w:val="es-AR" w:eastAsia="es-AR"/>
             </w:rPr>
           </w:pPr>
-          <w:hyperlink w:anchor="_Toc524084156" w:history="1">
+          <w:hyperlink w:anchor="_Toc44263938" w:history="1">
             <w:r>
               <w:rPr>
                 <w:rStyle w:val="Hipervnculo"/>
@@ -1585,7 +1585,7 @@
                 <w:noProof/>
                 <w:webHidden/>
               </w:rPr>
-              <w:instrText xml:space="preserve"> PAGEREF _Toc524084156 \h </w:instrText>
+              <w:instrText xml:space="preserve"> PAGEREF _Toc44263938 \h </w:instrText>
             </w:r>
             <w:r>
               <w:rPr>
@@ -1629,7 +1629,7 @@
               <w:lang w:val="es-AR" w:eastAsia="es-AR"/>
             </w:rPr>
           </w:pPr>
-          <w:hyperlink w:anchor="_Toc524084157" w:history="1">
+          <w:hyperlink w:anchor="_Toc44263939" w:history="1">
             <w:r>
               <w:rPr>
                 <w:rStyle w:val="Hipervnculo"/>
@@ -1656,7 +1656,7 @@
                 <w:noProof/>
                 <w:webHidden/>
               </w:rPr>
-              <w:instrText xml:space="preserve"> PAGEREF _Toc524084157 \h </w:instrText>
+              <w:instrText xml:space="preserve"> PAGEREF _Toc44263939 \h </w:instrText>
             </w:r>
             <w:r>
               <w:rPr>
@@ -1700,7 +1700,7 @@
               <w:lang w:val="es-AR" w:eastAsia="es-AR"/>
             </w:rPr>
           </w:pPr>
-          <w:hyperlink w:anchor="_Toc524084158" w:history="1">
+          <w:hyperlink w:anchor="_Toc44263940" w:history="1">
             <w:r>
               <w:rPr>
                 <w:rStyle w:val="Hipervnculo"/>
@@ -1727,7 +1727,7 @@
                 <w:noProof/>
                 <w:webHidden/>
               </w:rPr>
-              <w:instrText xml:space="preserve"> PAGEREF _Toc524084158 \h </w:instrText>
+              <w:instrText xml:space="preserve"> PAGEREF _Toc44263940 \h </w:instrText>
             </w:r>
             <w:r>
               <w:rPr>
@@ -1769,7 +1769,7 @@
               <w:lang w:val="es-AR" w:eastAsia="es-AR"/>
             </w:rPr>
           </w:pPr>
-          <w:hyperlink w:anchor="_Toc524084159" w:history="1">
+          <w:hyperlink w:anchor="_Toc44263941" w:history="1">
             <w:r>
               <w:rPr>
                 <w:rStyle w:val="Hipervnculo"/>
@@ -1796,7 +1796,7 @@
                 <w:noProof/>
                 <w:webHidden/>
               </w:rPr>
-              <w:instrText xml:space="preserve"> PAGEREF _Toc524084159 \h </w:instrText>
+              <w:instrText xml:space="preserve"> PAGEREF _Toc44263941 \h </w:instrText>
             </w:r>
             <w:r>
               <w:rPr>
@@ -1840,7 +1840,7 @@
               <w:lang w:val="es-AR" w:eastAsia="es-AR"/>
             </w:rPr>
           </w:pPr>
-          <w:hyperlink w:anchor="_Toc524084160" w:history="1">
+          <w:hyperlink w:anchor="_Toc44263942" w:history="1">
             <w:r>
               <w:rPr>
                 <w:rStyle w:val="Hipervnculo"/>
@@ -1867,7 +1867,7 @@
                 <w:noProof/>
                 <w:webHidden/>
               </w:rPr>
-              <w:instrText xml:space="preserve"> PAGEREF _Toc524084160 \h </w:instrText>
+              <w:instrText xml:space="preserve"> PAGEREF _Toc44263942 \h </w:instrText>
             </w:r>
             <w:r>
               <w:rPr>
@@ -1911,7 +1911,7 @@
               <w:lang w:val="es-AR" w:eastAsia="es-AR"/>
             </w:rPr>
           </w:pPr>
-          <w:hyperlink w:anchor="_Toc524084161" w:history="1">
+          <w:hyperlink w:anchor="_Toc44263943" w:history="1">
             <w:r>
               <w:rPr>
                 <w:rStyle w:val="Hipervnculo"/>
@@ -1938,7 +1938,7 @@
                 <w:noProof/>
                 <w:webHidden/>
               </w:rPr>
-              <w:instrText xml:space="preserve"> PAGEREF _Toc524084161 \h </w:instrText>
+              <w:instrText xml:space="preserve"> PAGEREF _Toc44263943 \h </w:instrText>
             </w:r>
             <w:r>
               <w:rPr>
@@ -1959,6 +1959,560 @@
                 <w:webHidden/>
               </w:rPr>
               <w:t>13</w:t>
+            </w:r>
+            <w:r>
+              <w:rPr>
+                <w:noProof/>
+                <w:webHidden/>
+              </w:rPr>
+              <w:fldChar w:fldCharType="end"/>
+            </w:r>
+          </w:hyperlink>
+        </w:p>
+        <w:p>
+          <w:pPr>
+            <w:pStyle w:val="TDC2"/>
+            <w:rPr>
+              <w:rFonts w:eastAsiaTheme="minorEastAsia"/>
+              <w:i w:val="0"/>
+              <w:iCs w:val="0"/>
+              <w:noProof/>
+              <w:sz w:val="22"/>
+              <w:szCs w:val="22"/>
+              <w:lang w:val="es-AR" w:eastAsia="es-AR"/>
+            </w:rPr>
+          </w:pPr>
+          <w:hyperlink w:anchor="_Toc44263944" w:history="1">
+            <w:r>
+              <w:rPr>
+                <w:rStyle w:val="Hipervnculo"/>
+                <w:noProof/>
+              </w:rPr>
+              <w:t>Especificación de vistas</w:t>
+            </w:r>
+            <w:r>
+              <w:rPr>
+                <w:noProof/>
+                <w:webHidden/>
+              </w:rPr>
+              <w:tab/>
+            </w:r>
+            <w:r>
+              <w:rPr>
+                <w:noProof/>
+                <w:webHidden/>
+              </w:rPr>
+              <w:fldChar w:fldCharType="begin"/>
+            </w:r>
+            <w:r>
+              <w:rPr>
+                <w:noProof/>
+                <w:webHidden/>
+              </w:rPr>
+              <w:instrText xml:space="preserve"> PAGEREF _Toc44263944 \h </w:instrText>
+            </w:r>
+            <w:r>
+              <w:rPr>
+                <w:noProof/>
+                <w:webHidden/>
+              </w:rPr>
+            </w:r>
+            <w:r>
+              <w:rPr>
+                <w:noProof/>
+                <w:webHidden/>
+              </w:rPr>
+              <w:fldChar w:fldCharType="separate"/>
+            </w:r>
+            <w:r>
+              <w:rPr>
+                <w:noProof/>
+                <w:webHidden/>
+              </w:rPr>
+              <w:t>13</w:t>
+            </w:r>
+            <w:r>
+              <w:rPr>
+                <w:noProof/>
+                <w:webHidden/>
+              </w:rPr>
+              <w:fldChar w:fldCharType="end"/>
+            </w:r>
+          </w:hyperlink>
+        </w:p>
+        <w:p>
+          <w:pPr>
+            <w:pStyle w:val="TDC3"/>
+            <w:rPr>
+              <w:rFonts w:eastAsiaTheme="minorEastAsia"/>
+              <w:noProof/>
+              <w:sz w:val="22"/>
+              <w:szCs w:val="22"/>
+              <w:lang w:val="es-AR" w:eastAsia="es-AR"/>
+            </w:rPr>
+          </w:pPr>
+          <w:hyperlink w:anchor="_Toc44263945" w:history="1">
+            <w:r>
+              <w:rPr>
+                <w:rStyle w:val="Hipervnculo"/>
+                <w:noProof/>
+              </w:rPr>
+              <w:t>Vista de asignaturas</w:t>
+            </w:r>
+            <w:r>
+              <w:rPr>
+                <w:noProof/>
+                <w:webHidden/>
+              </w:rPr>
+              <w:tab/>
+            </w:r>
+            <w:r>
+              <w:rPr>
+                <w:noProof/>
+                <w:webHidden/>
+              </w:rPr>
+              <w:fldChar w:fldCharType="begin"/>
+            </w:r>
+            <w:r>
+              <w:rPr>
+                <w:noProof/>
+                <w:webHidden/>
+              </w:rPr>
+              <w:instrText xml:space="preserve"> PAGEREF _Toc44263945 \h </w:instrText>
+            </w:r>
+            <w:r>
+              <w:rPr>
+                <w:noProof/>
+                <w:webHidden/>
+              </w:rPr>
+            </w:r>
+            <w:r>
+              <w:rPr>
+                <w:noProof/>
+                <w:webHidden/>
+              </w:rPr>
+              <w:fldChar w:fldCharType="separate"/>
+            </w:r>
+            <w:r>
+              <w:rPr>
+                <w:noProof/>
+                <w:webHidden/>
+              </w:rPr>
+              <w:t>14</w:t>
+            </w:r>
+            <w:r>
+              <w:rPr>
+                <w:noProof/>
+                <w:webHidden/>
+              </w:rPr>
+              <w:fldChar w:fldCharType="end"/>
+            </w:r>
+          </w:hyperlink>
+        </w:p>
+        <w:p>
+          <w:pPr>
+            <w:pStyle w:val="TDC3"/>
+            <w:rPr>
+              <w:rFonts w:eastAsiaTheme="minorEastAsia"/>
+              <w:noProof/>
+              <w:sz w:val="22"/>
+              <w:szCs w:val="22"/>
+              <w:lang w:val="es-AR" w:eastAsia="es-AR"/>
+            </w:rPr>
+          </w:pPr>
+          <w:hyperlink w:anchor="_Toc44263946" w:history="1">
+            <w:r>
+              <w:rPr>
+                <w:rStyle w:val="Hipervnculo"/>
+                <w:noProof/>
+              </w:rPr>
+              <w:t>Vista de aulas</w:t>
+            </w:r>
+            <w:r>
+              <w:rPr>
+                <w:noProof/>
+                <w:webHidden/>
+              </w:rPr>
+              <w:tab/>
+            </w:r>
+            <w:r>
+              <w:rPr>
+                <w:noProof/>
+                <w:webHidden/>
+              </w:rPr>
+              <w:fldChar w:fldCharType="begin"/>
+            </w:r>
+            <w:r>
+              <w:rPr>
+                <w:noProof/>
+                <w:webHidden/>
+              </w:rPr>
+              <w:instrText xml:space="preserve"> PAGEREF _Toc44263946 \h </w:instrText>
+            </w:r>
+            <w:r>
+              <w:rPr>
+                <w:noProof/>
+                <w:webHidden/>
+              </w:rPr>
+            </w:r>
+            <w:r>
+              <w:rPr>
+                <w:noProof/>
+                <w:webHidden/>
+              </w:rPr>
+              <w:fldChar w:fldCharType="separate"/>
+            </w:r>
+            <w:r>
+              <w:rPr>
+                <w:noProof/>
+                <w:webHidden/>
+              </w:rPr>
+              <w:t>14</w:t>
+            </w:r>
+            <w:r>
+              <w:rPr>
+                <w:noProof/>
+                <w:webHidden/>
+              </w:rPr>
+              <w:fldChar w:fldCharType="end"/>
+            </w:r>
+          </w:hyperlink>
+        </w:p>
+        <w:p>
+          <w:pPr>
+            <w:pStyle w:val="TDC3"/>
+            <w:rPr>
+              <w:rFonts w:eastAsiaTheme="minorEastAsia"/>
+              <w:noProof/>
+              <w:sz w:val="22"/>
+              <w:szCs w:val="22"/>
+              <w:lang w:val="es-AR" w:eastAsia="es-AR"/>
+            </w:rPr>
+          </w:pPr>
+          <w:hyperlink w:anchor="_Toc44263947" w:history="1">
+            <w:r>
+              <w:rPr>
+                <w:rStyle w:val="Hipervnculo"/>
+                <w:noProof/>
+              </w:rPr>
+              <w:t>Vista de carreras</w:t>
+            </w:r>
+            <w:r>
+              <w:rPr>
+                <w:noProof/>
+                <w:webHidden/>
+              </w:rPr>
+              <w:tab/>
+            </w:r>
+            <w:r>
+              <w:rPr>
+                <w:noProof/>
+                <w:webHidden/>
+              </w:rPr>
+              <w:fldChar w:fldCharType="begin"/>
+            </w:r>
+            <w:r>
+              <w:rPr>
+                <w:noProof/>
+                <w:webHidden/>
+              </w:rPr>
+              <w:instrText xml:space="preserve"> PAGEREF _Toc44263947 \h </w:instrText>
+            </w:r>
+            <w:r>
+              <w:rPr>
+                <w:noProof/>
+                <w:webHidden/>
+              </w:rPr>
+            </w:r>
+            <w:r>
+              <w:rPr>
+                <w:noProof/>
+                <w:webHidden/>
+              </w:rPr>
+              <w:fldChar w:fldCharType="separate"/>
+            </w:r>
+            <w:r>
+              <w:rPr>
+                <w:noProof/>
+                <w:webHidden/>
+              </w:rPr>
+              <w:t>14</w:t>
+            </w:r>
+            <w:r>
+              <w:rPr>
+                <w:noProof/>
+                <w:webHidden/>
+              </w:rPr>
+              <w:fldChar w:fldCharType="end"/>
+            </w:r>
+          </w:hyperlink>
+        </w:p>
+        <w:p>
+          <w:pPr>
+            <w:pStyle w:val="TDC3"/>
+            <w:rPr>
+              <w:rFonts w:eastAsiaTheme="minorEastAsia"/>
+              <w:noProof/>
+              <w:sz w:val="22"/>
+              <w:szCs w:val="22"/>
+              <w:lang w:val="es-AR" w:eastAsia="es-AR"/>
+            </w:rPr>
+          </w:pPr>
+          <w:hyperlink w:anchor="_Toc44263948" w:history="1">
+            <w:r>
+              <w:rPr>
+                <w:rStyle w:val="Hipervnculo"/>
+                <w:noProof/>
+              </w:rPr>
+              <w:t>Vista de cursadas</w:t>
+            </w:r>
+            <w:r>
+              <w:rPr>
+                <w:noProof/>
+                <w:webHidden/>
+              </w:rPr>
+              <w:tab/>
+            </w:r>
+            <w:r>
+              <w:rPr>
+                <w:noProof/>
+                <w:webHidden/>
+              </w:rPr>
+              <w:fldChar w:fldCharType="begin"/>
+            </w:r>
+            <w:r>
+              <w:rPr>
+                <w:noProof/>
+                <w:webHidden/>
+              </w:rPr>
+              <w:instrText xml:space="preserve"> PAGEREF _Toc44263948 \h </w:instrText>
+            </w:r>
+            <w:r>
+              <w:rPr>
+                <w:noProof/>
+                <w:webHidden/>
+              </w:rPr>
+            </w:r>
+            <w:r>
+              <w:rPr>
+                <w:noProof/>
+                <w:webHidden/>
+              </w:rPr>
+              <w:fldChar w:fldCharType="separate"/>
+            </w:r>
+            <w:r>
+              <w:rPr>
+                <w:noProof/>
+                <w:webHidden/>
+              </w:rPr>
+              <w:t>15</w:t>
+            </w:r>
+            <w:r>
+              <w:rPr>
+                <w:noProof/>
+                <w:webHidden/>
+              </w:rPr>
+              <w:fldChar w:fldCharType="end"/>
+            </w:r>
+          </w:hyperlink>
+        </w:p>
+        <w:p>
+          <w:pPr>
+            <w:pStyle w:val="TDC3"/>
+            <w:rPr>
+              <w:rFonts w:eastAsiaTheme="minorEastAsia"/>
+              <w:noProof/>
+              <w:sz w:val="22"/>
+              <w:szCs w:val="22"/>
+              <w:lang w:val="es-AR" w:eastAsia="es-AR"/>
+            </w:rPr>
+          </w:pPr>
+          <w:hyperlink w:anchor="_Toc44263949" w:history="1">
+            <w:r>
+              <w:rPr>
+                <w:rStyle w:val="Hipervnculo"/>
+                <w:noProof/>
+              </w:rPr>
+              <w:t>Vista de informes</w:t>
+            </w:r>
+            <w:r>
+              <w:rPr>
+                <w:noProof/>
+                <w:webHidden/>
+              </w:rPr>
+              <w:tab/>
+            </w:r>
+            <w:r>
+              <w:rPr>
+                <w:noProof/>
+                <w:webHidden/>
+              </w:rPr>
+              <w:fldChar w:fldCharType="begin"/>
+            </w:r>
+            <w:r>
+              <w:rPr>
+                <w:noProof/>
+                <w:webHidden/>
+              </w:rPr>
+              <w:instrText xml:space="preserve"> PAGEREF _Toc44263949 \h </w:instrText>
+            </w:r>
+            <w:r>
+              <w:rPr>
+                <w:noProof/>
+                <w:webHidden/>
+              </w:rPr>
+            </w:r>
+            <w:r>
+              <w:rPr>
+                <w:noProof/>
+                <w:webHidden/>
+              </w:rPr>
+              <w:fldChar w:fldCharType="separate"/>
+            </w:r>
+            <w:r>
+              <w:rPr>
+                <w:noProof/>
+                <w:webHidden/>
+              </w:rPr>
+              <w:t>16</w:t>
+            </w:r>
+            <w:r>
+              <w:rPr>
+                <w:noProof/>
+                <w:webHidden/>
+              </w:rPr>
+              <w:fldChar w:fldCharType="end"/>
+            </w:r>
+          </w:hyperlink>
+        </w:p>
+        <w:p>
+          <w:pPr>
+            <w:pStyle w:val="TDC3"/>
+            <w:rPr>
+              <w:rFonts w:eastAsiaTheme="minorEastAsia"/>
+              <w:noProof/>
+              <w:sz w:val="22"/>
+              <w:szCs w:val="22"/>
+              <w:lang w:val="es-AR" w:eastAsia="es-AR"/>
+            </w:rPr>
+          </w:pPr>
+          <w:hyperlink w:anchor="_Toc44263950" w:history="1">
+            <w:r>
+              <w:rPr>
+                <w:rStyle w:val="Hipervnculo"/>
+                <w:noProof/>
+              </w:rPr>
+              <w:t>Vista de mesas de examen</w:t>
+            </w:r>
+            <w:r>
+              <w:rPr>
+                <w:noProof/>
+                <w:webHidden/>
+              </w:rPr>
+              <w:tab/>
+            </w:r>
+            <w:r>
+              <w:rPr>
+                <w:noProof/>
+                <w:webHidden/>
+              </w:rPr>
+              <w:fldChar w:fldCharType="begin"/>
+            </w:r>
+            <w:r>
+              <w:rPr>
+                <w:noProof/>
+                <w:webHidden/>
+              </w:rPr>
+              <w:instrText xml:space="preserve"> PAGEREF _Toc44263950 \h </w:instrText>
+            </w:r>
+            <w:r>
+              <w:rPr>
+                <w:noProof/>
+                <w:webHidden/>
+              </w:rPr>
+            </w:r>
+            <w:r>
+              <w:rPr>
+                <w:noProof/>
+                <w:webHidden/>
+              </w:rPr>
+              <w:fldChar w:fldCharType="separate"/>
+            </w:r>
+            <w:r>
+              <w:rPr>
+                <w:noProof/>
+                <w:webHidden/>
+              </w:rPr>
+              <w:t>16</w:t>
+            </w:r>
+            <w:r>
+              <w:rPr>
+                <w:noProof/>
+                <w:webHidden/>
+              </w:rPr>
+              <w:fldChar w:fldCharType="end"/>
+            </w:r>
+          </w:hyperlink>
+        </w:p>
+        <w:p>
+          <w:pPr>
+            <w:pStyle w:val="TDC3"/>
+            <w:rPr>
+              <w:rFonts w:eastAsiaTheme="minorEastAsia"/>
+              <w:noProof/>
+              <w:sz w:val="22"/>
+              <w:szCs w:val="22"/>
+              <w:lang w:val="es-AR" w:eastAsia="es-AR"/>
+            </w:rPr>
+          </w:pPr>
+          <w:hyperlink w:anchor="_Toc44263951" w:history="1">
+            <w:r>
+              <w:rPr>
+                <w:rStyle w:val="Hipervnculo"/>
+                <w:noProof/>
+              </w:rPr>
+              <w:t>Vista de planes o relación asignatura con carrera</w:t>
+            </w:r>
+            <w:r>
+              <w:rPr>
+                <w:noProof/>
+                <w:webHidden/>
+              </w:rPr>
+              <w:tab/>
+            </w:r>
+            <w:r>
+              <w:rPr>
+                <w:noProof/>
+                <w:webHidden/>
+              </w:rPr>
+              <w:fldChar w:fldCharType="begin"/>
+            </w:r>
+            <w:r>
+              <w:rPr>
+                <w:noProof/>
+                <w:webHidden/>
+              </w:rPr>
+              <w:instrText xml:space="preserve"> PAGEREF _Toc44263951 \h </w:instrText>
+            </w:r>
+            <w:r>
+              <w:rPr>
+                <w:noProof/>
+                <w:webHidden/>
+              </w:rPr>
+            </w:r>
+            <w:r>
+              <w:rPr>
+                <w:noProof/>
+                <w:webHidden/>
+              </w:rPr>
+              <w:fldChar w:fldCharType="separate"/>
+            </w:r>
+            <w:r>
+              <w:rPr>
+                <w:noProof/>
+                <w:webHidden/>
+              </w:rPr>
+              <w:t>17</w:t>
             </w:r>
             <w:r>
               <w:rPr>
@@ -1990,6 +2544,8 @@
       <w:r>
         <w:br w:type="page"/>
       </w:r>
+      <w:bookmarkStart w:id="0" w:name="_GoBack"/>
+      <w:bookmarkEnd w:id="0"/>
     </w:p>
     <w:sdt>
       <w:sdtPr>
@@ -2017,11 +2573,11 @@
       <w:pPr>
         <w:pStyle w:val="PSI-Ttulo1"/>
       </w:pPr>
-      <w:bookmarkStart w:id="0" w:name="_Toc524084142"/>
+      <w:bookmarkStart w:id="1" w:name="_Toc44263924"/>
       <w:r>
         <w:t>Introducción</w:t>
       </w:r>
-      <w:bookmarkEnd w:id="0"/>
+      <w:bookmarkEnd w:id="1"/>
     </w:p>
     <w:p>
       <w:pPr>
@@ -2040,11 +2596,11 @@
       <w:pPr>
         <w:pStyle w:val="PSI-Ttulo2"/>
       </w:pPr>
-      <w:bookmarkStart w:id="1" w:name="_Toc524084143"/>
+      <w:bookmarkStart w:id="2" w:name="_Toc44263925"/>
       <w:r>
         <w:t>Propósito</w:t>
       </w:r>
-      <w:bookmarkEnd w:id="1"/>
+      <w:bookmarkEnd w:id="2"/>
     </w:p>
     <w:p>
       <w:pPr>
@@ -2220,11 +2776,11 @@
       <w:pPr>
         <w:pStyle w:val="PSI-Ttulo2"/>
       </w:pPr>
-      <w:bookmarkStart w:id="2" w:name="_Toc524084144"/>
+      <w:bookmarkStart w:id="3" w:name="_Toc44263926"/>
       <w:r>
         <w:t>Alcance</w:t>
       </w:r>
-      <w:bookmarkEnd w:id="2"/>
+      <w:bookmarkEnd w:id="3"/>
     </w:p>
     <w:p>
       <w:pPr>
@@ -2243,12 +2799,12 @@
       <w:pPr>
         <w:pStyle w:val="PSI-Ttulo1"/>
       </w:pPr>
-      <w:bookmarkStart w:id="3" w:name="_Toc524084145"/>
+      <w:bookmarkStart w:id="4" w:name="_Toc44263927"/>
       <w:r>
         <w:lastRenderedPageBreak/>
         <w:t>Referencias</w:t>
       </w:r>
-      <w:bookmarkEnd w:id="3"/>
+      <w:bookmarkEnd w:id="4"/>
     </w:p>
     <w:p>
       <w:pPr>
@@ -2307,12 +2863,12 @@
       <w:pPr>
         <w:pStyle w:val="PSI-Ttulo1"/>
       </w:pPr>
-      <w:bookmarkStart w:id="4" w:name="_Toc524084146"/>
+      <w:bookmarkStart w:id="5" w:name="_Toc44263928"/>
       <w:r>
         <w:lastRenderedPageBreak/>
         <w:t>Diseño de Datos</w:t>
       </w:r>
-      <w:bookmarkEnd w:id="4"/>
+      <w:bookmarkEnd w:id="5"/>
     </w:p>
     <w:p>
       <w:pPr>
@@ -2332,11 +2888,11 @@
       <w:pPr>
         <w:pStyle w:val="PSI-Ttulo2"/>
       </w:pPr>
-      <w:bookmarkStart w:id="5" w:name="_Toc524084147"/>
+      <w:bookmarkStart w:id="6" w:name="_Toc44263929"/>
       <w:r>
         <w:t>Modelo de Datos General</w:t>
       </w:r>
-      <w:bookmarkEnd w:id="5"/>
+      <w:bookmarkEnd w:id="6"/>
     </w:p>
     <w:p>
       <w:pPr>
@@ -2358,11 +2914,11 @@
       <w:pPr>
         <w:pStyle w:val="Ttulo3"/>
       </w:pPr>
-      <w:bookmarkStart w:id="6" w:name="_Toc524084148"/>
+      <w:bookmarkStart w:id="7" w:name="_Toc44263930"/>
       <w:r>
         <w:t>Entidades candidatas</w:t>
       </w:r>
-      <w:bookmarkEnd w:id="6"/>
+      <w:bookmarkEnd w:id="7"/>
     </w:p>
     <w:p>
       <w:pPr>
@@ -2851,11 +3407,11 @@
       <w:pPr>
         <w:pStyle w:val="Ttulo3"/>
       </w:pPr>
-      <w:bookmarkStart w:id="7" w:name="_Toc524084149"/>
+      <w:bookmarkStart w:id="8" w:name="_Toc44263931"/>
       <w:r>
         <w:t>Relaciones</w:t>
       </w:r>
-      <w:bookmarkEnd w:id="7"/>
+      <w:bookmarkEnd w:id="8"/>
     </w:p>
     <w:p>
       <w:pPr>
@@ -3440,11 +3996,11 @@
       <w:pPr>
         <w:pStyle w:val="Ttulo2"/>
       </w:pPr>
-      <w:bookmarkStart w:id="8" w:name="_Toc524084150"/>
+      <w:bookmarkStart w:id="9" w:name="_Toc44263932"/>
       <w:r>
         <w:t>Modelo Entidad-Relación</w:t>
       </w:r>
-      <w:bookmarkEnd w:id="8"/>
+      <w:bookmarkEnd w:id="9"/>
       <w:r>
         <w:t xml:space="preserve"> </w:t>
       </w:r>
@@ -3453,11 +4009,11 @@
       <w:pPr>
         <w:pStyle w:val="Ttulo3"/>
       </w:pPr>
-      <w:bookmarkStart w:id="9" w:name="_Toc524084151"/>
+      <w:bookmarkStart w:id="10" w:name="_Toc44263933"/>
       <w:r>
         <w:t>Definición</w:t>
       </w:r>
-      <w:bookmarkEnd w:id="9"/>
+      <w:bookmarkEnd w:id="10"/>
     </w:p>
     <w:p>
       <w:pPr>
@@ -3515,14 +4071,14 @@
           <w:tab w:val="left" w:pos="6949"/>
         </w:tabs>
       </w:pPr>
-      <w:bookmarkStart w:id="10" w:name="_Toc524084152"/>
+      <w:bookmarkStart w:id="11" w:name="_Toc44263934"/>
       <w:r>
         <w:t xml:space="preserve">Descripción de Entidades </w:t>
       </w:r>
       <w:r>
         <w:t>y Atributos</w:t>
       </w:r>
-      <w:bookmarkEnd w:id="10"/>
+      <w:bookmarkEnd w:id="11"/>
       <w:r>
         <w:tab/>
       </w:r>
@@ -4593,11 +5149,11 @@
       <w:pPr>
         <w:pStyle w:val="Ttulo3"/>
       </w:pPr>
-      <w:bookmarkStart w:id="11" w:name="_Toc524084153"/>
+      <w:bookmarkStart w:id="12" w:name="_Toc44263935"/>
       <w:r>
         <w:t>Llaves</w:t>
       </w:r>
-      <w:bookmarkEnd w:id="11"/>
+      <w:bookmarkEnd w:id="12"/>
       <w:r>
         <w:t xml:space="preserve"> </w:t>
       </w:r>
@@ -5228,11 +5784,11 @@
         <w:pStyle w:val="PSI-Ttulo2"/>
         <w:spacing w:after="240"/>
       </w:pPr>
-      <w:bookmarkStart w:id="12" w:name="_Toc524084154"/>
+      <w:bookmarkStart w:id="13" w:name="_Toc44263936"/>
       <w:r>
         <w:t>Relaciones Encontradas</w:t>
       </w:r>
-      <w:bookmarkEnd w:id="12"/>
+      <w:bookmarkEnd w:id="13"/>
     </w:p>
     <w:tbl>
       <w:tblPr>
@@ -6331,12 +6887,12 @@
       <w:pPr>
         <w:pStyle w:val="Ttulo2"/>
       </w:pPr>
-      <w:bookmarkStart w:id="13" w:name="_Toc524084155"/>
+      <w:bookmarkStart w:id="14" w:name="_Toc44263937"/>
       <w:r>
         <w:lastRenderedPageBreak/>
         <w:t>Diagrama E-R</w:t>
       </w:r>
-      <w:bookmarkEnd w:id="13"/>
+      <w:bookmarkEnd w:id="14"/>
     </w:p>
     <w:p>
       <w:pPr>
@@ -6395,12 +6951,12 @@
         <w:pStyle w:val="Ttulo2"/>
         <w:ind w:left="0" w:firstLine="0"/>
       </w:pPr>
-      <w:bookmarkStart w:id="14" w:name="_Toc524084156"/>
+      <w:bookmarkStart w:id="15" w:name="_Toc44263938"/>
       <w:r>
         <w:lastRenderedPageBreak/>
         <w:t>Modelo Relacional</w:t>
       </w:r>
-      <w:bookmarkEnd w:id="14"/>
+      <w:bookmarkEnd w:id="15"/>
     </w:p>
     <w:p>
       <w:pPr>
@@ -6464,11 +7020,11 @@
       <w:pPr>
         <w:pStyle w:val="Ttulo2"/>
       </w:pPr>
-      <w:bookmarkStart w:id="15" w:name="_Toc524084157"/>
+      <w:bookmarkStart w:id="16" w:name="_Toc44263939"/>
       <w:r>
         <w:t>Comentarios sobre el Modelo Relacional</w:t>
       </w:r>
-      <w:bookmarkEnd w:id="15"/>
+      <w:bookmarkEnd w:id="16"/>
     </w:p>
     <w:p>
       <w:pPr>
@@ -6498,12 +7054,12 @@
       <w:pPr>
         <w:pStyle w:val="Ttulo2"/>
       </w:pPr>
-      <w:bookmarkStart w:id="16" w:name="_Toc524084158"/>
+      <w:bookmarkStart w:id="17" w:name="_Toc44263940"/>
       <w:r>
         <w:lastRenderedPageBreak/>
         <w:t>Normalización</w:t>
       </w:r>
-      <w:bookmarkEnd w:id="16"/>
+      <w:bookmarkEnd w:id="17"/>
     </w:p>
     <w:p>
       <w:pPr>
@@ -6596,11 +7152,11 @@
       <w:pPr>
         <w:pStyle w:val="Ttulo3"/>
       </w:pPr>
-      <w:bookmarkStart w:id="17" w:name="_Toc524084159"/>
+      <w:bookmarkStart w:id="18" w:name="_Toc44263941"/>
       <w:r>
         <w:t>Formas Normales</w:t>
       </w:r>
-      <w:bookmarkEnd w:id="17"/>
+      <w:bookmarkEnd w:id="18"/>
     </w:p>
     <w:p>
       <w:pPr>
@@ -6689,7 +7245,7 @@
       <w:pPr>
         <w:pStyle w:val="Ttulo2"/>
       </w:pPr>
-      <w:bookmarkStart w:id="18" w:name="_Toc524084160"/>
+      <w:bookmarkStart w:id="19" w:name="_Toc44263942"/>
       <w:r>
         <w:t xml:space="preserve">Justificación </w:t>
       </w:r>
@@ -6699,8 +7255,6 @@
       <w:r>
         <w:t>Forma normal adoptada</w:t>
       </w:r>
-      <w:bookmarkStart w:id="19" w:name="_GoBack"/>
-      <w:bookmarkEnd w:id="18"/>
       <w:bookmarkEnd w:id="19"/>
     </w:p>
     <w:p>
@@ -7436,7 +7990,7 @@
       <w:pPr>
         <w:pStyle w:val="PSI-Ttulo2"/>
       </w:pPr>
-      <w:bookmarkStart w:id="20" w:name="_Toc524084161"/>
+      <w:bookmarkStart w:id="20" w:name="_Toc44263943"/>
       <w:r>
         <w:t>Especificación de la Distribución de Datos</w:t>
       </w:r>
@@ -7468,6 +8022,1465 @@
       <w:r>
         <w:t xml:space="preserve"> Cada aplicación se comunicara con la base de datos.</w:t>
       </w:r>
+    </w:p>
+    <w:p>
+      <w:pPr>
+        <w:pStyle w:val="Ttulo2"/>
+      </w:pPr>
+      <w:bookmarkStart w:id="21" w:name="_Toc44263944"/>
+      <w:r>
+        <w:t>Especificación de vistas</w:t>
+      </w:r>
+      <w:bookmarkEnd w:id="21"/>
+    </w:p>
+    <w:p>
+      <w:pPr>
+        <w:jc w:val="both"/>
+      </w:pPr>
+      <w:r>
+        <w:t xml:space="preserve">Una vista es una tabla virtual cuyo contenido está definido por una consulta. Al igual que una tabla, una vista consta de un conjunto de columnas y filas de datos con un nombre. Sin embargo, a menos que esté indizada, una vista no existe como conjunto de valores de datos almacenados en una base de datos. Las filas y las columnas de datos proceden de </w:t>
+      </w:r>
+      <w:r>
+        <w:lastRenderedPageBreak/>
+        <w:t>tablas a las que se hace referencia en la consulta que define la vista y se producen de forma dinámica cuando se hace referencia a la vista.</w:t>
+      </w:r>
+    </w:p>
+    <w:p>
+      <w:pPr>
+        <w:jc w:val="both"/>
+      </w:pPr>
+      <w:r>
+        <w:t>Una vista actúa como filtro de las tablas subyacentes a las que se hace referencia en ella. La consulta que define la vista puede provenir de una o de varias tablas, o bien de otras vistas de la base de datos actual u otras bases de datos. Asimismo, es posible utilizar las consultas distribuidas para definir vistas que utilicen datos de orígenes heterogéneos</w:t>
+      </w:r>
+      <w:r>
+        <w:t>.</w:t>
+      </w:r>
+    </w:p>
+    <w:p>
+      <w:pPr>
+        <w:jc w:val="both"/>
+      </w:pPr>
+      <w:r>
+        <w:t>Las vistas suelen usarse para centrar, simplificar y personalizar la percepción de la base de datos para cada usuario. Las vistas pueden emplearse como mecanismos de seguridad, que permiten a los usuarios obtener acceso a los datos por medio de la vista, pero no les conceden el permiso de obtener acceso directo a las tablas subyacentes de la vista. Las vistas pueden utilizarse para proporcionar una interfaz compatible con versiones anteriores con el fin de emular una tabla que existía pero cuyo esquema ha cambiado.</w:t>
+      </w:r>
+    </w:p>
+    <w:p>
+      <w:pPr>
+        <w:pStyle w:val="Ttulo3"/>
+      </w:pPr>
+      <w:bookmarkStart w:id="22" w:name="_Toc44263945"/>
+      <w:r>
+        <w:t>Vista de asignaturas</w:t>
+      </w:r>
+      <w:bookmarkEnd w:id="22"/>
+    </w:p>
+    <w:p>
+      <w:pPr>
+        <w:jc w:val="both"/>
+      </w:pPr>
+      <w:r>
+        <w:t>Permite visualizar la información completa de una asignatura junto con la cantidad de carreras que posee asignada. La consulta de asignaturas será de uso habitual en el sistema y con el objetivo de no calcular la cantidad de carreras en la que se encuentra asignada la materia, se dispone de esta vista.</w:t>
+      </w:r>
+    </w:p>
+    <w:p>
+      <w:pPr>
+        <w:jc w:val="both"/>
+      </w:pPr>
+      <w:r>
+        <w:t>Los datos a presentar, inicialmente,  en esta vista son:</w:t>
+      </w:r>
+    </w:p>
+    <w:p>
+      <w:pPr>
+        <w:pStyle w:val="Prrafodelista"/>
+        <w:numPr>
+          <w:ilvl w:val="0"/>
+          <w:numId w:val="19"/>
+        </w:numPr>
+        <w:jc w:val="both"/>
+      </w:pPr>
+      <w:r>
+        <w:t>Identificador de asignatura.</w:t>
+      </w:r>
+    </w:p>
+    <w:p>
+      <w:pPr>
+        <w:pStyle w:val="Prrafodelista"/>
+        <w:numPr>
+          <w:ilvl w:val="0"/>
+          <w:numId w:val="19"/>
+        </w:numPr>
+        <w:jc w:val="both"/>
+      </w:pPr>
+      <w:r>
+        <w:t>Nombre corto de la asignatura.</w:t>
+      </w:r>
+    </w:p>
+    <w:p>
+      <w:pPr>
+        <w:pStyle w:val="Prrafodelista"/>
+        <w:numPr>
+          <w:ilvl w:val="0"/>
+          <w:numId w:val="19"/>
+        </w:numPr>
+        <w:jc w:val="both"/>
+      </w:pPr>
+      <w:r>
+        <w:t>Nombre largo de la asignatura.</w:t>
+      </w:r>
+    </w:p>
+    <w:p>
+      <w:pPr>
+        <w:pStyle w:val="Prrafodelista"/>
+        <w:numPr>
+          <w:ilvl w:val="0"/>
+          <w:numId w:val="19"/>
+        </w:numPr>
+        <w:jc w:val="both"/>
+      </w:pPr>
+      <w:r>
+        <w:t>Cantidad total de carreras relacionadas con la asignatura.</w:t>
+      </w:r>
+    </w:p>
+    <w:p>
+      <w:pPr>
+        <w:pStyle w:val="Ttulo3"/>
+      </w:pPr>
+      <w:bookmarkStart w:id="23" w:name="_Toc44263946"/>
+      <w:r>
+        <w:t>Vista de aulas</w:t>
+      </w:r>
+      <w:bookmarkEnd w:id="23"/>
+    </w:p>
+    <w:p>
+      <w:pPr>
+        <w:jc w:val="both"/>
+      </w:pPr>
+      <w:r>
+        <w:t>Mediante la consulta a esta vista se podrá acceder a la información completa del aula. A su vez se calcula el número de clases y la cantidad de llamados con las que el aula se relaciona. Esta vista permite conocer de forma rápida el nivel de ocupación de una determinada aula para los horarios de cursada y mesas de examen.</w:t>
+      </w:r>
+    </w:p>
+    <w:p>
+      <w:pPr>
+        <w:jc w:val="both"/>
+      </w:pPr>
+      <w:r>
+        <w:t>Los datos que se podrán visualizar al consultar la presente vista son:</w:t>
+      </w:r>
+    </w:p>
+    <w:p>
+      <w:pPr>
+        <w:pStyle w:val="Prrafodelista"/>
+        <w:numPr>
+          <w:ilvl w:val="0"/>
+          <w:numId w:val="19"/>
+        </w:numPr>
+        <w:jc w:val="both"/>
+      </w:pPr>
+      <w:r>
+        <w:t>Identificador del aula.</w:t>
+      </w:r>
+    </w:p>
+    <w:p>
+      <w:pPr>
+        <w:pStyle w:val="Prrafodelista"/>
+        <w:numPr>
+          <w:ilvl w:val="0"/>
+          <w:numId w:val="19"/>
+        </w:numPr>
+        <w:jc w:val="both"/>
+      </w:pPr>
+      <w:r>
+        <w:t>Nombre del aula.</w:t>
+      </w:r>
+    </w:p>
+    <w:p>
+      <w:pPr>
+        <w:pStyle w:val="Prrafodelista"/>
+        <w:numPr>
+          <w:ilvl w:val="0"/>
+          <w:numId w:val="19"/>
+        </w:numPr>
+        <w:jc w:val="both"/>
+      </w:pPr>
+      <w:r>
+        <w:t>Sector del aula.</w:t>
+      </w:r>
+    </w:p>
+    <w:p>
+      <w:pPr>
+        <w:pStyle w:val="Prrafodelista"/>
+        <w:numPr>
+          <w:ilvl w:val="0"/>
+          <w:numId w:val="19"/>
+        </w:numPr>
+        <w:jc w:val="both"/>
+      </w:pPr>
+      <w:r>
+        <w:t>Cantidad total de clases relacionadas con el aula.</w:t>
+      </w:r>
+    </w:p>
+    <w:p>
+      <w:pPr>
+        <w:pStyle w:val="Prrafodelista"/>
+        <w:numPr>
+          <w:ilvl w:val="0"/>
+          <w:numId w:val="19"/>
+        </w:numPr>
+        <w:jc w:val="both"/>
+      </w:pPr>
+      <w:r>
+        <w:t>Cantidad total de llamados relacionados con el aula.</w:t>
+      </w:r>
+    </w:p>
+    <w:p>
+      <w:pPr>
+        <w:pStyle w:val="Ttulo3"/>
+      </w:pPr>
+      <w:bookmarkStart w:id="24" w:name="_Toc44263947"/>
+      <w:r>
+        <w:t>Vista de carreras</w:t>
+      </w:r>
+      <w:bookmarkEnd w:id="24"/>
+    </w:p>
+    <w:p>
+      <w:pPr>
+        <w:jc w:val="both"/>
+      </w:pPr>
+      <w:r>
+        <w:t xml:space="preserve">Permite visualizar la información completa de una </w:t>
+      </w:r>
+      <w:r>
+        <w:t>carrera</w:t>
+      </w:r>
+      <w:r>
+        <w:t xml:space="preserve"> junto con la cantidad de </w:t>
+      </w:r>
+      <w:r>
+        <w:t>asignaturas</w:t>
+      </w:r>
+      <w:r>
+        <w:t xml:space="preserve"> que posee asignada. La consulta de </w:t>
+      </w:r>
+      <w:r>
+        <w:t>carreras</w:t>
+      </w:r>
+      <w:r>
+        <w:t xml:space="preserve"> será de uso habitual en el sistema y con el </w:t>
+      </w:r>
+      <w:r>
+        <w:lastRenderedPageBreak/>
+        <w:t xml:space="preserve">objetivo de no calcular la cantidad de </w:t>
+      </w:r>
+      <w:r>
+        <w:t>asignaturas</w:t>
+      </w:r>
+      <w:r>
+        <w:t xml:space="preserve"> en la que se encuentra asignada la </w:t>
+      </w:r>
+      <w:r>
+        <w:t>carrera</w:t>
+      </w:r>
+      <w:r>
+        <w:t>, se dispone de esta vista.</w:t>
+      </w:r>
+    </w:p>
+    <w:p>
+      <w:pPr>
+        <w:jc w:val="both"/>
+      </w:pPr>
+      <w:r>
+        <w:t>Los campos que presenta la vista de carrera son:</w:t>
+      </w:r>
+    </w:p>
+    <w:p>
+      <w:pPr>
+        <w:pStyle w:val="Prrafodelista"/>
+        <w:numPr>
+          <w:ilvl w:val="0"/>
+          <w:numId w:val="19"/>
+        </w:numPr>
+        <w:jc w:val="both"/>
+      </w:pPr>
+      <w:r>
+        <w:t>Código de carrera.</w:t>
+      </w:r>
+    </w:p>
+    <w:p>
+      <w:pPr>
+        <w:pStyle w:val="Prrafodelista"/>
+        <w:numPr>
+          <w:ilvl w:val="0"/>
+          <w:numId w:val="19"/>
+        </w:numPr>
+        <w:jc w:val="both"/>
+      </w:pPr>
+      <w:r>
+        <w:t>Nombre corto de la carrera.</w:t>
+      </w:r>
+    </w:p>
+    <w:p>
+      <w:pPr>
+        <w:pStyle w:val="Prrafodelista"/>
+        <w:numPr>
+          <w:ilvl w:val="0"/>
+          <w:numId w:val="19"/>
+        </w:numPr>
+        <w:jc w:val="both"/>
+      </w:pPr>
+      <w:r>
+        <w:t>Nombre largo de la carrera.</w:t>
+      </w:r>
+    </w:p>
+    <w:p>
+      <w:pPr>
+        <w:pStyle w:val="Prrafodelista"/>
+        <w:numPr>
+          <w:ilvl w:val="0"/>
+          <w:numId w:val="19"/>
+        </w:numPr>
+        <w:jc w:val="both"/>
+      </w:pPr>
+      <w:r>
+        <w:t>Cantidad total de asignaturas relacionadas a la carrera.</w:t>
+      </w:r>
+    </w:p>
+    <w:p>
+      <w:pPr>
+        <w:pStyle w:val="Ttulo3"/>
+      </w:pPr>
+      <w:bookmarkStart w:id="25" w:name="_Toc44263948"/>
+      <w:r>
+        <w:t>Vista de cursadas</w:t>
+      </w:r>
+      <w:bookmarkEnd w:id="25"/>
+    </w:p>
+    <w:p>
+      <w:pPr>
+        <w:jc w:val="both"/>
+      </w:pPr>
+      <w:r>
+        <w:t>Los horarios de cursada son uno de los principales módulos del sistema y la utilización de esta vista será amplia. Además, se dispone de una consulta compleja por lo que se opta por la creación de esta vista.</w:t>
+      </w:r>
+    </w:p>
+    <w:p>
+      <w:pPr>
+        <w:jc w:val="both"/>
+      </w:pPr>
+      <w:r>
+        <w:t>Los campos que se presentan son los siguientes:</w:t>
+      </w:r>
+    </w:p>
+    <w:p>
+      <w:pPr>
+        <w:pStyle w:val="Prrafodelista"/>
+        <w:numPr>
+          <w:ilvl w:val="0"/>
+          <w:numId w:val="19"/>
+        </w:numPr>
+        <w:jc w:val="both"/>
+      </w:pPr>
+      <w:r>
+        <w:t>Identificador del plan (Relación de la asignatura con la carrera).</w:t>
+      </w:r>
+    </w:p>
+    <w:p>
+      <w:pPr>
+        <w:pStyle w:val="Prrafodelista"/>
+        <w:numPr>
+          <w:ilvl w:val="0"/>
+          <w:numId w:val="19"/>
+        </w:numPr>
+        <w:jc w:val="both"/>
+      </w:pPr>
+      <w:r>
+        <w:t>Año de cursada (Año en que se dicta la asignatura dentro de la carrera).</w:t>
+      </w:r>
+    </w:p>
+    <w:p>
+      <w:pPr>
+        <w:pStyle w:val="Prrafodelista"/>
+        <w:numPr>
+          <w:ilvl w:val="0"/>
+          <w:numId w:val="19"/>
+        </w:numPr>
+        <w:jc w:val="both"/>
+      </w:pPr>
+      <w:r>
+        <w:t>Código de la carrera.</w:t>
+      </w:r>
+    </w:p>
+    <w:p>
+      <w:pPr>
+        <w:pStyle w:val="Prrafodelista"/>
+        <w:numPr>
+          <w:ilvl w:val="0"/>
+          <w:numId w:val="19"/>
+        </w:numPr>
+        <w:jc w:val="both"/>
+      </w:pPr>
+      <w:r>
+        <w:t>Nombre corto de la carrera.</w:t>
+      </w:r>
+    </w:p>
+    <w:p>
+      <w:pPr>
+        <w:pStyle w:val="Prrafodelista"/>
+        <w:numPr>
+          <w:ilvl w:val="0"/>
+          <w:numId w:val="19"/>
+        </w:numPr>
+        <w:jc w:val="both"/>
+      </w:pPr>
+      <w:r>
+        <w:t>Nombre largo de la carrera.</w:t>
+      </w:r>
+    </w:p>
+    <w:p>
+      <w:pPr>
+        <w:pStyle w:val="Prrafodelista"/>
+        <w:numPr>
+          <w:ilvl w:val="0"/>
+          <w:numId w:val="19"/>
+        </w:numPr>
+        <w:jc w:val="both"/>
+      </w:pPr>
+      <w:r>
+        <w:t>Nombre corto de la asignatura.</w:t>
+      </w:r>
+    </w:p>
+    <w:p>
+      <w:pPr>
+        <w:pStyle w:val="Prrafodelista"/>
+        <w:numPr>
+          <w:ilvl w:val="0"/>
+          <w:numId w:val="19"/>
+        </w:numPr>
+        <w:jc w:val="both"/>
+      </w:pPr>
+      <w:r>
+        <w:t>Nombre largo de la asignatura.</w:t>
+      </w:r>
+    </w:p>
+    <w:p>
+      <w:pPr>
+        <w:pStyle w:val="Prrafodelista"/>
+        <w:numPr>
+          <w:ilvl w:val="0"/>
+          <w:numId w:val="19"/>
+        </w:numPr>
+        <w:jc w:val="both"/>
+      </w:pPr>
+      <w:r>
+        <w:t>Hora de inicio de clase del día lunes.</w:t>
+      </w:r>
+    </w:p>
+    <w:p>
+      <w:pPr>
+        <w:pStyle w:val="Prrafodelista"/>
+        <w:numPr>
+          <w:ilvl w:val="0"/>
+          <w:numId w:val="19"/>
+        </w:numPr>
+        <w:jc w:val="both"/>
+      </w:pPr>
+      <w:r>
+        <w:t>Hora de fin de clase del día lunes.</w:t>
+      </w:r>
+    </w:p>
+    <w:p>
+      <w:pPr>
+        <w:pStyle w:val="Prrafodelista"/>
+        <w:numPr>
+          <w:ilvl w:val="0"/>
+          <w:numId w:val="19"/>
+        </w:numPr>
+        <w:jc w:val="both"/>
+      </w:pPr>
+      <w:r>
+        <w:t>Nombre del sector para el aula asignada a la clase del día lunes.</w:t>
+      </w:r>
+    </w:p>
+    <w:p>
+      <w:pPr>
+        <w:pStyle w:val="Prrafodelista"/>
+        <w:numPr>
+          <w:ilvl w:val="0"/>
+          <w:numId w:val="19"/>
+        </w:numPr>
+        <w:jc w:val="both"/>
+      </w:pPr>
+      <w:r>
+        <w:t>Nombre del aula asignada a la clase del día lunes.</w:t>
+      </w:r>
+    </w:p>
+    <w:p>
+      <w:pPr>
+        <w:pStyle w:val="Prrafodelista"/>
+        <w:numPr>
+          <w:ilvl w:val="0"/>
+          <w:numId w:val="19"/>
+        </w:numPr>
+        <w:jc w:val="both"/>
+      </w:pPr>
+      <w:r>
+        <w:t>Fecha de última modificación de la clase del día lunes.</w:t>
+      </w:r>
+    </w:p>
+    <w:p>
+      <w:pPr>
+        <w:pStyle w:val="Prrafodelista"/>
+        <w:numPr>
+          <w:ilvl w:val="0"/>
+          <w:numId w:val="19"/>
+        </w:numPr>
+        <w:jc w:val="both"/>
+      </w:pPr>
+      <w:r>
+        <w:t xml:space="preserve">Hora de inicio de clase del día </w:t>
+      </w:r>
+      <w:r>
+        <w:t>martes</w:t>
+      </w:r>
+      <w:r>
+        <w:t>.</w:t>
+      </w:r>
+    </w:p>
+    <w:p>
+      <w:pPr>
+        <w:pStyle w:val="Prrafodelista"/>
+        <w:numPr>
+          <w:ilvl w:val="0"/>
+          <w:numId w:val="19"/>
+        </w:numPr>
+        <w:jc w:val="both"/>
+      </w:pPr>
+      <w:r>
+        <w:t xml:space="preserve">Hora de fin de clase del día </w:t>
+      </w:r>
+      <w:r>
+        <w:t>martes</w:t>
+      </w:r>
+      <w:r>
+        <w:t>.</w:t>
+      </w:r>
+    </w:p>
+    <w:p>
+      <w:pPr>
+        <w:pStyle w:val="Prrafodelista"/>
+        <w:numPr>
+          <w:ilvl w:val="0"/>
+          <w:numId w:val="19"/>
+        </w:numPr>
+        <w:jc w:val="both"/>
+      </w:pPr>
+      <w:r>
+        <w:t xml:space="preserve">Nombre del sector para el aula asignada a la clase del día </w:t>
+      </w:r>
+      <w:r>
+        <w:t>martes</w:t>
+      </w:r>
+      <w:r>
+        <w:t>.</w:t>
+      </w:r>
+    </w:p>
+    <w:p>
+      <w:pPr>
+        <w:pStyle w:val="Prrafodelista"/>
+        <w:numPr>
+          <w:ilvl w:val="0"/>
+          <w:numId w:val="19"/>
+        </w:numPr>
+        <w:jc w:val="both"/>
+      </w:pPr>
+      <w:r>
+        <w:t>Nombre del aula asignada a la clase del día</w:t>
+      </w:r>
+      <w:r>
+        <w:t xml:space="preserve"> martes</w:t>
+      </w:r>
+      <w:r>
+        <w:t>.</w:t>
+      </w:r>
+    </w:p>
+    <w:p>
+      <w:pPr>
+        <w:pStyle w:val="Prrafodelista"/>
+        <w:numPr>
+          <w:ilvl w:val="0"/>
+          <w:numId w:val="19"/>
+        </w:numPr>
+        <w:jc w:val="both"/>
+      </w:pPr>
+      <w:r>
+        <w:t xml:space="preserve">Fecha de última modificación de la clase del día </w:t>
+      </w:r>
+      <w:r>
+        <w:t>martes</w:t>
+      </w:r>
+      <w:r>
+        <w:t>.</w:t>
+      </w:r>
+    </w:p>
+    <w:p>
+      <w:pPr>
+        <w:pStyle w:val="Prrafodelista"/>
+        <w:numPr>
+          <w:ilvl w:val="0"/>
+          <w:numId w:val="19"/>
+        </w:numPr>
+        <w:jc w:val="both"/>
+      </w:pPr>
+      <w:r>
+        <w:t xml:space="preserve">Hora de inicio de clase del día </w:t>
+      </w:r>
+      <w:r>
+        <w:t>miércoles</w:t>
+      </w:r>
+      <w:r>
+        <w:t>.</w:t>
+      </w:r>
+    </w:p>
+    <w:p>
+      <w:pPr>
+        <w:pStyle w:val="Prrafodelista"/>
+        <w:numPr>
+          <w:ilvl w:val="0"/>
+          <w:numId w:val="19"/>
+        </w:numPr>
+        <w:jc w:val="both"/>
+      </w:pPr>
+      <w:r>
+        <w:t xml:space="preserve">Hora de fin de clase del día </w:t>
+      </w:r>
+      <w:r>
+        <w:t>miércoles</w:t>
+      </w:r>
+      <w:r>
+        <w:t>.</w:t>
+      </w:r>
+    </w:p>
+    <w:p>
+      <w:pPr>
+        <w:pStyle w:val="Prrafodelista"/>
+        <w:numPr>
+          <w:ilvl w:val="0"/>
+          <w:numId w:val="19"/>
+        </w:numPr>
+        <w:jc w:val="both"/>
+      </w:pPr>
+      <w:r>
+        <w:t>Nombre del sector para el aula asignada a la clase del día miércoles.</w:t>
+      </w:r>
+    </w:p>
+    <w:p>
+      <w:pPr>
+        <w:pStyle w:val="Prrafodelista"/>
+        <w:numPr>
+          <w:ilvl w:val="0"/>
+          <w:numId w:val="19"/>
+        </w:numPr>
+        <w:jc w:val="both"/>
+      </w:pPr>
+      <w:r>
+        <w:t>Nombre del aula asignada a la clase del miércoles</w:t>
+      </w:r>
+      <w:r>
+        <w:t>.</w:t>
+      </w:r>
+    </w:p>
+    <w:p>
+      <w:pPr>
+        <w:pStyle w:val="Prrafodelista"/>
+        <w:numPr>
+          <w:ilvl w:val="0"/>
+          <w:numId w:val="19"/>
+        </w:numPr>
+        <w:jc w:val="both"/>
+      </w:pPr>
+      <w:r>
+        <w:t>Fecha de última modificación de la clase del día miércoles.</w:t>
+      </w:r>
+    </w:p>
+    <w:p>
+      <w:pPr>
+        <w:pStyle w:val="Prrafodelista"/>
+        <w:numPr>
+          <w:ilvl w:val="0"/>
+          <w:numId w:val="19"/>
+        </w:numPr>
+        <w:jc w:val="both"/>
+      </w:pPr>
+      <w:r>
+        <w:t xml:space="preserve">Hora de inicio de clase del día </w:t>
+      </w:r>
+      <w:r>
+        <w:t>jueves</w:t>
+      </w:r>
+      <w:r>
+        <w:t>.</w:t>
+      </w:r>
+    </w:p>
+    <w:p>
+      <w:pPr>
+        <w:pStyle w:val="Prrafodelista"/>
+        <w:numPr>
+          <w:ilvl w:val="0"/>
+          <w:numId w:val="19"/>
+        </w:numPr>
+        <w:jc w:val="both"/>
+      </w:pPr>
+      <w:r>
+        <w:t>Hora de fin de clase del día jueves.</w:t>
+      </w:r>
+    </w:p>
+    <w:p>
+      <w:pPr>
+        <w:pStyle w:val="Prrafodelista"/>
+        <w:numPr>
+          <w:ilvl w:val="0"/>
+          <w:numId w:val="19"/>
+        </w:numPr>
+        <w:jc w:val="both"/>
+      </w:pPr>
+      <w:r>
+        <w:t>Nombre del sector para el aula asignada a la clase del día jueves.</w:t>
+      </w:r>
+    </w:p>
+    <w:p>
+      <w:pPr>
+        <w:pStyle w:val="Prrafodelista"/>
+        <w:numPr>
+          <w:ilvl w:val="0"/>
+          <w:numId w:val="19"/>
+        </w:numPr>
+        <w:jc w:val="both"/>
+      </w:pPr>
+      <w:r>
+        <w:t>Nombre del aula asignada a la clase del jueves.</w:t>
+      </w:r>
+    </w:p>
+    <w:p>
+      <w:pPr>
+        <w:pStyle w:val="Prrafodelista"/>
+        <w:numPr>
+          <w:ilvl w:val="0"/>
+          <w:numId w:val="19"/>
+        </w:numPr>
+        <w:jc w:val="both"/>
+      </w:pPr>
+      <w:r>
+        <w:t>Fecha de última modificación de la clase del día jueves.</w:t>
+      </w:r>
+    </w:p>
+    <w:p>
+      <w:pPr>
+        <w:pStyle w:val="Prrafodelista"/>
+        <w:numPr>
+          <w:ilvl w:val="0"/>
+          <w:numId w:val="19"/>
+        </w:numPr>
+        <w:jc w:val="both"/>
+      </w:pPr>
+      <w:r>
+        <w:t xml:space="preserve">Hora de inicio de clase del día </w:t>
+      </w:r>
+      <w:r>
+        <w:t>viernes</w:t>
+      </w:r>
+      <w:r>
+        <w:t>.</w:t>
+      </w:r>
+    </w:p>
+    <w:p>
+      <w:pPr>
+        <w:pStyle w:val="Prrafodelista"/>
+        <w:numPr>
+          <w:ilvl w:val="0"/>
+          <w:numId w:val="19"/>
+        </w:numPr>
+        <w:jc w:val="both"/>
+      </w:pPr>
+      <w:r>
+        <w:lastRenderedPageBreak/>
+        <w:t>Hora de fin de clase del día viernes.</w:t>
+      </w:r>
+    </w:p>
+    <w:p>
+      <w:pPr>
+        <w:pStyle w:val="Prrafodelista"/>
+        <w:numPr>
+          <w:ilvl w:val="0"/>
+          <w:numId w:val="19"/>
+        </w:numPr>
+        <w:jc w:val="both"/>
+      </w:pPr>
+      <w:r>
+        <w:t>Nombre del sector para el aula asignada a la clase del día viernes.</w:t>
+      </w:r>
+    </w:p>
+    <w:p>
+      <w:pPr>
+        <w:pStyle w:val="Prrafodelista"/>
+        <w:numPr>
+          <w:ilvl w:val="0"/>
+          <w:numId w:val="19"/>
+        </w:numPr>
+        <w:jc w:val="both"/>
+      </w:pPr>
+      <w:r>
+        <w:t>Nombre del aula asignada a la clase del viernes.</w:t>
+      </w:r>
+    </w:p>
+    <w:p>
+      <w:pPr>
+        <w:pStyle w:val="Prrafodelista"/>
+        <w:numPr>
+          <w:ilvl w:val="0"/>
+          <w:numId w:val="19"/>
+        </w:numPr>
+        <w:jc w:val="both"/>
+      </w:pPr>
+      <w:r>
+        <w:t>Fecha de última modificación de la clase del día viernes.</w:t>
+      </w:r>
+    </w:p>
+    <w:p>
+      <w:pPr>
+        <w:pStyle w:val="Prrafodelista"/>
+        <w:numPr>
+          <w:ilvl w:val="0"/>
+          <w:numId w:val="19"/>
+        </w:numPr>
+        <w:jc w:val="both"/>
+      </w:pPr>
+      <w:r>
+        <w:t xml:space="preserve">Hora de inicio de clase del día </w:t>
+      </w:r>
+      <w:r>
+        <w:t>sábado</w:t>
+      </w:r>
+      <w:r>
+        <w:t>.</w:t>
+      </w:r>
+    </w:p>
+    <w:p>
+      <w:pPr>
+        <w:pStyle w:val="Prrafodelista"/>
+        <w:numPr>
+          <w:ilvl w:val="0"/>
+          <w:numId w:val="19"/>
+        </w:numPr>
+        <w:jc w:val="both"/>
+      </w:pPr>
+      <w:r>
+        <w:t xml:space="preserve">Hora de fin de clase del día </w:t>
+      </w:r>
+      <w:r>
+        <w:t>sábado</w:t>
+      </w:r>
+      <w:r>
+        <w:t>.</w:t>
+      </w:r>
+    </w:p>
+    <w:p>
+      <w:pPr>
+        <w:pStyle w:val="Prrafodelista"/>
+        <w:numPr>
+          <w:ilvl w:val="0"/>
+          <w:numId w:val="19"/>
+        </w:numPr>
+        <w:jc w:val="both"/>
+      </w:pPr>
+      <w:r>
+        <w:t xml:space="preserve">Nombre del sector para el aula asignada a la clase del día </w:t>
+      </w:r>
+      <w:r>
+        <w:t>sábado</w:t>
+      </w:r>
+      <w:r>
+        <w:t>.</w:t>
+      </w:r>
+    </w:p>
+    <w:p>
+      <w:pPr>
+        <w:pStyle w:val="Prrafodelista"/>
+        <w:numPr>
+          <w:ilvl w:val="0"/>
+          <w:numId w:val="19"/>
+        </w:numPr>
+        <w:jc w:val="both"/>
+      </w:pPr>
+      <w:r>
+        <w:t xml:space="preserve">Nombre del aula asignada a la clase del </w:t>
+      </w:r>
+      <w:r>
+        <w:t>sábado</w:t>
+      </w:r>
+      <w:r>
+        <w:t>.</w:t>
+      </w:r>
+    </w:p>
+    <w:p>
+      <w:pPr>
+        <w:pStyle w:val="Prrafodelista"/>
+        <w:numPr>
+          <w:ilvl w:val="0"/>
+          <w:numId w:val="19"/>
+        </w:numPr>
+        <w:jc w:val="both"/>
+      </w:pPr>
+      <w:r>
+        <w:t xml:space="preserve">Fecha de última modificación de la clase del día </w:t>
+      </w:r>
+      <w:r>
+        <w:t>sábado</w:t>
+      </w:r>
+      <w:r>
+        <w:t>.</w:t>
+      </w:r>
+    </w:p>
+    <w:p>
+      <w:pPr>
+        <w:pStyle w:val="Ttulo3"/>
+      </w:pPr>
+      <w:bookmarkStart w:id="26" w:name="_Toc44263949"/>
+      <w:r>
+        <w:t>Vista de informes</w:t>
+      </w:r>
+      <w:bookmarkEnd w:id="26"/>
+    </w:p>
+    <w:p>
+      <w:pPr>
+        <w:jc w:val="both"/>
+      </w:pPr>
+      <w:r>
+        <w:t>Con el objetivo de presentar una serie simple de informes se realiza la creación de la vista de informes. Este solo contara con tres columnas que permitan obtener la cantidad de registros asociados para un determinado reporte. Estos reportes serán agrupados según el modulo al que pertenezcan. En caso de incorporar nuevos informes, solo se debe editar esta vista.</w:t>
+      </w:r>
+    </w:p>
+    <w:p>
+      <w:pPr>
+        <w:jc w:val="both"/>
+      </w:pPr>
+      <w:r>
+        <w:t>Los campos que presenta la vista de informes son:</w:t>
+      </w:r>
+    </w:p>
+    <w:p>
+      <w:pPr>
+        <w:pStyle w:val="Prrafodelista"/>
+        <w:numPr>
+          <w:ilvl w:val="0"/>
+          <w:numId w:val="19"/>
+        </w:numPr>
+        <w:jc w:val="both"/>
+      </w:pPr>
+      <w:r>
+        <w:t>Nombre del módulo al que pertenece el informe.</w:t>
+      </w:r>
+    </w:p>
+    <w:p>
+      <w:pPr>
+        <w:pStyle w:val="Prrafodelista"/>
+        <w:numPr>
+          <w:ilvl w:val="0"/>
+          <w:numId w:val="19"/>
+        </w:numPr>
+        <w:jc w:val="both"/>
+      </w:pPr>
+      <w:r>
+        <w:t>Nombre del reporte.</w:t>
+      </w:r>
+    </w:p>
+    <w:p>
+      <w:pPr>
+        <w:pStyle w:val="Prrafodelista"/>
+        <w:numPr>
+          <w:ilvl w:val="0"/>
+          <w:numId w:val="19"/>
+        </w:numPr>
+        <w:jc w:val="both"/>
+      </w:pPr>
+      <w:r>
+        <w:t>Cantidad de registros asociados.</w:t>
+      </w:r>
+    </w:p>
+    <w:p>
+      <w:pPr>
+        <w:jc w:val="both"/>
+      </w:pPr>
+      <w:r>
+        <w:t>Un ejemplo sencillo es “</w:t>
+      </w:r>
+      <w:r>
+        <w:rPr>
+          <w:i/>
+        </w:rPr>
+        <w:t>ASIGNATURAS - Total de asignaturas cargadas en el sistema - CANTIDAD</w:t>
+      </w:r>
+      <w:r>
+        <w:t>”.</w:t>
+      </w:r>
+    </w:p>
+    <w:p>
+      <w:pPr>
+        <w:pStyle w:val="Ttulo3"/>
+      </w:pPr>
+      <w:bookmarkStart w:id="27" w:name="_Toc44263950"/>
+      <w:r>
+        <w:t>Vista de mesas de examen</w:t>
+      </w:r>
+      <w:bookmarkEnd w:id="27"/>
+    </w:p>
+    <w:p>
+      <w:pPr>
+        <w:jc w:val="both"/>
+      </w:pPr>
+      <w:r>
+        <w:t>Al igual que la vista de cursadas, la consulta de mesas de examen será de uso frecuente. Además, esta información deberá estar disponible para su utilización de la APP de Tempus por lo que se debe otorgar los datos de una forma pre-armada.</w:t>
+      </w:r>
+    </w:p>
+    <w:p>
+      <w:pPr>
+        <w:jc w:val="both"/>
+      </w:pPr>
+      <w:r>
+        <w:t>La vista para mesas de examen cuenta con:</w:t>
+      </w:r>
+    </w:p>
+    <w:p>
+      <w:pPr>
+        <w:pStyle w:val="Prrafodelista"/>
+        <w:numPr>
+          <w:ilvl w:val="0"/>
+          <w:numId w:val="19"/>
+        </w:numPr>
+        <w:jc w:val="both"/>
+      </w:pPr>
+      <w:r>
+        <w:t>Identificador del plan.</w:t>
+      </w:r>
+    </w:p>
+    <w:p>
+      <w:pPr>
+        <w:pStyle w:val="Prrafodelista"/>
+        <w:numPr>
+          <w:ilvl w:val="0"/>
+          <w:numId w:val="19"/>
+        </w:numPr>
+        <w:jc w:val="both"/>
+      </w:pPr>
+      <w:r>
+        <w:t>Identificador de la mesa de examen.</w:t>
+      </w:r>
+    </w:p>
+    <w:p>
+      <w:pPr>
+        <w:pStyle w:val="Prrafodelista"/>
+        <w:numPr>
+          <w:ilvl w:val="0"/>
+          <w:numId w:val="19"/>
+        </w:numPr>
+        <w:jc w:val="both"/>
+      </w:pPr>
+      <w:r>
+        <w:t>Código</w:t>
+      </w:r>
+      <w:r>
+        <w:t xml:space="preserve"> de la carrera.</w:t>
+      </w:r>
+    </w:p>
+    <w:p>
+      <w:pPr>
+        <w:pStyle w:val="Prrafodelista"/>
+        <w:numPr>
+          <w:ilvl w:val="0"/>
+          <w:numId w:val="19"/>
+        </w:numPr>
+        <w:jc w:val="both"/>
+      </w:pPr>
+      <w:r>
+        <w:t>Nombre corto de la carrera.</w:t>
+      </w:r>
+    </w:p>
+    <w:p>
+      <w:pPr>
+        <w:pStyle w:val="Prrafodelista"/>
+        <w:numPr>
+          <w:ilvl w:val="0"/>
+          <w:numId w:val="19"/>
+        </w:numPr>
+        <w:jc w:val="both"/>
+      </w:pPr>
+      <w:r>
+        <w:t>Nombre largo de la carrera.</w:t>
+      </w:r>
+    </w:p>
+    <w:p>
+      <w:pPr>
+        <w:pStyle w:val="Prrafodelista"/>
+        <w:numPr>
+          <w:ilvl w:val="0"/>
+          <w:numId w:val="19"/>
+        </w:numPr>
+        <w:jc w:val="both"/>
+      </w:pPr>
+      <w:r>
+        <w:t>Nombre largo de la asignatura.</w:t>
+      </w:r>
+    </w:p>
+    <w:p>
+      <w:pPr>
+        <w:pStyle w:val="Prrafodelista"/>
+        <w:numPr>
+          <w:ilvl w:val="0"/>
+          <w:numId w:val="19"/>
+        </w:numPr>
+        <w:jc w:val="both"/>
+      </w:pPr>
+      <w:r>
+        <w:t>Nombre largo de la carrera.</w:t>
+      </w:r>
+    </w:p>
+    <w:p>
+      <w:pPr>
+        <w:pStyle w:val="Prrafodelista"/>
+        <w:numPr>
+          <w:ilvl w:val="0"/>
+          <w:numId w:val="19"/>
+        </w:numPr>
+        <w:jc w:val="both"/>
+      </w:pPr>
+      <w:r>
+        <w:t>Nombre del sector del aula asignada al primer llamado.</w:t>
+      </w:r>
+    </w:p>
+    <w:p>
+      <w:pPr>
+        <w:pStyle w:val="Prrafodelista"/>
+        <w:numPr>
+          <w:ilvl w:val="0"/>
+          <w:numId w:val="19"/>
+        </w:numPr>
+        <w:jc w:val="both"/>
+      </w:pPr>
+      <w:r>
+        <w:t>Nombre del aula asignada al primer llamado.</w:t>
+      </w:r>
+    </w:p>
+    <w:p>
+      <w:pPr>
+        <w:pStyle w:val="Prrafodelista"/>
+        <w:numPr>
+          <w:ilvl w:val="0"/>
+          <w:numId w:val="19"/>
+        </w:numPr>
+        <w:jc w:val="both"/>
+      </w:pPr>
+      <w:r>
+        <w:t>Estado del primer llamado.</w:t>
+      </w:r>
+    </w:p>
+    <w:p>
+      <w:pPr>
+        <w:pStyle w:val="Prrafodelista"/>
+        <w:numPr>
+          <w:ilvl w:val="0"/>
+          <w:numId w:val="19"/>
+        </w:numPr>
+        <w:jc w:val="both"/>
+      </w:pPr>
+      <w:r>
+        <w:t>Fecha del primer llamado.</w:t>
+      </w:r>
+    </w:p>
+    <w:p>
+      <w:pPr>
+        <w:pStyle w:val="Prrafodelista"/>
+        <w:numPr>
+          <w:ilvl w:val="0"/>
+          <w:numId w:val="19"/>
+        </w:numPr>
+        <w:jc w:val="both"/>
+      </w:pPr>
+      <w:r>
+        <w:t>Fecha de última modificación del primer llamado.</w:t>
+      </w:r>
+    </w:p>
+    <w:p>
+      <w:pPr>
+        <w:pStyle w:val="Prrafodelista"/>
+        <w:numPr>
+          <w:ilvl w:val="0"/>
+          <w:numId w:val="19"/>
+        </w:numPr>
+        <w:jc w:val="both"/>
+      </w:pPr>
+      <w:r>
+        <w:lastRenderedPageBreak/>
+        <w:t xml:space="preserve">Nombre del sector del aula asignada al </w:t>
+      </w:r>
+      <w:r>
+        <w:t>segundo</w:t>
+      </w:r>
+      <w:r>
+        <w:t xml:space="preserve"> llamado.</w:t>
+      </w:r>
+    </w:p>
+    <w:p>
+      <w:pPr>
+        <w:pStyle w:val="Prrafodelista"/>
+        <w:numPr>
+          <w:ilvl w:val="0"/>
+          <w:numId w:val="19"/>
+        </w:numPr>
+        <w:jc w:val="both"/>
+      </w:pPr>
+      <w:r>
+        <w:t>Nombre del aula asignada al segundo llamado.</w:t>
+      </w:r>
+    </w:p>
+    <w:p>
+      <w:pPr>
+        <w:pStyle w:val="Prrafodelista"/>
+        <w:numPr>
+          <w:ilvl w:val="0"/>
+          <w:numId w:val="19"/>
+        </w:numPr>
+        <w:jc w:val="both"/>
+      </w:pPr>
+      <w:r>
+        <w:t>Estado del segundo llamado.</w:t>
+      </w:r>
+    </w:p>
+    <w:p>
+      <w:pPr>
+        <w:pStyle w:val="Prrafodelista"/>
+        <w:numPr>
+          <w:ilvl w:val="0"/>
+          <w:numId w:val="19"/>
+        </w:numPr>
+        <w:jc w:val="both"/>
+      </w:pPr>
+      <w:r>
+        <w:t>Fecha del segundo llamado.</w:t>
+      </w:r>
+    </w:p>
+    <w:p>
+      <w:pPr>
+        <w:pStyle w:val="Prrafodelista"/>
+        <w:numPr>
+          <w:ilvl w:val="0"/>
+          <w:numId w:val="19"/>
+        </w:numPr>
+        <w:jc w:val="both"/>
+      </w:pPr>
+      <w:r>
+        <w:t>Fecha de última modificación del segundo llamado.</w:t>
+      </w:r>
+    </w:p>
+    <w:p>
+      <w:pPr>
+        <w:pStyle w:val="Prrafodelista"/>
+        <w:numPr>
+          <w:ilvl w:val="0"/>
+          <w:numId w:val="19"/>
+        </w:numPr>
+        <w:jc w:val="both"/>
+      </w:pPr>
+      <w:r>
+        <w:t>Fecha de creación de la mesa de examen.</w:t>
+      </w:r>
+    </w:p>
+    <w:p>
+      <w:pPr>
+        <w:pStyle w:val="Prrafodelista"/>
+        <w:numPr>
+          <w:ilvl w:val="0"/>
+          <w:numId w:val="19"/>
+        </w:numPr>
+        <w:jc w:val="both"/>
+      </w:pPr>
+      <w:r>
+        <w:t>Observación de la mesa de examen.</w:t>
+      </w:r>
+    </w:p>
+    <w:p>
+      <w:pPr>
+        <w:pStyle w:val="Ttulo3"/>
+      </w:pPr>
+      <w:bookmarkStart w:id="28" w:name="_Toc44263951"/>
+      <w:r>
+        <w:t>Vista de planes o relación asignatura con carrera</w:t>
+      </w:r>
+      <w:bookmarkEnd w:id="28"/>
+    </w:p>
+    <w:p>
+      <w:pPr>
+        <w:jc w:val="both"/>
+      </w:pPr>
+      <w:r>
+        <w:t>Esta vista permite acceder a todos los datos de un plan. Reúne los datos de la asignatura, de la carrera, clases y plan.</w:t>
+      </w:r>
+    </w:p>
+    <w:p>
+      <w:pPr>
+        <w:jc w:val="both"/>
+      </w:pPr>
+      <w:r>
+        <w:t>Los campos con los que se dispone son:</w:t>
+      </w:r>
+    </w:p>
+    <w:p>
+      <w:pPr>
+        <w:pStyle w:val="Prrafodelista"/>
+        <w:numPr>
+          <w:ilvl w:val="0"/>
+          <w:numId w:val="19"/>
+        </w:numPr>
+        <w:jc w:val="both"/>
+      </w:pPr>
+      <w:r>
+        <w:t>Identificador del plan.</w:t>
+      </w:r>
+    </w:p>
+    <w:p>
+      <w:pPr>
+        <w:pStyle w:val="Prrafodelista"/>
+        <w:numPr>
+          <w:ilvl w:val="0"/>
+          <w:numId w:val="19"/>
+        </w:numPr>
+        <w:jc w:val="both"/>
+      </w:pPr>
+      <w:r>
+        <w:t>Identificador de la asignatura.</w:t>
+      </w:r>
+    </w:p>
+    <w:p>
+      <w:pPr>
+        <w:pStyle w:val="Prrafodelista"/>
+        <w:numPr>
+          <w:ilvl w:val="0"/>
+          <w:numId w:val="19"/>
+        </w:numPr>
+        <w:jc w:val="both"/>
+      </w:pPr>
+      <w:r>
+        <w:t>Nombre largo de la asignatura.</w:t>
+      </w:r>
+    </w:p>
+    <w:p>
+      <w:pPr>
+        <w:pStyle w:val="Prrafodelista"/>
+        <w:numPr>
+          <w:ilvl w:val="0"/>
+          <w:numId w:val="19"/>
+        </w:numPr>
+        <w:jc w:val="both"/>
+      </w:pPr>
+      <w:r>
+        <w:t>Nombre largo de la carrera.</w:t>
+      </w:r>
+    </w:p>
+    <w:p>
+      <w:pPr>
+        <w:pStyle w:val="Prrafodelista"/>
+        <w:numPr>
+          <w:ilvl w:val="0"/>
+          <w:numId w:val="19"/>
+        </w:numPr>
+        <w:jc w:val="both"/>
+      </w:pPr>
+      <w:r>
+        <w:t>Código</w:t>
+      </w:r>
+      <w:r>
+        <w:t xml:space="preserve"> de la carrera.</w:t>
+      </w:r>
+    </w:p>
+    <w:p>
+      <w:pPr>
+        <w:pStyle w:val="Prrafodelista"/>
+        <w:numPr>
+          <w:ilvl w:val="0"/>
+          <w:numId w:val="19"/>
+        </w:numPr>
+        <w:jc w:val="both"/>
+      </w:pPr>
+      <w:r>
+        <w:t>Nombre corto de la carrera.</w:t>
+      </w:r>
+    </w:p>
+    <w:p>
+      <w:pPr>
+        <w:pStyle w:val="Prrafodelista"/>
+        <w:numPr>
+          <w:ilvl w:val="0"/>
+          <w:numId w:val="19"/>
+        </w:numPr>
+        <w:jc w:val="both"/>
+      </w:pPr>
+      <w:r>
+        <w:t>Nombre largo de la carrera.</w:t>
+      </w:r>
+    </w:p>
+    <w:p>
+      <w:pPr>
+        <w:pStyle w:val="Prrafodelista"/>
+        <w:numPr>
+          <w:ilvl w:val="0"/>
+          <w:numId w:val="19"/>
+        </w:numPr>
+        <w:jc w:val="both"/>
+      </w:pPr>
+      <w:r>
+        <w:t>Indicador sobre si la relación tiene clases asociadas.</w:t>
+      </w:r>
+    </w:p>
+    <w:p>
+      <w:pPr>
+        <w:pStyle w:val="Prrafodelista"/>
+        <w:numPr>
+          <w:ilvl w:val="0"/>
+          <w:numId w:val="19"/>
+        </w:numPr>
+        <w:jc w:val="both"/>
+      </w:pPr>
+      <w:r>
+        <w:t>Indicador sobre si la relación tiene mesa de examen.</w:t>
+      </w:r>
+    </w:p>
+    <w:p>
+      <w:pPr>
+        <w:pStyle w:val="Prrafodelista"/>
+        <w:numPr>
+          <w:ilvl w:val="0"/>
+          <w:numId w:val="19"/>
+        </w:numPr>
+        <w:jc w:val="both"/>
+      </w:pPr>
+      <w:r>
+        <w:t>Año en que se dicta la asignatura dentro de la carrera.</w:t>
+      </w:r>
+    </w:p>
+    <w:p>
+      <w:pPr>
+        <w:pStyle w:val="Prrafodelista"/>
+        <w:numPr>
+          <w:ilvl w:val="0"/>
+          <w:numId w:val="19"/>
+        </w:numPr>
+        <w:jc w:val="both"/>
+      </w:pPr>
+      <w:r>
+        <w:t>Fecha de creación del plan.</w:t>
+      </w:r>
+    </w:p>
+    <w:p>
+      <w:pPr>
+        <w:jc w:val="both"/>
+      </w:pPr>
     </w:p>
     <w:p>
       <w:pPr>
@@ -7613,7 +9626,7 @@
             <w:rFonts w:asciiTheme="majorHAnsi" w:hAnsiTheme="majorHAnsi" w:cstheme="majorHAnsi"/>
             <w:noProof/>
           </w:rPr>
-          <w:t>13</w:t>
+          <w:t>12</w:t>
         </w:r>
         <w:r>
           <w:rPr>
@@ -7650,7 +9663,7 @@
             <w:rFonts w:asciiTheme="majorHAnsi" w:hAnsiTheme="majorHAnsi" w:cstheme="majorHAnsi"/>
             <w:noProof/>
           </w:rPr>
-          <w:t>13</w:t>
+          <w:t>17</w:t>
         </w:r>
         <w:r>
           <w:rPr>
@@ -11892,7 +13905,7 @@
 </file>
 
 <file path=customXml/itemProps2.xml><?xml version="1.0" encoding="utf-8"?>
-<ds:datastoreItem xmlns:ds="http://schemas.openxmlformats.org/officeDocument/2006/customXml" ds:itemID="{549C7E52-AFE5-4B1C-AD51-A2447576F4F2}">
+<ds:datastoreItem xmlns:ds="http://schemas.openxmlformats.org/officeDocument/2006/customXml" ds:itemID="{D293C4DF-01C0-4E69-8858-B7DED2A8009A}">
   <ds:schemaRefs>
     <ds:schemaRef ds:uri="http://schemas.openxmlformats.org/officeDocument/2006/bibliography"/>
   </ds:schemaRefs>

</xml_diff>

<commit_message>
Se actualizó el diagrama relacional en el documento modelo de datos.
</commit_message>
<xml_diff>
--- a/03. Analisis y diseño/Modelo de Datos.docx
+++ b/03. Analisis y diseño/Modelo de Datos.docx
@@ -165,6 +165,7 @@
             <w:dataBinding w:prefixMappings="xmlns:ns0='http://schemas.openxmlformats.org/package/2006/metadata/core-properties' xmlns:ns1='http://purl.org/dc/elements/1.1/'" w:xpath="/ns0:coreProperties[1]/ns1:title[1]" w:storeItemID="{6C3C8BC8-F283-45AE-878A-BAB7291924A1}"/>
             <w:text/>
           </w:sdtPr>
+          <w:sdtEndPr/>
           <w:sdtContent>
             <w:p>
               <w:pPr>
@@ -206,6 +207,7 @@
             <w:dataBinding w:prefixMappings="xmlns:ns0='http://schemas.openxmlformats.org/package/2006/metadata/core-properties' xmlns:ns1='http://purl.org/dc/elements/1.1/'" w:xpath="/ns0:coreProperties[1]/ns1:subject[1]" w:storeItemID="{6C3C8BC8-F283-45AE-878A-BAB7291924A1}"/>
             <w:text/>
           </w:sdtPr>
+          <w:sdtEndPr/>
           <w:sdtContent>
             <w:p>
               <w:pPr>
@@ -538,6 +540,7 @@
           <w:docPartUnique/>
         </w:docPartObj>
       </w:sdtPr>
+      <w:sdtEndPr/>
       <w:sdtContent>
         <w:p>
           <w:pPr>
@@ -2544,8 +2547,6 @@
       <w:r>
         <w:br w:type="page"/>
       </w:r>
-      <w:bookmarkStart w:id="0" w:name="_GoBack"/>
-      <w:bookmarkEnd w:id="0"/>
     </w:p>
     <w:sdt>
       <w:sdtPr>
@@ -2554,6 +2555,7 @@
         <w:dataBinding w:prefixMappings="xmlns:ns0='http://purl.org/dc/elements/1.1/' xmlns:ns1='http://schemas.openxmlformats.org/package/2006/metadata/core-properties' " w:xpath="/ns1:coreProperties[1]/ns0:title[1]" w:storeItemID="{6C3C8BC8-F283-45AE-878A-BAB7291924A1}"/>
         <w:text/>
       </w:sdtPr>
+      <w:sdtEndPr/>
       <w:sdtContent>
         <w:p>
           <w:pPr>
@@ -2573,34 +2575,34 @@
       <w:pPr>
         <w:pStyle w:val="PSI-Ttulo1"/>
       </w:pPr>
-      <w:bookmarkStart w:id="1" w:name="_Toc44263924"/>
+      <w:bookmarkStart w:id="0" w:name="_Toc44263924"/>
       <w:r>
         <w:t>Introducción</w:t>
       </w:r>
+      <w:bookmarkEnd w:id="0"/>
+    </w:p>
+    <w:p>
+      <w:pPr>
+        <w:jc w:val="both"/>
+      </w:pPr>
+      <w:r>
+        <w:t>El Modelo de Datos es un documenta que registra, agrupa, clasifica, expresa restricciones y representa datos que rodean y participan en la organización. Consta de procedimientos y estrategias en donde se definen las restricciones de datos a información útil, grado de relevancia de datos, especificaciones formales, restricciones y una serie de diagramas que representan gráficamente los resultados de dichos procedimientos. Esto convierte al Modelo de Dato en un documento de gran importancia que nos permite comprender, interpretar, representar y procesar de manera abstracta todos los datos que se encuentran inmersos en el dominio del proyecto.</w:t>
+      </w:r>
+    </w:p>
+    <w:p>
+      <w:pPr>
+        <w:pStyle w:val="PSI-Comentario"/>
+      </w:pPr>
+    </w:p>
+    <w:p>
+      <w:pPr>
+        <w:pStyle w:val="PSI-Ttulo2"/>
+      </w:pPr>
+      <w:bookmarkStart w:id="1" w:name="_Toc44263925"/>
+      <w:r>
+        <w:t>Propósito</w:t>
+      </w:r>
       <w:bookmarkEnd w:id="1"/>
-    </w:p>
-    <w:p>
-      <w:pPr>
-        <w:jc w:val="both"/>
-      </w:pPr>
-      <w:r>
-        <w:t>El Modelo de Datos es un documenta que registra, agrupa, clasifica, expresa restricciones y representa datos que rodean y participan en la organización. Consta de procedimientos y estrategias en donde se definen las restricciones de datos a información útil, grado de relevancia de datos, especificaciones formales, restricciones y una serie de diagramas que representan gráficamente los resultados de dichos procedimientos. Esto convierte al Modelo de Dato en un documento de gran importancia que nos permite comprender, interpretar, representar y procesar de manera abstracta todos los datos que se encuentran inmersos en el dominio del proyecto.</w:t>
-      </w:r>
-    </w:p>
-    <w:p>
-      <w:pPr>
-        <w:pStyle w:val="PSI-Comentario"/>
-      </w:pPr>
-    </w:p>
-    <w:p>
-      <w:pPr>
-        <w:pStyle w:val="PSI-Ttulo2"/>
-      </w:pPr>
-      <w:bookmarkStart w:id="2" w:name="_Toc44263925"/>
-      <w:r>
-        <w:t>Propósito</w:t>
-      </w:r>
-      <w:bookmarkEnd w:id="2"/>
     </w:p>
     <w:p>
       <w:pPr>
@@ -2776,11 +2778,11 @@
       <w:pPr>
         <w:pStyle w:val="PSI-Ttulo2"/>
       </w:pPr>
-      <w:bookmarkStart w:id="3" w:name="_Toc44263926"/>
+      <w:bookmarkStart w:id="2" w:name="_Toc44263926"/>
       <w:r>
         <w:t>Alcance</w:t>
       </w:r>
-      <w:bookmarkEnd w:id="3"/>
+      <w:bookmarkEnd w:id="2"/>
     </w:p>
     <w:p>
       <w:pPr>
@@ -2799,12 +2801,12 @@
       <w:pPr>
         <w:pStyle w:val="PSI-Ttulo1"/>
       </w:pPr>
-      <w:bookmarkStart w:id="4" w:name="_Toc44263927"/>
+      <w:bookmarkStart w:id="3" w:name="_Toc44263927"/>
       <w:r>
         <w:lastRenderedPageBreak/>
         <w:t>Referencias</w:t>
       </w:r>
-      <w:bookmarkEnd w:id="4"/>
+      <w:bookmarkEnd w:id="3"/>
     </w:p>
     <w:p>
       <w:pPr>
@@ -2863,11 +2865,35 @@
       <w:pPr>
         <w:pStyle w:val="PSI-Ttulo1"/>
       </w:pPr>
-      <w:bookmarkStart w:id="5" w:name="_Toc44263928"/>
+      <w:bookmarkStart w:id="4" w:name="_Toc44263928"/>
       <w:r>
         <w:lastRenderedPageBreak/>
         <w:t>Diseño de Datos</w:t>
       </w:r>
+      <w:bookmarkEnd w:id="4"/>
+    </w:p>
+    <w:p>
+      <w:pPr>
+        <w:jc w:val="both"/>
+      </w:pPr>
+      <w:r>
+        <w:t>En esta sección se define la estructura de datos que utilizará el sistema, a partir de los requisitos funcionales y no funcionales establecidos para el sistema y las particularidades del entorno tecnológico, que consiga una mayor eficiencia en el tratamiento d</w:t>
+      </w:r>
+      <w:r>
+        <w:t>e los datos.</w:t>
+      </w:r>
+      <w:r>
+        <w:br/>
+      </w:r>
+    </w:p>
+    <w:p>
+      <w:pPr>
+        <w:pStyle w:val="PSI-Ttulo2"/>
+      </w:pPr>
+      <w:bookmarkStart w:id="5" w:name="_Toc44263929"/>
+      <w:r>
+        <w:t>Modelo de Datos General</w:t>
+      </w:r>
       <w:bookmarkEnd w:id="5"/>
     </w:p>
     <w:p>
@@ -2875,50 +2901,26 @@
         <w:jc w:val="both"/>
       </w:pPr>
       <w:r>
-        <w:t>En esta sección se define la estructura de datos que utilizará el sistema, a partir de los requisitos funcionales y no funcionales establecidos para el sistema y las particularidades del entorno tecnológico, que consiga una mayor eficiencia en el tratamiento d</w:t>
-      </w:r>
-      <w:r>
-        <w:t>e los datos.</w:t>
-      </w:r>
-      <w:r>
-        <w:br/>
-      </w:r>
-    </w:p>
-    <w:p>
-      <w:pPr>
-        <w:pStyle w:val="PSI-Ttulo2"/>
-      </w:pPr>
-      <w:bookmarkStart w:id="6" w:name="_Toc44263929"/>
-      <w:r>
-        <w:t>Modelo de Datos General</w:t>
+        <w:t>En esta sección se ha la identificación de las principales entidades y los datos por los que están compuestas. Para ello se parte de la Especificación de Requerimientos que se ha obtenido previamente.</w:t>
+      </w:r>
+    </w:p>
+    <w:p>
+      <w:pPr>
+        <w:jc w:val="both"/>
+      </w:pPr>
+      <w:r>
+        <w:t>Además se describen las dependencias entre dichas entidades mediante diagramas de dependencia.</w:t>
+      </w:r>
+    </w:p>
+    <w:p>
+      <w:pPr>
+        <w:pStyle w:val="Ttulo3"/>
+      </w:pPr>
+      <w:bookmarkStart w:id="6" w:name="_Toc44263930"/>
+      <w:r>
+        <w:t>Entidades candidatas</w:t>
       </w:r>
       <w:bookmarkEnd w:id="6"/>
-    </w:p>
-    <w:p>
-      <w:pPr>
-        <w:jc w:val="both"/>
-      </w:pPr>
-      <w:r>
-        <w:t>En esta sección se ha la identificación de las principales entidades y los datos por los que están compuestas. Para ello se parte de la Especificación de Requerimientos que se ha obtenido previamente.</w:t>
-      </w:r>
-    </w:p>
-    <w:p>
-      <w:pPr>
-        <w:jc w:val="both"/>
-      </w:pPr>
-      <w:r>
-        <w:t>Además se describen las dependencias entre dichas entidades mediante diagramas de dependencia.</w:t>
-      </w:r>
-    </w:p>
-    <w:p>
-      <w:pPr>
-        <w:pStyle w:val="Ttulo3"/>
-      </w:pPr>
-      <w:bookmarkStart w:id="7" w:name="_Toc44263930"/>
-      <w:r>
-        <w:t>Entidades candidatas</w:t>
-      </w:r>
-      <w:bookmarkEnd w:id="7"/>
     </w:p>
     <w:p>
       <w:pPr>
@@ -3380,15 +3382,7 @@
               <w:jc w:val="both"/>
             </w:pPr>
             <w:r>
-              <w:t xml:space="preserve">Método </w:t>
-            </w:r>
-            <w:proofErr w:type="spellStart"/>
-            <w:r>
-              <w:t>login</w:t>
-            </w:r>
-            <w:proofErr w:type="spellEnd"/>
-            <w:r>
-              <w:t>.</w:t>
+              <w:t>Método login.</w:t>
             </w:r>
           </w:p>
           <w:p>
@@ -3407,11 +3401,11 @@
       <w:pPr>
         <w:pStyle w:val="Ttulo3"/>
       </w:pPr>
-      <w:bookmarkStart w:id="8" w:name="_Toc44263931"/>
+      <w:bookmarkStart w:id="7" w:name="_Toc44263931"/>
       <w:r>
         <w:t>Relaciones</w:t>
       </w:r>
-      <w:bookmarkEnd w:id="8"/>
+      <w:bookmarkEnd w:id="7"/>
     </w:p>
     <w:p>
       <w:pPr>
@@ -3520,14 +3514,12 @@
                 <w:b/>
               </w:rPr>
             </w:pPr>
-            <w:proofErr w:type="spellStart"/>
             <w:r>
               <w:rPr>
                 <w:b/>
               </w:rPr>
               <w:t>Cardinalidad</w:t>
             </w:r>
-            <w:proofErr w:type="spellEnd"/>
           </w:p>
         </w:tc>
       </w:tr>
@@ -3996,24 +3988,24 @@
       <w:pPr>
         <w:pStyle w:val="Ttulo2"/>
       </w:pPr>
-      <w:bookmarkStart w:id="9" w:name="_Toc44263932"/>
+      <w:bookmarkStart w:id="8" w:name="_Toc44263932"/>
       <w:r>
         <w:t>Modelo Entidad-Relación</w:t>
       </w:r>
+      <w:bookmarkEnd w:id="8"/>
+      <w:r>
+        <w:t xml:space="preserve"> </w:t>
+      </w:r>
+    </w:p>
+    <w:p>
+      <w:pPr>
+        <w:pStyle w:val="Ttulo3"/>
+      </w:pPr>
+      <w:bookmarkStart w:id="9" w:name="_Toc44263933"/>
+      <w:r>
+        <w:t>Definición</w:t>
+      </w:r>
       <w:bookmarkEnd w:id="9"/>
-      <w:r>
-        <w:t xml:space="preserve"> </w:t>
-      </w:r>
-    </w:p>
-    <w:p>
-      <w:pPr>
-        <w:pStyle w:val="Ttulo3"/>
-      </w:pPr>
-      <w:bookmarkStart w:id="10" w:name="_Toc44263933"/>
-      <w:r>
-        <w:t>Definición</w:t>
-      </w:r>
-      <w:bookmarkEnd w:id="10"/>
     </w:p>
     <w:p>
       <w:pPr>
@@ -4044,16 +4036,11 @@
         <w:t>elaciones</w:t>
       </w:r>
       <w:r>
-        <w:t xml:space="preserve">, </w:t>
-      </w:r>
-      <w:proofErr w:type="spellStart"/>
-      <w:r>
-        <w:t>c</w:t>
+        <w:t>, c</w:t>
       </w:r>
       <w:r>
         <w:t>ardinalidad</w:t>
       </w:r>
-      <w:proofErr w:type="spellEnd"/>
       <w:r>
         <w:t xml:space="preserve"> y l</w:t>
       </w:r>
@@ -4071,14 +4058,14 @@
           <w:tab w:val="left" w:pos="6949"/>
         </w:tabs>
       </w:pPr>
-      <w:bookmarkStart w:id="11" w:name="_Toc44263934"/>
+      <w:bookmarkStart w:id="10" w:name="_Toc44263934"/>
       <w:r>
         <w:t xml:space="preserve">Descripción de Entidades </w:t>
       </w:r>
       <w:r>
         <w:t>y Atributos</w:t>
       </w:r>
-      <w:bookmarkEnd w:id="11"/>
+      <w:bookmarkEnd w:id="10"/>
       <w:r>
         <w:tab/>
       </w:r>
@@ -4419,13 +4406,8 @@
               <w:ind w:left="0" w:firstLine="0"/>
               <w:jc w:val="both"/>
             </w:pPr>
-            <w:proofErr w:type="spellStart"/>
-            <w:r>
-              <w:t>Idllamado</w:t>
-            </w:r>
-            <w:proofErr w:type="spellEnd"/>
-            <w:r>
-              <w:t>.</w:t>
+            <w:r>
+              <w:t>Idllamado.</w:t>
             </w:r>
           </w:p>
           <w:p>
@@ -4675,15 +4657,7 @@
               <w:jc w:val="both"/>
             </w:pPr>
             <w:r>
-              <w:t xml:space="preserve">Método </w:t>
-            </w:r>
-            <w:proofErr w:type="spellStart"/>
-            <w:r>
-              <w:t>login</w:t>
-            </w:r>
-            <w:proofErr w:type="spellEnd"/>
-            <w:r>
-              <w:t>.</w:t>
+              <w:t>Método login.</w:t>
             </w:r>
           </w:p>
           <w:p>
@@ -4769,13 +4743,8 @@
               <w:ind w:left="0" w:firstLine="0"/>
               <w:jc w:val="both"/>
             </w:pPr>
-            <w:proofErr w:type="spellStart"/>
-            <w:r>
-              <w:t>Googleid</w:t>
-            </w:r>
-            <w:proofErr w:type="spellEnd"/>
-            <w:r>
-              <w:t>.</w:t>
+            <w:r>
+              <w:t>Googleid.</w:t>
             </w:r>
           </w:p>
           <w:p>
@@ -4988,11 +4957,9 @@
             <w:r>
               <w:t xml:space="preserve">Lunes, </w:t>
             </w:r>
-            <w:proofErr w:type="gramStart"/>
             <w:r>
               <w:t>Martes</w:t>
             </w:r>
-            <w:proofErr w:type="gramEnd"/>
             <w:r>
               <w:t>, Miércoles, Jueves, Viernes o Sábado.</w:t>
             </w:r>
@@ -5149,11 +5116,11 @@
       <w:pPr>
         <w:pStyle w:val="Ttulo3"/>
       </w:pPr>
-      <w:bookmarkStart w:id="12" w:name="_Toc44263935"/>
+      <w:bookmarkStart w:id="11" w:name="_Toc44263935"/>
       <w:r>
         <w:t>Llaves</w:t>
       </w:r>
-      <w:bookmarkEnd w:id="12"/>
+      <w:bookmarkEnd w:id="11"/>
       <w:r>
         <w:t xml:space="preserve"> </w:t>
       </w:r>
@@ -5179,13 +5146,8 @@
         <w:contextualSpacing w:val="0"/>
         <w:jc w:val="both"/>
       </w:pPr>
-      <w:proofErr w:type="spellStart"/>
-      <w:r>
-        <w:t>Super</w:t>
-      </w:r>
-      <w:proofErr w:type="spellEnd"/>
-      <w:r>
-        <w:t xml:space="preserve"> llave: conjunto de uno o más atributos que "juntos" identifican de manera única a una entidad</w:t>
+      <w:r>
+        <w:t>Super llave: conjunto de uno o más atributos que "juntos" identifican de manera única a una entidad</w:t>
       </w:r>
     </w:p>
     <w:p>
@@ -5201,15 +5163,7 @@
         <w:jc w:val="both"/>
       </w:pPr>
       <w:r>
-        <w:t xml:space="preserve">Llave candidata: es una </w:t>
-      </w:r>
-      <w:proofErr w:type="spellStart"/>
-      <w:r>
-        <w:t>super</w:t>
-      </w:r>
-      <w:proofErr w:type="spellEnd"/>
-      <w:r>
-        <w:t xml:space="preserve"> llave mínima</w:t>
+        <w:t>Llave candidata: es una super llave mínima</w:t>
       </w:r>
     </w:p>
     <w:p>
@@ -5315,13 +5269,9 @@
               <w:ind w:left="0" w:firstLine="0"/>
               <w:jc w:val="both"/>
             </w:pPr>
-            <w:proofErr w:type="spellStart"/>
-            <w:proofErr w:type="gramStart"/>
             <w:r>
               <w:t>idasignatura</w:t>
             </w:r>
-            <w:proofErr w:type="spellEnd"/>
-            <w:proofErr w:type="gramEnd"/>
             <w:r>
               <w:t>.</w:t>
             </w:r>
@@ -5355,13 +5305,8 @@
               <w:ind w:left="0" w:firstLine="0"/>
               <w:jc w:val="both"/>
             </w:pPr>
-            <w:proofErr w:type="spellStart"/>
-            <w:r>
-              <w:t>Idaula</w:t>
-            </w:r>
-            <w:proofErr w:type="spellEnd"/>
-            <w:r>
-              <w:t>.</w:t>
+            <w:r>
+              <w:t>Idaula.</w:t>
             </w:r>
           </w:p>
         </w:tc>
@@ -5426,13 +5371,8 @@
               <w:ind w:left="0" w:firstLine="0"/>
               <w:jc w:val="both"/>
             </w:pPr>
-            <w:proofErr w:type="spellStart"/>
-            <w:r>
-              <w:t>Idclase</w:t>
-            </w:r>
-            <w:proofErr w:type="spellEnd"/>
-            <w:r>
-              <w:t>.</w:t>
+            <w:r>
+              <w:t>Idclase.</w:t>
             </w:r>
           </w:p>
         </w:tc>
@@ -5464,11 +5404,9 @@
               <w:ind w:left="0" w:firstLine="0"/>
               <w:jc w:val="both"/>
             </w:pPr>
-            <w:proofErr w:type="spellStart"/>
             <w:r>
               <w:t>Iddocente</w:t>
             </w:r>
-            <w:proofErr w:type="spellEnd"/>
             <w:r>
               <w:t>.</w:t>
             </w:r>
@@ -5502,13 +5440,8 @@
               <w:ind w:left="0" w:firstLine="0"/>
               <w:jc w:val="both"/>
             </w:pPr>
-            <w:proofErr w:type="spellStart"/>
-            <w:r>
-              <w:t>Idllamado</w:t>
-            </w:r>
-            <w:proofErr w:type="spellEnd"/>
-            <w:r>
-              <w:t>.</w:t>
+            <w:r>
+              <w:t>Idllamado.</w:t>
             </w:r>
           </w:p>
         </w:tc>
@@ -5541,13 +5474,8 @@
               <w:ind w:left="0" w:firstLine="0"/>
               <w:jc w:val="both"/>
             </w:pPr>
-            <w:proofErr w:type="spellStart"/>
-            <w:r>
-              <w:t>Idmesa</w:t>
-            </w:r>
-            <w:proofErr w:type="spellEnd"/>
-            <w:r>
-              <w:t>.</w:t>
+            <w:r>
+              <w:t>Idmesa.</w:t>
             </w:r>
           </w:p>
         </w:tc>
@@ -5579,11 +5507,9 @@
               <w:ind w:left="0" w:firstLine="0"/>
               <w:jc w:val="both"/>
             </w:pPr>
-            <w:proofErr w:type="spellStart"/>
             <w:r>
               <w:t>Idpermiso</w:t>
             </w:r>
-            <w:proofErr w:type="spellEnd"/>
           </w:p>
         </w:tc>
       </w:tr>
@@ -5614,11 +5540,9 @@
               <w:ind w:left="0" w:firstLine="0"/>
               <w:jc w:val="both"/>
             </w:pPr>
-            <w:proofErr w:type="spellStart"/>
             <w:r>
               <w:t>Idrol</w:t>
             </w:r>
-            <w:proofErr w:type="spellEnd"/>
           </w:p>
         </w:tc>
       </w:tr>
@@ -5649,15 +5573,8 @@
               <w:ind w:left="0" w:firstLine="0"/>
               <w:jc w:val="both"/>
             </w:pPr>
-            <w:proofErr w:type="spellStart"/>
-            <w:proofErr w:type="gramStart"/>
-            <w:r>
-              <w:t>idTribunal</w:t>
-            </w:r>
-            <w:proofErr w:type="spellEnd"/>
-            <w:proofErr w:type="gramEnd"/>
-            <w:r>
-              <w:t>.</w:t>
+            <w:r>
+              <w:t>idTribunal.</w:t>
             </w:r>
           </w:p>
         </w:tc>
@@ -5689,11 +5606,9 @@
               <w:ind w:left="0" w:firstLine="0"/>
               <w:jc w:val="both"/>
             </w:pPr>
-            <w:proofErr w:type="spellStart"/>
             <w:r>
               <w:t>Idusuario</w:t>
             </w:r>
-            <w:proofErr w:type="spellEnd"/>
           </w:p>
         </w:tc>
       </w:tr>
@@ -5724,13 +5639,8 @@
               <w:ind w:left="0" w:firstLine="0"/>
               <w:jc w:val="both"/>
             </w:pPr>
-            <w:proofErr w:type="spellStart"/>
-            <w:r>
-              <w:t>Idusuario</w:t>
-            </w:r>
-            <w:proofErr w:type="spellEnd"/>
-            <w:r>
-              <w:t>.</w:t>
+            <w:r>
+              <w:t>Idusuario.</w:t>
             </w:r>
           </w:p>
         </w:tc>
@@ -5762,13 +5672,8 @@
               <w:ind w:left="0" w:firstLine="0"/>
               <w:jc w:val="both"/>
             </w:pPr>
-            <w:proofErr w:type="spellStart"/>
-            <w:r>
-              <w:t>Idusuario</w:t>
-            </w:r>
-            <w:proofErr w:type="spellEnd"/>
-            <w:r>
-              <w:t>.</w:t>
+            <w:r>
+              <w:t>Idusuario.</w:t>
             </w:r>
           </w:p>
         </w:tc>
@@ -5784,11 +5689,11 @@
         <w:pStyle w:val="PSI-Ttulo2"/>
         <w:spacing w:after="240"/>
       </w:pPr>
-      <w:bookmarkStart w:id="13" w:name="_Toc44263936"/>
+      <w:bookmarkStart w:id="12" w:name="_Toc44263936"/>
       <w:r>
         <w:t>Relaciones Encontradas</w:t>
       </w:r>
-      <w:bookmarkEnd w:id="13"/>
+      <w:bookmarkEnd w:id="12"/>
     </w:p>
     <w:tbl>
       <w:tblPr>
@@ -5887,14 +5792,12 @@
                 <w:b/>
               </w:rPr>
             </w:pPr>
-            <w:proofErr w:type="spellStart"/>
             <w:r>
               <w:rPr>
                 <w:b/>
               </w:rPr>
               <w:t>Cardinalidad</w:t>
             </w:r>
-            <w:proofErr w:type="spellEnd"/>
           </w:p>
         </w:tc>
       </w:tr>
@@ -6887,12 +6790,12 @@
       <w:pPr>
         <w:pStyle w:val="Ttulo2"/>
       </w:pPr>
-      <w:bookmarkStart w:id="14" w:name="_Toc44263937"/>
+      <w:bookmarkStart w:id="13" w:name="_Toc44263937"/>
       <w:r>
         <w:lastRenderedPageBreak/>
         <w:t>Diagrama E-R</w:t>
       </w:r>
-      <w:bookmarkEnd w:id="14"/>
+      <w:bookmarkEnd w:id="13"/>
     </w:p>
     <w:p>
       <w:pPr>
@@ -6951,12 +6854,12 @@
         <w:pStyle w:val="Ttulo2"/>
         <w:ind w:left="0" w:firstLine="0"/>
       </w:pPr>
-      <w:bookmarkStart w:id="15" w:name="_Toc44263938"/>
+      <w:bookmarkStart w:id="14" w:name="_Toc44263938"/>
       <w:r>
         <w:lastRenderedPageBreak/>
         <w:t>Modelo Relacional</w:t>
       </w:r>
-      <w:bookmarkEnd w:id="15"/>
+      <w:bookmarkEnd w:id="14"/>
     </w:p>
     <w:p>
       <w:pPr>
@@ -6972,9 +6875,9 @@
         </w:rPr>
         <w:drawing>
           <wp:inline distT="0" distB="0" distL="0" distR="0">
-            <wp:extent cx="5400040" cy="5554980"/>
+            <wp:extent cx="5400040" cy="6917055"/>
             <wp:effectExtent l="0" t="0" r="0" b="0"/>
-            <wp:docPr id="3" name="Imagen 3"/>
+            <wp:docPr id="2" name="Imagen 2"/>
             <wp:cNvGraphicFramePr>
               <a:graphicFrameLocks xmlns:a="http://schemas.openxmlformats.org/drawingml/2006/main" noChangeAspect="1"/>
             </wp:cNvGraphicFramePr>
@@ -6982,7 +6885,7 @@
               <a:graphicData uri="http://schemas.openxmlformats.org/drawingml/2006/picture">
                 <pic:pic xmlns:pic="http://schemas.openxmlformats.org/drawingml/2006/picture">
                   <pic:nvPicPr>
-                    <pic:cNvPr id="3" name="Tempus_Relacional.png"/>
+                    <pic:cNvPr id="2" name="Tempus_Relacional.png"/>
                     <pic:cNvPicPr/>
                   </pic:nvPicPr>
                   <pic:blipFill>
@@ -7000,7 +6903,7 @@
                   <pic:spPr>
                     <a:xfrm>
                       <a:off x="0" y="0"/>
-                      <a:ext cx="5400040" cy="5554980"/>
+                      <a:ext cx="5400040" cy="6917055"/>
                     </a:xfrm>
                     <a:prstGeom prst="rect">
                       <a:avLst/>
@@ -7020,29 +6923,35 @@
       <w:pPr>
         <w:pStyle w:val="Ttulo2"/>
       </w:pPr>
-      <w:bookmarkStart w:id="16" w:name="_Toc44263939"/>
+      <w:bookmarkStart w:id="15" w:name="_Toc44263939"/>
       <w:r>
         <w:t>Comentarios sobre el Modelo Relacional</w:t>
       </w:r>
+      <w:bookmarkEnd w:id="15"/>
+    </w:p>
+    <w:p>
+      <w:pPr>
+        <w:jc w:val="both"/>
+      </w:pPr>
+      <w:r>
+        <w:t>Esta sección está destinada a todos los comentarios y aclaraciones que se deban hacer sobre el modelo Relacional generado</w:t>
+      </w:r>
+      <w:r>
+        <w:t>.</w:t>
+      </w:r>
+    </w:p>
+    <w:p>
+      <w:pPr>
+        <w:jc w:val="both"/>
+      </w:pPr>
+      <w:r>
+        <w:lastRenderedPageBreak/>
+        <w:t>La relación entre Asignatura, Carrera, Mesas y Clases se ha tomado la decisión de generar una</w:t>
+      </w:r>
+      <w:bookmarkStart w:id="16" w:name="_GoBack"/>
       <w:bookmarkEnd w:id="16"/>
-    </w:p>
-    <w:p>
-      <w:pPr>
-        <w:jc w:val="both"/>
-      </w:pPr>
-      <w:r>
-        <w:t>Esta sección está destinada a todos los comentarios y aclaraciones que se deban hacer sobre el modelo Relacional generado</w:t>
-      </w:r>
-      <w:r>
-        <w:t>.</w:t>
-      </w:r>
-    </w:p>
-    <w:p>
-      <w:pPr>
-        <w:jc w:val="both"/>
-      </w:pPr>
-      <w:r>
-        <w:t>La relación entre Asignatura, Carrera, Mesas y Clases se ha tomado la decisión de generar una nueva entidad. Esto configura una nueva entidad, la cual se traduce en una tabla del modelo relacional.</w:t>
+      <w:r>
+        <w:t xml:space="preserve"> nueva entidad. Esto configura una nueva entidad, la cual se traduce en una tabla del modelo relacional.</w:t>
       </w:r>
     </w:p>
     <w:p>
@@ -7056,7 +6965,6 @@
       </w:pPr>
       <w:bookmarkStart w:id="17" w:name="_Toc44263940"/>
       <w:r>
-        <w:lastRenderedPageBreak/>
         <w:t>Normalización</w:t>
       </w:r>
       <w:bookmarkEnd w:id="17"/>
@@ -7096,15 +7004,7 @@
         <w:t>Redundancia</w:t>
       </w:r>
       <w:r>
-        <w:t xml:space="preserve">: la información se repite innecesariamente en muchas </w:t>
-      </w:r>
-      <w:proofErr w:type="spellStart"/>
-      <w:r>
-        <w:t>tuplas</w:t>
-      </w:r>
-      <w:proofErr w:type="spellEnd"/>
-      <w:r>
-        <w:t xml:space="preserve">. </w:t>
+        <w:t xml:space="preserve">: la información se repite innecesariamente en muchas tuplas. </w:t>
       </w:r>
     </w:p>
     <w:p>
@@ -7119,15 +7019,7 @@
         <w:t>Anomalías de actualización</w:t>
       </w:r>
       <w:r>
-        <w:t xml:space="preserve">: cuando al cambiar la información en una </w:t>
-      </w:r>
-      <w:proofErr w:type="spellStart"/>
-      <w:r>
-        <w:t>tupla</w:t>
-      </w:r>
-      <w:proofErr w:type="spellEnd"/>
-      <w:r>
-        <w:t xml:space="preserve"> se descuida el actualizarla en otra.</w:t>
+        <w:t>: cuando al cambiar la información en una tupla se descuida el actualizarla en otra.</w:t>
       </w:r>
     </w:p>
     <w:p>
@@ -7410,6 +7302,7 @@
               <w:ind w:left="0" w:firstLine="0"/>
             </w:pPr>
             <w:r>
+              <w:lastRenderedPageBreak/>
               <w:t>Aula</w:t>
             </w:r>
           </w:p>
@@ -7554,7 +7447,6 @@
               <w:ind w:left="0" w:firstLine="0"/>
             </w:pPr>
             <w:r>
-              <w:lastRenderedPageBreak/>
               <w:t>Docente</w:t>
             </w:r>
           </w:p>
@@ -8029,6 +7921,7 @@
       </w:pPr>
       <w:bookmarkStart w:id="21" w:name="_Toc44263944"/>
       <w:r>
+        <w:lastRenderedPageBreak/>
         <w:t>Especificación de vistas</w:t>
       </w:r>
       <w:bookmarkEnd w:id="21"/>
@@ -8038,11 +7931,7 @@
         <w:jc w:val="both"/>
       </w:pPr>
       <w:r>
-        <w:t xml:space="preserve">Una vista es una tabla virtual cuyo contenido está definido por una consulta. Al igual que una tabla, una vista consta de un conjunto de columnas y filas de datos con un nombre. Sin embargo, a menos que esté indizada, una vista no existe como conjunto de valores de datos almacenados en una base de datos. Las filas y las columnas de datos proceden de </w:t>
-      </w:r>
-      <w:r>
-        <w:lastRenderedPageBreak/>
-        <w:t>tablas a las que se hace referencia en la consulta que define la vista y se producen de forma dinámica cuando se hace referencia a la vista.</w:t>
+        <w:t>Una vista es una tabla virtual cuyo contenido está definido por una consulta. Al igual que una tabla, una vista consta de un conjunto de columnas y filas de datos con un nombre. Sin embargo, a menos que esté indizada, una vista no existe como conjunto de valores de datos almacenados en una base de datos. Las filas y las columnas de datos proceden de tablas a las que se hace referencia en la consulta que define la vista y se producen de forma dinámica cuando se hace referencia a la vista.</w:t>
       </w:r>
     </w:p>
     <w:p>
@@ -8230,6 +8119,7 @@
         <w:jc w:val="both"/>
       </w:pPr>
       <w:r>
+        <w:lastRenderedPageBreak/>
         <w:t>Cantidad total de llamados relacionados con el aula.</w:t>
       </w:r>
     </w:p>
@@ -8248,41 +8138,7 @@
         <w:jc w:val="both"/>
       </w:pPr>
       <w:r>
-        <w:t xml:space="preserve">Permite visualizar la información completa de una </w:t>
-      </w:r>
-      <w:r>
-        <w:t>carrera</w:t>
-      </w:r>
-      <w:r>
-        <w:t xml:space="preserve"> junto con la cantidad de </w:t>
-      </w:r>
-      <w:r>
-        <w:t>asignaturas</w:t>
-      </w:r>
-      <w:r>
-        <w:t xml:space="preserve"> que posee asignada. La consulta de </w:t>
-      </w:r>
-      <w:r>
-        <w:t>carreras</w:t>
-      </w:r>
-      <w:r>
-        <w:t xml:space="preserve"> será de uso habitual en el sistema y con el </w:t>
-      </w:r>
-      <w:r>
-        <w:lastRenderedPageBreak/>
-        <w:t xml:space="preserve">objetivo de no calcular la cantidad de </w:t>
-      </w:r>
-      <w:r>
-        <w:t>asignaturas</w:t>
-      </w:r>
-      <w:r>
-        <w:t xml:space="preserve"> en la que se encuentra asignada la </w:t>
-      </w:r>
-      <w:r>
-        <w:t>carrera</w:t>
-      </w:r>
-      <w:r>
-        <w:t>, se dispone de esta vista.</w:t>
+        <w:t>Permite visualizar la información completa de una carrera junto con la cantidad de asignaturas que posee asignada. La consulta de carreras será de uso habitual en el sistema y con el objetivo de no calcular la cantidad de asignaturas en la que se encuentra asignada la carrera, se dispone de esta vista.</w:t>
       </w:r>
     </w:p>
     <w:p>
@@ -8537,13 +8393,7 @@
         <w:jc w:val="both"/>
       </w:pPr>
       <w:r>
-        <w:t xml:space="preserve">Hora de inicio de clase del día </w:t>
-      </w:r>
-      <w:r>
-        <w:t>martes</w:t>
-      </w:r>
-      <w:r>
-        <w:t>.</w:t>
+        <w:t>Hora de inicio de clase del día martes.</w:t>
       </w:r>
     </w:p>
     <w:p>
@@ -8556,13 +8406,7 @@
         <w:jc w:val="both"/>
       </w:pPr>
       <w:r>
-        <w:t xml:space="preserve">Hora de fin de clase del día </w:t>
-      </w:r>
-      <w:r>
-        <w:t>martes</w:t>
-      </w:r>
-      <w:r>
-        <w:t>.</w:t>
+        <w:t>Hora de fin de clase del día martes.</w:t>
       </w:r>
     </w:p>
     <w:p>
@@ -8575,13 +8419,7 @@
         <w:jc w:val="both"/>
       </w:pPr>
       <w:r>
-        <w:t xml:space="preserve">Nombre del sector para el aula asignada a la clase del día </w:t>
-      </w:r>
-      <w:r>
-        <w:t>martes</w:t>
-      </w:r>
-      <w:r>
-        <w:t>.</w:t>
+        <w:t>Nombre del sector para el aula asignada a la clase del día martes.</w:t>
       </w:r>
     </w:p>
     <w:p>
@@ -8594,13 +8432,7 @@
         <w:jc w:val="both"/>
       </w:pPr>
       <w:r>
-        <w:t>Nombre del aula asignada a la clase del día</w:t>
-      </w:r>
-      <w:r>
-        <w:t xml:space="preserve"> martes</w:t>
-      </w:r>
-      <w:r>
-        <w:t>.</w:t>
+        <w:t>Nombre del aula asignada a la clase del día martes.</w:t>
       </w:r>
     </w:p>
     <w:p>
@@ -8613,13 +8445,7 @@
         <w:jc w:val="both"/>
       </w:pPr>
       <w:r>
-        <w:t xml:space="preserve">Fecha de última modificación de la clase del día </w:t>
-      </w:r>
-      <w:r>
-        <w:t>martes</w:t>
-      </w:r>
-      <w:r>
-        <w:t>.</w:t>
+        <w:t>Fecha de última modificación de la clase del día martes.</w:t>
       </w:r>
     </w:p>
     <w:p>
@@ -8632,13 +8458,7 @@
         <w:jc w:val="both"/>
       </w:pPr>
       <w:r>
-        <w:t xml:space="preserve">Hora de inicio de clase del día </w:t>
-      </w:r>
-      <w:r>
-        <w:t>miércoles</w:t>
-      </w:r>
-      <w:r>
-        <w:t>.</w:t>
+        <w:t>Hora de inicio de clase del día miércoles.</w:t>
       </w:r>
     </w:p>
     <w:p>
@@ -8651,13 +8471,7 @@
         <w:jc w:val="both"/>
       </w:pPr>
       <w:r>
-        <w:t xml:space="preserve">Hora de fin de clase del día </w:t>
-      </w:r>
-      <w:r>
-        <w:t>miércoles</w:t>
-      </w:r>
-      <w:r>
-        <w:t>.</w:t>
+        <w:t>Hora de fin de clase del día miércoles.</w:t>
       </w:r>
     </w:p>
     <w:p>
@@ -8683,10 +8497,7 @@
         <w:jc w:val="both"/>
       </w:pPr>
       <w:r>
-        <w:t>Nombre del aula asignada a la clase del miércoles</w:t>
-      </w:r>
-      <w:r>
-        <w:t>.</w:t>
+        <w:t>Nombre del aula asignada a la clase del miércoles.</w:t>
       </w:r>
     </w:p>
     <w:p>
@@ -8712,13 +8523,8 @@
         <w:jc w:val="both"/>
       </w:pPr>
       <w:r>
-        <w:t xml:space="preserve">Hora de inicio de clase del día </w:t>
-      </w:r>
-      <w:r>
-        <w:t>jueves</w:t>
-      </w:r>
-      <w:r>
-        <w:t>.</w:t>
+        <w:lastRenderedPageBreak/>
+        <w:t>Hora de inicio de clase del día jueves.</w:t>
       </w:r>
     </w:p>
     <w:p>
@@ -8783,13 +8589,7 @@
         <w:jc w:val="both"/>
       </w:pPr>
       <w:r>
-        <w:t xml:space="preserve">Hora de inicio de clase del día </w:t>
-      </w:r>
-      <w:r>
-        <w:t>viernes</w:t>
-      </w:r>
-      <w:r>
-        <w:t>.</w:t>
+        <w:t>Hora de inicio de clase del día viernes.</w:t>
       </w:r>
     </w:p>
     <w:p>
@@ -8802,7 +8602,6 @@
         <w:jc w:val="both"/>
       </w:pPr>
       <w:r>
-        <w:lastRenderedPageBreak/>
         <w:t>Hora de fin de clase del día viernes.</w:t>
       </w:r>
     </w:p>
@@ -8855,13 +8654,7 @@
         <w:jc w:val="both"/>
       </w:pPr>
       <w:r>
-        <w:t xml:space="preserve">Hora de inicio de clase del día </w:t>
-      </w:r>
-      <w:r>
-        <w:t>sábado</w:t>
-      </w:r>
-      <w:r>
-        <w:t>.</w:t>
+        <w:t>Hora de inicio de clase del día sábado.</w:t>
       </w:r>
     </w:p>
     <w:p>
@@ -8874,13 +8667,7 @@
         <w:jc w:val="both"/>
       </w:pPr>
       <w:r>
-        <w:t xml:space="preserve">Hora de fin de clase del día </w:t>
-      </w:r>
-      <w:r>
-        <w:t>sábado</w:t>
-      </w:r>
-      <w:r>
-        <w:t>.</w:t>
+        <w:t>Hora de fin de clase del día sábado.</w:t>
       </w:r>
     </w:p>
     <w:p>
@@ -8893,13 +8680,7 @@
         <w:jc w:val="both"/>
       </w:pPr>
       <w:r>
-        <w:t xml:space="preserve">Nombre del sector para el aula asignada a la clase del día </w:t>
-      </w:r>
-      <w:r>
-        <w:t>sábado</w:t>
-      </w:r>
-      <w:r>
-        <w:t>.</w:t>
+        <w:t>Nombre del sector para el aula asignada a la clase del día sábado.</w:t>
       </w:r>
     </w:p>
     <w:p>
@@ -8912,13 +8693,7 @@
         <w:jc w:val="both"/>
       </w:pPr>
       <w:r>
-        <w:t xml:space="preserve">Nombre del aula asignada a la clase del </w:t>
-      </w:r>
-      <w:r>
-        <w:t>sábado</w:t>
-      </w:r>
-      <w:r>
-        <w:t>.</w:t>
+        <w:t>Nombre del aula asignada a la clase del sábado.</w:t>
       </w:r>
     </w:p>
     <w:p>
@@ -8931,13 +8706,7 @@
         <w:jc w:val="both"/>
       </w:pPr>
       <w:r>
-        <w:t xml:space="preserve">Fecha de última modificación de la clase del día </w:t>
-      </w:r>
-      <w:r>
-        <w:t>sábado</w:t>
-      </w:r>
-      <w:r>
-        <w:t>.</w:t>
+        <w:t>Fecha de última modificación de la clase del día sábado.</w:t>
       </w:r>
     </w:p>
     <w:p>
@@ -9139,6 +8908,7 @@
         <w:jc w:val="both"/>
       </w:pPr>
       <w:r>
+        <w:lastRenderedPageBreak/>
         <w:t>Nombre largo de la carrera.</w:t>
       </w:r>
     </w:p>
@@ -9217,14 +8987,7 @@
         <w:jc w:val="both"/>
       </w:pPr>
       <w:r>
-        <w:lastRenderedPageBreak/>
-        <w:t xml:space="preserve">Nombre del sector del aula asignada al </w:t>
-      </w:r>
-      <w:r>
-        <w:t>segundo</w:t>
-      </w:r>
-      <w:r>
-        <w:t xml:space="preserve"> llamado.</w:t>
+        <w:t>Nombre del sector del aula asignada al segundo llamado.</w:t>
       </w:r>
     </w:p>
     <w:p>
@@ -9393,10 +9156,7 @@
         <w:jc w:val="both"/>
       </w:pPr>
       <w:r>
-        <w:t>Código</w:t>
-      </w:r>
-      <w:r>
-        <w:t xml:space="preserve"> de la carrera.</w:t>
+        <w:t>Código de la carrera.</w:t>
       </w:r>
     </w:p>
     <w:p>
@@ -9550,6 +9310,7 @@
         <w:dataBinding w:prefixMappings="xmlns:ns0='http://schemas.openxmlformats.org/officeDocument/2006/extended-properties' " w:xpath="/ns0:Properties[1]/ns0:Company[1]" w:storeItemID="{6668398D-A668-4E3E-A5EB-62B293D839F1}"/>
         <w:text/>
       </w:sdtPr>
+      <w:sdtEndPr/>
       <w:sdtContent>
         <w:r>
           <w:rPr>
@@ -9584,6 +9345,7 @@
           <w:docPartUnique/>
         </w:docPartObj>
       </w:sdtPr>
+      <w:sdtEndPr/>
       <w:sdtContent>
         <w:r>
           <w:tab/>
@@ -9626,7 +9388,7 @@
             <w:rFonts w:asciiTheme="majorHAnsi" w:hAnsiTheme="majorHAnsi" w:cstheme="majorHAnsi"/>
             <w:noProof/>
           </w:rPr>
-          <w:t>12</w:t>
+          <w:t>11</w:t>
         </w:r>
         <w:r>
           <w:rPr>
@@ -9725,6 +9487,7 @@
       <w:dataBinding w:prefixMappings="xmlns:ns0='http://schemas.openxmlformats.org/package/2006/metadata/core-properties' xmlns:ns1='http://purl.org/dc/elements/1.1/'" w:xpath="/ns0:coreProperties[1]/ns1:title[1]" w:storeItemID="{6C3C8BC8-F283-45AE-878A-BAB7291924A1}"/>
       <w:text/>
     </w:sdtPr>
+    <w:sdtEndPr/>
     <w:sdtContent>
       <w:p>
         <w:pPr>
@@ -9787,6 +9550,7 @@
         <w:dataBinding w:prefixMappings="xmlns:ns0='http://schemas.openxmlformats.org/package/2006/metadata/core-properties' xmlns:ns1='http://purl.org/dc/elements/1.1/'" w:xpath="/ns0:coreProperties[1]/ns1:subject[1]" w:storeItemID="{6C3C8BC8-F283-45AE-878A-BAB7291924A1}"/>
         <w:text/>
       </w:sdtPr>
+      <w:sdtEndPr/>
       <w:sdtContent>
         <w:r>
           <w:rPr>
@@ -13905,7 +13669,7 @@
 </file>
 
 <file path=customXml/itemProps2.xml><?xml version="1.0" encoding="utf-8"?>
-<ds:datastoreItem xmlns:ds="http://schemas.openxmlformats.org/officeDocument/2006/customXml" ds:itemID="{D293C4DF-01C0-4E69-8858-B7DED2A8009A}">
+<ds:datastoreItem xmlns:ds="http://schemas.openxmlformats.org/officeDocument/2006/customXml" ds:itemID="{6B2B367B-96E4-480A-B378-EC747DCB8362}">
   <ds:schemaRefs>
     <ds:schemaRef ds:uri="http://schemas.openxmlformats.org/officeDocument/2006/bibliography"/>
   </ds:schemaRefs>

</xml_diff>